<commit_message>
Mostly Finished Game Mechanics
</commit_message>
<xml_diff>
--- a/Game_Design_Document.docx
+++ b/Game_Design_Document.docx
@@ -2,6 +2,1731 @@
 <file path=word/document.xml><?xml version="1.0" encoding="utf-8"?>
 <w:document xmlns:wpc="http://schemas.microsoft.com/office/word/2010/wordprocessingCanvas" xmlns:cx="http://schemas.microsoft.com/office/drawing/2014/chartex" xmlns:cx1="http://schemas.microsoft.com/office/drawing/2015/9/8/chartex" xmlns:cx2="http://schemas.microsoft.com/office/drawing/2015/10/21/chartex" xmlns:cx3="http://schemas.microsoft.com/office/drawing/2016/5/9/chartex" xmlns:cx4="http://schemas.microsoft.com/office/drawing/2016/5/10/chartex" xmlns:cx5="http://schemas.microsoft.com/office/drawing/2016/5/11/chartex" xmlns:cx6="http://schemas.microsoft.com/office/drawing/2016/5/12/chartex" xmlns:cx7="http://schemas.microsoft.com/office/drawing/2016/5/13/chartex" xmlns:cx8="http://schemas.microsoft.com/office/drawing/2016/5/14/chartex" xmlns:mc="http://schemas.openxmlformats.org/markup-compatibility/2006" xmlns:aink="http://schemas.microsoft.com/office/drawing/2016/ink" xmlns:am3d="http://schemas.microsoft.com/office/drawing/2017/model3d" xmlns:o="urn:schemas-microsoft-com:office:office" xmlns:r="http://schemas.openxmlformats.org/officeDocument/2006/relationships" xmlns:m="http://schemas.openxmlformats.org/officeDocument/2006/math" xmlns:v="urn:schemas-microsoft-com:vml" xmlns:wp14="http://schemas.microsoft.com/office/word/2010/wordprocessingDrawing" xmlns:wp="http://schemas.openxmlformats.org/drawingml/2006/wordprocessingDrawing" xmlns:w10="urn:schemas-microsoft-com:office:word" xmlns:w="http://schemas.openxmlformats.org/wordprocessingml/2006/main" xmlns:w14="http://schemas.microsoft.com/office/word/2010/wordml" xmlns:w15="http://schemas.microsoft.com/office/word/2012/wordml" xmlns:w16cex="http://schemas.microsoft.com/office/word/2018/wordml/cex" xmlns:w16cid="http://schemas.microsoft.com/office/word/2016/wordml/cid" xmlns:w16="http://schemas.microsoft.com/office/word/2018/wordml" xmlns:w16sdtdh="http://schemas.microsoft.com/office/word/2020/wordml/sdtdatahash" xmlns:w16se="http://schemas.microsoft.com/office/word/2015/wordml/symex" xmlns:wpg="http://schemas.microsoft.com/office/word/2010/wordprocessingGroup" xmlns:wpi="http://schemas.microsoft.com/office/word/2010/wordprocessingInk" xmlns:wne="http://schemas.microsoft.com/office/word/2006/wordml" xmlns:wps="http://schemas.microsoft.com/office/word/2010/wordprocessingShape" mc:Ignorable="w14 w15 w16se w16cid w16 w16cex w16sdtdh wp14">
   <w:body>
+    <w:p/>
+    <w:p/>
+    <w:p>
+      <w:r>
+        <w:t>TITLE PAGE</w:t>
+      </w:r>
+    </w:p>
+    <w:p>
+      <w:r>
+        <w:t xml:space="preserve">Developers: </w:t>
+      </w:r>
+      <w:r>
+        <w:t>Yaniv Lazar, Hanson Yang, Oliver D’Avino</w:t>
+      </w:r>
+    </w:p>
+    <w:p/>
+    <w:p/>
+    <w:p>
+      <w:r>
+        <w:t>EXECUTIVE SUMMARY</w:t>
+      </w:r>
+    </w:p>
+    <w:p>
+      <w:r>
+        <w:t xml:space="preserve">The game is </w:t>
+      </w:r>
+      <w:r>
+        <w:t>going to</w:t>
+      </w:r>
+      <w:r>
+        <w:t xml:space="preserve"> take place in a medieval castle with a grim atmosphere.</w:t>
+      </w:r>
+      <w:r>
+        <w:t xml:space="preserve"> The fighting and exploration mechanics is what makes the game interesting. It</w:t>
+      </w:r>
+      <w:r>
+        <w:t>’s</w:t>
+      </w:r>
+      <w:r>
+        <w:t xml:space="preserve"> a short and engaging game, it has a satis</w:t>
+      </w:r>
+      <w:r>
+        <w:t>fying</w:t>
+      </w:r>
+      <w:r>
+        <w:t xml:space="preserve"> boss fight, it has fun mechanics such as the parry, attack and movement.</w:t>
+      </w:r>
+    </w:p>
+    <w:p/>
+    <w:p>
+      <w:pPr>
+        <w:rPr>
+          <w:b/>
+          <w:bCs/>
+        </w:rPr>
+      </w:pPr>
+      <w:r>
+        <w:rPr>
+          <w:b/>
+          <w:bCs/>
+        </w:rPr>
+        <w:t>OVERVIEW</w:t>
+      </w:r>
+    </w:p>
+    <w:p>
+      <w:pPr>
+        <w:spacing w:line="360" w:lineRule="auto"/>
+        <w:rPr>
+          <w:bCs/>
+        </w:rPr>
+      </w:pPr>
+      <w:r>
+        <w:rPr>
+          <w:bCs/>
+        </w:rPr>
+        <w:t xml:space="preserve">The </w:t>
+      </w:r>
+      <w:r>
+        <w:rPr>
+          <w:bCs/>
+        </w:rPr>
+        <w:t xml:space="preserve">genre of the game will be an RPG. So you will be playing a knight </w:t>
+      </w:r>
+      <w:r>
+        <w:rPr>
+          <w:bCs/>
+        </w:rPr>
+        <w:t>who is searching a castle to defeat a boss</w:t>
+      </w:r>
+      <w:r>
+        <w:rPr>
+          <w:bCs/>
+        </w:rPr>
+        <w:t xml:space="preserve"> </w:t>
+      </w:r>
+      <w:r>
+        <w:rPr>
+          <w:bCs/>
+        </w:rPr>
+        <w:t>while collecting loot along the way</w:t>
+      </w:r>
+      <w:r>
+        <w:rPr>
+          <w:bCs/>
+        </w:rPr>
+        <w:t>.</w:t>
+      </w:r>
+      <w:r>
+        <w:rPr>
+          <w:bCs/>
+        </w:rPr>
+        <w:t xml:space="preserve"> </w:t>
+      </w:r>
+    </w:p>
+    <w:p>
+      <w:pPr>
+        <w:spacing w:line="360" w:lineRule="auto"/>
+        <w:rPr>
+          <w:bCs/>
+          <w:u w:val="single"/>
+        </w:rPr>
+      </w:pPr>
+      <w:r>
+        <w:rPr>
+          <w:bCs/>
+          <w:u w:val="single"/>
+        </w:rPr>
+        <w:t>Goal</w:t>
+      </w:r>
+    </w:p>
+    <w:p>
+      <w:pPr>
+        <w:spacing w:line="360" w:lineRule="auto"/>
+        <w:rPr>
+          <w:bCs/>
+        </w:rPr>
+      </w:pPr>
+      <w:r>
+        <w:rPr>
+          <w:bCs/>
+        </w:rPr>
+        <w:t xml:space="preserve">The </w:t>
+      </w:r>
+      <w:r>
+        <w:rPr>
+          <w:bCs/>
+        </w:rPr>
+        <w:t xml:space="preserve">goal of the game is </w:t>
+      </w:r>
+      <w:r>
+        <w:rPr>
+          <w:bCs/>
+        </w:rPr>
+        <w:t xml:space="preserve">to defeat </w:t>
+      </w:r>
+      <w:r>
+        <w:rPr>
+          <w:bCs/>
+        </w:rPr>
+        <w:t xml:space="preserve">the boss of the castle at the end of the game. </w:t>
+      </w:r>
+    </w:p>
+    <w:p>
+      <w:pPr>
+        <w:spacing w:line="360" w:lineRule="auto"/>
+        <w:rPr>
+          <w:bCs/>
+          <w:u w:val="single"/>
+        </w:rPr>
+      </w:pPr>
+      <w:r>
+        <w:rPr>
+          <w:bCs/>
+          <w:u w:val="single"/>
+        </w:rPr>
+        <w:t>Mechanics</w:t>
+      </w:r>
+    </w:p>
+    <w:p>
+      <w:pPr>
+        <w:spacing w:line="360" w:lineRule="auto"/>
+        <w:rPr>
+          <w:bCs/>
+        </w:rPr>
+      </w:pPr>
+      <w:r>
+        <w:rPr>
+          <w:bCs/>
+        </w:rPr>
+        <w:t xml:space="preserve">For the fighting mechanics of the game, we will have </w:t>
+      </w:r>
+      <w:r>
+        <w:rPr>
+          <w:bCs/>
+        </w:rPr>
+        <w:t>4 central mechanics</w:t>
+      </w:r>
+      <w:r>
+        <w:rPr>
+          <w:bCs/>
+        </w:rPr>
+        <w:t>:</w:t>
+      </w:r>
+    </w:p>
+    <w:p>
+      <w:pPr>
+        <w:spacing w:line="360" w:lineRule="auto"/>
+        <w:rPr>
+          <w:bCs/>
+        </w:rPr>
+      </w:pPr>
+      <w:r>
+        <w:rPr>
+          <w:bCs/>
+        </w:rPr>
+        <w:t>The first one will be the basic attack</w:t>
+      </w:r>
+      <w:r>
+        <w:rPr>
+          <w:bCs/>
+        </w:rPr>
+        <w:t xml:space="preserve">, </w:t>
+      </w:r>
+      <w:r>
+        <w:rPr>
+          <w:bCs/>
+        </w:rPr>
+        <w:t>the basic attack will only be able to attack left and right depending on the direction that the character is facing</w:t>
+      </w:r>
+      <w:r>
+        <w:rPr>
+          <w:bCs/>
+        </w:rPr>
+        <w:t xml:space="preserve">. </w:t>
+      </w:r>
+      <w:r>
+        <w:rPr>
+          <w:bCs/>
+        </w:rPr>
+        <w:t>The basic</w:t>
+      </w:r>
+      <w:r>
+        <w:rPr>
+          <w:bCs/>
+        </w:rPr>
+        <w:t>/starting</w:t>
+      </w:r>
+      <w:r>
+        <w:rPr>
+          <w:bCs/>
+        </w:rPr>
+        <w:t xml:space="preserve"> stats of the starting weapon</w:t>
+      </w:r>
+      <w:r>
+        <w:rPr>
+          <w:bCs/>
+        </w:rPr>
+        <w:t xml:space="preserve"> will be a short range melee attack that </w:t>
+      </w:r>
+      <w:r>
+        <w:rPr>
+          <w:bCs/>
+        </w:rPr>
+        <w:t xml:space="preserve">is fast and need to attack a normal enemies </w:t>
+      </w:r>
+      <w:r>
+        <w:rPr>
+          <w:bCs/>
+        </w:rPr>
+        <w:t xml:space="preserve">about </w:t>
+      </w:r>
+      <w:r>
+        <w:rPr>
+          <w:bCs/>
+        </w:rPr>
+        <w:t>5 times to kill them</w:t>
+      </w:r>
+      <w:r>
+        <w:rPr>
+          <w:bCs/>
+        </w:rPr>
+        <w:t xml:space="preserve"> and it will take about </w:t>
+      </w:r>
+      <w:r>
+        <w:rPr>
+          <w:bCs/>
+        </w:rPr>
+        <w:t>approximately 60 attack hits to kill the boss</w:t>
+      </w:r>
+      <w:r>
+        <w:rPr>
+          <w:bCs/>
+        </w:rPr>
+        <w:t>.</w:t>
+      </w:r>
+    </w:p>
+    <w:p>
+      <w:pPr>
+        <w:spacing w:line="360" w:lineRule="auto"/>
+        <w:rPr>
+          <w:bCs/>
+        </w:rPr>
+      </w:pPr>
+      <w:r>
+        <w:rPr>
+          <w:bCs/>
+        </w:rPr>
+        <w:t xml:space="preserve">The second one will be </w:t>
+      </w:r>
+      <w:r>
+        <w:rPr>
+          <w:bCs/>
+        </w:rPr>
+        <w:t>the movement. You will be able to move left and right, jump</w:t>
+      </w:r>
+      <w:r>
+        <w:rPr>
+          <w:bCs/>
+        </w:rPr>
+        <w:t xml:space="preserve"> once, dash,</w:t>
+      </w:r>
+      <w:r>
+        <w:rPr>
+          <w:bCs/>
+        </w:rPr>
+        <w:t xml:space="preserve"> dropping down a platform. </w:t>
+      </w:r>
+      <w:r>
+        <w:rPr>
+          <w:bCs/>
+        </w:rPr>
+        <w:t xml:space="preserve">You can move the character left by using the key “A” </w:t>
+      </w:r>
+      <w:r>
+        <w:rPr>
+          <w:bCs/>
+        </w:rPr>
+        <w:t>or</w:t>
+      </w:r>
+      <w:r>
+        <w:rPr>
+          <w:bCs/>
+        </w:rPr>
+        <w:t xml:space="preserve"> “</w:t>
+      </w:r>
+      <w:r>
+        <w:rPr>
+          <w:bCs/>
+        </w:rPr>
+        <w:t>Left arrow” a</w:t>
+      </w:r>
+      <w:r>
+        <w:rPr>
+          <w:bCs/>
+        </w:rPr>
+        <w:t xml:space="preserve">nd you can move the character to the right by using the key “D” or “Right arrow”. </w:t>
+      </w:r>
+      <w:r>
+        <w:rPr>
+          <w:bCs/>
+        </w:rPr>
+        <w:t>The character can move</w:t>
+      </w:r>
+      <w:r>
+        <w:rPr>
+          <w:bCs/>
+        </w:rPr>
+        <w:t xml:space="preserve"> the character left and </w:t>
+      </w:r>
+      <w:r>
+        <w:rPr>
+          <w:bCs/>
+        </w:rPr>
+        <w:t xml:space="preserve">right when </w:t>
+      </w:r>
+      <w:r>
+        <w:rPr>
+          <w:bCs/>
+        </w:rPr>
+        <w:t>he is on the ground or in the air</w:t>
+      </w:r>
+      <w:r>
+        <w:rPr>
+          <w:bCs/>
+        </w:rPr>
+        <w:t>, however on the ground the character will move at normal speed but in the air it will</w:t>
+      </w:r>
+      <w:r>
+        <w:rPr>
+          <w:bCs/>
+        </w:rPr>
+        <w:t xml:space="preserve"> </w:t>
+      </w:r>
+      <w:r>
+        <w:rPr>
+          <w:bCs/>
+        </w:rPr>
+        <w:t>hinder the speed. The character</w:t>
+      </w:r>
+      <w:r>
+        <w:rPr>
+          <w:bCs/>
+        </w:rPr>
+        <w:t xml:space="preserve"> can’t</w:t>
+      </w:r>
+      <w:r>
+        <w:rPr>
+          <w:bCs/>
+        </w:rPr>
+        <w:t xml:space="preserve"> go through walls and when it is standing on a platform he will not fall</w:t>
+      </w:r>
+      <w:r>
+        <w:rPr>
+          <w:bCs/>
+        </w:rPr>
+        <w:t xml:space="preserve"> through</w:t>
+      </w:r>
+      <w:r>
+        <w:rPr>
+          <w:bCs/>
+        </w:rPr>
+        <w:t>.</w:t>
+      </w:r>
+      <w:r>
+        <w:rPr>
+          <w:bCs/>
+        </w:rPr>
+        <w:t xml:space="preserve"> </w:t>
+      </w:r>
+      <w:r>
+        <w:rPr>
+          <w:bCs/>
+        </w:rPr>
+        <w:t>However the character can fall down certain platfor</w:t>
+      </w:r>
+      <w:r>
+        <w:rPr>
+          <w:bCs/>
+        </w:rPr>
+        <w:t xml:space="preserve">m if they press “S” or “Down key” and “Space” </w:t>
+      </w:r>
+      <w:r>
+        <w:rPr>
+          <w:bCs/>
+        </w:rPr>
+        <w:t>. The jump can be used</w:t>
+      </w:r>
+      <w:r>
+        <w:rPr>
+          <w:bCs/>
+        </w:rPr>
+        <w:t xml:space="preserve"> only once before touching </w:t>
+      </w:r>
+      <w:r>
+        <w:rPr>
+          <w:bCs/>
+        </w:rPr>
+        <w:lastRenderedPageBreak/>
+        <w:t>the ground again. It will be activated by using the “Space” key</w:t>
+      </w:r>
+      <w:r>
+        <w:rPr>
+          <w:bCs/>
+        </w:rPr>
+        <w:t>. When the character jumps, he will go up and down with a gravity mechanic</w:t>
+      </w:r>
+      <w:r>
+        <w:rPr>
+          <w:bCs/>
+        </w:rPr>
+        <w:t>. Dashing in the game will be activated with the “</w:t>
+      </w:r>
+      <w:r>
+        <w:rPr>
+          <w:bCs/>
+        </w:rPr>
+        <w:t xml:space="preserve">Shift” and it has a </w:t>
+      </w:r>
+      <w:r>
+        <w:rPr>
+          <w:bCs/>
+        </w:rPr>
+        <w:t xml:space="preserve">small </w:t>
+      </w:r>
+      <w:r>
+        <w:rPr>
+          <w:bCs/>
+        </w:rPr>
+        <w:t>cooldown</w:t>
+      </w:r>
+      <w:r>
+        <w:rPr>
+          <w:bCs/>
+        </w:rPr>
+        <w:t xml:space="preserve">. During the dash phase you will be invulnerable and you will traverse a </w:t>
+      </w:r>
+      <w:r>
+        <w:rPr>
+          <w:bCs/>
+        </w:rPr>
+        <w:t>short distance very quickly and phase through enemies.</w:t>
+      </w:r>
+    </w:p>
+    <w:p>
+      <w:pPr>
+        <w:spacing w:line="360" w:lineRule="auto"/>
+        <w:rPr>
+          <w:bCs/>
+        </w:rPr>
+      </w:pPr>
+      <w:r>
+        <w:rPr>
+          <w:bCs/>
+        </w:rPr>
+        <w:t>The Parry</w:t>
+      </w:r>
+    </w:p>
+    <w:p>
+      <w:pPr>
+        <w:spacing w:line="360" w:lineRule="auto"/>
+        <w:rPr>
+          <w:bCs/>
+          <w:u w:val="single"/>
+        </w:rPr>
+      </w:pPr>
+      <w:r>
+        <w:rPr>
+          <w:bCs/>
+          <w:u w:val="single"/>
+        </w:rPr>
+        <w:t>Enemies</w:t>
+      </w:r>
+    </w:p>
+    <w:p>
+      <w:pPr>
+        <w:spacing w:line="360" w:lineRule="auto"/>
+        <w:rPr>
+          <w:bCs/>
+        </w:rPr>
+      </w:pPr>
+      <w:r>
+        <w:rPr>
+          <w:bCs/>
+        </w:rPr>
+        <w:t xml:space="preserve">The boss is a lot more powerful than the normal enemies that you will encounter </w:t>
+      </w:r>
+      <w:r>
+        <w:rPr>
+          <w:bCs/>
+        </w:rPr>
+        <w:t xml:space="preserve">in </w:t>
+      </w:r>
+      <w:r>
+        <w:rPr>
+          <w:bCs/>
+        </w:rPr>
+        <w:t>the game.</w:t>
+      </w:r>
+    </w:p>
+    <w:p>
+      <w:pPr>
+        <w:spacing w:line="360" w:lineRule="auto"/>
+      </w:pPr>
+    </w:p>
+    <w:p>
+      <w:pPr>
+        <w:spacing w:line="360" w:lineRule="auto"/>
+      </w:pPr>
+    </w:p>
+    <w:p>
+      <w:pPr>
+        <w:spacing w:line="360" w:lineRule="auto"/>
+      </w:pPr>
+    </w:p>
+    <w:p>
+      <w:pPr>
+        <w:spacing w:line="360" w:lineRule="auto"/>
+        <w:rPr>
+          <w:u w:val="single"/>
+        </w:rPr>
+      </w:pPr>
+      <w:r>
+        <w:rPr>
+          <w:b/>
+        </w:rPr>
+        <w:t>Target</w:t>
+      </w:r>
+      <w:r>
+        <w:rPr>
+          <w:b/>
+        </w:rPr>
+        <w:t xml:space="preserve"> audience</w:t>
+      </w:r>
+      <w:r>
+        <w:rPr>
+          <w:b/>
+        </w:rPr>
+        <w:t xml:space="preserve"> </w:t>
+      </w:r>
+      <w:r>
+        <w:t xml:space="preserve"> </w:t>
+      </w:r>
+      <w:r>
+        <w:t xml:space="preserve">     </w:t>
+      </w:r>
+      <w:r>
+        <w:rPr>
+          <w:u w:val="single"/>
+        </w:rPr>
+        <w:t>15+ Rated Teen</w:t>
+      </w:r>
+    </w:p>
+    <w:p>
+      <w:pPr>
+        <w:spacing w:line="360" w:lineRule="auto"/>
+        <w:rPr>
+          <w:i/>
+        </w:rPr>
+      </w:pPr>
+      <w:r>
+        <w:t xml:space="preserve">                                                                                                 </w:t>
+      </w:r>
+    </w:p>
+    <w:p>
+      <w:pPr>
+        <w:spacing w:line="360" w:lineRule="auto"/>
+        <w:rPr>
+          <w:b/>
+          <w:u w:val="single"/>
+        </w:rPr>
+      </w:pPr>
+      <w:r>
+        <w:rPr>
+          <w:b/>
+        </w:rPr>
+        <w:t xml:space="preserve">Goal    </w:t>
+      </w:r>
+      <w:r>
+        <w:rPr>
+          <w:b/>
+        </w:rPr>
+        <w:t xml:space="preserve">       </w:t>
+      </w:r>
+      <w:r>
+        <w:rPr>
+          <w:b/>
+          <w:u w:val="single"/>
+        </w:rPr>
+        <w:t>Beat the boss</w:t>
+      </w:r>
+    </w:p>
+    <w:p>
+      <w:pPr>
+        <w:spacing w:line="360" w:lineRule="auto"/>
+        <w:rPr>
+          <w:b/>
+        </w:rPr>
+      </w:pPr>
+    </w:p>
+    <w:p>
+      <w:pPr>
+        <w:spacing w:line="360" w:lineRule="auto"/>
+        <w:rPr>
+          <w:b/>
+        </w:rPr>
+      </w:pPr>
+    </w:p>
+    <w:p>
+      <w:pPr>
+        <w:spacing w:line="360" w:lineRule="auto"/>
+        <w:rPr>
+          <w:b/>
+        </w:rPr>
+      </w:pPr>
+    </w:p>
+    <w:p>
+      <w:pPr>
+        <w:spacing w:line="360" w:lineRule="auto"/>
+        <w:rPr>
+          <w:u w:val="single"/>
+        </w:rPr>
+      </w:pPr>
+      <w:r>
+        <w:rPr>
+          <w:b/>
+        </w:rPr>
+        <w:t>Plays like</w:t>
+      </w:r>
+      <w:r>
+        <w:t xml:space="preserve">  </w:t>
+      </w:r>
+      <w:r>
+        <w:rPr>
+          <w:u w:val="single"/>
+        </w:rPr>
+        <w:t>Blasphemous</w:t>
+      </w:r>
+      <w:r>
+        <w:t xml:space="preserve"> meets  </w:t>
+      </w:r>
+      <w:r>
+        <w:rPr>
+          <w:u w:val="single"/>
+        </w:rPr>
+        <w:t xml:space="preserve">The Binding of Isaac </w:t>
+      </w:r>
+    </w:p>
+    <w:p/>
+    <w:p/>
+    <w:p>
+      <w:r>
+        <w:rPr>
+          <w:noProof/>
+          <w:szCs w:val="20"/>
+        </w:rPr>
+        <mc:AlternateContent>
+          <mc:Choice Requires="wps">
+            <w:drawing>
+              <wp:anchor distT="0" distB="0" distL="114300" distR="114300" simplePos="0" relativeHeight="251659264" behindDoc="0" locked="0" layoutInCell="1" allowOverlap="1" wp14:anchorId="27FBC71E" wp14:editId="011299C7">
+                <wp:simplePos x="0" y="0"/>
+                <wp:positionH relativeFrom="column">
+                  <wp:posOffset>-114300</wp:posOffset>
+                </wp:positionH>
+                <wp:positionV relativeFrom="paragraph">
+                  <wp:posOffset>71120</wp:posOffset>
+                </wp:positionV>
+                <wp:extent cx="354330" cy="1733550"/>
+                <wp:effectExtent l="0" t="0" r="0" b="0"/>
+                <wp:wrapSquare wrapText="bothSides"/>
+                <wp:docPr id="6" name="Text Box 13"/>
+                <wp:cNvGraphicFramePr>
+                  <a:graphicFrameLocks xmlns:a="http://schemas.openxmlformats.org/drawingml/2006/main"/>
+                </wp:cNvGraphicFramePr>
+                <a:graphic xmlns:a="http://schemas.openxmlformats.org/drawingml/2006/main">
+                  <a:graphicData uri="http://schemas.microsoft.com/office/word/2010/wordprocessingShape">
+                    <wps:wsp>
+                      <wps:cNvSpPr txBox="1">
+                        <a:spLocks noChangeArrowheads="1"/>
+                      </wps:cNvSpPr>
+                      <wps:spPr bwMode="auto">
+                        <a:xfrm>
+                          <a:off x="0" y="0"/>
+                          <a:ext cx="354330" cy="1733550"/>
+                        </a:xfrm>
+                        <a:prstGeom prst="rect">
+                          <a:avLst/>
+                        </a:prstGeom>
+                        <a:noFill/>
+                        <a:ln>
+                          <a:noFill/>
+                        </a:ln>
+                        <a:extLst>
+                          <a:ext uri="{909E8E84-426E-40DD-AFC4-6F175D3DCCD1}">
+                            <a14:hiddenFill xmlns:a14="http://schemas.microsoft.com/office/drawing/2010/main">
+                              <a:solidFill>
+                                <a:srgbClr val="FFFFFF"/>
+                              </a:solidFill>
+                            </a14:hiddenFill>
+                          </a:ext>
+                          <a:ext uri="{91240B29-F687-4F45-9708-019B960494DF}">
+                            <a14:hiddenLine xmlns:a14="http://schemas.microsoft.com/office/drawing/2010/main" w="9525">
+                              <a:solidFill>
+                                <a:srgbClr val="000000"/>
+                              </a:solidFill>
+                              <a:miter lim="800000"/>
+                              <a:headEnd/>
+                              <a:tailEnd/>
+                            </a14:hiddenLine>
+                          </a:ext>
+                        </a:extLst>
+                      </wps:spPr>
+                      <wps:txbx>
+                        <w:txbxContent>
+                          <w:p>
+                            <w:pPr>
+                              <w:jc w:val="center"/>
+                              <w:rPr>
+                                <w:b/>
+                              </w:rPr>
+                            </w:pPr>
+                            <w:r>
+                              <w:rPr>
+                                <w:b/>
+                              </w:rPr>
+                              <w:t xml:space="preserve">Core </w:t>
+                            </w:r>
+                            <w:r>
+                              <w:rPr>
+                                <w:b/>
+                              </w:rPr>
+                              <w:t>Mechanics</w:t>
+                            </w:r>
+                          </w:p>
+                        </w:txbxContent>
+                      </wps:txbx>
+                      <wps:bodyPr rot="0" vert="vert270" wrap="square" lIns="91440" tIns="45720" rIns="91440" bIns="45720" anchor="t" anchorCtr="0" upright="1">
+                        <a:noAutofit/>
+                      </wps:bodyPr>
+                    </wps:wsp>
+                  </a:graphicData>
+                </a:graphic>
+                <wp14:sizeRelH relativeFrom="page">
+                  <wp14:pctWidth>0</wp14:pctWidth>
+                </wp14:sizeRelH>
+                <wp14:sizeRelV relativeFrom="page">
+                  <wp14:pctHeight>0</wp14:pctHeight>
+                </wp14:sizeRelV>
+              </wp:anchor>
+            </w:drawing>
+          </mc:Choice>
+          <mc:Fallback>
+            <w:pict>
+              <v:shapetype w14:anchorId="27FBC71E" id="_x0000_t202" coordsize="21600,21600" o:spt="202" path="m,l,21600r21600,l21600,xe">
+                <v:stroke joinstyle="miter"/>
+                <v:path gradientshapeok="t" o:connecttype="rect"/>
+              </v:shapetype>
+              <v:shape id="Text Box 13" o:spid="_x0000_s1026" type="#_x0000_t202" style="position:absolute;margin-left:-9pt;margin-top:5.6pt;width:27.9pt;height:136.5pt;z-index:251659264;visibility:visible;mso-wrap-style:square;mso-width-percent:0;mso-height-percent:0;mso-wrap-distance-left:9pt;mso-wrap-distance-top:0;mso-wrap-distance-right:9pt;mso-wrap-distance-bottom:0;mso-position-horizontal:absolute;mso-position-horizontal-relative:text;mso-position-vertical:absolute;mso-position-vertical-relative:text;mso-width-percent:0;mso-height-percent:0;mso-width-relative:page;mso-height-relative:page;v-text-anchor:top" o:gfxdata="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" filled="f" stroked="f">
+                <v:textbox style="layout-flow:vertical;mso-layout-flow-alt:bottom-to-top">
+                  <w:txbxContent>
+                    <w:p>
+                      <w:pPr>
+                        <w:jc w:val="center"/>
+                        <w:rPr>
+                          <w:b/>
+                        </w:rPr>
+                      </w:pPr>
+                      <w:r>
+                        <w:rPr>
+                          <w:b/>
+                        </w:rPr>
+                        <w:t xml:space="preserve">Core </w:t>
+                      </w:r>
+                      <w:r>
+                        <w:rPr>
+                          <w:b/>
+                        </w:rPr>
+                        <w:t>Mechanics</w:t>
+                      </w:r>
+                    </w:p>
+                  </w:txbxContent>
+                </v:textbox>
+                <w10:wrap type="square"/>
+              </v:shape>
+            </w:pict>
+          </mc:Fallback>
+        </mc:AlternateContent>
+      </w:r>
+    </w:p>
+    <w:p>
+      <w:pPr>
+        <w:pStyle w:val="ListParagraph"/>
+        <w:numPr>
+          <w:ilvl w:val="0"/>
+          <w:numId w:val="1"/>
+        </w:numPr>
+        <w:rPr>
+          <w:u w:val="single"/>
+        </w:rPr>
+      </w:pPr>
+      <w:r>
+        <w:rPr>
+          <w:u w:val="single"/>
+        </w:rPr>
+        <w:t>The Fighting Mechanics: attack, jump, parry, dash</w:t>
+      </w:r>
+    </w:p>
+    <w:p>
+      <w:pPr>
+        <w:ind w:firstLine="720"/>
+        <w:rPr>
+          <w:u w:val="single"/>
+        </w:rPr>
+      </w:pPr>
+    </w:p>
+    <w:p>
+      <w:pPr>
+        <w:pStyle w:val="ListParagraph"/>
+        <w:numPr>
+          <w:ilvl w:val="0"/>
+          <w:numId w:val="1"/>
+        </w:numPr>
+        <w:rPr>
+          <w:u w:val="single"/>
+        </w:rPr>
+      </w:pPr>
+      <w:r>
+        <w:rPr>
+          <w:u w:val="single"/>
+        </w:rPr>
+        <w:t>Precision Timing Mechanic: Parry</w:t>
+      </w:r>
+    </w:p>
+    <w:p>
+      <w:pPr>
+        <w:pStyle w:val="ListParagraph"/>
+        <w:rPr>
+          <w:u w:val="single"/>
+        </w:rPr>
+      </w:pPr>
+    </w:p>
+    <w:p>
+      <w:pPr>
+        <w:pStyle w:val="ListParagraph"/>
+        <w:numPr>
+          <w:ilvl w:val="0"/>
+          <w:numId w:val="1"/>
+        </w:numPr>
+        <w:rPr>
+          <w:u w:val="single"/>
+        </w:rPr>
+      </w:pPr>
+      <w:r>
+        <w:rPr>
+          <w:u w:val="single"/>
+        </w:rPr>
+        <w:t>Looting Chest: luck based, RNG</w:t>
+      </w:r>
+    </w:p>
+    <w:p>
+      <w:pPr>
+        <w:ind w:firstLine="720"/>
+      </w:pPr>
+    </w:p>
+    <w:p/>
+    <w:p>
+      <w:pPr>
+        <w:rPr>
+          <w:b/>
+        </w:rPr>
+      </w:pPr>
+    </w:p>
+    <w:p>
+      <w:pPr>
+        <w:rPr>
+          <w:b/>
+        </w:rPr>
+      </w:pPr>
+    </w:p>
+    <w:p>
+      <w:pPr>
+        <w:rPr>
+          <w:b/>
+        </w:rPr>
+      </w:pPr>
+    </w:p>
+    <w:p>
+      <w:pPr>
+        <w:rPr>
+          <w:b/>
+        </w:rPr>
+      </w:pPr>
+    </w:p>
+    <w:p>
+      <w:pPr>
+        <w:rPr>
+          <w:sz w:val="12"/>
+        </w:rPr>
+      </w:pPr>
+    </w:p>
+    <w:p>
+      <w:pPr>
+        <w:pStyle w:val="ListParagraph"/>
+        <w:numPr>
+          <w:ilvl w:val="0"/>
+          <w:numId w:val="2"/>
+        </w:numPr>
+        <w:rPr>
+          <w:u w:val="single"/>
+        </w:rPr>
+      </w:pPr>
+      <w:r>
+        <w:rPr>
+          <w:u w:val="single"/>
+        </w:rPr>
+        <w:t>Title: Blasphemous</w:t>
+      </w:r>
+      <w:r>
+        <w:rPr>
+          <w:u w:val="single"/>
+        </w:rPr>
+        <w:tab/>
+      </w:r>
+      <w:r>
+        <w:rPr>
+          <w:u w:val="single"/>
+        </w:rPr>
+        <w:tab/>
+        <w:t xml:space="preserve">Publisher: Team17 </w:t>
+      </w:r>
+      <w:r>
+        <w:rPr>
+          <w:u w:val="single"/>
+        </w:rPr>
+        <w:tab/>
+      </w:r>
+      <w:r>
+        <w:rPr>
+          <w:u w:val="single"/>
+        </w:rPr>
+        <w:tab/>
+        <w:t xml:space="preserve">Genre: Rogue RPG </w:t>
+      </w:r>
+      <w:r>
+        <w:rPr>
+          <w:u w:val="single"/>
+        </w:rPr>
+        <w:tab/>
+      </w:r>
+      <w:r>
+        <w:rPr>
+          <w:u w:val="single"/>
+        </w:rPr>
+        <w:tab/>
+        <w:t>Year: 201</w:t>
+      </w:r>
+      <w:r>
+        <w:rPr>
+          <w:u w:val="single"/>
+        </w:rPr>
+        <w:t>9</w:t>
+      </w:r>
+    </w:p>
+    <w:p/>
+    <w:p>
+      <w:pPr>
+        <w:pStyle w:val="ListParagraph"/>
+        <w:numPr>
+          <w:ilvl w:val="0"/>
+          <w:numId w:val="2"/>
+        </w:numPr>
+      </w:pPr>
+      <w:r>
+        <w:rPr>
+          <w:u w:val="single"/>
+        </w:rPr>
+        <w:t xml:space="preserve">Title: </w:t>
+      </w:r>
+      <w:r>
+        <w:rPr>
+          <w:u w:val="single"/>
+        </w:rPr>
+        <w:t>Hollow Knight</w:t>
+      </w:r>
+      <w:r>
+        <w:rPr>
+          <w:u w:val="single"/>
+        </w:rPr>
+        <w:tab/>
+      </w:r>
+      <w:r>
+        <w:rPr>
+          <w:u w:val="single"/>
+        </w:rPr>
+        <w:tab/>
+        <w:t xml:space="preserve">Publisher: </w:t>
+      </w:r>
+      <w:r>
+        <w:rPr>
+          <w:u w:val="single"/>
+        </w:rPr>
+        <w:t>Cherry Team</w:t>
+      </w:r>
+      <w:r>
+        <w:rPr>
+          <w:u w:val="single"/>
+        </w:rPr>
+        <w:t xml:space="preserve"> </w:t>
+      </w:r>
+      <w:r>
+        <w:rPr>
+          <w:u w:val="single"/>
+        </w:rPr>
+        <w:tab/>
+      </w:r>
+      <w:r>
+        <w:rPr>
+          <w:u w:val="single"/>
+        </w:rPr>
+        <w:t xml:space="preserve">Genre: </w:t>
+      </w:r>
+      <w:r>
+        <w:rPr>
+          <w:u w:val="single"/>
+        </w:rPr>
+        <w:t>Metroidvania</w:t>
+      </w:r>
+      <w:r>
+        <w:rPr>
+          <w:u w:val="single"/>
+        </w:rPr>
+        <w:t xml:space="preserve"> </w:t>
+      </w:r>
+      <w:r>
+        <w:rPr>
+          <w:u w:val="single"/>
+        </w:rPr>
+        <w:tab/>
+      </w:r>
+      <w:r>
+        <w:rPr>
+          <w:u w:val="single"/>
+        </w:rPr>
+        <w:tab/>
+      </w:r>
+      <w:r>
+        <w:rPr>
+          <w:u w:val="single"/>
+        </w:rPr>
+        <w:t xml:space="preserve">Year: </w:t>
+      </w:r>
+      <w:r>
+        <w:rPr>
+          <w:u w:val="single"/>
+        </w:rPr>
+        <w:t>2017</w:t>
+      </w:r>
+    </w:p>
+    <w:p/>
+    <w:p>
+      <w:pPr>
+        <w:pStyle w:val="ListParagraph"/>
+        <w:numPr>
+          <w:ilvl w:val="0"/>
+          <w:numId w:val="2"/>
+        </w:numPr>
+      </w:pPr>
+      <w:r>
+        <w:rPr>
+          <w:u w:val="single"/>
+        </w:rPr>
+        <w:t xml:space="preserve">Title: </w:t>
+      </w:r>
+      <w:r>
+        <w:rPr>
+          <w:u w:val="single"/>
+        </w:rPr>
+        <w:t>The Binging of Isaac</w:t>
+      </w:r>
+      <w:r>
+        <w:rPr>
+          <w:u w:val="single"/>
+        </w:rPr>
+        <w:tab/>
+        <w:t>Publishe</w:t>
+      </w:r>
+      <w:r>
+        <w:rPr>
+          <w:u w:val="single"/>
+        </w:rPr>
+        <w:t>r</w:t>
+      </w:r>
+      <w:r>
+        <w:rPr>
+          <w:u w:val="single"/>
+        </w:rPr>
+        <w:t>:</w:t>
+      </w:r>
+      <w:r>
+        <w:rPr>
+          <w:u w:val="single"/>
+        </w:rPr>
+        <w:t xml:space="preserve"> Edm</w:t>
+      </w:r>
+      <w:r>
+        <w:rPr>
+          <w:u w:val="single"/>
+        </w:rPr>
+        <w:t>u</w:t>
+      </w:r>
+      <w:r>
+        <w:rPr>
+          <w:u w:val="single"/>
+        </w:rPr>
+        <w:t>nd McMillen</w:t>
+      </w:r>
+      <w:r>
+        <w:rPr>
+          <w:u w:val="single"/>
+        </w:rPr>
+        <w:tab/>
+      </w:r>
+      <w:r>
+        <w:rPr>
+          <w:u w:val="single"/>
+        </w:rPr>
+        <w:tab/>
+      </w:r>
+      <w:r>
+        <w:rPr>
+          <w:u w:val="single"/>
+        </w:rPr>
+        <w:t xml:space="preserve">Genre: </w:t>
+      </w:r>
+      <w:r>
+        <w:rPr>
+          <w:u w:val="single"/>
+        </w:rPr>
+        <w:t>Rogue Like</w:t>
+      </w:r>
+      <w:r>
+        <w:rPr>
+          <w:u w:val="single"/>
+        </w:rPr>
+        <w:t xml:space="preserve"> </w:t>
+      </w:r>
+      <w:r>
+        <w:rPr>
+          <w:u w:val="single"/>
+        </w:rPr>
+        <w:tab/>
+        <w:t xml:space="preserve">Year: </w:t>
+      </w:r>
+      <w:r>
+        <w:rPr>
+          <w:u w:val="single"/>
+        </w:rPr>
+        <w:t>2011</w:t>
+      </w:r>
+    </w:p>
+    <w:p>
+      <w:pPr>
+        <w:ind w:left="360"/>
+      </w:pPr>
+    </w:p>
+    <w:p/>
+    <w:p/>
+    <w:p>
+      <w:pPr>
+        <w:rPr>
+          <w:b/>
+          <w:sz w:val="28"/>
+          <w:szCs w:val="28"/>
+        </w:rPr>
+      </w:pPr>
+      <w:r>
+        <w:rPr>
+          <w:b/>
+          <w:noProof/>
+          <w:sz w:val="28"/>
+          <w:szCs w:val="28"/>
+        </w:rPr>
+        <mc:AlternateContent>
+          <mc:Choice Requires="wps">
+            <w:drawing>
+              <wp:anchor distT="0" distB="0" distL="114300" distR="114300" simplePos="0" relativeHeight="251660288" behindDoc="0" locked="0" layoutInCell="1" allowOverlap="1" wp14:anchorId="41A20C88" wp14:editId="00C7A1D1">
+                <wp:simplePos x="0" y="0"/>
+                <wp:positionH relativeFrom="column">
+                  <wp:posOffset>-193675</wp:posOffset>
+                </wp:positionH>
+                <wp:positionV relativeFrom="paragraph">
+                  <wp:posOffset>8249920</wp:posOffset>
+                </wp:positionV>
+                <wp:extent cx="6667894" cy="302260"/>
+                <wp:effectExtent l="0" t="0" r="0" b="2540"/>
+                <wp:wrapNone/>
+                <wp:docPr id="3" name="Text Box 17"/>
+                <wp:cNvGraphicFramePr>
+                  <a:graphicFrameLocks xmlns:a="http://schemas.openxmlformats.org/drawingml/2006/main"/>
+                </wp:cNvGraphicFramePr>
+                <a:graphic xmlns:a="http://schemas.openxmlformats.org/drawingml/2006/main">
+                  <a:graphicData uri="http://schemas.microsoft.com/office/word/2010/wordprocessingShape">
+                    <wps:wsp>
+                      <wps:cNvSpPr txBox="1">
+                        <a:spLocks noChangeArrowheads="1"/>
+                      </wps:cNvSpPr>
+                      <wps:spPr bwMode="auto">
+                        <a:xfrm>
+                          <a:off x="0" y="0"/>
+                          <a:ext cx="6667894" cy="302260"/>
+                        </a:xfrm>
+                        <a:prstGeom prst="rect">
+                          <a:avLst/>
+                        </a:prstGeom>
+                        <a:noFill/>
+                        <a:ln>
+                          <a:noFill/>
+                        </a:ln>
+                        <a:extLst>
+                          <a:ext uri="{909E8E84-426E-40DD-AFC4-6F175D3DCCD1}">
+                            <a14:hiddenFill xmlns:a14="http://schemas.microsoft.com/office/drawing/2010/main">
+                              <a:solidFill>
+                                <a:srgbClr val="FFFFFF"/>
+                              </a:solidFill>
+                            </a14:hiddenFill>
+                          </a:ext>
+                          <a:ext uri="{91240B29-F687-4F45-9708-019B960494DF}">
+                            <a14:hiddenLine xmlns:a14="http://schemas.microsoft.com/office/drawing/2010/main" w="9525">
+                              <a:solidFill>
+                                <a:srgbClr val="000000"/>
+                              </a:solidFill>
+                              <a:miter lim="800000"/>
+                              <a:headEnd/>
+                              <a:tailEnd/>
+                            </a14:hiddenLine>
+                          </a:ext>
+                        </a:extLst>
+                      </wps:spPr>
+                      <wps:txbx>
+                        <w:txbxContent>
+                          <w:p>
+                            <w:pPr>
+                              <w:jc w:val="center"/>
+                              <w:rPr>
+                                <w:i/>
+                              </w:rPr>
+                            </w:pPr>
+                            <w:r>
+                              <w:rPr>
+                                <w:i/>
+                              </w:rPr>
+                              <w:t>Supporting Screenshot</w:t>
+                            </w:r>
+                            <w:r>
+                              <w:rPr>
+                                <w:i/>
+                              </w:rPr>
+                              <w:t xml:space="preserve"> / Drawings / Collage </w:t>
+                            </w:r>
+                            <w:r>
+                              <w:rPr>
+                                <w:i/>
+                              </w:rPr>
+                              <w:t xml:space="preserve"> </w:t>
+                            </w:r>
+                            <w:r>
+                              <w:rPr>
+                                <w:i/>
+                              </w:rPr>
+                              <w:t>for  Worlds / Levels / Characters / Game Items</w:t>
+                            </w:r>
+                          </w:p>
+                        </w:txbxContent>
+                      </wps:txbx>
+                      <wps:bodyPr rot="0" vert="horz" wrap="square" lIns="91440" tIns="45720" rIns="91440" bIns="45720" anchor="t" anchorCtr="0" upright="1">
+                        <a:noAutofit/>
+                      </wps:bodyPr>
+                    </wps:wsp>
+                  </a:graphicData>
+                </a:graphic>
+                <wp14:sizeRelH relativeFrom="page">
+                  <wp14:pctWidth>0</wp14:pctWidth>
+                </wp14:sizeRelH>
+                <wp14:sizeRelV relativeFrom="page">
+                  <wp14:pctHeight>0</wp14:pctHeight>
+                </wp14:sizeRelV>
+              </wp:anchor>
+            </w:drawing>
+          </mc:Choice>
+          <mc:Fallback>
+            <w:pict>
+              <v:shape w14:anchorId="41A20C88" id="Text Box 17" o:spid="_x0000_s1027" type="#_x0000_t202" style="position:absolute;margin-left:-15.25pt;margin-top:649.6pt;width:525.05pt;height:23.8pt;z-index:251660288;visibility:visible;mso-wrap-style:square;mso-width-percent:0;mso-height-percent:0;mso-wrap-distance-left:9pt;mso-wrap-distance-top:0;mso-wrap-distance-right:9pt;mso-wrap-distance-bottom:0;mso-position-horizontal:absolute;mso-position-horizontal-relative:text;mso-position-vertical:absolute;mso-position-vertical-relative:text;mso-width-percent:0;mso-height-percent:0;mso-width-relative:page;mso-height-relative:page;v-text-anchor:top" o:gfxdata="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" filled="f" stroked="f">
+                <v:textbox>
+                  <w:txbxContent>
+                    <w:p>
+                      <w:pPr>
+                        <w:jc w:val="center"/>
+                        <w:rPr>
+                          <w:i/>
+                        </w:rPr>
+                      </w:pPr>
+                      <w:r>
+                        <w:rPr>
+                          <w:i/>
+                        </w:rPr>
+                        <w:t>Supporting Screenshot</w:t>
+                      </w:r>
+                      <w:r>
+                        <w:rPr>
+                          <w:i/>
+                        </w:rPr>
+                        <w:t xml:space="preserve"> / Drawings / Collage </w:t>
+                      </w:r>
+                      <w:r>
+                        <w:rPr>
+                          <w:i/>
+                        </w:rPr>
+                        <w:t xml:space="preserve"> </w:t>
+                      </w:r>
+                      <w:r>
+                        <w:rPr>
+                          <w:i/>
+                        </w:rPr>
+                        <w:t>for  Worlds / Levels / Characters / Game Items</w:t>
+                      </w:r>
+                    </w:p>
+                  </w:txbxContent>
+                </v:textbox>
+              </v:shape>
+            </w:pict>
+          </mc:Fallback>
+        </mc:AlternateContent>
+      </w:r>
+      <w:r>
+        <w:rPr>
+          <w:b/>
+          <w:sz w:val="28"/>
+          <w:szCs w:val="28"/>
+        </w:rPr>
+        <w:t>Game Project Summary</w:t>
+      </w:r>
+    </w:p>
+    <w:p/>
+    <w:p>
+      <w:r>
+        <w:t xml:space="preserve">    Setting: In a Castle, dark, medieval,  grim</w:t>
+      </w:r>
+    </w:p>
+    <w:p>
+      <w:r>
+        <w:t>Reference</w:t>
+      </w:r>
+    </w:p>
+    <w:p>
+      <w:pPr>
+        <w:pStyle w:val="ListParagraph"/>
+        <w:numPr>
+          <w:ilvl w:val="0"/>
+          <w:numId w:val="3"/>
+        </w:numPr>
+        <w:rPr>
+          <w:u w:val="single"/>
+        </w:rPr>
+      </w:pPr>
+      <w:r>
+        <w:rPr>
+          <w:u w:val="single"/>
+        </w:rPr>
+        <w:t>Game</w:t>
+      </w:r>
+      <w:r>
+        <w:rPr>
+          <w:u w:val="single"/>
+        </w:rPr>
+        <w:t>: Blasphemous</w:t>
+      </w:r>
+    </w:p>
+    <w:p>
+      <w:pPr>
+        <w:pStyle w:val="ListParagraph"/>
+        <w:numPr>
+          <w:ilvl w:val="0"/>
+          <w:numId w:val="3"/>
+        </w:numPr>
+      </w:pPr>
+      <w:r>
+        <w:rPr>
+          <w:u w:val="single"/>
+        </w:rPr>
+        <w:t>Game</w:t>
+      </w:r>
+      <w:r>
+        <w:rPr>
+          <w:u w:val="single"/>
+        </w:rPr>
+        <w:t xml:space="preserve">: </w:t>
+      </w:r>
+      <w:r>
+        <w:rPr>
+          <w:u w:val="single"/>
+        </w:rPr>
+        <w:t>Hollow Knight</w:t>
+      </w:r>
+    </w:p>
+    <w:p>
+      <w:pPr>
+        <w:pStyle w:val="ListParagraph"/>
+        <w:numPr>
+          <w:ilvl w:val="0"/>
+          <w:numId w:val="3"/>
+        </w:numPr>
+        <w:rPr>
+          <w:u w:val="single"/>
+        </w:rPr>
+      </w:pPr>
+      <w:r>
+        <w:rPr>
+          <w:u w:val="single"/>
+        </w:rPr>
+        <w:t>Movie</w:t>
+      </w:r>
+      <w:r>
+        <w:rPr>
+          <w:u w:val="single"/>
+        </w:rPr>
+        <w:t xml:space="preserve">: </w:t>
+      </w:r>
+      <w:r>
+        <w:rPr>
+          <w:u w:val="single"/>
+        </w:rPr>
+        <w:t>Lord of The Ring</w:t>
+      </w:r>
+    </w:p>
+    <w:p>
+      <w:pPr>
+        <w:pStyle w:val="ListParagraph"/>
+        <w:numPr>
+          <w:ilvl w:val="0"/>
+          <w:numId w:val="3"/>
+        </w:numPr>
+      </w:pPr>
+      <w:r>
+        <w:rPr>
+          <w:u w:val="single"/>
+        </w:rPr>
+        <w:t>Game</w:t>
+      </w:r>
+      <w:r>
+        <w:rPr>
+          <w:u w:val="single"/>
+        </w:rPr>
+        <w:t xml:space="preserve">: </w:t>
+      </w:r>
+      <w:r>
+        <w:rPr>
+          <w:u w:val="single"/>
+        </w:rPr>
+        <w:t>Elden Ring</w:t>
+      </w:r>
+    </w:p>
+    <w:p>
+      <w:pPr>
+        <w:pStyle w:val="ListParagraph"/>
+        <w:numPr>
+          <w:ilvl w:val="0"/>
+          <w:numId w:val="3"/>
+        </w:numPr>
+        <w:rPr>
+          <w:u w:val="single"/>
+        </w:rPr>
+      </w:pPr>
+      <w:r>
+        <w:rPr>
+          <w:u w:val="single"/>
+        </w:rPr>
+        <w:t>Game: The Binding of Isaac</w:t>
+      </w:r>
+    </w:p>
+    <w:p>
+      <w:pPr>
+        <w:pStyle w:val="ListParagraph"/>
+        <w:numPr>
+          <w:ilvl w:val="0"/>
+          <w:numId w:val="3"/>
+        </w:numPr>
+        <w:rPr>
+          <w:u w:val="single"/>
+        </w:rPr>
+      </w:pPr>
+      <w:r>
+        <w:rPr>
+          <w:u w:val="single"/>
+        </w:rPr>
+        <w:t>Game: Fear &amp; Hunger</w:t>
+      </w:r>
+    </w:p>
+    <w:p>
+      <w:pPr>
+        <w:rPr>
+          <w:u w:val="single"/>
+        </w:rPr>
+      </w:pPr>
+    </w:p>
+    <w:p>
+      <w:pPr>
+        <w:rPr>
+          <w:u w:val="single"/>
+        </w:rPr>
+      </w:pPr>
+      <w:r>
+        <w:rPr>
+          <w:u w:val="single"/>
+        </w:rPr>
+        <w:t>Key Experiences</w:t>
+      </w:r>
+    </w:p>
+    <w:p>
+      <w:pPr>
+        <w:pStyle w:val="ListParagraph"/>
+        <w:numPr>
+          <w:ilvl w:val="0"/>
+          <w:numId w:val="4"/>
+        </w:numPr>
+        <w:rPr>
+          <w:u w:val="single"/>
+        </w:rPr>
+      </w:pPr>
+      <w:r>
+        <w:rPr>
+          <w:u w:val="single"/>
+        </w:rPr>
+        <w:t>Trying to defeat the boss using everything that you have learned and upgraded.</w:t>
+      </w:r>
+    </w:p>
+    <w:p>
+      <w:pPr>
+        <w:pStyle w:val="ListParagraph"/>
+        <w:rPr>
+          <w:u w:val="single"/>
+        </w:rPr>
+      </w:pPr>
+    </w:p>
+    <w:p>
+      <w:pPr>
+        <w:pStyle w:val="ListParagraph"/>
+        <w:numPr>
+          <w:ilvl w:val="0"/>
+          <w:numId w:val="4"/>
+        </w:numPr>
+        <w:rPr>
+          <w:u w:val="single"/>
+        </w:rPr>
+      </w:pPr>
+      <w:r>
+        <w:rPr>
+          <w:u w:val="single"/>
+        </w:rPr>
+        <w:t>Learning to parry attacks for the first time against some of the dungeon enemies. Timing a parry for the first time lets you learn the main mechanic to defend yourself.</w:t>
+      </w:r>
+    </w:p>
+    <w:p>
+      <w:pPr>
+        <w:pStyle w:val="ListParagraph"/>
+        <w:rPr>
+          <w:u w:val="single"/>
+        </w:rPr>
+      </w:pPr>
+    </w:p>
+    <w:p>
+      <w:pPr>
+        <w:pStyle w:val="ListParagraph"/>
+        <w:numPr>
+          <w:ilvl w:val="0"/>
+          <w:numId w:val="4"/>
+        </w:numPr>
+        <w:rPr>
+          <w:u w:val="single"/>
+        </w:rPr>
+      </w:pPr>
+      <w:r>
+        <w:rPr>
+          <w:u w:val="single"/>
+        </w:rPr>
+        <w:t>Looting chest to gets upgrades to your character. The first time getting an item that significantly makes the game easier.</w:t>
+      </w:r>
+    </w:p>
+    <w:p/>
+    <w:p>
+      <w:r>
+        <w:lastRenderedPageBreak/>
+        <w:t xml:space="preserve">    Selling Point:</w:t>
+      </w:r>
+    </w:p>
+    <w:p>
+      <w:pPr>
+        <w:pStyle w:val="ListParagraph"/>
+        <w:numPr>
+          <w:ilvl w:val="0"/>
+          <w:numId w:val="5"/>
+        </w:numPr>
+      </w:pPr>
+      <w:r>
+        <w:t>Short and engaging</w:t>
+      </w:r>
+    </w:p>
+    <w:p>
+      <w:pPr>
+        <w:pStyle w:val="ListParagraph"/>
+        <w:numPr>
+          <w:ilvl w:val="0"/>
+          <w:numId w:val="5"/>
+        </w:numPr>
+      </w:pPr>
+      <w:r>
+        <w:t>Challenging fighting mechanics</w:t>
+      </w:r>
+    </w:p>
+    <w:p>
+      <w:pPr>
+        <w:pStyle w:val="ListParagraph"/>
+        <w:numPr>
+          <w:ilvl w:val="0"/>
+          <w:numId w:val="5"/>
+        </w:numPr>
+      </w:pPr>
+      <w:r>
+        <w:t>Fun Learning the mechanics</w:t>
+      </w:r>
+    </w:p>
+    <w:p>
+      <w:pPr>
+        <w:pStyle w:val="ListParagraph"/>
+        <w:numPr>
+          <w:ilvl w:val="0"/>
+          <w:numId w:val="5"/>
+        </w:numPr>
+      </w:pPr>
+      <w:r>
+        <w:t>Thrill of getting a good equipment</w:t>
+      </w:r>
+    </w:p>
+    <w:p>
+      <w:pPr>
+        <w:pStyle w:val="ListParagraph"/>
+        <w:numPr>
+          <w:ilvl w:val="0"/>
+          <w:numId w:val="5"/>
+        </w:numPr>
+      </w:pPr>
+      <w:r>
+        <w:t>Satisfying boss fight</w:t>
+      </w:r>
+    </w:p>
+    <w:p>
+      <w:pPr>
+        <w:pStyle w:val="ListParagraph"/>
+        <w:numPr>
+          <w:ilvl w:val="0"/>
+          <w:numId w:val="5"/>
+        </w:numPr>
+      </w:pPr>
+      <w:r>
+        <w:t>Good music</w:t>
+      </w:r>
+    </w:p>
     <w:p/>
     <w:sectPr>
       <w:pgSz w:w="12240" w:h="15840"/>
@@ -11,6 +1736,471 @@
     </w:sectPr>
   </w:body>
 </w:document>
+</file>
+
+<file path=word/numbering.xml><?xml version="1.0" encoding="utf-8"?>
+<w:numbering xmlns:wpc="http://schemas.microsoft.com/office/word/2010/wordprocessingCanvas" xmlns:cx="http://schemas.microsoft.com/office/drawing/2014/chartex" xmlns:cx1="http://schemas.microsoft.com/office/drawing/2015/9/8/chartex" xmlns:cx2="http://schemas.microsoft.com/office/drawing/2015/10/21/chartex" xmlns:cx3="http://schemas.microsoft.com/office/drawing/2016/5/9/chartex" xmlns:cx4="http://schemas.microsoft.com/office/drawing/2016/5/10/chartex" xmlns:cx5="http://schemas.microsoft.com/office/drawing/2016/5/11/chartex" xmlns:cx6="http://schemas.microsoft.com/office/drawing/2016/5/12/chartex" xmlns:cx7="http://schemas.microsoft.com/office/drawing/2016/5/13/chartex" xmlns:cx8="http://schemas.microsoft.com/office/drawing/2016/5/14/chartex" xmlns:mc="http://schemas.openxmlformats.org/markup-compatibility/2006" xmlns:aink="http://schemas.microsoft.com/office/drawing/2016/ink" xmlns:am3d="http://schemas.microsoft.com/office/drawing/2017/model3d" xmlns:o="urn:schemas-microsoft-com:office:office" xmlns:r="http://schemas.openxmlformats.org/officeDocument/2006/relationships" xmlns:m="http://schemas.openxmlformats.org/officeDocument/2006/math" xmlns:v="urn:schemas-microsoft-com:vml" xmlns:wp14="http://schemas.microsoft.com/office/word/2010/wordprocessingDrawing" xmlns:wp="http://schemas.openxmlformats.org/drawingml/2006/wordprocessingDrawing" xmlns:w10="urn:schemas-microsoft-com:office:word" xmlns:w="http://schemas.openxmlformats.org/wordprocessingml/2006/main" xmlns:w14="http://schemas.microsoft.com/office/word/2010/wordml" xmlns:w15="http://schemas.microsoft.com/office/word/2012/wordml" xmlns:w16cex="http://schemas.microsoft.com/office/word/2018/wordml/cex" xmlns:w16cid="http://schemas.microsoft.com/office/word/2016/wordml/cid" xmlns:w16="http://schemas.microsoft.com/office/word/2018/wordml" xmlns:w16sdtdh="http://schemas.microsoft.com/office/word/2020/wordml/sdtdatahash" xmlns:w16se="http://schemas.microsoft.com/office/word/2015/wordml/symex" xmlns:wpg="http://schemas.microsoft.com/office/word/2010/wordprocessingGroup" xmlns:wpi="http://schemas.microsoft.com/office/word/2010/wordprocessingInk" xmlns:wne="http://schemas.microsoft.com/office/word/2006/wordml" xmlns:wps="http://schemas.microsoft.com/office/word/2010/wordprocessingShape" mc:Ignorable="w14 w15 w16se w16cid w16 w16cex w16sdtdh wp14">
+  <w:abstractNum w:abstractNumId="0" w15:restartNumberingAfterBreak="0">
+    <w:nsid w:val="29112D15"/>
+    <w:multiLevelType w:val="hybridMultilevel"/>
+    <w:tmpl w:val="E52C826E"/>
+    <w:lvl w:ilvl="0" w:tplc="0409000F">
+      <w:start w:val="1"/>
+      <w:numFmt w:val="decimal"/>
+      <w:lvlText w:val="%1."/>
+      <w:lvlJc w:val="left"/>
+      <w:pPr>
+        <w:ind w:left="720" w:hanging="360"/>
+      </w:pPr>
+      <w:rPr>
+        <w:rFonts w:hint="default"/>
+      </w:rPr>
+    </w:lvl>
+    <w:lvl w:ilvl="1" w:tplc="04090019" w:tentative="1">
+      <w:start w:val="1"/>
+      <w:numFmt w:val="lowerLetter"/>
+      <w:lvlText w:val="%2."/>
+      <w:lvlJc w:val="left"/>
+      <w:pPr>
+        <w:ind w:left="1440" w:hanging="360"/>
+      </w:pPr>
+    </w:lvl>
+    <w:lvl w:ilvl="2" w:tplc="0409001B" w:tentative="1">
+      <w:start w:val="1"/>
+      <w:numFmt w:val="lowerRoman"/>
+      <w:lvlText w:val="%3."/>
+      <w:lvlJc w:val="right"/>
+      <w:pPr>
+        <w:ind w:left="2160" w:hanging="180"/>
+      </w:pPr>
+    </w:lvl>
+    <w:lvl w:ilvl="3" w:tplc="0409000F" w:tentative="1">
+      <w:start w:val="1"/>
+      <w:numFmt w:val="decimal"/>
+      <w:lvlText w:val="%4."/>
+      <w:lvlJc w:val="left"/>
+      <w:pPr>
+        <w:ind w:left="2880" w:hanging="360"/>
+      </w:pPr>
+    </w:lvl>
+    <w:lvl w:ilvl="4" w:tplc="04090019" w:tentative="1">
+      <w:start w:val="1"/>
+      <w:numFmt w:val="lowerLetter"/>
+      <w:lvlText w:val="%5."/>
+      <w:lvlJc w:val="left"/>
+      <w:pPr>
+        <w:ind w:left="3600" w:hanging="360"/>
+      </w:pPr>
+    </w:lvl>
+    <w:lvl w:ilvl="5" w:tplc="0409001B" w:tentative="1">
+      <w:start w:val="1"/>
+      <w:numFmt w:val="lowerRoman"/>
+      <w:lvlText w:val="%6."/>
+      <w:lvlJc w:val="right"/>
+      <w:pPr>
+        <w:ind w:left="4320" w:hanging="180"/>
+      </w:pPr>
+    </w:lvl>
+    <w:lvl w:ilvl="6" w:tplc="0409000F" w:tentative="1">
+      <w:start w:val="1"/>
+      <w:numFmt w:val="decimal"/>
+      <w:lvlText w:val="%7."/>
+      <w:lvlJc w:val="left"/>
+      <w:pPr>
+        <w:ind w:left="5040" w:hanging="360"/>
+      </w:pPr>
+    </w:lvl>
+    <w:lvl w:ilvl="7" w:tplc="04090019" w:tentative="1">
+      <w:start w:val="1"/>
+      <w:numFmt w:val="lowerLetter"/>
+      <w:lvlText w:val="%8."/>
+      <w:lvlJc w:val="left"/>
+      <w:pPr>
+        <w:ind w:left="5760" w:hanging="360"/>
+      </w:pPr>
+    </w:lvl>
+    <w:lvl w:ilvl="8" w:tplc="0409001B" w:tentative="1">
+      <w:start w:val="1"/>
+      <w:numFmt w:val="lowerRoman"/>
+      <w:lvlText w:val="%9."/>
+      <w:lvlJc w:val="right"/>
+      <w:pPr>
+        <w:ind w:left="6480" w:hanging="180"/>
+      </w:pPr>
+    </w:lvl>
+  </w:abstractNum>
+  <w:abstractNum w:abstractNumId="1" w15:restartNumberingAfterBreak="0">
+    <w:nsid w:val="2B256A59"/>
+    <w:multiLevelType w:val="hybridMultilevel"/>
+    <w:tmpl w:val="C2D01974"/>
+    <w:lvl w:ilvl="0" w:tplc="0409000F">
+      <w:start w:val="1"/>
+      <w:numFmt w:val="decimal"/>
+      <w:lvlText w:val="%1."/>
+      <w:lvlJc w:val="left"/>
+      <w:pPr>
+        <w:ind w:left="720" w:hanging="360"/>
+      </w:pPr>
+      <w:rPr>
+        <w:rFonts w:hint="default"/>
+      </w:rPr>
+    </w:lvl>
+    <w:lvl w:ilvl="1" w:tplc="04090019" w:tentative="1">
+      <w:start w:val="1"/>
+      <w:numFmt w:val="lowerLetter"/>
+      <w:lvlText w:val="%2."/>
+      <w:lvlJc w:val="left"/>
+      <w:pPr>
+        <w:ind w:left="1440" w:hanging="360"/>
+      </w:pPr>
+    </w:lvl>
+    <w:lvl w:ilvl="2" w:tplc="0409001B" w:tentative="1">
+      <w:start w:val="1"/>
+      <w:numFmt w:val="lowerRoman"/>
+      <w:lvlText w:val="%3."/>
+      <w:lvlJc w:val="right"/>
+      <w:pPr>
+        <w:ind w:left="2160" w:hanging="180"/>
+      </w:pPr>
+    </w:lvl>
+    <w:lvl w:ilvl="3" w:tplc="0409000F" w:tentative="1">
+      <w:start w:val="1"/>
+      <w:numFmt w:val="decimal"/>
+      <w:lvlText w:val="%4."/>
+      <w:lvlJc w:val="left"/>
+      <w:pPr>
+        <w:ind w:left="2880" w:hanging="360"/>
+      </w:pPr>
+    </w:lvl>
+    <w:lvl w:ilvl="4" w:tplc="04090019" w:tentative="1">
+      <w:start w:val="1"/>
+      <w:numFmt w:val="lowerLetter"/>
+      <w:lvlText w:val="%5."/>
+      <w:lvlJc w:val="left"/>
+      <w:pPr>
+        <w:ind w:left="3600" w:hanging="360"/>
+      </w:pPr>
+    </w:lvl>
+    <w:lvl w:ilvl="5" w:tplc="0409001B" w:tentative="1">
+      <w:start w:val="1"/>
+      <w:numFmt w:val="lowerRoman"/>
+      <w:lvlText w:val="%6."/>
+      <w:lvlJc w:val="right"/>
+      <w:pPr>
+        <w:ind w:left="4320" w:hanging="180"/>
+      </w:pPr>
+    </w:lvl>
+    <w:lvl w:ilvl="6" w:tplc="0409000F" w:tentative="1">
+      <w:start w:val="1"/>
+      <w:numFmt w:val="decimal"/>
+      <w:lvlText w:val="%7."/>
+      <w:lvlJc w:val="left"/>
+      <w:pPr>
+        <w:ind w:left="5040" w:hanging="360"/>
+      </w:pPr>
+    </w:lvl>
+    <w:lvl w:ilvl="7" w:tplc="04090019" w:tentative="1">
+      <w:start w:val="1"/>
+      <w:numFmt w:val="lowerLetter"/>
+      <w:lvlText w:val="%8."/>
+      <w:lvlJc w:val="left"/>
+      <w:pPr>
+        <w:ind w:left="5760" w:hanging="360"/>
+      </w:pPr>
+    </w:lvl>
+    <w:lvl w:ilvl="8" w:tplc="0409001B" w:tentative="1">
+      <w:start w:val="1"/>
+      <w:numFmt w:val="lowerRoman"/>
+      <w:lvlText w:val="%9."/>
+      <w:lvlJc w:val="right"/>
+      <w:pPr>
+        <w:ind w:left="6480" w:hanging="180"/>
+      </w:pPr>
+    </w:lvl>
+  </w:abstractNum>
+  <w:abstractNum w:abstractNumId="2" w15:restartNumberingAfterBreak="0">
+    <w:nsid w:val="4FC0360F"/>
+    <w:multiLevelType w:val="hybridMultilevel"/>
+    <w:tmpl w:val="7048101A"/>
+    <w:lvl w:ilvl="0" w:tplc="1009000F">
+      <w:start w:val="1"/>
+      <w:numFmt w:val="decimal"/>
+      <w:lvlText w:val="%1."/>
+      <w:lvlJc w:val="left"/>
+      <w:pPr>
+        <w:ind w:left="720" w:hanging="360"/>
+      </w:pPr>
+      <w:rPr>
+        <w:rFonts w:hint="default"/>
+      </w:rPr>
+    </w:lvl>
+    <w:lvl w:ilvl="1" w:tplc="10090019" w:tentative="1">
+      <w:start w:val="1"/>
+      <w:numFmt w:val="lowerLetter"/>
+      <w:lvlText w:val="%2."/>
+      <w:lvlJc w:val="left"/>
+      <w:pPr>
+        <w:ind w:left="1440" w:hanging="360"/>
+      </w:pPr>
+    </w:lvl>
+    <w:lvl w:ilvl="2" w:tplc="1009001B" w:tentative="1">
+      <w:start w:val="1"/>
+      <w:numFmt w:val="lowerRoman"/>
+      <w:lvlText w:val="%3."/>
+      <w:lvlJc w:val="right"/>
+      <w:pPr>
+        <w:ind w:left="2160" w:hanging="180"/>
+      </w:pPr>
+    </w:lvl>
+    <w:lvl w:ilvl="3" w:tplc="1009000F" w:tentative="1">
+      <w:start w:val="1"/>
+      <w:numFmt w:val="decimal"/>
+      <w:lvlText w:val="%4."/>
+      <w:lvlJc w:val="left"/>
+      <w:pPr>
+        <w:ind w:left="2880" w:hanging="360"/>
+      </w:pPr>
+    </w:lvl>
+    <w:lvl w:ilvl="4" w:tplc="10090019" w:tentative="1">
+      <w:start w:val="1"/>
+      <w:numFmt w:val="lowerLetter"/>
+      <w:lvlText w:val="%5."/>
+      <w:lvlJc w:val="left"/>
+      <w:pPr>
+        <w:ind w:left="3600" w:hanging="360"/>
+      </w:pPr>
+    </w:lvl>
+    <w:lvl w:ilvl="5" w:tplc="1009001B" w:tentative="1">
+      <w:start w:val="1"/>
+      <w:numFmt w:val="lowerRoman"/>
+      <w:lvlText w:val="%6."/>
+      <w:lvlJc w:val="right"/>
+      <w:pPr>
+        <w:ind w:left="4320" w:hanging="180"/>
+      </w:pPr>
+    </w:lvl>
+    <w:lvl w:ilvl="6" w:tplc="1009000F" w:tentative="1">
+      <w:start w:val="1"/>
+      <w:numFmt w:val="decimal"/>
+      <w:lvlText w:val="%7."/>
+      <w:lvlJc w:val="left"/>
+      <w:pPr>
+        <w:ind w:left="5040" w:hanging="360"/>
+      </w:pPr>
+    </w:lvl>
+    <w:lvl w:ilvl="7" w:tplc="10090019" w:tentative="1">
+      <w:start w:val="1"/>
+      <w:numFmt w:val="lowerLetter"/>
+      <w:lvlText w:val="%8."/>
+      <w:lvlJc w:val="left"/>
+      <w:pPr>
+        <w:ind w:left="5760" w:hanging="360"/>
+      </w:pPr>
+    </w:lvl>
+    <w:lvl w:ilvl="8" w:tplc="1009001B" w:tentative="1">
+      <w:start w:val="1"/>
+      <w:numFmt w:val="lowerRoman"/>
+      <w:lvlText w:val="%9."/>
+      <w:lvlJc w:val="right"/>
+      <w:pPr>
+        <w:ind w:left="6480" w:hanging="180"/>
+      </w:pPr>
+    </w:lvl>
+  </w:abstractNum>
+  <w:abstractNum w:abstractNumId="3" w15:restartNumberingAfterBreak="0">
+    <w:nsid w:val="5B5B0BA6"/>
+    <w:multiLevelType w:val="hybridMultilevel"/>
+    <w:tmpl w:val="EC54FB82"/>
+    <w:lvl w:ilvl="0" w:tplc="0409000F">
+      <w:start w:val="1"/>
+      <w:numFmt w:val="decimal"/>
+      <w:lvlText w:val="%1."/>
+      <w:lvlJc w:val="left"/>
+      <w:pPr>
+        <w:ind w:left="720" w:hanging="360"/>
+      </w:pPr>
+      <w:rPr>
+        <w:rFonts w:hint="default"/>
+      </w:rPr>
+    </w:lvl>
+    <w:lvl w:ilvl="1" w:tplc="04090019" w:tentative="1">
+      <w:start w:val="1"/>
+      <w:numFmt w:val="lowerLetter"/>
+      <w:lvlText w:val="%2."/>
+      <w:lvlJc w:val="left"/>
+      <w:pPr>
+        <w:ind w:left="1440" w:hanging="360"/>
+      </w:pPr>
+    </w:lvl>
+    <w:lvl w:ilvl="2" w:tplc="0409001B" w:tentative="1">
+      <w:start w:val="1"/>
+      <w:numFmt w:val="lowerRoman"/>
+      <w:lvlText w:val="%3."/>
+      <w:lvlJc w:val="right"/>
+      <w:pPr>
+        <w:ind w:left="2160" w:hanging="180"/>
+      </w:pPr>
+    </w:lvl>
+    <w:lvl w:ilvl="3" w:tplc="0409000F" w:tentative="1">
+      <w:start w:val="1"/>
+      <w:numFmt w:val="decimal"/>
+      <w:lvlText w:val="%4."/>
+      <w:lvlJc w:val="left"/>
+      <w:pPr>
+        <w:ind w:left="2880" w:hanging="360"/>
+      </w:pPr>
+    </w:lvl>
+    <w:lvl w:ilvl="4" w:tplc="04090019" w:tentative="1">
+      <w:start w:val="1"/>
+      <w:numFmt w:val="lowerLetter"/>
+      <w:lvlText w:val="%5."/>
+      <w:lvlJc w:val="left"/>
+      <w:pPr>
+        <w:ind w:left="3600" w:hanging="360"/>
+      </w:pPr>
+    </w:lvl>
+    <w:lvl w:ilvl="5" w:tplc="0409001B" w:tentative="1">
+      <w:start w:val="1"/>
+      <w:numFmt w:val="lowerRoman"/>
+      <w:lvlText w:val="%6."/>
+      <w:lvlJc w:val="right"/>
+      <w:pPr>
+        <w:ind w:left="4320" w:hanging="180"/>
+      </w:pPr>
+    </w:lvl>
+    <w:lvl w:ilvl="6" w:tplc="0409000F" w:tentative="1">
+      <w:start w:val="1"/>
+      <w:numFmt w:val="decimal"/>
+      <w:lvlText w:val="%7."/>
+      <w:lvlJc w:val="left"/>
+      <w:pPr>
+        <w:ind w:left="5040" w:hanging="360"/>
+      </w:pPr>
+    </w:lvl>
+    <w:lvl w:ilvl="7" w:tplc="04090019" w:tentative="1">
+      <w:start w:val="1"/>
+      <w:numFmt w:val="lowerLetter"/>
+      <w:lvlText w:val="%8."/>
+      <w:lvlJc w:val="left"/>
+      <w:pPr>
+        <w:ind w:left="5760" w:hanging="360"/>
+      </w:pPr>
+    </w:lvl>
+    <w:lvl w:ilvl="8" w:tplc="0409001B" w:tentative="1">
+      <w:start w:val="1"/>
+      <w:numFmt w:val="lowerRoman"/>
+      <w:lvlText w:val="%9."/>
+      <w:lvlJc w:val="right"/>
+      <w:pPr>
+        <w:ind w:left="6480" w:hanging="180"/>
+      </w:pPr>
+    </w:lvl>
+  </w:abstractNum>
+  <w:abstractNum w:abstractNumId="4" w15:restartNumberingAfterBreak="0">
+    <w:nsid w:val="6732399B"/>
+    <w:multiLevelType w:val="hybridMultilevel"/>
+    <w:tmpl w:val="260E36EE"/>
+    <w:lvl w:ilvl="0" w:tplc="0409000F">
+      <w:start w:val="1"/>
+      <w:numFmt w:val="decimal"/>
+      <w:lvlText w:val="%1."/>
+      <w:lvlJc w:val="left"/>
+      <w:pPr>
+        <w:ind w:left="720" w:hanging="360"/>
+      </w:pPr>
+      <w:rPr>
+        <w:rFonts w:hint="default"/>
+      </w:rPr>
+    </w:lvl>
+    <w:lvl w:ilvl="1" w:tplc="04090019" w:tentative="1">
+      <w:start w:val="1"/>
+      <w:numFmt w:val="lowerLetter"/>
+      <w:lvlText w:val="%2."/>
+      <w:lvlJc w:val="left"/>
+      <w:pPr>
+        <w:ind w:left="1440" w:hanging="360"/>
+      </w:pPr>
+    </w:lvl>
+    <w:lvl w:ilvl="2" w:tplc="0409001B" w:tentative="1">
+      <w:start w:val="1"/>
+      <w:numFmt w:val="lowerRoman"/>
+      <w:lvlText w:val="%3."/>
+      <w:lvlJc w:val="right"/>
+      <w:pPr>
+        <w:ind w:left="2160" w:hanging="180"/>
+      </w:pPr>
+    </w:lvl>
+    <w:lvl w:ilvl="3" w:tplc="0409000F" w:tentative="1">
+      <w:start w:val="1"/>
+      <w:numFmt w:val="decimal"/>
+      <w:lvlText w:val="%4."/>
+      <w:lvlJc w:val="left"/>
+      <w:pPr>
+        <w:ind w:left="2880" w:hanging="360"/>
+      </w:pPr>
+    </w:lvl>
+    <w:lvl w:ilvl="4" w:tplc="04090019" w:tentative="1">
+      <w:start w:val="1"/>
+      <w:numFmt w:val="lowerLetter"/>
+      <w:lvlText w:val="%5."/>
+      <w:lvlJc w:val="left"/>
+      <w:pPr>
+        <w:ind w:left="3600" w:hanging="360"/>
+      </w:pPr>
+    </w:lvl>
+    <w:lvl w:ilvl="5" w:tplc="0409001B" w:tentative="1">
+      <w:start w:val="1"/>
+      <w:numFmt w:val="lowerRoman"/>
+      <w:lvlText w:val="%6."/>
+      <w:lvlJc w:val="right"/>
+      <w:pPr>
+        <w:ind w:left="4320" w:hanging="180"/>
+      </w:pPr>
+    </w:lvl>
+    <w:lvl w:ilvl="6" w:tplc="0409000F" w:tentative="1">
+      <w:start w:val="1"/>
+      <w:numFmt w:val="decimal"/>
+      <w:lvlText w:val="%7."/>
+      <w:lvlJc w:val="left"/>
+      <w:pPr>
+        <w:ind w:left="5040" w:hanging="360"/>
+      </w:pPr>
+    </w:lvl>
+    <w:lvl w:ilvl="7" w:tplc="04090019" w:tentative="1">
+      <w:start w:val="1"/>
+      <w:numFmt w:val="lowerLetter"/>
+      <w:lvlText w:val="%8."/>
+      <w:lvlJc w:val="left"/>
+      <w:pPr>
+        <w:ind w:left="5760" w:hanging="360"/>
+      </w:pPr>
+    </w:lvl>
+    <w:lvl w:ilvl="8" w:tplc="0409001B" w:tentative="1">
+      <w:start w:val="1"/>
+      <w:numFmt w:val="lowerRoman"/>
+      <w:lvlText w:val="%9."/>
+      <w:lvlJc w:val="right"/>
+      <w:pPr>
+        <w:ind w:left="6480" w:hanging="180"/>
+      </w:pPr>
+    </w:lvl>
+  </w:abstractNum>
+  <w:num w:numId="1">
+    <w:abstractNumId w:val="2"/>
+  </w:num>
+  <w:num w:numId="2">
+    <w:abstractNumId w:val="1"/>
+  </w:num>
+  <w:num w:numId="3">
+    <w:abstractNumId w:val="4"/>
+  </w:num>
+  <w:num w:numId="4">
+    <w:abstractNumId w:val="3"/>
+  </w:num>
+  <w:num w:numId="5">
+    <w:abstractNumId w:val="0"/>
+  </w:num>
+</w:numbering>
 </file>
 
 <file path=word/styles.xml><?xml version="1.0" encoding="utf-8"?>
@@ -439,6 +2629,23 @@
     <w:semiHidden/>
     <w:unhideWhenUsed/>
   </w:style>
+  <w:style w:type="paragraph" w:styleId="ListParagraph">
+    <w:name w:val="List Paragraph"/>
+    <w:basedOn w:val="Normal"/>
+    <w:uiPriority w:val="34"/>
+    <w:qFormat/>
+    <w:rsid w:val="00F67556"/>
+    <w:pPr>
+      <w:spacing w:after="0" w:line="240" w:lineRule="auto"/>
+      <w:ind w:left="720"/>
+      <w:contextualSpacing/>
+    </w:pPr>
+    <w:rPr>
+      <w:rFonts w:ascii="Times New Roman" w:eastAsia="Times New Roman" w:hAnsi="Times New Roman" w:cs="Times New Roman"/>
+      <w:sz w:val="24"/>
+      <w:szCs w:val="24"/>
+    </w:rPr>
+  </w:style>
 </w:styles>
 </file>
 

</xml_diff>

<commit_message>
Finished merging to make the main document look pretty
</commit_message>
<xml_diff>
--- a/Game_Design_Document.docx
+++ b/Game_Design_Document.docx
@@ -16,7 +16,580 @@
           <w:docPartUnique/>
         </w:docPartObj>
       </w:sdtPr>
+      <w:sdtEndPr/>
       <w:sdtContent>
+        <w:p>
+          <w:pPr>
+            <w:rPr>
+              <w:noProof/>
+              <w:sz w:val="28"/>
+              <w:szCs w:val="28"/>
+            </w:rPr>
+          </w:pPr>
+        </w:p>
+        <w:tbl>
+          <w:tblPr>
+            <w:tblW w:w="5029" w:type="pct"/>
+            <w:jc w:val="center"/>
+            <w:tblBorders>
+              <w:insideV w:val="single" w:sz="12" w:space="0" w:color="ED7D31" w:themeColor="accent2"/>
+            </w:tblBorders>
+            <w:tblCellMar>
+              <w:top w:w="1296" w:type="dxa"/>
+              <w:left w:w="360" w:type="dxa"/>
+              <w:bottom w:w="1296" w:type="dxa"/>
+              <w:right w:w="360" w:type="dxa"/>
+            </w:tblCellMar>
+            <w:tblLook w:val="04A0" w:firstRow="1" w:lastRow="0" w:firstColumn="1" w:lastColumn="0" w:noHBand="0" w:noVBand="1"/>
+          </w:tblPr>
+          <w:tblGrid>
+            <w:gridCol w:w="7380"/>
+            <w:gridCol w:w="4474"/>
+          </w:tblGrid>
+          <w:tr>
+            <w:trPr>
+              <w:jc w:val="center"/>
+            </w:trPr>
+            <w:tc>
+              <w:tcPr>
+                <w:tcW w:w="3919" w:type="pct"/>
+                <w:vAlign w:val="center"/>
+              </w:tcPr>
+              <w:p>
+                <w:pPr>
+                  <w:jc w:val="right"/>
+                </w:pPr>
+                <w:r>
+                  <w:rPr>
+                    <w:noProof/>
+                  </w:rPr>
+                  <w:drawing>
+                    <wp:inline distT="0" distB="0" distL="0" distR="0" wp14:anchorId="2FE3BACC" wp14:editId="4E81F495">
+                      <wp:extent cx="4219575" cy="4219575"/>
+                      <wp:effectExtent l="0" t="0" r="9525" b="9525"/>
+                      <wp:docPr id="7" name="Picture 7"/>
+                      <wp:cNvGraphicFramePr>
+                        <a:graphicFrameLocks xmlns:a="http://schemas.openxmlformats.org/drawingml/2006/main" noChangeAspect="1"/>
+                      </wp:cNvGraphicFramePr>
+                      <a:graphic xmlns:a="http://schemas.openxmlformats.org/drawingml/2006/main">
+                        <a:graphicData uri="http://schemas.openxmlformats.org/drawingml/2006/picture">
+                          <pic:pic xmlns:pic="http://schemas.openxmlformats.org/drawingml/2006/picture">
+                            <pic:nvPicPr>
+                              <pic:cNvPr id="1" name="Picture 1"/>
+                              <pic:cNvPicPr/>
+                            </pic:nvPicPr>
+                            <pic:blipFill>
+                              <a:blip r:embed="rId5">
+                                <a:extLst>
+                                  <a:ext uri="{28A0092B-C50C-407E-A947-70E740481C1C}">
+                                    <a14:useLocalDpi xmlns:a14="http://schemas.microsoft.com/office/drawing/2010/main" val="0"/>
+                                  </a:ext>
+                                </a:extLst>
+                              </a:blip>
+                              <a:stretch>
+                                <a:fillRect/>
+                              </a:stretch>
+                            </pic:blipFill>
+                            <pic:spPr>
+                              <a:xfrm>
+                                <a:off x="0" y="0"/>
+                                <a:ext cx="4219575" cy="4219575"/>
+                              </a:xfrm>
+                              <a:prstGeom prst="rect">
+                                <a:avLst/>
+                              </a:prstGeom>
+                            </pic:spPr>
+                          </pic:pic>
+                        </a:graphicData>
+                      </a:graphic>
+                    </wp:inline>
+                  </w:drawing>
+                </w:r>
+              </w:p>
+              <w:sdt>
+                <w:sdtPr>
+                  <w:rPr>
+                    <w:rFonts w:ascii="Bahnschrift SemiBold" w:hAnsi="Bahnschrift SemiBold" w:cs="Times New Roman"/>
+                    <w:b/>
+                    <w:color w:val="000000" w:themeColor="text1"/>
+                    <w:sz w:val="40"/>
+                    <w:szCs w:val="40"/>
+                    <w14:shadow w14:blurRad="12700" w14:dist="38100" w14:dir="2700000" w14:sx="100000" w14:sy="100000" w14:kx="0" w14:ky="0" w14:algn="tl">
+                      <w14:schemeClr w14:val="bg1">
+                        <w14:lumMod w14:val="50000"/>
+                      </w14:schemeClr>
+                    </w14:shadow>
+                    <w14:textOutline w14:w="9525" w14:cap="flat" w14:cmpd="sng" w14:algn="ctr">
+                      <w14:solidFill>
+                        <w14:schemeClr w14:val="bg1"/>
+                      </w14:solidFill>
+                      <w14:prstDash w14:val="solid"/>
+                      <w14:round/>
+                    </w14:textOutline>
+                  </w:rPr>
+                  <w:alias w:val="Title"/>
+                  <w:tag w:val=""/>
+                  <w:id w:val="777837339"/>
+                  <w:dataBinding w:prefixMappings="xmlns:ns0='http://purl.org/dc/elements/1.1/' xmlns:ns1='http://schemas.openxmlformats.org/package/2006/metadata/core-properties' " w:xpath="/ns1:coreProperties[1]/ns0:title[1]" w:storeItemID="{6C3C8BC8-F283-45AE-878A-BAB7291924A1}"/>
+                  <w:text/>
+                </w:sdtPr>
+                <w:sdtContent>
+                  <w:p>
+                    <w:pPr>
+                      <w:pStyle w:val="NoSpacing"/>
+                      <w:spacing w:line="312" w:lineRule="auto"/>
+                      <w:jc w:val="right"/>
+                      <w:rPr>
+                        <w:caps/>
+                        <w:color w:val="191919" w:themeColor="text1" w:themeTint="E6"/>
+                        <w:sz w:val="40"/>
+                        <w:szCs w:val="40"/>
+                      </w:rPr>
+                    </w:pPr>
+                    <w:r>
+                      <w:rPr>
+                        <w:rFonts w:ascii="Bahnschrift SemiBold" w:hAnsi="Bahnschrift SemiBold" w:cs="Times New Roman"/>
+                        <w:b/>
+                        <w:color w:val="000000" w:themeColor="text1"/>
+                        <w:sz w:val="40"/>
+                        <w:szCs w:val="40"/>
+                        <w14:shadow w14:blurRad="12700" w14:dist="38100" w14:dir="2700000" w14:sx="100000" w14:sy="100000" w14:kx="0" w14:ky="0" w14:algn="tl">
+                          <w14:schemeClr w14:val="bg1">
+                            <w14:lumMod w14:val="50000"/>
+                          </w14:schemeClr>
+                        </w14:shadow>
+                        <w14:textOutline w14:w="9525" w14:cap="flat" w14:cmpd="sng" w14:algn="ctr">
+                          <w14:solidFill>
+                            <w14:schemeClr w14:val="bg1"/>
+                          </w14:solidFill>
+                          <w14:prstDash w14:val="solid"/>
+                          <w14:round/>
+                        </w14:textOutline>
+                      </w:rPr>
+                      <w:t>L</w:t>
+                    </w:r>
+                    <w:r>
+                      <w:rPr>
+                        <w:rFonts w:ascii="Bahnschrift SemiBold" w:hAnsi="Bahnschrift SemiBold" w:cs="Times New Roman"/>
+                        <w:b/>
+                        <w:color w:val="000000" w:themeColor="text1"/>
+                        <w:sz w:val="40"/>
+                        <w:szCs w:val="40"/>
+                        <w14:shadow w14:blurRad="12700" w14:dist="38100" w14:dir="2700000" w14:sx="100000" w14:sy="100000" w14:kx="0" w14:ky="0" w14:algn="tl">
+                          <w14:schemeClr w14:val="bg1">
+                            <w14:lumMod w14:val="50000"/>
+                          </w14:schemeClr>
+                        </w14:shadow>
+                        <w14:textOutline w14:w="9525" w14:cap="flat" w14:cmpd="sng" w14:algn="ctr">
+                          <w14:solidFill>
+                            <w14:schemeClr w14:val="bg1"/>
+                          </w14:solidFill>
+                          <w14:prstDash w14:val="solid"/>
+                          <w14:round/>
+                        </w14:textOutline>
+                      </w:rPr>
+                      <w:t xml:space="preserve">egends of </w:t>
+                    </w:r>
+                    <w:r>
+                      <w:rPr>
+                        <w:rFonts w:ascii="Bahnschrift SemiBold" w:hAnsi="Bahnschrift SemiBold" w:cs="Times New Roman"/>
+                        <w:b/>
+                        <w:color w:val="000000" w:themeColor="text1"/>
+                        <w:sz w:val="40"/>
+                        <w:szCs w:val="40"/>
+                        <w14:shadow w14:blurRad="12700" w14:dist="38100" w14:dir="2700000" w14:sx="100000" w14:sy="100000" w14:kx="0" w14:ky="0" w14:algn="tl">
+                          <w14:schemeClr w14:val="bg1">
+                            <w14:lumMod w14:val="50000"/>
+                          </w14:schemeClr>
+                        </w14:shadow>
+                        <w14:textOutline w14:w="9525" w14:cap="flat" w14:cmpd="sng" w14:algn="ctr">
+                          <w14:solidFill>
+                            <w14:schemeClr w14:val="bg1"/>
+                          </w14:solidFill>
+                          <w14:prstDash w14:val="solid"/>
+                          <w14:round/>
+                        </w14:textOutline>
+                      </w:rPr>
+                      <w:t>T</w:t>
+                    </w:r>
+                    <w:r>
+                      <w:rPr>
+                        <w:rFonts w:ascii="Bahnschrift SemiBold" w:hAnsi="Bahnschrift SemiBold" w:cs="Times New Roman"/>
+                        <w:b/>
+                        <w:color w:val="000000" w:themeColor="text1"/>
+                        <w:sz w:val="40"/>
+                        <w:szCs w:val="40"/>
+                        <w14:shadow w14:blurRad="12700" w14:dist="38100" w14:dir="2700000" w14:sx="100000" w14:sy="100000" w14:kx="0" w14:ky="0" w14:algn="tl">
+                          <w14:schemeClr w14:val="bg1">
+                            <w14:lumMod w14:val="50000"/>
+                          </w14:schemeClr>
+                        </w14:shadow>
+                        <w14:textOutline w14:w="9525" w14:cap="flat" w14:cmpd="sng" w14:algn="ctr">
+                          <w14:solidFill>
+                            <w14:schemeClr w14:val="bg1"/>
+                          </w14:solidFill>
+                          <w14:prstDash w14:val="solid"/>
+                          <w14:round/>
+                        </w14:textOutline>
+                      </w:rPr>
+                      <w:t xml:space="preserve">he </w:t>
+                    </w:r>
+                    <w:r>
+                      <w:rPr>
+                        <w:rFonts w:ascii="Bahnschrift SemiBold" w:hAnsi="Bahnschrift SemiBold" w:cs="Times New Roman"/>
+                        <w:b/>
+                        <w:color w:val="000000" w:themeColor="text1"/>
+                        <w:sz w:val="40"/>
+                        <w:szCs w:val="40"/>
+                        <w14:shadow w14:blurRad="12700" w14:dist="38100" w14:dir="2700000" w14:sx="100000" w14:sy="100000" w14:kx="0" w14:ky="0" w14:algn="tl">
+                          <w14:schemeClr w14:val="bg1">
+                            <w14:lumMod w14:val="50000"/>
+                          </w14:schemeClr>
+                        </w14:shadow>
+                        <w14:textOutline w14:w="9525" w14:cap="flat" w14:cmpd="sng" w14:algn="ctr">
+                          <w14:solidFill>
+                            <w14:schemeClr w14:val="bg1"/>
+                          </w14:solidFill>
+                          <w14:prstDash w14:val="solid"/>
+                          <w14:round/>
+                        </w14:textOutline>
+                      </w:rPr>
+                      <w:t>F</w:t>
+                    </w:r>
+                    <w:r>
+                      <w:rPr>
+                        <w:rFonts w:ascii="Bahnschrift SemiBold" w:hAnsi="Bahnschrift SemiBold" w:cs="Times New Roman"/>
+                        <w:b/>
+                        <w:color w:val="000000" w:themeColor="text1"/>
+                        <w:sz w:val="40"/>
+                        <w:szCs w:val="40"/>
+                        <w14:shadow w14:blurRad="12700" w14:dist="38100" w14:dir="2700000" w14:sx="100000" w14:sy="100000" w14:kx="0" w14:ky="0" w14:algn="tl">
+                          <w14:schemeClr w14:val="bg1">
+                            <w14:lumMod w14:val="50000"/>
+                          </w14:schemeClr>
+                        </w14:shadow>
+                        <w14:textOutline w14:w="9525" w14:cap="flat" w14:cmpd="sng" w14:algn="ctr">
+                          <w14:solidFill>
+                            <w14:schemeClr w14:val="bg1"/>
+                          </w14:solidFill>
+                          <w14:prstDash w14:val="solid"/>
+                          <w14:round/>
+                        </w14:textOutline>
+                      </w:rPr>
+                      <w:t xml:space="preserve">allen: </w:t>
+                    </w:r>
+                    <w:r>
+                      <w:rPr>
+                        <w:rFonts w:ascii="Bahnschrift SemiBold" w:hAnsi="Bahnschrift SemiBold" w:cs="Times New Roman"/>
+                        <w:b/>
+                        <w:color w:val="000000" w:themeColor="text1"/>
+                        <w:sz w:val="40"/>
+                        <w:szCs w:val="40"/>
+                        <w14:shadow w14:blurRad="12700" w14:dist="38100" w14:dir="2700000" w14:sx="100000" w14:sy="100000" w14:kx="0" w14:ky="0" w14:algn="tl">
+                          <w14:schemeClr w14:val="bg1">
+                            <w14:lumMod w14:val="50000"/>
+                          </w14:schemeClr>
+                        </w14:shadow>
+                        <w14:textOutline w14:w="9525" w14:cap="flat" w14:cmpd="sng" w14:algn="ctr">
+                          <w14:solidFill>
+                            <w14:schemeClr w14:val="bg1"/>
+                          </w14:solidFill>
+                          <w14:prstDash w14:val="solid"/>
+                          <w14:round/>
+                        </w14:textOutline>
+                      </w:rPr>
+                      <w:t>B</w:t>
+                    </w:r>
+                    <w:r>
+                      <w:rPr>
+                        <w:rFonts w:ascii="Bahnschrift SemiBold" w:hAnsi="Bahnschrift SemiBold" w:cs="Times New Roman"/>
+                        <w:b/>
+                        <w:color w:val="000000" w:themeColor="text1"/>
+                        <w:sz w:val="40"/>
+                        <w:szCs w:val="40"/>
+                        <w14:shadow w14:blurRad="12700" w14:dist="38100" w14:dir="2700000" w14:sx="100000" w14:sy="100000" w14:kx="0" w14:ky="0" w14:algn="tl">
+                          <w14:schemeClr w14:val="bg1">
+                            <w14:lumMod w14:val="50000"/>
+                          </w14:schemeClr>
+                        </w14:shadow>
+                        <w14:textOutline w14:w="9525" w14:cap="flat" w14:cmpd="sng" w14:algn="ctr">
+                          <w14:solidFill>
+                            <w14:schemeClr w14:val="bg1"/>
+                          </w14:solidFill>
+                          <w14:prstDash w14:val="solid"/>
+                          <w14:round/>
+                        </w14:textOutline>
+                      </w:rPr>
+                      <w:t xml:space="preserve">oss </w:t>
+                    </w:r>
+                    <w:r>
+                      <w:rPr>
+                        <w:rFonts w:ascii="Bahnschrift SemiBold" w:hAnsi="Bahnschrift SemiBold" w:cs="Times New Roman"/>
+                        <w:b/>
+                        <w:color w:val="000000" w:themeColor="text1"/>
+                        <w:sz w:val="40"/>
+                        <w:szCs w:val="40"/>
+                        <w14:shadow w14:blurRad="12700" w14:dist="38100" w14:dir="2700000" w14:sx="100000" w14:sy="100000" w14:kx="0" w14:ky="0" w14:algn="tl">
+                          <w14:schemeClr w14:val="bg1">
+                            <w14:lumMod w14:val="50000"/>
+                          </w14:schemeClr>
+                        </w14:shadow>
+                        <w14:textOutline w14:w="9525" w14:cap="flat" w14:cmpd="sng" w14:algn="ctr">
+                          <w14:solidFill>
+                            <w14:schemeClr w14:val="bg1"/>
+                          </w14:solidFill>
+                          <w14:prstDash w14:val="solid"/>
+                          <w14:round/>
+                        </w14:textOutline>
+                      </w:rPr>
+                      <w:t>C</w:t>
+                    </w:r>
+                    <w:r>
+                      <w:rPr>
+                        <w:rFonts w:ascii="Bahnschrift SemiBold" w:hAnsi="Bahnschrift SemiBold" w:cs="Times New Roman"/>
+                        <w:b/>
+                        <w:color w:val="000000" w:themeColor="text1"/>
+                        <w:sz w:val="40"/>
+                        <w:szCs w:val="40"/>
+                        <w14:shadow w14:blurRad="12700" w14:dist="38100" w14:dir="2700000" w14:sx="100000" w14:sy="100000" w14:kx="0" w14:ky="0" w14:algn="tl">
+                          <w14:schemeClr w14:val="bg1">
+                            <w14:lumMod w14:val="50000"/>
+                          </w14:schemeClr>
+                        </w14:shadow>
+                        <w14:textOutline w14:w="9525" w14:cap="flat" w14:cmpd="sng" w14:algn="ctr">
+                          <w14:solidFill>
+                            <w14:schemeClr w14:val="bg1"/>
+                          </w14:solidFill>
+                          <w14:prstDash w14:val="solid"/>
+                          <w14:round/>
+                        </w14:textOutline>
+                      </w:rPr>
+                      <w:t>onquest</w:t>
+                    </w:r>
+                  </w:p>
+                </w:sdtContent>
+              </w:sdt>
+              <w:sdt>
+                <w:sdtPr>
+                  <w:rPr>
+                    <w:rFonts w:ascii="Arial Rounded MT Bold" w:hAnsi="Arial Rounded MT Bold"/>
+                    <w:lang w:val="en-CA"/>
+                  </w:rPr>
+                  <w:alias w:val="Subtitle"/>
+                  <w:tag w:val=""/>
+                  <w:id w:val="108406462"/>
+                  <w:showingPlcHdr/>
+                  <w:dataBinding w:prefixMappings="xmlns:ns0='http://purl.org/dc/elements/1.1/' xmlns:ns1='http://schemas.openxmlformats.org/package/2006/metadata/core-properties' " w:xpath="/ns1:coreProperties[1]/ns0:subject[1]" w:storeItemID="{6C3C8BC8-F283-45AE-878A-BAB7291924A1}"/>
+                  <w:text/>
+                </w:sdtPr>
+                <w:sdtContent>
+                  <w:p>
+                    <w:pPr>
+                      <w:jc w:val="right"/>
+                      <w:rPr>
+                        <w:sz w:val="24"/>
+                        <w:szCs w:val="24"/>
+                      </w:rPr>
+                    </w:pPr>
+                    <w:r>
+                      <w:rPr>
+                        <w:rFonts w:ascii="Arial Rounded MT Bold" w:hAnsi="Arial Rounded MT Bold"/>
+                        <w:lang w:val="en-CA"/>
+                      </w:rPr>
+                      <w:t xml:space="preserve">     </w:t>
+                    </w:r>
+                  </w:p>
+                </w:sdtContent>
+              </w:sdt>
+            </w:tc>
+            <w:tc>
+              <w:tcPr>
+                <w:tcW w:w="1081" w:type="pct"/>
+                <w:vAlign w:val="center"/>
+              </w:tcPr>
+              <w:p>
+                <w:pPr>
+                  <w:pStyle w:val="NoSpacing"/>
+                  <w:rPr>
+                    <w:rFonts w:ascii="Bodoni MT Black" w:hAnsi="Bodoni MT Black"/>
+                    <w:bCs/>
+                    <w:color w:val="000000" w:themeColor="text1"/>
+                    <w:sz w:val="26"/>
+                    <w:szCs w:val="26"/>
+                    <w14:shadow w14:blurRad="38100" w14:dist="19050" w14:dir="2700000" w14:sx="100000" w14:sy="100000" w14:kx="0" w14:ky="0" w14:algn="tl">
+                      <w14:schemeClr w14:val="dk1">
+                        <w14:alpha w14:val="60000"/>
+                      </w14:schemeClr>
+                    </w14:shadow>
+                    <w14:textOutline w14:w="0" w14:cap="flat" w14:cmpd="sng" w14:algn="ctr">
+                      <w14:noFill/>
+                      <w14:prstDash w14:val="solid"/>
+                      <w14:round/>
+                    </w14:textOutline>
+                  </w:rPr>
+                </w:pPr>
+                <w:r>
+                  <w:rPr>
+                    <w:rFonts w:ascii="Bodoni MT Black" w:hAnsi="Bodoni MT Black"/>
+                    <w:b/>
+                    <w:bCs/>
+                    <w:caps/>
+                    <w:color w:val="000000" w:themeColor="text1"/>
+                    <w:sz w:val="26"/>
+                    <w:szCs w:val="26"/>
+                  </w:rPr>
+                  <w:t>TAGLINE</w:t>
+                </w:r>
+              </w:p>
+              <w:p>
+                <w:pPr>
+                  <w:pStyle w:val="NoSpacing"/>
+                  <w:rPr>
+                    <w:rFonts w:ascii="Bahnschrift SemiBold" w:hAnsi="Bahnschrift SemiBold"/>
+                    <w:color w:val="ED7D31" w:themeColor="accent2"/>
+                    <w:sz w:val="32"/>
+                    <w:szCs w:val="32"/>
+                  </w:rPr>
+                </w:pPr>
+                <w:r>
+                  <w:rPr>
+                    <w:rFonts w:ascii="Bahnschrift SemiBold" w:hAnsi="Bahnschrift SemiBold"/>
+                    <w:sz w:val="32"/>
+                    <w:szCs w:val="32"/>
+                  </w:rPr>
+                  <w:t>“Become the Greatest Knight! Defeat Evil!”</w:t>
+                </w:r>
+              </w:p>
+              <w:p>
+                <w:pPr>
+                  <w:pStyle w:val="NoSpacing"/>
+                  <w:rPr>
+                    <w:rFonts w:ascii="Bernard MT Condensed" w:hAnsi="Bernard MT Condensed"/>
+                    <w:color w:val="000000" w:themeColor="text1"/>
+                    <w:sz w:val="32"/>
+                    <w:szCs w:val="32"/>
+                  </w:rPr>
+                </w:pPr>
+              </w:p>
+              <w:p>
+                <w:pPr>
+                  <w:pStyle w:val="NoSpacing"/>
+                </w:pPr>
+              </w:p>
+              <w:p>
+                <w:pPr>
+                  <w:pStyle w:val="NoSpacing"/>
+                </w:pPr>
+                <w:r>
+                  <w:rPr>
+                    <w:noProof/>
+                  </w:rPr>
+                  <mc:AlternateContent>
+                    <mc:Choice Requires="wps">
+                      <w:drawing>
+                        <wp:anchor distT="45720" distB="45720" distL="114300" distR="114300" simplePos="0" relativeHeight="251662336" behindDoc="0" locked="0" layoutInCell="1" allowOverlap="1" wp14:anchorId="4D65A112" wp14:editId="4EE10FD2">
+                          <wp:simplePos x="0" y="0"/>
+                          <wp:positionH relativeFrom="column">
+                            <wp:align>center</wp:align>
+                          </wp:positionH>
+                          <wp:positionV relativeFrom="paragraph">
+                            <wp:posOffset>182880</wp:posOffset>
+                          </wp:positionV>
+                          <wp:extent cx="2360930" cy="1404620"/>
+                          <wp:effectExtent l="0" t="0" r="22860" b="11430"/>
+                          <wp:wrapSquare wrapText="bothSides"/>
+                          <wp:docPr id="217" name="Text Box 2"/>
+                          <wp:cNvGraphicFramePr>
+                            <a:graphicFrameLocks xmlns:a="http://schemas.openxmlformats.org/drawingml/2006/main"/>
+                          </wp:cNvGraphicFramePr>
+                          <a:graphic xmlns:a="http://schemas.openxmlformats.org/drawingml/2006/main">
+                            <a:graphicData uri="http://schemas.microsoft.com/office/word/2010/wordprocessingShape">
+                              <wps:wsp>
+                                <wps:cNvSpPr txBox="1">
+                                  <a:spLocks noChangeArrowheads="1"/>
+                                </wps:cNvSpPr>
+                                <wps:spPr bwMode="auto">
+                                  <a:xfrm>
+                                    <a:off x="0" y="0"/>
+                                    <a:ext cx="2360930" cy="1404620"/>
+                                  </a:xfrm>
+                                  <a:prstGeom prst="rect">
+                                    <a:avLst/>
+                                  </a:prstGeom>
+                                  <a:solidFill>
+                                    <a:srgbClr val="FFFFFF"/>
+                                  </a:solidFill>
+                                  <a:ln w="9525">
+                                    <a:solidFill>
+                                      <a:srgbClr val="000000"/>
+                                    </a:solidFill>
+                                    <a:miter lim="800000"/>
+                                    <a:headEnd/>
+                                    <a:tailEnd/>
+                                  </a:ln>
+                                </wps:spPr>
+                                <wps:txbx>
+                                  <w:txbxContent>
+                                    <w:p>
+                                      <w:r>
+                                        <w:rPr>
+                                          <w:rFonts w:ascii="Bernard MT Condensed" w:hAnsi="Bernard MT Condensed"/>
+                                          <w:color w:val="000000" w:themeColor="text1"/>
+                                          <w:sz w:val="32"/>
+                                          <w:szCs w:val="32"/>
+                                        </w:rPr>
+                                        <w:t>REVISION: 1.0</w:t>
+                                      </w:r>
+                                    </w:p>
+                                  </w:txbxContent>
+                                </wps:txbx>
+                                <wps:bodyPr rot="0" vert="horz" wrap="square" lIns="91440" tIns="45720" rIns="91440" bIns="45720" anchor="t" anchorCtr="0">
+                                  <a:spAutoFit/>
+                                </wps:bodyPr>
+                              </wps:wsp>
+                            </a:graphicData>
+                          </a:graphic>
+                          <wp14:sizeRelH relativeFrom="margin">
+                            <wp14:pctWidth>40000</wp14:pctWidth>
+                          </wp14:sizeRelH>
+                          <wp14:sizeRelV relativeFrom="margin">
+                            <wp14:pctHeight>20000</wp14:pctHeight>
+                          </wp14:sizeRelV>
+                        </wp:anchor>
+                      </w:drawing>
+                    </mc:Choice>
+                    <mc:Fallback>
+                      <w:pict>
+                        <v:shapetype w14:anchorId="4D65A112" id="_x0000_t202" coordsize="21600,21600" o:spt="202" path="m,l,21600r21600,l21600,xe">
+                          <v:stroke joinstyle="miter"/>
+                          <v:path gradientshapeok="t" o:connecttype="rect"/>
+                        </v:shapetype>
+                        <v:shape id="Text Box 2" o:spid="_x0000_s1026" type="#_x0000_t202" style="position:absolute;margin-left:0;margin-top:14.4pt;width:185.9pt;height:110.6pt;z-index:251662336;visibility:visible;mso-wrap-style:square;mso-width-percent:400;mso-height-percent:200;mso-wrap-distance-left:9pt;mso-wrap-distance-top:3.6pt;mso-wrap-distance-right:9pt;mso-wrap-distance-bottom:3.6pt;mso-position-horizontal:center;mso-position-horizontal-relative:text;mso-position-vertical:absolute;mso-position-vertical-relative:text;mso-width-percent:400;mso-height-percent:200;mso-width-relative:margin;mso-height-relative:margin;v-text-anchor:top" o:gfxdata="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">
+                          <v:textbox style="mso-fit-shape-to-text:t">
+                            <w:txbxContent>
+                              <w:p>
+                                <w:r>
+                                  <w:rPr>
+                                    <w:rFonts w:ascii="Bernard MT Condensed" w:hAnsi="Bernard MT Condensed"/>
+                                    <w:color w:val="000000" w:themeColor="text1"/>
+                                    <w:sz w:val="32"/>
+                                    <w:szCs w:val="32"/>
+                                  </w:rPr>
+                                  <w:t>REVISION: 1.0</w:t>
+                                </w:r>
+                              </w:p>
+                            </w:txbxContent>
+                          </v:textbox>
+                          <w10:wrap type="square"/>
+                        </v:shape>
+                      </w:pict>
+                    </mc:Fallback>
+                  </mc:AlternateContent>
+                </w:r>
+              </w:p>
+            </w:tc>
+          </w:tr>
+        </w:tbl>
         <w:p>
           <w:pPr>
             <w:rPr>
@@ -24,759 +597,6 @@
               <w:szCs w:val="28"/>
             </w:rPr>
           </w:pPr>
-          <w:r>
-            <w:rPr>
-              <w:noProof/>
-              <w:sz w:val="28"/>
-              <w:szCs w:val="28"/>
-            </w:rPr>
-            <mc:AlternateContent>
-              <mc:Choice Requires="wps">
-                <w:drawing>
-                  <wp:anchor distT="0" distB="0" distL="114300" distR="114300" simplePos="0" relativeHeight="251660288" behindDoc="0" locked="0" layoutInCell="1" allowOverlap="1" wp14:anchorId="31FE2179" wp14:editId="7D56DC3F">
-                    <wp:simplePos x="0" y="0"/>
-                    <wp:positionH relativeFrom="column">
-                      <wp:posOffset>4358244</wp:posOffset>
-                    </wp:positionH>
-                    <wp:positionV relativeFrom="paragraph">
-                      <wp:posOffset>3394858</wp:posOffset>
-                    </wp:positionV>
-                    <wp:extent cx="2113808" cy="534390"/>
-                    <wp:effectExtent l="0" t="0" r="20320" b="18415"/>
-                    <wp:wrapNone/>
-                    <wp:docPr id="2" name="Text Box 2"/>
-                    <wp:cNvGraphicFramePr/>
-                    <a:graphic xmlns:a="http://schemas.openxmlformats.org/drawingml/2006/main">
-                      <a:graphicData uri="http://schemas.microsoft.com/office/word/2010/wordprocessingShape">
-                        <wps:wsp>
-                          <wps:cNvSpPr txBox="1"/>
-                          <wps:spPr>
-                            <a:xfrm>
-                              <a:off x="0" y="0"/>
-                              <a:ext cx="2113808" cy="534390"/>
-                            </a:xfrm>
-                            <a:prstGeom prst="rect">
-                              <a:avLst/>
-                            </a:prstGeom>
-                            <a:solidFill>
-                              <a:schemeClr val="lt1"/>
-                            </a:solidFill>
-                            <a:ln w="6350">
-                              <a:solidFill>
-                                <a:prstClr val="black"/>
-                              </a:solidFill>
-                            </a:ln>
-                          </wps:spPr>
-                          <wps:txbx>
-                            <w:txbxContent>
-                              <w:p>
-                                <w:r>
-                                  <w:rPr>
-                                    <w:rFonts w:ascii="Bahnschrift SemiBold" w:hAnsi="Bahnschrift SemiBold"/>
-                                    <w:sz w:val="32"/>
-                                    <w:szCs w:val="32"/>
-                                  </w:rPr>
-                                  <w:t>Revision: 1.0</w:t>
-                                </w:r>
-                              </w:p>
-                            </w:txbxContent>
-                          </wps:txbx>
-                          <wps:bodyPr rot="0" spcFirstLastPara="0" vertOverflow="overflow" horzOverflow="overflow" vert="horz" wrap="square" lIns="91440" tIns="45720" rIns="91440" bIns="45720" numCol="1" spcCol="0" rtlCol="0" fromWordArt="0" anchor="t" anchorCtr="0" forceAA="0" compatLnSpc="1">
-                            <a:prstTxWarp prst="textNoShape">
-                              <a:avLst/>
-                            </a:prstTxWarp>
-                            <a:noAutofit/>
-                          </wps:bodyPr>
-                        </wps:wsp>
-                      </a:graphicData>
-                    </a:graphic>
-                  </wp:anchor>
-                </w:drawing>
-              </mc:Choice>
-              <mc:Fallback>
-                <w:pict>
-                  <v:shapetype w14:anchorId="31FE2179" id="_x0000_t202" coordsize="21600,21600" o:spt="202" path="m,l,21600r21600,l21600,xe">
-                    <v:stroke joinstyle="miter"/>
-                    <v:path gradientshapeok="t" o:connecttype="rect"/>
-                  </v:shapetype>
-                  <v:shape id="Text Box 2" o:spid="_x0000_s1026" type="#_x0000_t202" style="position:absolute;margin-left:343.15pt;margin-top:267.3pt;width:166.45pt;height:42.1pt;z-index:251660288;visibility:visible;mso-wrap-style:square;mso-wrap-distance-left:9pt;mso-wrap-distance-top:0;mso-wrap-distance-right:9pt;mso-wrap-distance-bottom:0;mso-position-horizontal:absolute;mso-position-horizontal-relative:text;mso-position-vertical:absolute;mso-position-vertical-relative:text;v-text-anchor:top" o:gfxdata="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" fillcolor="white [3201]" strokeweight=".5pt">
-                    <v:textbox>
-                      <w:txbxContent>
-                        <w:p>
-                          <w:r>
-                            <w:rPr>
-                              <w:rFonts w:ascii="Bahnschrift SemiBold" w:hAnsi="Bahnschrift SemiBold"/>
-                              <w:sz w:val="32"/>
-                              <w:szCs w:val="32"/>
-                            </w:rPr>
-                            <w:t>Revision: 1.0</w:t>
-                          </w:r>
-                        </w:p>
-                      </w:txbxContent>
-                    </v:textbox>
-                  </v:shape>
-                </w:pict>
-              </mc:Fallback>
-            </mc:AlternateContent>
-          </w:r>
-          <w:r>
-            <w:rPr>
-              <w:noProof/>
-              <w:sz w:val="28"/>
-              <w:szCs w:val="28"/>
-            </w:rPr>
-            <mc:AlternateContent>
-              <mc:Choice Requires="wps">
-                <w:drawing>
-                  <wp:anchor distT="0" distB="0" distL="114300" distR="114300" simplePos="0" relativeHeight="251659264" behindDoc="0" locked="0" layoutInCell="1" allowOverlap="1" wp14:anchorId="084C4D0F" wp14:editId="7234E8C6">
-                    <wp:simplePos x="0" y="0"/>
-                    <wp:positionH relativeFrom="page">
-                      <wp:align>center</wp:align>
-                    </wp:positionH>
-                    <wp:positionV relativeFrom="page">
-                      <wp:align>center</wp:align>
-                    </wp:positionV>
-                    <wp:extent cx="1712890" cy="3840480"/>
-                    <wp:effectExtent l="0" t="0" r="1270" b="0"/>
-                    <wp:wrapNone/>
-                    <wp:docPr id="138" name="Text Box 138"/>
-                    <wp:cNvGraphicFramePr/>
-                    <a:graphic xmlns:a="http://schemas.openxmlformats.org/drawingml/2006/main">
-                      <a:graphicData uri="http://schemas.microsoft.com/office/word/2010/wordprocessingShape">
-                        <wps:wsp>
-                          <wps:cNvSpPr txBox="1"/>
-                          <wps:spPr>
-                            <a:xfrm>
-                              <a:off x="0" y="0"/>
-                              <a:ext cx="1712890" cy="3840480"/>
-                            </a:xfrm>
-                            <a:prstGeom prst="rect">
-                              <a:avLst/>
-                            </a:prstGeom>
-                            <a:solidFill>
-                              <a:schemeClr val="lt1"/>
-                            </a:solidFill>
-                            <a:ln w="6350">
-                              <a:noFill/>
-                            </a:ln>
-                            <a:effectLst/>
-                          </wps:spPr>
-                          <wps:style>
-                            <a:lnRef idx="0">
-                              <a:schemeClr val="accent1"/>
-                            </a:lnRef>
-                            <a:fillRef idx="0">
-                              <a:schemeClr val="accent1"/>
-                            </a:fillRef>
-                            <a:effectRef idx="0">
-                              <a:schemeClr val="accent1"/>
-                            </a:effectRef>
-                            <a:fontRef idx="minor">
-                              <a:schemeClr val="dk1"/>
-                            </a:fontRef>
-                          </wps:style>
-                          <wps:txbx>
-                            <w:txbxContent>
-                              <w:tbl>
-                                <w:tblPr>
-                                  <w:tblW w:w="5000" w:type="pct"/>
-                                  <w:jc w:val="center"/>
-                                  <w:tblBorders>
-                                    <w:insideV w:val="single" w:sz="12" w:space="0" w:color="ED7D31" w:themeColor="accent2"/>
-                                  </w:tblBorders>
-                                  <w:tblCellMar>
-                                    <w:top w:w="1296" w:type="dxa"/>
-                                    <w:left w:w="360" w:type="dxa"/>
-                                    <w:bottom w:w="1296" w:type="dxa"/>
-                                    <w:right w:w="360" w:type="dxa"/>
-                                  </w:tblCellMar>
-                                  <w:tblLook w:val="04A0" w:firstRow="1" w:lastRow="0" w:firstColumn="1" w:lastColumn="0" w:noHBand="0" w:noVBand="1"/>
-                                </w:tblPr>
-                                <w:tblGrid>
-                                  <w:gridCol w:w="7380"/>
-                                  <w:gridCol w:w="2034"/>
-                                </w:tblGrid>
-                                <w:tr>
-                                  <w:trPr>
-                                    <w:jc w:val="center"/>
-                                  </w:trPr>
-                                  <w:tc>
-                                    <w:tcPr>
-                                      <w:tcW w:w="2568" w:type="pct"/>
-                                      <w:vAlign w:val="center"/>
-                                    </w:tcPr>
-                                    <w:p>
-                                      <w:pPr>
-                                        <w:jc w:val="right"/>
-                                      </w:pPr>
-                                      <w:r>
-                                        <w:rPr>
-                                          <w:noProof/>
-                                        </w:rPr>
-                                        <w:drawing>
-                                          <wp:inline distT="0" distB="0" distL="0" distR="0" wp14:anchorId="085CDF97" wp14:editId="6DFA49D7">
-                                            <wp:extent cx="4219575" cy="4219575"/>
-                                            <wp:effectExtent l="0" t="0" r="9525" b="9525"/>
-                                            <wp:docPr id="1" name="Picture 1"/>
-                                            <wp:cNvGraphicFramePr>
-                                              <a:graphicFrameLocks xmlns:a="http://schemas.openxmlformats.org/drawingml/2006/main" noChangeAspect="1"/>
-                                            </wp:cNvGraphicFramePr>
-                                            <a:graphic xmlns:a="http://schemas.openxmlformats.org/drawingml/2006/main">
-                                              <a:graphicData uri="http://schemas.openxmlformats.org/drawingml/2006/picture">
-                                                <pic:pic xmlns:pic="http://schemas.openxmlformats.org/drawingml/2006/picture">
-                                                  <pic:nvPicPr>
-                                                    <pic:cNvPr id="1" name="Picture 1"/>
-                                                    <pic:cNvPicPr/>
-                                                  </pic:nvPicPr>
-                                                  <pic:blipFill>
-                                                    <a:blip r:embed="rId5">
-                                                      <a:extLst>
-                                                        <a:ext uri="{28A0092B-C50C-407E-A947-70E740481C1C}">
-                                                          <a14:useLocalDpi xmlns:a14="http://schemas.microsoft.com/office/drawing/2010/main" val="0"/>
-                                                        </a:ext>
-                                                      </a:extLst>
-                                                    </a:blip>
-                                                    <a:stretch>
-                                                      <a:fillRect/>
-                                                    </a:stretch>
-                                                  </pic:blipFill>
-                                                  <pic:spPr>
-                                                    <a:xfrm>
-                                                      <a:off x="0" y="0"/>
-                                                      <a:ext cx="4219575" cy="4219575"/>
-                                                    </a:xfrm>
-                                                    <a:prstGeom prst="rect">
-                                                      <a:avLst/>
-                                                    </a:prstGeom>
-                                                  </pic:spPr>
-                                                </pic:pic>
-                                              </a:graphicData>
-                                            </a:graphic>
-                                          </wp:inline>
-                                        </w:drawing>
-                                      </w:r>
-                                    </w:p>
-                                    <w:sdt>
-                                      <w:sdtPr>
-                                        <w:rPr>
-                                          <w:rFonts w:ascii="Bahnschrift SemiBold" w:hAnsi="Bahnschrift SemiBold"/>
-                                          <w:caps/>
-                                          <w:color w:val="191919" w:themeColor="text1" w:themeTint="E6"/>
-                                          <w:sz w:val="72"/>
-                                          <w:szCs w:val="72"/>
-                                        </w:rPr>
-                                        <w:alias w:val="Title"/>
-                                        <w:tag w:val=""/>
-                                        <w:id w:val="-438379639"/>
-                                        <w:showingPlcHdr/>
-                                        <w:dataBinding w:prefixMappings="xmlns:ns0='http://purl.org/dc/elements/1.1/' xmlns:ns1='http://schemas.openxmlformats.org/package/2006/metadata/core-properties' " w:xpath="/ns1:coreProperties[1]/ns0:title[1]" w:storeItemID="{6C3C8BC8-F283-45AE-878A-BAB7291924A1}"/>
-                                        <w:text/>
-                                      </w:sdtPr>
-                                      <w:sdtContent>
-                                        <w:p>
-                                          <w:pPr>
-                                            <w:pStyle w:val="NoSpacing"/>
-                                            <w:spacing w:line="312" w:lineRule="auto"/>
-                                            <w:jc w:val="right"/>
-                                            <w:rPr>
-                                              <w:caps/>
-                                              <w:color w:val="191919" w:themeColor="text1" w:themeTint="E6"/>
-                                              <w:sz w:val="72"/>
-                                              <w:szCs w:val="72"/>
-                                            </w:rPr>
-                                          </w:pPr>
-                                          <w:r>
-                                            <w:rPr>
-                                              <w:rFonts w:ascii="Bahnschrift SemiBold" w:hAnsi="Bahnschrift SemiBold"/>
-                                              <w:caps/>
-                                              <w:color w:val="191919" w:themeColor="text1" w:themeTint="E6"/>
-                                              <w:sz w:val="72"/>
-                                              <w:szCs w:val="72"/>
-                                            </w:rPr>
-                                            <w:t xml:space="preserve">     </w:t>
-                                          </w:r>
-                                        </w:p>
-                                      </w:sdtContent>
-                                    </w:sdt>
-                                    <w:sdt>
-                                      <w:sdtPr>
-                                        <w:rPr>
-                                          <w:rFonts w:ascii="Arial Rounded MT Bold" w:hAnsi="Arial Rounded MT Bold"/>
-                                          <w:lang w:val="en-CA"/>
-                                        </w:rPr>
-                                        <w:alias w:val="Subtitle"/>
-                                        <w:tag w:val=""/>
-                                        <w:id w:val="1354072561"/>
-                                        <w:showingPlcHdr/>
-                                        <w:dataBinding w:prefixMappings="xmlns:ns0='http://purl.org/dc/elements/1.1/' xmlns:ns1='http://schemas.openxmlformats.org/package/2006/metadata/core-properties' " w:xpath="/ns1:coreProperties[1]/ns0:subject[1]" w:storeItemID="{6C3C8BC8-F283-45AE-878A-BAB7291924A1}"/>
-                                        <w:text/>
-                                      </w:sdtPr>
-                                      <w:sdtContent>
-                                        <w:p>
-                                          <w:pPr>
-                                            <w:jc w:val="right"/>
-                                            <w:rPr>
-                                              <w:sz w:val="24"/>
-                                              <w:szCs w:val="24"/>
-                                            </w:rPr>
-                                          </w:pPr>
-                                          <w:r>
-                                            <w:rPr>
-                                              <w:rFonts w:ascii="Arial Rounded MT Bold" w:hAnsi="Arial Rounded MT Bold"/>
-                                              <w:lang w:val="en-CA"/>
-                                            </w:rPr>
-                                            <w:t xml:space="preserve">     </w:t>
-                                          </w:r>
-                                        </w:p>
-                                      </w:sdtContent>
-                                    </w:sdt>
-                                  </w:tc>
-                                  <w:tc>
-                                    <w:tcPr>
-                                      <w:tcW w:w="2432" w:type="pct"/>
-                                      <w:vAlign w:val="center"/>
-                                    </w:tcPr>
-                                    <w:p>
-                                      <w:pPr>
-                                        <w:pStyle w:val="NoSpacing"/>
-                                        <w:rPr>
-                                          <w:rFonts w:ascii="Bodoni MT Black" w:hAnsi="Bodoni MT Black"/>
-                                          <w:b/>
-                                          <w:bCs/>
-                                          <w:caps/>
-                                          <w:color w:val="000000" w:themeColor="text1"/>
-                                          <w:sz w:val="26"/>
-                                          <w:szCs w:val="26"/>
-                                        </w:rPr>
-                                      </w:pPr>
-                                      <w:r>
-                                        <w:rPr>
-                                          <w:rFonts w:ascii="Bodoni MT Black" w:hAnsi="Bodoni MT Black"/>
-                                          <w:b/>
-                                          <w:bCs/>
-                                          <w:caps/>
-                                          <w:color w:val="000000" w:themeColor="text1"/>
-                                          <w:sz w:val="26"/>
-                                          <w:szCs w:val="26"/>
-                                        </w:rPr>
-                                        <w:t>TAGLINE</w:t>
-                                      </w:r>
-                                    </w:p>
-                                    <w:p>
-                                      <w:pPr>
-                                        <w:pStyle w:val="NoSpacing"/>
-                                        <w:rPr>
-                                          <w:rFonts w:ascii="Bahnschrift SemiBold" w:hAnsi="Bahnschrift SemiBold"/>
-                                          <w:color w:val="ED7D31" w:themeColor="accent2"/>
-                                          <w:sz w:val="32"/>
-                                          <w:szCs w:val="32"/>
-                                        </w:rPr>
-                                      </w:pPr>
-                                      <w:r>
-                                        <w:rPr>
-                                          <w:rFonts w:ascii="Bahnschrift SemiBold" w:hAnsi="Bahnschrift SemiBold"/>
-                                          <w:sz w:val="32"/>
-                                          <w:szCs w:val="32"/>
-                                        </w:rPr>
-                                        <w:t>“Become the Greatest Knight! Defeat Evil!”</w:t>
-                                      </w:r>
-                                    </w:p>
-                                    <w:p>
-                                      <w:pPr>
-                                        <w:pStyle w:val="NoSpacing"/>
-                                        <w:rPr>
-                                          <w:color w:val="ED7D31" w:themeColor="accent2"/>
-                                          <w:sz w:val="26"/>
-                                          <w:szCs w:val="26"/>
-                                        </w:rPr>
-                                      </w:pPr>
-                                    </w:p>
-                                    <w:p>
-                                      <w:pPr>
-                                        <w:pStyle w:val="NoSpacing"/>
-                                        <w:rPr>
-                                          <w:color w:val="ED7D31" w:themeColor="accent2"/>
-                                          <w:sz w:val="26"/>
-                                          <w:szCs w:val="26"/>
-                                        </w:rPr>
-                                      </w:pPr>
-                                    </w:p>
-                                    <w:p>
-                                      <w:pPr>
-                                        <w:pStyle w:val="NoSpacing"/>
-                                        <w:rPr>
-                                          <w:color w:val="ED7D31" w:themeColor="accent2"/>
-                                          <w:sz w:val="26"/>
-                                          <w:szCs w:val="26"/>
-                                        </w:rPr>
-                                      </w:pPr>
-                                    </w:p>
-                                    <w:p>
-                                      <w:pPr>
-                                        <w:pStyle w:val="NoSpacing"/>
-                                        <w:rPr>
-                                          <w:color w:val="ED7D31" w:themeColor="accent2"/>
-                                          <w:sz w:val="26"/>
-                                          <w:szCs w:val="26"/>
-                                        </w:rPr>
-                                      </w:pPr>
-                                    </w:p>
-                                    <w:p>
-                                      <w:pPr>
-                                        <w:pStyle w:val="NoSpacing"/>
-                                        <w:rPr>
-                                          <w:rFonts w:ascii="Bernard MT Condensed" w:hAnsi="Bernard MT Condensed"/>
-                                          <w:color w:val="000000" w:themeColor="text1"/>
-                                          <w:sz w:val="32"/>
-                                          <w:szCs w:val="32"/>
-                                        </w:rPr>
-                                      </w:pPr>
-                                    </w:p>
-                                    <w:p>
-                                      <w:pPr>
-                                        <w:pStyle w:val="NoSpacing"/>
-                                      </w:pPr>
-                                    </w:p>
-                                    <w:p>
-                                      <w:pPr>
-                                        <w:pStyle w:val="NoSpacing"/>
-                                        <w:rPr>
-                                          <w:rFonts w:ascii="Bernard MT Condensed" w:hAnsi="Bernard MT Condensed"/>
-                                          <w:color w:val="000000" w:themeColor="text1"/>
-                                          <w:sz w:val="32"/>
-                                          <w:szCs w:val="32"/>
-                                        </w:rPr>
-                                      </w:pPr>
-                                    </w:p>
-                                    <w:p>
-                                      <w:pPr>
-                                        <w:pStyle w:val="NoSpacing"/>
-                                      </w:pPr>
-                                    </w:p>
-                                  </w:tc>
-                                </w:tr>
-                              </w:tbl>
-                              <w:p/>
-                            </w:txbxContent>
-                          </wps:txbx>
-                          <wps:bodyPr rot="0" spcFirstLastPara="0" vertOverflow="overflow" horzOverflow="overflow" vert="horz" wrap="square" lIns="0" tIns="0" rIns="0" bIns="0" numCol="1" spcCol="0" rtlCol="0" fromWordArt="0" anchor="ctr" anchorCtr="0" forceAA="0" compatLnSpc="1">
-                            <a:prstTxWarp prst="textNoShape">
-                              <a:avLst/>
-                            </a:prstTxWarp>
-                            <a:noAutofit/>
-                          </wps:bodyPr>
-                        </wps:wsp>
-                      </a:graphicData>
-                    </a:graphic>
-                    <wp14:sizeRelH relativeFrom="page">
-                      <wp14:pctWidth>94100</wp14:pctWidth>
-                    </wp14:sizeRelH>
-                    <wp14:sizeRelV relativeFrom="page">
-                      <wp14:pctHeight>77300</wp14:pctHeight>
-                    </wp14:sizeRelV>
-                  </wp:anchor>
-                </w:drawing>
-              </mc:Choice>
-              <mc:Fallback>
-                <w:pict>
-                  <v:shape w14:anchorId="084C4D0F" id="Text Box 138" o:spid="_x0000_s1027" type="#_x0000_t202" style="position:absolute;margin-left:0;margin-top:0;width:134.85pt;height:302.4pt;z-index:251659264;visibility:visible;mso-wrap-style:square;mso-width-percent:941;mso-height-percent:773;mso-wrap-distance-left:9pt;mso-wrap-distance-top:0;mso-wrap-distance-right:9pt;mso-wrap-distance-bottom:0;mso-position-horizontal:center;mso-position-horizontal-relative:page;mso-position-vertical:center;mso-position-vertical-relative:page;mso-width-percent:941;mso-height-percent:773;mso-width-relative:page;mso-height-relative:page;v-text-anchor:middle" o:gfxdata="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" fillcolor="white [3201]" stroked="f" strokeweight=".5pt">
-                    <v:textbox inset="0,0,0,0">
-                      <w:txbxContent>
-                        <w:tbl>
-                          <w:tblPr>
-                            <w:tblW w:w="5000" w:type="pct"/>
-                            <w:jc w:val="center"/>
-                            <w:tblBorders>
-                              <w:insideV w:val="single" w:sz="12" w:space="0" w:color="ED7D31" w:themeColor="accent2"/>
-                            </w:tblBorders>
-                            <w:tblCellMar>
-                              <w:top w:w="1296" w:type="dxa"/>
-                              <w:left w:w="360" w:type="dxa"/>
-                              <w:bottom w:w="1296" w:type="dxa"/>
-                              <w:right w:w="360" w:type="dxa"/>
-                            </w:tblCellMar>
-                            <w:tblLook w:val="04A0" w:firstRow="1" w:lastRow="0" w:firstColumn="1" w:lastColumn="0" w:noHBand="0" w:noVBand="1"/>
-                          </w:tblPr>
-                          <w:tblGrid>
-                            <w:gridCol w:w="7380"/>
-                            <w:gridCol w:w="2034"/>
-                          </w:tblGrid>
-                          <w:tr>
-                            <w:trPr>
-                              <w:jc w:val="center"/>
-                            </w:trPr>
-                            <w:tc>
-                              <w:tcPr>
-                                <w:tcW w:w="2568" w:type="pct"/>
-                                <w:vAlign w:val="center"/>
-                              </w:tcPr>
-                              <w:p>
-                                <w:pPr>
-                                  <w:jc w:val="right"/>
-                                </w:pPr>
-                                <w:r>
-                                  <w:rPr>
-                                    <w:noProof/>
-                                  </w:rPr>
-                                  <w:drawing>
-                                    <wp:inline distT="0" distB="0" distL="0" distR="0" wp14:anchorId="085CDF97" wp14:editId="6DFA49D7">
-                                      <wp:extent cx="4219575" cy="4219575"/>
-                                      <wp:effectExtent l="0" t="0" r="9525" b="9525"/>
-                                      <wp:docPr id="1" name="Picture 1"/>
-                                      <wp:cNvGraphicFramePr>
-                                        <a:graphicFrameLocks xmlns:a="http://schemas.openxmlformats.org/drawingml/2006/main" noChangeAspect="1"/>
-                                      </wp:cNvGraphicFramePr>
-                                      <a:graphic xmlns:a="http://schemas.openxmlformats.org/drawingml/2006/main">
-                                        <a:graphicData uri="http://schemas.openxmlformats.org/drawingml/2006/picture">
-                                          <pic:pic xmlns:pic="http://schemas.openxmlformats.org/drawingml/2006/picture">
-                                            <pic:nvPicPr>
-                                              <pic:cNvPr id="1" name="Picture 1"/>
-                                              <pic:cNvPicPr/>
-                                            </pic:nvPicPr>
-                                            <pic:blipFill>
-                                              <a:blip r:embed="rId5">
-                                                <a:extLst>
-                                                  <a:ext uri="{28A0092B-C50C-407E-A947-70E740481C1C}">
-                                                    <a14:useLocalDpi xmlns:a14="http://schemas.microsoft.com/office/drawing/2010/main" val="0"/>
-                                                  </a:ext>
-                                                </a:extLst>
-                                              </a:blip>
-                                              <a:stretch>
-                                                <a:fillRect/>
-                                              </a:stretch>
-                                            </pic:blipFill>
-                                            <pic:spPr>
-                                              <a:xfrm>
-                                                <a:off x="0" y="0"/>
-                                                <a:ext cx="4219575" cy="4219575"/>
-                                              </a:xfrm>
-                                              <a:prstGeom prst="rect">
-                                                <a:avLst/>
-                                              </a:prstGeom>
-                                            </pic:spPr>
-                                          </pic:pic>
-                                        </a:graphicData>
-                                      </a:graphic>
-                                    </wp:inline>
-                                  </w:drawing>
-                                </w:r>
-                              </w:p>
-                              <w:sdt>
-                                <w:sdtPr>
-                                  <w:rPr>
-                                    <w:rFonts w:ascii="Bahnschrift SemiBold" w:hAnsi="Bahnschrift SemiBold"/>
-                                    <w:caps/>
-                                    <w:color w:val="191919" w:themeColor="text1" w:themeTint="E6"/>
-                                    <w:sz w:val="72"/>
-                                    <w:szCs w:val="72"/>
-                                  </w:rPr>
-                                  <w:alias w:val="Title"/>
-                                  <w:tag w:val=""/>
-                                  <w:id w:val="-438379639"/>
-                                  <w:showingPlcHdr/>
-                                  <w:dataBinding w:prefixMappings="xmlns:ns0='http://purl.org/dc/elements/1.1/' xmlns:ns1='http://schemas.openxmlformats.org/package/2006/metadata/core-properties' " w:xpath="/ns1:coreProperties[1]/ns0:title[1]" w:storeItemID="{6C3C8BC8-F283-45AE-878A-BAB7291924A1}"/>
-                                  <w:text/>
-                                </w:sdtPr>
-                                <w:sdtContent>
-                                  <w:p>
-                                    <w:pPr>
-                                      <w:pStyle w:val="NoSpacing"/>
-                                      <w:spacing w:line="312" w:lineRule="auto"/>
-                                      <w:jc w:val="right"/>
-                                      <w:rPr>
-                                        <w:caps/>
-                                        <w:color w:val="191919" w:themeColor="text1" w:themeTint="E6"/>
-                                        <w:sz w:val="72"/>
-                                        <w:szCs w:val="72"/>
-                                      </w:rPr>
-                                    </w:pPr>
-                                    <w:r>
-                                      <w:rPr>
-                                        <w:rFonts w:ascii="Bahnschrift SemiBold" w:hAnsi="Bahnschrift SemiBold"/>
-                                        <w:caps/>
-                                        <w:color w:val="191919" w:themeColor="text1" w:themeTint="E6"/>
-                                        <w:sz w:val="72"/>
-                                        <w:szCs w:val="72"/>
-                                      </w:rPr>
-                                      <w:t xml:space="preserve">     </w:t>
-                                    </w:r>
-                                  </w:p>
-                                </w:sdtContent>
-                              </w:sdt>
-                              <w:sdt>
-                                <w:sdtPr>
-                                  <w:rPr>
-                                    <w:rFonts w:ascii="Arial Rounded MT Bold" w:hAnsi="Arial Rounded MT Bold"/>
-                                    <w:lang w:val="en-CA"/>
-                                  </w:rPr>
-                                  <w:alias w:val="Subtitle"/>
-                                  <w:tag w:val=""/>
-                                  <w:id w:val="1354072561"/>
-                                  <w:showingPlcHdr/>
-                                  <w:dataBinding w:prefixMappings="xmlns:ns0='http://purl.org/dc/elements/1.1/' xmlns:ns1='http://schemas.openxmlformats.org/package/2006/metadata/core-properties' " w:xpath="/ns1:coreProperties[1]/ns0:subject[1]" w:storeItemID="{6C3C8BC8-F283-45AE-878A-BAB7291924A1}"/>
-                                  <w:text/>
-                                </w:sdtPr>
-                                <w:sdtContent>
-                                  <w:p>
-                                    <w:pPr>
-                                      <w:jc w:val="right"/>
-                                      <w:rPr>
-                                        <w:sz w:val="24"/>
-                                        <w:szCs w:val="24"/>
-                                      </w:rPr>
-                                    </w:pPr>
-                                    <w:r>
-                                      <w:rPr>
-                                        <w:rFonts w:ascii="Arial Rounded MT Bold" w:hAnsi="Arial Rounded MT Bold"/>
-                                        <w:lang w:val="en-CA"/>
-                                      </w:rPr>
-                                      <w:t xml:space="preserve">     </w:t>
-                                    </w:r>
-                                  </w:p>
-                                </w:sdtContent>
-                              </w:sdt>
-                            </w:tc>
-                            <w:tc>
-                              <w:tcPr>
-                                <w:tcW w:w="2432" w:type="pct"/>
-                                <w:vAlign w:val="center"/>
-                              </w:tcPr>
-                              <w:p>
-                                <w:pPr>
-                                  <w:pStyle w:val="NoSpacing"/>
-                                  <w:rPr>
-                                    <w:rFonts w:ascii="Bodoni MT Black" w:hAnsi="Bodoni MT Black"/>
-                                    <w:b/>
-                                    <w:bCs/>
-                                    <w:caps/>
-                                    <w:color w:val="000000" w:themeColor="text1"/>
-                                    <w:sz w:val="26"/>
-                                    <w:szCs w:val="26"/>
-                                  </w:rPr>
-                                </w:pPr>
-                                <w:r>
-                                  <w:rPr>
-                                    <w:rFonts w:ascii="Bodoni MT Black" w:hAnsi="Bodoni MT Black"/>
-                                    <w:b/>
-                                    <w:bCs/>
-                                    <w:caps/>
-                                    <w:color w:val="000000" w:themeColor="text1"/>
-                                    <w:sz w:val="26"/>
-                                    <w:szCs w:val="26"/>
-                                  </w:rPr>
-                                  <w:t>TAGLINE</w:t>
-                                </w:r>
-                              </w:p>
-                              <w:p>
-                                <w:pPr>
-                                  <w:pStyle w:val="NoSpacing"/>
-                                  <w:rPr>
-                                    <w:rFonts w:ascii="Bahnschrift SemiBold" w:hAnsi="Bahnschrift SemiBold"/>
-                                    <w:color w:val="ED7D31" w:themeColor="accent2"/>
-                                    <w:sz w:val="32"/>
-                                    <w:szCs w:val="32"/>
-                                  </w:rPr>
-                                </w:pPr>
-                                <w:r>
-                                  <w:rPr>
-                                    <w:rFonts w:ascii="Bahnschrift SemiBold" w:hAnsi="Bahnschrift SemiBold"/>
-                                    <w:sz w:val="32"/>
-                                    <w:szCs w:val="32"/>
-                                  </w:rPr>
-                                  <w:t>“Become the Greatest Knight! Defeat Evil!”</w:t>
-                                </w:r>
-                              </w:p>
-                              <w:p>
-                                <w:pPr>
-                                  <w:pStyle w:val="NoSpacing"/>
-                                  <w:rPr>
-                                    <w:color w:val="ED7D31" w:themeColor="accent2"/>
-                                    <w:sz w:val="26"/>
-                                    <w:szCs w:val="26"/>
-                                  </w:rPr>
-                                </w:pPr>
-                              </w:p>
-                              <w:p>
-                                <w:pPr>
-                                  <w:pStyle w:val="NoSpacing"/>
-                                  <w:rPr>
-                                    <w:color w:val="ED7D31" w:themeColor="accent2"/>
-                                    <w:sz w:val="26"/>
-                                    <w:szCs w:val="26"/>
-                                  </w:rPr>
-                                </w:pPr>
-                              </w:p>
-                              <w:p>
-                                <w:pPr>
-                                  <w:pStyle w:val="NoSpacing"/>
-                                  <w:rPr>
-                                    <w:color w:val="ED7D31" w:themeColor="accent2"/>
-                                    <w:sz w:val="26"/>
-                                    <w:szCs w:val="26"/>
-                                  </w:rPr>
-                                </w:pPr>
-                              </w:p>
-                              <w:p>
-                                <w:pPr>
-                                  <w:pStyle w:val="NoSpacing"/>
-                                  <w:rPr>
-                                    <w:color w:val="ED7D31" w:themeColor="accent2"/>
-                                    <w:sz w:val="26"/>
-                                    <w:szCs w:val="26"/>
-                                  </w:rPr>
-                                </w:pPr>
-                              </w:p>
-                              <w:p>
-                                <w:pPr>
-                                  <w:pStyle w:val="NoSpacing"/>
-                                  <w:rPr>
-                                    <w:rFonts w:ascii="Bernard MT Condensed" w:hAnsi="Bernard MT Condensed"/>
-                                    <w:color w:val="000000" w:themeColor="text1"/>
-                                    <w:sz w:val="32"/>
-                                    <w:szCs w:val="32"/>
-                                  </w:rPr>
-                                </w:pPr>
-                              </w:p>
-                              <w:p>
-                                <w:pPr>
-                                  <w:pStyle w:val="NoSpacing"/>
-                                </w:pPr>
-                              </w:p>
-                              <w:p>
-                                <w:pPr>
-                                  <w:pStyle w:val="NoSpacing"/>
-                                  <w:rPr>
-                                    <w:rFonts w:ascii="Bernard MT Condensed" w:hAnsi="Bernard MT Condensed"/>
-                                    <w:color w:val="000000" w:themeColor="text1"/>
-                                    <w:sz w:val="32"/>
-                                    <w:szCs w:val="32"/>
-                                  </w:rPr>
-                                </w:pPr>
-                              </w:p>
-                              <w:p>
-                                <w:pPr>
-                                  <w:pStyle w:val="NoSpacing"/>
-                                </w:pPr>
-                              </w:p>
-                            </w:tc>
-                          </w:tr>
-                        </w:tbl>
-                        <w:p/>
-                      </w:txbxContent>
-                    </v:textbox>
-                    <w10:wrap anchorx="page" anchory="page"/>
-                  </v:shape>
-                </w:pict>
-              </mc:Fallback>
-            </mc:AlternateContent>
-          </w:r>
-          <w:r>
-            <w:rPr>
-              <w:sz w:val="28"/>
-              <w:szCs w:val="28"/>
-            </w:rPr>
-            <w:br w:type="page"/>
-          </w:r>
         </w:p>
       </w:sdtContent>
     </w:sdt>
@@ -790,81 +610,104 @@
     </w:p>
     <w:p>
       <w:r>
-        <w:t xml:space="preserve">Developers: Yaniv Lazar, Hanson Yang, Oliver </w:t>
-      </w:r>
-      <w:proofErr w:type="spellStart"/>
-      <w:r>
-        <w:t>D’Avino</w:t>
-      </w:r>
-      <w:proofErr w:type="spellEnd"/>
+        <w:t>Developers: Yaniv Lazar, Hanson Yang, Oliver D’Avino</w:t>
+      </w:r>
     </w:p>
     <w:p/>
     <w:p/>
     <w:p>
-      <w:r>
+      <w:pPr>
+        <w:rPr>
+          <w:rFonts w:ascii="Baskerville Old Face" w:hAnsi="Baskerville Old Face"/>
+          <w:sz w:val="40"/>
+          <w:szCs w:val="40"/>
+          <w:u w:val="single"/>
+        </w:rPr>
+      </w:pPr>
+      <w:r>
+        <w:rPr>
+          <w:rFonts w:ascii="Baskerville Old Face" w:hAnsi="Baskerville Old Face"/>
+          <w:sz w:val="40"/>
+          <w:szCs w:val="40"/>
+          <w:u w:val="single"/>
+        </w:rPr>
         <w:t>EXECUTIVE SUMMARY</w:t>
       </w:r>
     </w:p>
     <w:p>
-      <w:r>
+      <w:pPr>
+        <w:pStyle w:val="ListParagraph"/>
+        <w:rPr>
+          <w:rFonts w:ascii="Bahnschrift Light" w:hAnsi="Bahnschrift Light"/>
+        </w:rPr>
+      </w:pPr>
+      <w:r>
+        <w:rPr>
+          <w:rFonts w:ascii="Bahnschrift Light" w:hAnsi="Bahnschrift Light"/>
+        </w:rPr>
         <w:t>The game is going to take place in a medieval castle with a grim atmosphere. The fighting and exploration mechanics is what makes the game interesting. It’s a short and engaging game, it has a satisfying boss fight, it has fun mechanics such as the parry, attack and movement.</w:t>
       </w:r>
     </w:p>
-    <w:p/>
-    <w:p>
-      <w:pPr>
-        <w:rPr>
-          <w:b/>
-          <w:bCs/>
-        </w:rPr>
-      </w:pPr>
-      <w:r>
-        <w:rPr>
-          <w:b/>
-          <w:bCs/>
+    <w:p>
+      <w:pPr>
+        <w:rPr>
+          <w:rFonts w:ascii="Baskerville Old Face" w:hAnsi="Baskerville Old Face"/>
+        </w:rPr>
+      </w:pPr>
+    </w:p>
+    <w:p>
+      <w:pPr>
+        <w:rPr>
+          <w:rFonts w:ascii="Baskerville Old Face" w:hAnsi="Baskerville Old Face"/>
+          <w:sz w:val="40"/>
+          <w:szCs w:val="40"/>
+          <w:u w:val="single"/>
+        </w:rPr>
+      </w:pPr>
+      <w:r>
+        <w:rPr>
+          <w:rFonts w:ascii="Baskerville Old Face" w:hAnsi="Baskerville Old Face"/>
+          <w:sz w:val="40"/>
+          <w:szCs w:val="40"/>
+          <w:u w:val="single"/>
         </w:rPr>
         <w:t>OVERVIEW</w:t>
       </w:r>
     </w:p>
     <w:p>
       <w:pPr>
+        <w:pStyle w:val="ListParagraph"/>
         <w:spacing w:line="360" w:lineRule="auto"/>
         <w:rPr>
-          <w:bCs/>
-        </w:rPr>
-      </w:pPr>
-      <w:r>
-        <w:rPr>
-          <w:bCs/>
-        </w:rPr>
-        <w:t xml:space="preserve">The genre of the game will be an RPG. </w:t>
-      </w:r>
-      <w:proofErr w:type="gramStart"/>
-      <w:r>
-        <w:rPr>
-          <w:bCs/>
-        </w:rPr>
-        <w:t>So</w:t>
-      </w:r>
-      <w:proofErr w:type="gramEnd"/>
-      <w:r>
-        <w:rPr>
-          <w:bCs/>
-        </w:rPr>
-        <w:t xml:space="preserve"> you will be playing a knight who is searching a castle to defeat a boss while collecting loot along the way. </w:t>
+          <w:rFonts w:ascii="Bahnschrift Light" w:hAnsi="Bahnschrift Light"/>
+          <w:bCs/>
+        </w:rPr>
+      </w:pPr>
+      <w:r>
+        <w:rPr>
+          <w:rFonts w:ascii="Bahnschrift Light" w:hAnsi="Bahnschrift Light"/>
+          <w:bCs/>
+        </w:rPr>
+        <w:t xml:space="preserve">The genre of the game will be an RPG. So, you will be playing a knight who is searching a castle to defeat a boss while collecting loot along the way. </w:t>
       </w:r>
     </w:p>
     <w:p>
       <w:pPr>
         <w:spacing w:line="360" w:lineRule="auto"/>
         <w:rPr>
-          <w:bCs/>
+          <w:rFonts w:ascii="Baskerville Old Face" w:hAnsi="Baskerville Old Face"/>
+          <w:bCs/>
+          <w:sz w:val="40"/>
+          <w:szCs w:val="40"/>
           <w:u w:val="single"/>
         </w:rPr>
       </w:pPr>
       <w:r>
         <w:rPr>
-          <w:bCs/>
+          <w:rFonts w:ascii="Baskerville Old Face" w:hAnsi="Baskerville Old Face"/>
+          <w:bCs/>
+          <w:sz w:val="40"/>
+          <w:szCs w:val="40"/>
           <w:u w:val="single"/>
         </w:rPr>
         <w:t>Goal</w:t>
@@ -872,13 +715,16 @@
     </w:p>
     <w:p>
       <w:pPr>
+        <w:pStyle w:val="ListParagraph"/>
         <w:spacing w:line="360" w:lineRule="auto"/>
         <w:rPr>
-          <w:bCs/>
-        </w:rPr>
-      </w:pPr>
-      <w:r>
-        <w:rPr>
+          <w:rFonts w:ascii="Bahnschrift Light" w:hAnsi="Bahnschrift Light"/>
+          <w:bCs/>
+        </w:rPr>
+      </w:pPr>
+      <w:r>
+        <w:rPr>
+          <w:rFonts w:ascii="Bahnschrift Light" w:hAnsi="Bahnschrift Light"/>
           <w:bCs/>
         </w:rPr>
         <w:t xml:space="preserve">The goal of the game is to defeat the boss of the castle at the end of the game. </w:t>
@@ -888,16 +734,32 @@
       <w:pPr>
         <w:spacing w:line="360" w:lineRule="auto"/>
         <w:rPr>
-          <w:bCs/>
+          <w:rFonts w:ascii="Baskerville Old Face" w:hAnsi="Baskerville Old Face"/>
+          <w:bCs/>
+          <w:sz w:val="40"/>
+          <w:szCs w:val="40"/>
           <w:u w:val="single"/>
         </w:rPr>
       </w:pPr>
       <w:r>
         <w:rPr>
-          <w:bCs/>
+          <w:rFonts w:ascii="Baskerville Old Face" w:hAnsi="Baskerville Old Face"/>
+          <w:bCs/>
+          <w:sz w:val="40"/>
+          <w:szCs w:val="40"/>
           <w:u w:val="single"/>
         </w:rPr>
-        <w:t>Mechanics</w:t>
+        <w:t xml:space="preserve">The </w:t>
+      </w:r>
+      <w:r>
+        <w:rPr>
+          <w:rFonts w:ascii="Baskerville Old Face" w:hAnsi="Baskerville Old Face"/>
+          <w:bCs/>
+          <w:sz w:val="40"/>
+          <w:szCs w:val="40"/>
+          <w:u w:val="single"/>
+        </w:rPr>
+        <w:t xml:space="preserve"> Mechanics</w:t>
       </w:r>
     </w:p>
     <w:p>
@@ -925,37 +787,14 @@
         <w:rPr>
           <w:bCs/>
         </w:rPr>
-        <w:t xml:space="preserve">The first one will be the basic </w:t>
-      </w:r>
-      <w:proofErr w:type="gramStart"/>
-      <w:r>
-        <w:rPr>
-          <w:bCs/>
-        </w:rPr>
-        <w:t>attack,</w:t>
-      </w:r>
-      <w:proofErr w:type="gramEnd"/>
-      <w:r>
-        <w:rPr>
-          <w:bCs/>
-        </w:rPr>
-        <w:t xml:space="preserve"> the basic attack will only be able to attack left and right depending on the direction that the character is facing. The basic/starting stats of the starting weapon will be a </w:t>
-      </w:r>
-      <w:proofErr w:type="gramStart"/>
+        <w:t xml:space="preserve">The first one will be the basic attack, the basic attack will only be able to attack left and right depending on the direction that the character is facing. The basic/starting stats of the starting weapon will be a </w:t>
+      </w:r>
       <w:r>
         <w:rPr>
           <w:bCs/>
           <w:u w:val="single"/>
         </w:rPr>
-        <w:t>short range</w:t>
-      </w:r>
-      <w:proofErr w:type="gramEnd"/>
-      <w:r>
-        <w:rPr>
-          <w:bCs/>
-          <w:u w:val="single"/>
-        </w:rPr>
-        <w:t xml:space="preserve"> melee attack that is fast</w:t>
+        <w:t>short range melee attack that is fast</w:t>
       </w:r>
       <w:r>
         <w:rPr>
@@ -978,42 +817,14 @@
         <w:rPr>
           <w:bCs/>
         </w:rPr>
-        <w:t xml:space="preserve">The second one will be the movement. You will be able to move left and right, jump once, dash, dropping down a platform. You can move the character left by using the key “A” or “Left arrow” and you can move the character to the right by using the key “D” or “Right arrow”. The character can move the character left and right when he is on the ground or in the air, however on the ground the character will move at normal speed but in the </w:t>
-      </w:r>
-      <w:proofErr w:type="gramStart"/>
-      <w:r>
-        <w:rPr>
-          <w:bCs/>
-        </w:rPr>
-        <w:t>air</w:t>
-      </w:r>
-      <w:proofErr w:type="gramEnd"/>
-      <w:r>
-        <w:rPr>
-          <w:bCs/>
-        </w:rPr>
-        <w:t xml:space="preserve"> it will hinder the speed. The character can’t go through walls and when it is standing on a platform he will not fall through. However the character can fall down certain platform if they press “S” or “Down key” and “Space</w:t>
-      </w:r>
-      <w:proofErr w:type="gramStart"/>
-      <w:r>
-        <w:rPr>
-          <w:bCs/>
-        </w:rPr>
-        <w:t>” .</w:t>
-      </w:r>
-      <w:proofErr w:type="gramEnd"/>
-      <w:r>
-        <w:rPr>
-          <w:bCs/>
-        </w:rPr>
-        <w:t xml:space="preserve"> The jump can be used only once before touching the ground again. It will be activated by using the “Space” key. When the character jumps, he will go up </w:t>
+        <w:t xml:space="preserve">The second one will be the movement. You will be able to move left and right, jump once, dash, dropping down a platform. You can move the character left by using the key “A” or “Left arrow” and you can move the character to the right by using the key “D” or “Right arrow”. The character can move the character left and right when he is on the ground or in the air, however on the ground the character will move at normal speed but in the air it will hinder the </w:t>
       </w:r>
       <w:r>
         <w:rPr>
           <w:bCs/>
         </w:rPr>
         <w:lastRenderedPageBreak/>
-        <w:t>and down with a gravity mechanic. Dashing in the game will be activated with the “Shift” and it has a small cooldown. During the dash phase you will be invulnerable and you will traverse a short distance very quickly and phase through enemies.</w:t>
+        <w:t>speed. The character can’t go through walls and when it is standing on a platform he will not fall through. However the character can fall down certain platform if they press “S” or “Down key” and “Space” . The jump can be used only once before touching the ground again. It will be activated by using the “Space” key. When the character jumps, he will go up and down with a gravity mechanic. Dashing in the game will be activated with the “Shift” and it has a small cooldown. During the dash phase you will be invulnerable and you will traverse a short distance very quickly and phase through enemies.</w:t>
       </w:r>
     </w:p>
     <w:p>
@@ -1116,18 +927,26 @@
       <w:pPr>
         <w:spacing w:line="360" w:lineRule="auto"/>
         <w:rPr>
-          <w:b/>
+          <w:rFonts w:ascii="Baskerville Old Face" w:hAnsi="Baskerville Old Face"/>
+          <w:bCs/>
+          <w:sz w:val="40"/>
+          <w:szCs w:val="40"/>
           <w:u w:val="single"/>
         </w:rPr>
       </w:pPr>
-      <w:r>
-        <w:rPr>
-          <w:b/>
+      <w:bookmarkStart w:id="0" w:name="_Hlk179462904"/>
+      <w:r>
+        <w:rPr>
+          <w:rFonts w:ascii="Baskerville Old Face" w:hAnsi="Baskerville Old Face"/>
+          <w:bCs/>
+          <w:sz w:val="40"/>
+          <w:szCs w:val="40"/>
           <w:u w:val="single"/>
         </w:rPr>
         <w:t>Enemies</w:t>
       </w:r>
     </w:p>
+    <w:bookmarkEnd w:id="0"/>
     <w:p>
       <w:pPr>
         <w:spacing w:line="360" w:lineRule="auto"/>
@@ -1140,6 +959,7 @@
           <w:bCs/>
           <w:u w:val="single"/>
         </w:rPr>
+        <w:lastRenderedPageBreak/>
         <w:t xml:space="preserve">Normal enemies: </w:t>
       </w:r>
       <w:r>
@@ -2165,110 +1985,16 @@
         <a:srgbClr val="954F72"/>
       </a:folHlink>
     </a:clrScheme>
-    <a:fontScheme name="Office">
+    <a:fontScheme name="Custom 1">
       <a:majorFont>
-        <a:latin typeface="Calibri Light" panose="020F0302020204030204"/>
+        <a:latin typeface="Baskerville Old Face"/>
         <a:ea typeface=""/>
         <a:cs typeface=""/>
-        <a:font script="Jpan" typeface="游ゴシック Light"/>
-        <a:font script="Hang" typeface="맑은 고딕"/>
-        <a:font script="Hans" typeface="等线 Light"/>
-        <a:font script="Hant" typeface="新細明體"/>
-        <a:font script="Arab" typeface="Times New Roman"/>
-        <a:font script="Hebr" typeface="Times New Roman"/>
-        <a:font script="Thai" typeface="Angsana New"/>
-        <a:font script="Ethi" typeface="Nyala"/>
-        <a:font script="Beng" typeface="Vrinda"/>
-        <a:font script="Gujr" typeface="Shruti"/>
-        <a:font script="Khmr" typeface="MoolBoran"/>
-        <a:font script="Knda" typeface="Tunga"/>
-        <a:font script="Guru" typeface="Raavi"/>
-        <a:font script="Cans" typeface="Euphemia"/>
-        <a:font script="Cher" typeface="Plantagenet Cherokee"/>
-        <a:font script="Yiii" typeface="Microsoft Yi Baiti"/>
-        <a:font script="Tibt" typeface="Microsoft Himalaya"/>
-        <a:font script="Thaa" typeface="MV Boli"/>
-        <a:font script="Deva" typeface="Mangal"/>
-        <a:font script="Telu" typeface="Gautami"/>
-        <a:font script="Taml" typeface="Latha"/>
-        <a:font script="Syrc" typeface="Estrangelo Edessa"/>
-        <a:font script="Orya" typeface="Kalinga"/>
-        <a:font script="Mlym" typeface="Kartika"/>
-        <a:font script="Laoo" typeface="DokChampa"/>
-        <a:font script="Sinh" typeface="Iskoola Pota"/>
-        <a:font script="Mong" typeface="Mongolian Baiti"/>
-        <a:font script="Viet" typeface="Times New Roman"/>
-        <a:font script="Uigh" typeface="Microsoft Uighur"/>
-        <a:font script="Geor" typeface="Sylfaen"/>
-        <a:font script="Armn" typeface="Arial"/>
-        <a:font script="Bugi" typeface="Leelawadee UI"/>
-        <a:font script="Bopo" typeface="Microsoft JhengHei"/>
-        <a:font script="Java" typeface="Javanese Text"/>
-        <a:font script="Lisu" typeface="Segoe UI"/>
-        <a:font script="Mymr" typeface="Myanmar Text"/>
-        <a:font script="Nkoo" typeface="Ebrima"/>
-        <a:font script="Olck" typeface="Nirmala UI"/>
-        <a:font script="Osma" typeface="Ebrima"/>
-        <a:font script="Phag" typeface="Phagspa"/>
-        <a:font script="Syrn" typeface="Estrangelo Edessa"/>
-        <a:font script="Syrj" typeface="Estrangelo Edessa"/>
-        <a:font script="Syre" typeface="Estrangelo Edessa"/>
-        <a:font script="Sora" typeface="Nirmala UI"/>
-        <a:font script="Tale" typeface="Microsoft Tai Le"/>
-        <a:font script="Talu" typeface="Microsoft New Tai Lue"/>
-        <a:font script="Tfng" typeface="Ebrima"/>
       </a:majorFont>
       <a:minorFont>
-        <a:latin typeface="Calibri" panose="020F0502020204030204"/>
+        <a:latin typeface="Bahnschrift Light"/>
         <a:ea typeface=""/>
         <a:cs typeface=""/>
-        <a:font script="Jpan" typeface="游明朝"/>
-        <a:font script="Hang" typeface="맑은 고딕"/>
-        <a:font script="Hans" typeface="等线"/>
-        <a:font script="Hant" typeface="新細明體"/>
-        <a:font script="Arab" typeface="Arial"/>
-        <a:font script="Hebr" typeface="Arial"/>
-        <a:font script="Thai" typeface="Cordia New"/>
-        <a:font script="Ethi" typeface="Nyala"/>
-        <a:font script="Beng" typeface="Vrinda"/>
-        <a:font script="Gujr" typeface="Shruti"/>
-        <a:font script="Khmr" typeface="DaunPenh"/>
-        <a:font script="Knda" typeface="Tunga"/>
-        <a:font script="Guru" typeface="Raavi"/>
-        <a:font script="Cans" typeface="Euphemia"/>
-        <a:font script="Cher" typeface="Plantagenet Cherokee"/>
-        <a:font script="Yiii" typeface="Microsoft Yi Baiti"/>
-        <a:font script="Tibt" typeface="Microsoft Himalaya"/>
-        <a:font script="Thaa" typeface="MV Boli"/>
-        <a:font script="Deva" typeface="Mangal"/>
-        <a:font script="Telu" typeface="Gautami"/>
-        <a:font script="Taml" typeface="Latha"/>
-        <a:font script="Syrc" typeface="Estrangelo Edessa"/>
-        <a:font script="Orya" typeface="Kalinga"/>
-        <a:font script="Mlym" typeface="Kartika"/>
-        <a:font script="Laoo" typeface="DokChampa"/>
-        <a:font script="Sinh" typeface="Iskoola Pota"/>
-        <a:font script="Mong" typeface="Mongolian Baiti"/>
-        <a:font script="Viet" typeface="Arial"/>
-        <a:font script="Uigh" typeface="Microsoft Uighur"/>
-        <a:font script="Geor" typeface="Sylfaen"/>
-        <a:font script="Armn" typeface="Arial"/>
-        <a:font script="Bugi" typeface="Leelawadee UI"/>
-        <a:font script="Bopo" typeface="Microsoft JhengHei"/>
-        <a:font script="Java" typeface="Javanese Text"/>
-        <a:font script="Lisu" typeface="Segoe UI"/>
-        <a:font script="Mymr" typeface="Myanmar Text"/>
-        <a:font script="Nkoo" typeface="Ebrima"/>
-        <a:font script="Olck" typeface="Nirmala UI"/>
-        <a:font script="Osma" typeface="Ebrima"/>
-        <a:font script="Phag" typeface="Phagspa"/>
-        <a:font script="Syrn" typeface="Estrangelo Edessa"/>
-        <a:font script="Syrj" typeface="Estrangelo Edessa"/>
-        <a:font script="Syre" typeface="Estrangelo Edessa"/>
-        <a:font script="Sora" typeface="Nirmala UI"/>
-        <a:font script="Tale" typeface="Microsoft Tai Le"/>
-        <a:font script="Talu" typeface="Microsoft New Tai Lue"/>
-        <a:font script="Tfng" typeface="Ebrima"/>
       </a:minorFont>
     </a:fontScheme>
     <a:fmtScheme name="Office">

</xml_diff>

<commit_message>
Finished Enemies and most of the equipment
</commit_message>
<xml_diff>
--- a/Game_Design_Document.docx
+++ b/Game_Design_Document.docx
@@ -1,6 +1,6 @@
 
 <file path=word/document.xml><?xml version="1.0" encoding="utf-8"?>
-<w:document xmlns:wpc="http://schemas.microsoft.com/office/word/2010/wordprocessingCanvas" xmlns:cx="http://schemas.microsoft.com/office/drawing/2014/chartex" xmlns:cx1="http://schemas.microsoft.com/office/drawing/2015/9/8/chartex" xmlns:cx2="http://schemas.microsoft.com/office/drawing/2015/10/21/chartex" xmlns:cx3="http://schemas.microsoft.com/office/drawing/2016/5/9/chartex" xmlns:cx4="http://schemas.microsoft.com/office/drawing/2016/5/10/chartex" xmlns:cx5="http://schemas.microsoft.com/office/drawing/2016/5/11/chartex" xmlns:cx6="http://schemas.microsoft.com/office/drawing/2016/5/12/chartex" xmlns:cx7="http://schemas.microsoft.com/office/drawing/2016/5/13/chartex" xmlns:cx8="http://schemas.microsoft.com/office/drawing/2016/5/14/chartex" xmlns:mc="http://schemas.openxmlformats.org/markup-compatibility/2006" xmlns:aink="http://schemas.microsoft.com/office/drawing/2016/ink" xmlns:am3d="http://schemas.microsoft.com/office/drawing/2017/model3d" xmlns:o="urn:schemas-microsoft-com:office:office" xmlns:r="http://schemas.openxmlformats.org/officeDocument/2006/relationships" xmlns:m="http://schemas.openxmlformats.org/officeDocument/2006/math" xmlns:v="urn:schemas-microsoft-com:vml" xmlns:wp14="http://schemas.microsoft.com/office/word/2010/wordprocessingDrawing" xmlns:wp="http://schemas.openxmlformats.org/drawingml/2006/wordprocessingDrawing" xmlns:w10="urn:schemas-microsoft-com:office:word" xmlns:w="http://schemas.openxmlformats.org/wordprocessingml/2006/main" xmlns:w14="http://schemas.microsoft.com/office/word/2010/wordml" xmlns:w15="http://schemas.microsoft.com/office/word/2012/wordml" xmlns:w16cex="http://schemas.microsoft.com/office/word/2018/wordml/cex" xmlns:w16cid="http://schemas.microsoft.com/office/word/2016/wordml/cid" xmlns:w16="http://schemas.microsoft.com/office/word/2018/wordml" xmlns:w16sdtdh="http://schemas.microsoft.com/office/word/2020/wordml/sdtdatahash" xmlns:w16se="http://schemas.microsoft.com/office/word/2015/wordml/symex" xmlns:wpg="http://schemas.microsoft.com/office/word/2010/wordprocessingGroup" xmlns:wpi="http://schemas.microsoft.com/office/word/2010/wordprocessingInk" xmlns:wne="http://schemas.microsoft.com/office/word/2006/wordml" xmlns:wps="http://schemas.microsoft.com/office/word/2010/wordprocessingShape" mc:Ignorable="w14 w15 w16se w16cid w16 w16cex w16sdtdh wp14">
+<w:document xmlns:wpc="http://schemas.microsoft.com/office/word/2010/wordprocessingCanvas" xmlns:cx="http://schemas.microsoft.com/office/drawing/2014/chartex" xmlns:cx1="http://schemas.microsoft.com/office/drawing/2015/9/8/chartex" xmlns:cx2="http://schemas.microsoft.com/office/drawing/2015/10/21/chartex" xmlns:cx3="http://schemas.microsoft.com/office/drawing/2016/5/9/chartex" xmlns:cx4="http://schemas.microsoft.com/office/drawing/2016/5/10/chartex" xmlns:cx5="http://schemas.microsoft.com/office/drawing/2016/5/11/chartex" xmlns:cx6="http://schemas.microsoft.com/office/drawing/2016/5/12/chartex" xmlns:cx7="http://schemas.microsoft.com/office/drawing/2016/5/13/chartex" xmlns:cx8="http://schemas.microsoft.com/office/drawing/2016/5/14/chartex" xmlns:mc="http://schemas.openxmlformats.org/markup-compatibility/2006" xmlns:aink="http://schemas.microsoft.com/office/drawing/2016/ink" xmlns:am3d="http://schemas.microsoft.com/office/drawing/2017/model3d" xmlns:o="urn:schemas-microsoft-com:office:office" xmlns:oel="http://schemas.microsoft.com/office/2019/extlst" xmlns:r="http://schemas.openxmlformats.org/officeDocument/2006/relationships" xmlns:m="http://schemas.openxmlformats.org/officeDocument/2006/math" xmlns:v="urn:schemas-microsoft-com:vml" xmlns:wp14="http://schemas.microsoft.com/office/word/2010/wordprocessingDrawing" xmlns:wp="http://schemas.openxmlformats.org/drawingml/2006/wordprocessingDrawing" xmlns:w10="urn:schemas-microsoft-com:office:word" xmlns:w="http://schemas.openxmlformats.org/wordprocessingml/2006/main" xmlns:w14="http://schemas.microsoft.com/office/word/2010/wordml" xmlns:w15="http://schemas.microsoft.com/office/word/2012/wordml" xmlns:w16cex="http://schemas.microsoft.com/office/word/2018/wordml/cex" xmlns:w16cid="http://schemas.microsoft.com/office/word/2016/wordml/cid" xmlns:w16="http://schemas.microsoft.com/office/word/2018/wordml" xmlns:w16du="http://schemas.microsoft.com/office/word/2023/wordml/word16du" xmlns:w16sdtdh="http://schemas.microsoft.com/office/word/2020/wordml/sdtdatahash" xmlns:w16se="http://schemas.microsoft.com/office/word/2015/wordml/symex" xmlns:wpg="http://schemas.microsoft.com/office/word/2010/wordprocessingGroup" xmlns:wpi="http://schemas.microsoft.com/office/word/2010/wordprocessingInk" xmlns:wne="http://schemas.microsoft.com/office/word/2006/wordml" xmlns:wps="http://schemas.microsoft.com/office/word/2010/wordprocessingShape" mc:Ignorable="w14 w15 w16se w16cid w16 w16cex w16sdtdh w16du wp14">
   <w:body>
     <w:p>
       <w:bookmarkStart w:id="0" w:name="_Hlk179463400"/>
@@ -18,7 +18,6 @@
           <w:docPartUnique/>
         </w:docPartObj>
       </w:sdtPr>
-      <w:sdtEndPr/>
       <w:sdtContent>
         <w:p>
           <w:pPr>
@@ -190,7 +189,7 @@
                           <w14:round/>
                         </w14:textOutline>
                       </w:rPr>
-                      <w:t xml:space="preserve">egends of </w:t>
+                      <w:t xml:space="preserve">egend of </w:t>
                     </w:r>
                     <w:r>
                       <w:rPr>
@@ -566,7 +565,7 @@
                           <v:stroke joinstyle="miter"/>
                           <v:path gradientshapeok="t" o:connecttype="rect"/>
                         </v:shapetype>
-                        <v:shape id="Text Box 2" o:spid="_x0000_s1026" type="#_x0000_t202" style="position:absolute;margin-left:0;margin-top:14.4pt;width:185.9pt;height:110.6pt;z-index:251662336;visibility:visible;mso-wrap-style:square;mso-width-percent:400;mso-height-percent:200;mso-wrap-distance-left:9pt;mso-wrap-distance-top:3.6pt;mso-wrap-distance-right:9pt;mso-wrap-distance-bottom:3.6pt;mso-position-horizontal:center;mso-position-horizontal-relative:text;mso-position-vertical:absolute;mso-position-vertical-relative:text;mso-width-percent:400;mso-height-percent:200;mso-width-relative:margin;mso-height-relative:margin;v-text-anchor:top" o:gfxdata="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">
+                        <v:shape id="Text Box 2" o:spid="_x0000_s1026" type="#_x0000_t202" style="position:absolute;margin-left:0;margin-top:14.4pt;width:185.9pt;height:110.6pt;z-index:251662336;visibility:visible;mso-wrap-style:square;mso-width-percent:400;mso-height-percent:200;mso-wrap-distance-left:9pt;mso-wrap-distance-top:3.6pt;mso-wrap-distance-right:9pt;mso-wrap-distance-bottom:3.6pt;mso-position-horizontal:center;mso-position-horizontal-relative:text;mso-position-vertical:absolute;mso-position-vertical-relative:text;mso-width-percent:400;mso-height-percent:200;mso-width-relative:margin;mso-height-relative:margin;v-text-anchor:top" o:gfxdata="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">
                           <v:textbox style="mso-fit-shape-to-text:t">
                             <w:txbxContent>
                               <w:p>
@@ -612,6 +611,7 @@
     </w:p>
     <w:p>
       <w:r>
+        <w:lastRenderedPageBreak/>
         <w:t xml:space="preserve">Developers: Yaniv Lazar, Hanson Yang, Oliver </w:t>
       </w:r>
       <w:proofErr w:type="spellStart"/>
@@ -804,25 +804,7 @@
           <w:sz w:val="24"/>
           <w:szCs w:val="24"/>
         </w:rPr>
-        <w:t xml:space="preserve">The first one will be the basic </w:t>
-      </w:r>
-      <w:proofErr w:type="gramStart"/>
-      <w:r>
-        <w:rPr>
-          <w:bCs/>
-          <w:sz w:val="24"/>
-          <w:szCs w:val="24"/>
-        </w:rPr>
-        <w:t>attack,</w:t>
-      </w:r>
-      <w:proofErr w:type="gramEnd"/>
-      <w:r>
-        <w:rPr>
-          <w:bCs/>
-          <w:sz w:val="24"/>
-          <w:szCs w:val="24"/>
-        </w:rPr>
-        <w:t xml:space="preserve"> the basic attack will only be able to attack left and right depending on the direction that the character is facing. The basic/starting stats of the starting weapon will be a </w:t>
+        <w:t xml:space="preserve">The first one will be the basic attack, the basic attack will only be able to attack left and right depending on the direction that the character is facing. The basic/starting stats of the starting weapon will be a </w:t>
       </w:r>
       <w:proofErr w:type="gramStart"/>
       <w:r>
@@ -902,8 +884,16 @@
           <w:sz w:val="24"/>
           <w:szCs w:val="24"/>
         </w:rPr>
+        <w:t xml:space="preserve"> You can move the character left by using the key “A” or “Left arrow” and you can move the character to the right by using the key “D” or “Right arrow”. The character can move </w:t>
+      </w:r>
+      <w:r>
+        <w:rPr>
+          <w:bCs/>
+          <w:sz w:val="24"/>
+          <w:szCs w:val="24"/>
+        </w:rPr>
         <w:lastRenderedPageBreak/>
-        <w:t xml:space="preserve"> You can move the character left by using the key “A” or “Left arrow” and you can move the character to the right by using the key “D” or “Right arrow”. The character can move the character left and right when he is on the ground or in the air, however on the ground the character will move at normal speed but in the </w:t>
+        <w:t xml:space="preserve">the character left and right when he is on the ground or in the air, however on the ground the character will move at normal speed but in the </w:t>
       </w:r>
       <w:proofErr w:type="gramStart"/>
       <w:r>
@@ -1088,8 +1078,18 @@
           <w:sz w:val="24"/>
           <w:szCs w:val="24"/>
         </w:rPr>
-        <w:t xml:space="preserve">The third core mechanic of the game is the looting. To loot you will have to search around the castle for chest which will contain a random piece of equipment. When you find a chest, you attack it to open the chest. After you attack the chest, the chest will be </w:t>
-      </w:r>
+        <w:t>The third core mechanic of the game is the looting. To loot you will have to search around the castle for chest which will contain a random piece of equipment. When you find a chest, you attack it to open the chest. After you attack the chest, the chest will be destroyed so you can’t open it again and it will drop the loot. The possible loots are armors, weapons and potions.</w:t>
+      </w:r>
+    </w:p>
+    <w:p>
+      <w:pPr>
+        <w:spacing w:line="360" w:lineRule="auto"/>
+        <w:rPr>
+          <w:bCs/>
+          <w:sz w:val="24"/>
+          <w:szCs w:val="24"/>
+        </w:rPr>
+      </w:pPr>
       <w:r>
         <w:rPr>
           <w:bCs/>
@@ -1097,24 +1097,6 @@
           <w:szCs w:val="24"/>
         </w:rPr>
         <w:lastRenderedPageBreak/>
-        <w:t>destroyed so you can’t open it again and it will drop the loot. The possible loots are armors, weapons and potions.</w:t>
-      </w:r>
-    </w:p>
-    <w:p>
-      <w:pPr>
-        <w:spacing w:line="360" w:lineRule="auto"/>
-        <w:rPr>
-          <w:bCs/>
-          <w:sz w:val="24"/>
-          <w:szCs w:val="24"/>
-        </w:rPr>
-      </w:pPr>
-      <w:r>
-        <w:rPr>
-          <w:bCs/>
-          <w:sz w:val="24"/>
-          <w:szCs w:val="24"/>
-        </w:rPr>
         <w:t xml:space="preserve">The better the equipment is, the less likely you are to get the equipment. There will have 3 tiers of chests. </w:t>
       </w:r>
     </w:p>
@@ -1351,25 +1333,89 @@
           <w:sz w:val="24"/>
           <w:szCs w:val="24"/>
         </w:rPr>
-        <w:t xml:space="preserve">a linear layout, so you can only go one way. The starting room will contain (1) chest and no enemies. </w:t>
-      </w:r>
-    </w:p>
-    <w:p>
-      <w:pPr>
-        <w:spacing w:line="360" w:lineRule="auto"/>
-        <w:rPr>
-          <w:bCs/>
-          <w:sz w:val="24"/>
-          <w:szCs w:val="24"/>
-        </w:rPr>
-      </w:pPr>
-      <w:r>
-        <w:rPr>
-          <w:bCs/>
-          <w:sz w:val="24"/>
-          <w:szCs w:val="24"/>
-        </w:rPr>
-        <w:t xml:space="preserve">The normal rooms will contain (2-3) enemies and (1-2) chests. </w:t>
+        <w:t xml:space="preserve">a linear layout, </w:t>
+      </w:r>
+      <w:r>
+        <w:rPr>
+          <w:bCs/>
+          <w:sz w:val="24"/>
+          <w:szCs w:val="24"/>
+        </w:rPr>
+        <w:t>but you can go back to the previous ones</w:t>
+      </w:r>
+      <w:r>
+        <w:rPr>
+          <w:bCs/>
+          <w:sz w:val="24"/>
+          <w:szCs w:val="24"/>
+        </w:rPr>
+        <w:t>. The starting room will contain 1 chest</w:t>
+      </w:r>
+      <w:r>
+        <w:rPr>
+          <w:bCs/>
+          <w:sz w:val="24"/>
+          <w:szCs w:val="24"/>
+        </w:rPr>
+        <w:t xml:space="preserve"> with the starting healing potions</w:t>
+      </w:r>
+      <w:r>
+        <w:rPr>
+          <w:bCs/>
+          <w:sz w:val="24"/>
+          <w:szCs w:val="24"/>
+        </w:rPr>
+        <w:t xml:space="preserve"> and no enemies. </w:t>
+      </w:r>
+    </w:p>
+    <w:p>
+      <w:pPr>
+        <w:spacing w:line="360" w:lineRule="auto"/>
+        <w:rPr>
+          <w:bCs/>
+          <w:sz w:val="24"/>
+          <w:szCs w:val="24"/>
+        </w:rPr>
+      </w:pPr>
+      <w:r>
+        <w:rPr>
+          <w:bCs/>
+          <w:sz w:val="24"/>
+          <w:szCs w:val="24"/>
+        </w:rPr>
+        <w:t>The normal rooms will contain (</w:t>
+      </w:r>
+      <w:r>
+        <w:rPr>
+          <w:bCs/>
+          <w:sz w:val="24"/>
+          <w:szCs w:val="24"/>
+        </w:rPr>
+        <w:t>1</w:t>
+      </w:r>
+      <w:r>
+        <w:rPr>
+          <w:bCs/>
+          <w:sz w:val="24"/>
+          <w:szCs w:val="24"/>
+        </w:rPr>
+        <w:t>-3) enemies and (</w:t>
+      </w:r>
+      <w:r>
+        <w:rPr>
+          <w:bCs/>
+          <w:sz w:val="24"/>
+          <w:szCs w:val="24"/>
+        </w:rPr>
+        <w:t>0-</w:t>
+      </w:r>
+      <w:r>
+        <w:rPr>
+          <w:bCs/>
+          <w:sz w:val="24"/>
+          <w:szCs w:val="24"/>
+        </w:rPr>
+        <w:t xml:space="preserve">1) chests. </w:t>
       </w:r>
     </w:p>
     <w:p>
@@ -1460,31 +1506,27 @@
           <w:bCs/>
         </w:rPr>
       </w:pPr>
-      <w:r>
-        <w:rPr>
-          <w:rFonts w:asciiTheme="minorHAnsi" w:eastAsiaTheme="minorHAnsi" w:hAnsiTheme="minorHAnsi" w:cstheme="minorBidi"/>
-          <w:bCs/>
-        </w:rPr>
-        <w:t>(</w:t>
-      </w:r>
-      <w:r>
-        <w:rPr>
-          <w:bCs/>
-        </w:rPr>
-        <w:t>0)</w:t>
-      </w:r>
-      <w:r>
-        <w:rPr>
-          <w:rFonts w:asciiTheme="minorHAnsi" w:eastAsiaTheme="minorHAnsi" w:hAnsiTheme="minorHAnsi" w:cstheme="minorBidi"/>
-          <w:bCs/>
-        </w:rPr>
-        <w:t xml:space="preserve"> </w:t>
-      </w:r>
-      <w:r>
-        <w:rPr>
-          <w:bCs/>
-        </w:rPr>
-        <w:t>equipment</w:t>
+      <w:proofErr w:type="gramStart"/>
+      <w:r>
+        <w:rPr>
+          <w:bCs/>
+        </w:rPr>
+        <w:t xml:space="preserve">Starts </w:t>
+      </w:r>
+      <w:proofErr w:type="spellStart"/>
+      <w:r>
+        <w:rPr>
+          <w:bCs/>
+        </w:rPr>
+        <w:t>of</w:t>
+      </w:r>
+      <w:proofErr w:type="spellEnd"/>
+      <w:proofErr w:type="gramEnd"/>
+      <w:r>
+        <w:rPr>
+          <w:bCs/>
+        </w:rPr>
+        <w:t xml:space="preserve"> with armor [Lore] </w:t>
       </w:r>
     </w:p>
     <w:p>
@@ -1553,7 +1595,6 @@
         <w:rPr>
           <w:bCs/>
         </w:rPr>
-        <w:lastRenderedPageBreak/>
         <w:t>(100</w:t>
       </w:r>
       <w:r>
@@ -1617,6 +1658,7 @@
           <w:szCs w:val="40"/>
           <w:u w:val="single"/>
         </w:rPr>
+        <w:lastRenderedPageBreak/>
         <w:t>Enemies</w:t>
       </w:r>
     </w:p>
@@ -1733,7 +1775,19 @@
         <w:rPr>
           <w:bCs/>
         </w:rPr>
-        <w:t>(5) dmg</w:t>
+        <w:t>(</w:t>
+      </w:r>
+      <w:r>
+        <w:rPr>
+          <w:bCs/>
+        </w:rPr>
+        <w:t>20</w:t>
+      </w:r>
+      <w:r>
+        <w:rPr>
+          <w:bCs/>
+        </w:rPr>
+        <w:t>) dmg</w:t>
       </w:r>
     </w:p>
     <w:p>
@@ -1817,119 +1871,19 @@
         <w:rPr>
           <w:bCs/>
         </w:rPr>
-        <w:t>(10) dmg</w:t>
-      </w:r>
-    </w:p>
-    <w:p>
-      <w:pPr>
-        <w:pBdr>
-          <w:bottom w:val="single" w:sz="6" w:space="1" w:color="auto"/>
-        </w:pBdr>
-        <w:spacing w:line="360" w:lineRule="auto"/>
-        <w:rPr>
-          <w:bCs/>
-          <w:sz w:val="24"/>
-          <w:szCs w:val="24"/>
-        </w:rPr>
-      </w:pPr>
-      <w:r>
-        <w:rPr>
-          <w:bCs/>
-          <w:sz w:val="24"/>
-          <w:szCs w:val="24"/>
-        </w:rPr>
-        <w:t xml:space="preserve">(ENTITY </w:t>
-      </w:r>
-      <w:r>
-        <w:rPr>
-          <w:bCs/>
-          <w:sz w:val="24"/>
-          <w:szCs w:val="24"/>
-        </w:rPr>
-        <w:t>2</w:t>
-      </w:r>
-      <w:r>
-        <w:rPr>
-          <w:bCs/>
-          <w:sz w:val="24"/>
-          <w:szCs w:val="24"/>
-        </w:rPr>
-        <w:t xml:space="preserve">) will be attacking </w:t>
-      </w:r>
-      <w:r>
-        <w:rPr>
-          <w:bCs/>
-          <w:sz w:val="24"/>
-          <w:szCs w:val="24"/>
-        </w:rPr>
-        <w:t>(long range)</w:t>
-      </w:r>
-      <w:r>
-        <w:rPr>
-          <w:bCs/>
-          <w:sz w:val="24"/>
-          <w:szCs w:val="24"/>
-        </w:rPr>
-        <w:t>, just like the knight, using (WEAPON OF CHOICE).</w:t>
-      </w:r>
-    </w:p>
-    <w:p>
-      <w:pPr>
-        <w:spacing w:line="360" w:lineRule="auto"/>
-        <w:rPr>
-          <w:bCs/>
-          <w:sz w:val="24"/>
-          <w:szCs w:val="24"/>
-        </w:rPr>
-      </w:pPr>
-      <w:r>
-        <w:rPr>
-          <w:bCs/>
-          <w:sz w:val="24"/>
-          <w:szCs w:val="24"/>
-          <w:u w:val="single"/>
-        </w:rPr>
-        <w:t>Boss:</w:t>
-      </w:r>
-      <w:r>
-        <w:rPr>
-          <w:bCs/>
-          <w:sz w:val="24"/>
-          <w:szCs w:val="24"/>
-        </w:rPr>
-        <w:t xml:space="preserve"> </w:t>
-      </w:r>
-      <w:r>
-        <w:rPr>
-          <w:bCs/>
-          <w:sz w:val="24"/>
-          <w:szCs w:val="24"/>
-        </w:rPr>
-        <w:t xml:space="preserve"> </w:t>
-      </w:r>
-      <w:r>
-        <w:rPr>
-          <w:bCs/>
-          <w:sz w:val="24"/>
-          <w:szCs w:val="24"/>
-        </w:rPr>
-        <w:t xml:space="preserve">The boss </w:t>
-      </w:r>
-      <w:r>
-        <w:rPr>
-          <w:bCs/>
-          <w:sz w:val="24"/>
-          <w:szCs w:val="24"/>
-        </w:rPr>
-        <w:t>is a lot more powerful than the normal enemies that you will encounter in the game.</w:t>
-      </w:r>
-      <w:r>
-        <w:rPr>
-          <w:bCs/>
-          <w:sz w:val="24"/>
-          <w:szCs w:val="24"/>
-        </w:rPr>
-        <w:t xml:space="preserve"> It is going to be a (ENTITY 3) and its stats are going to be</w:t>
+        <w:t>(</w:t>
+      </w:r>
+      <w:r>
+        <w:rPr>
+          <w:bCs/>
+        </w:rPr>
+        <w:t>25</w:t>
+      </w:r>
+      <w:r>
+        <w:rPr>
+          <w:bCs/>
+        </w:rPr>
+        <w:t>) dmg</w:t>
       </w:r>
     </w:p>
     <w:p>
@@ -1948,7 +1902,119 @@
         <w:rPr>
           <w:bCs/>
         </w:rPr>
-        <w:t>(1200) hp</w:t>
+        <w:t>Slower movement than (ENTITY 1)</w:t>
+      </w:r>
+    </w:p>
+    <w:p>
+      <w:pPr>
+        <w:pBdr>
+          <w:bottom w:val="single" w:sz="6" w:space="1" w:color="auto"/>
+        </w:pBdr>
+        <w:spacing w:line="360" w:lineRule="auto"/>
+        <w:rPr>
+          <w:bCs/>
+          <w:sz w:val="24"/>
+          <w:szCs w:val="24"/>
+        </w:rPr>
+      </w:pPr>
+      <w:r>
+        <w:rPr>
+          <w:bCs/>
+          <w:sz w:val="24"/>
+          <w:szCs w:val="24"/>
+        </w:rPr>
+        <w:t xml:space="preserve">(ENTITY </w:t>
+      </w:r>
+      <w:r>
+        <w:rPr>
+          <w:bCs/>
+          <w:sz w:val="24"/>
+          <w:szCs w:val="24"/>
+        </w:rPr>
+        <w:t>2</w:t>
+      </w:r>
+      <w:r>
+        <w:rPr>
+          <w:bCs/>
+          <w:sz w:val="24"/>
+          <w:szCs w:val="24"/>
+        </w:rPr>
+        <w:t xml:space="preserve">) will be attacking </w:t>
+      </w:r>
+      <w:r>
+        <w:rPr>
+          <w:bCs/>
+          <w:sz w:val="24"/>
+          <w:szCs w:val="24"/>
+        </w:rPr>
+        <w:t>close range</w:t>
+      </w:r>
+      <w:r>
+        <w:rPr>
+          <w:bCs/>
+          <w:sz w:val="24"/>
+          <w:szCs w:val="24"/>
+        </w:rPr>
+        <w:t>, just like the knight, using (WEAPON OF CHOICE).</w:t>
+      </w:r>
+    </w:p>
+    <w:p>
+      <w:pPr>
+        <w:spacing w:line="360" w:lineRule="auto"/>
+        <w:rPr>
+          <w:bCs/>
+          <w:sz w:val="24"/>
+          <w:szCs w:val="24"/>
+        </w:rPr>
+      </w:pPr>
+      <w:r>
+        <w:rPr>
+          <w:bCs/>
+          <w:sz w:val="24"/>
+          <w:szCs w:val="24"/>
+          <w:u w:val="single"/>
+        </w:rPr>
+        <w:t>Boss:</w:t>
+      </w:r>
+      <w:r>
+        <w:rPr>
+          <w:bCs/>
+          <w:sz w:val="24"/>
+          <w:szCs w:val="24"/>
+        </w:rPr>
+        <w:t xml:space="preserve"> </w:t>
+      </w:r>
+      <w:r>
+        <w:rPr>
+          <w:bCs/>
+          <w:sz w:val="24"/>
+          <w:szCs w:val="24"/>
+        </w:rPr>
+        <w:t xml:space="preserve"> </w:t>
+      </w:r>
+      <w:r>
+        <w:rPr>
+          <w:bCs/>
+          <w:sz w:val="24"/>
+          <w:szCs w:val="24"/>
+        </w:rPr>
+        <w:t xml:space="preserve">The boss </w:t>
+      </w:r>
+      <w:r>
+        <w:rPr>
+          <w:bCs/>
+          <w:sz w:val="24"/>
+          <w:szCs w:val="24"/>
+        </w:rPr>
+        <w:t>is a lot more powerful than the normal enemies that you will encounter in the game.</w:t>
+      </w:r>
+      <w:r>
+        <w:rPr>
+          <w:bCs/>
+          <w:sz w:val="24"/>
+          <w:szCs w:val="24"/>
+        </w:rPr>
+        <w:t xml:space="preserve"> It is going to be a (ENTITY 3) and its stats are going to be</w:t>
       </w:r>
     </w:p>
     <w:p>
@@ -1967,25 +2033,98 @@
         <w:rPr>
           <w:bCs/>
         </w:rPr>
-        <w:t>(20) dmg</w:t>
-      </w:r>
-    </w:p>
-    <w:p>
-      <w:pPr>
-        <w:spacing w:line="360" w:lineRule="auto"/>
-        <w:rPr>
-          <w:bCs/>
-          <w:sz w:val="24"/>
-          <w:szCs w:val="24"/>
-        </w:rPr>
-      </w:pPr>
-      <w:r>
-        <w:rPr>
-          <w:bCs/>
-          <w:sz w:val="24"/>
-          <w:szCs w:val="24"/>
-        </w:rPr>
-        <w:t>The boss will have a (long range and short range) attack that deals (20) dmg each.</w:t>
+        <w:t>(1200) hp</w:t>
+      </w:r>
+    </w:p>
+    <w:p>
+      <w:pPr>
+        <w:pStyle w:val="ListParagraph"/>
+        <w:numPr>
+          <w:ilvl w:val="0"/>
+          <w:numId w:val="8"/>
+        </w:numPr>
+        <w:spacing w:line="360" w:lineRule="auto"/>
+        <w:rPr>
+          <w:bCs/>
+        </w:rPr>
+      </w:pPr>
+      <w:r>
+        <w:rPr>
+          <w:bCs/>
+        </w:rPr>
+        <w:t>(</w:t>
+      </w:r>
+      <w:r>
+        <w:rPr>
+          <w:bCs/>
+        </w:rPr>
+        <w:t>45</w:t>
+      </w:r>
+      <w:r>
+        <w:rPr>
+          <w:bCs/>
+        </w:rPr>
+        <w:t>) dmg</w:t>
+      </w:r>
+    </w:p>
+    <w:p>
+      <w:pPr>
+        <w:spacing w:line="360" w:lineRule="auto"/>
+        <w:rPr>
+          <w:bCs/>
+          <w:sz w:val="24"/>
+          <w:szCs w:val="24"/>
+        </w:rPr>
+      </w:pPr>
+      <w:r>
+        <w:rPr>
+          <w:bCs/>
+          <w:sz w:val="24"/>
+          <w:szCs w:val="24"/>
+        </w:rPr>
+        <w:t xml:space="preserve">The boss will have a </w:t>
+      </w:r>
+      <w:proofErr w:type="gramStart"/>
+      <w:r>
+        <w:rPr>
+          <w:bCs/>
+          <w:sz w:val="24"/>
+          <w:szCs w:val="24"/>
+        </w:rPr>
+        <w:t>close</w:t>
+      </w:r>
+      <w:r>
+        <w:rPr>
+          <w:bCs/>
+          <w:sz w:val="24"/>
+          <w:szCs w:val="24"/>
+        </w:rPr>
+        <w:t xml:space="preserve"> range</w:t>
+      </w:r>
+      <w:proofErr w:type="gramEnd"/>
+      <w:r>
+        <w:rPr>
+          <w:bCs/>
+          <w:sz w:val="24"/>
+          <w:szCs w:val="24"/>
+        </w:rPr>
+        <w:t xml:space="preserve"> attack that deals </w:t>
+      </w:r>
+      <w:r>
+        <w:rPr>
+          <w:bCs/>
+          <w:sz w:val="24"/>
+          <w:szCs w:val="24"/>
+        </w:rPr>
+        <w:t>45</w:t>
+      </w:r>
+      <w:r>
+        <w:rPr>
+          <w:bCs/>
+          <w:sz w:val="24"/>
+          <w:szCs w:val="24"/>
+        </w:rPr>
+        <w:t xml:space="preserve"> dmg each.</w:t>
       </w:r>
     </w:p>
     <w:p>
@@ -2017,17 +2156,37 @@
           <w:bCs/>
           <w:sz w:val="24"/>
           <w:szCs w:val="24"/>
-        </w:rPr>
-      </w:pPr>
-      <w:r>
-        <w:rPr>
-          <w:bCs/>
-          <w:sz w:val="24"/>
-          <w:szCs w:val="24"/>
           <w:u w:val="single"/>
         </w:rPr>
-        <w:t>Armor:</w:t>
-      </w:r>
+      </w:pPr>
+      <w:r>
+        <w:rPr>
+          <w:bCs/>
+          <w:sz w:val="24"/>
+          <w:szCs w:val="24"/>
+          <w:u w:val="single"/>
+        </w:rPr>
+        <w:t>Artifacts</w:t>
+      </w:r>
+      <w:r>
+        <w:rPr>
+          <w:bCs/>
+          <w:sz w:val="24"/>
+          <w:szCs w:val="24"/>
+          <w:u w:val="single"/>
+        </w:rPr>
+        <w:t>:</w:t>
+      </w:r>
+    </w:p>
+    <w:p>
+      <w:pPr>
+        <w:spacing w:line="360" w:lineRule="auto"/>
+        <w:rPr>
+          <w:bCs/>
+          <w:sz w:val="24"/>
+          <w:szCs w:val="24"/>
+        </w:rPr>
+      </w:pPr>
       <w:r>
         <w:rPr>
           <w:bCs/>
@@ -2036,6 +2195,231 @@
         </w:rPr>
         <w:t xml:space="preserve"> </w:t>
       </w:r>
+      <w:r>
+        <w:rPr>
+          <w:bCs/>
+          <w:sz w:val="24"/>
+          <w:szCs w:val="24"/>
+        </w:rPr>
+        <w:t xml:space="preserve">Blood Talisman [MYTHICAL]: Increase health gained by health potion to </w:t>
+      </w:r>
+      <w:r>
+        <w:rPr>
+          <w:bCs/>
+          <w:sz w:val="24"/>
+          <w:szCs w:val="24"/>
+        </w:rPr>
+        <w:t>(</w:t>
+      </w:r>
+      <w:r>
+        <w:rPr>
+          <w:bCs/>
+          <w:sz w:val="24"/>
+          <w:szCs w:val="24"/>
+        </w:rPr>
+        <w:t>75%</w:t>
+      </w:r>
+      <w:r>
+        <w:rPr>
+          <w:bCs/>
+          <w:sz w:val="24"/>
+          <w:szCs w:val="24"/>
+        </w:rPr>
+        <w:t>)</w:t>
+      </w:r>
+      <w:r>
+        <w:rPr>
+          <w:bCs/>
+          <w:sz w:val="24"/>
+          <w:szCs w:val="24"/>
+        </w:rPr>
+        <w:t xml:space="preserve"> of your max health.</w:t>
+      </w:r>
+    </w:p>
+    <w:p>
+      <w:pPr>
+        <w:spacing w:line="360" w:lineRule="auto"/>
+        <w:rPr>
+          <w:bCs/>
+          <w:sz w:val="24"/>
+          <w:szCs w:val="24"/>
+        </w:rPr>
+      </w:pPr>
+      <w:r>
+        <w:rPr>
+          <w:bCs/>
+          <w:sz w:val="24"/>
+          <w:szCs w:val="24"/>
+        </w:rPr>
+        <w:t xml:space="preserve">Ancient Pizza [RARE]: Increase your max health by </w:t>
+      </w:r>
+      <w:r>
+        <w:rPr>
+          <w:bCs/>
+          <w:sz w:val="24"/>
+          <w:szCs w:val="24"/>
+        </w:rPr>
+        <w:t>(</w:t>
+      </w:r>
+      <w:r>
+        <w:rPr>
+          <w:bCs/>
+          <w:sz w:val="24"/>
+          <w:szCs w:val="24"/>
+        </w:rPr>
+        <w:t>50</w:t>
+      </w:r>
+      <w:r>
+        <w:rPr>
+          <w:bCs/>
+          <w:sz w:val="24"/>
+          <w:szCs w:val="24"/>
+        </w:rPr>
+        <w:t>).</w:t>
+      </w:r>
+    </w:p>
+    <w:p>
+      <w:pPr>
+        <w:spacing w:line="360" w:lineRule="auto"/>
+        <w:rPr>
+          <w:bCs/>
+          <w:sz w:val="24"/>
+          <w:szCs w:val="24"/>
+        </w:rPr>
+      </w:pPr>
+      <w:r>
+        <w:rPr>
+          <w:bCs/>
+          <w:sz w:val="24"/>
+          <w:szCs w:val="24"/>
+        </w:rPr>
+        <w:t>(ARTIFACT) [MYTHICAL]: Multiply your damage by (1.5x)</w:t>
+      </w:r>
+    </w:p>
+    <w:p>
+      <w:pPr>
+        <w:spacing w:line="360" w:lineRule="auto"/>
+        <w:rPr>
+          <w:bCs/>
+          <w:sz w:val="24"/>
+          <w:szCs w:val="24"/>
+        </w:rPr>
+      </w:pPr>
+      <w:r>
+        <w:rPr>
+          <w:bCs/>
+          <w:sz w:val="24"/>
+          <w:szCs w:val="24"/>
+        </w:rPr>
+        <w:lastRenderedPageBreak/>
+        <w:t xml:space="preserve">(ARTIFACT) [MYTHICAL]: </w:t>
+      </w:r>
+      <w:proofErr w:type="spellStart"/>
+      <w:r>
+        <w:rPr>
+          <w:bCs/>
+          <w:sz w:val="24"/>
+          <w:szCs w:val="24"/>
+        </w:rPr>
+        <w:t>Lifesteal</w:t>
+      </w:r>
+      <w:proofErr w:type="spellEnd"/>
+      <w:r>
+        <w:rPr>
+          <w:bCs/>
+          <w:sz w:val="24"/>
+          <w:szCs w:val="24"/>
+        </w:rPr>
+        <w:t xml:space="preserve"> health from enemies. </w:t>
+      </w:r>
+      <w:r>
+        <w:rPr>
+          <w:bCs/>
+          <w:sz w:val="24"/>
+          <w:szCs w:val="24"/>
+        </w:rPr>
+        <w:t>Whenever</w:t>
+      </w:r>
+      <w:r>
+        <w:rPr>
+          <w:bCs/>
+          <w:sz w:val="24"/>
+          <w:szCs w:val="24"/>
+        </w:rPr>
+        <w:t xml:space="preserve"> you deal damage to an enemy, you will gain </w:t>
+      </w:r>
+      <w:r>
+        <w:rPr>
+          <w:bCs/>
+          <w:sz w:val="24"/>
+          <w:szCs w:val="24"/>
+        </w:rPr>
+        <w:t>(3) hp</w:t>
+      </w:r>
+    </w:p>
+    <w:p>
+      <w:pPr>
+        <w:spacing w:line="360" w:lineRule="auto"/>
+        <w:rPr>
+          <w:bCs/>
+          <w:sz w:val="24"/>
+          <w:szCs w:val="24"/>
+        </w:rPr>
+      </w:pPr>
+      <w:r>
+        <w:rPr>
+          <w:bCs/>
+          <w:sz w:val="24"/>
+          <w:szCs w:val="24"/>
+        </w:rPr>
+        <w:t xml:space="preserve">(ARTIFACT) [MYTHICAL]: </w:t>
+      </w:r>
+      <w:r>
+        <w:rPr>
+          <w:bCs/>
+          <w:sz w:val="24"/>
+          <w:szCs w:val="24"/>
+        </w:rPr>
+        <w:t xml:space="preserve">Regenerates (1) hp per second. </w:t>
+      </w:r>
+    </w:p>
+    <w:p>
+      <w:pPr>
+        <w:spacing w:line="360" w:lineRule="auto"/>
+        <w:rPr>
+          <w:bCs/>
+          <w:sz w:val="24"/>
+          <w:szCs w:val="24"/>
+        </w:rPr>
+      </w:pPr>
+      <w:r>
+        <w:rPr>
+          <w:bCs/>
+          <w:sz w:val="24"/>
+          <w:szCs w:val="24"/>
+        </w:rPr>
+        <w:t>Restriction: Only when enemies are in the room</w:t>
+      </w:r>
+    </w:p>
+    <w:p>
+      <w:pPr>
+        <w:spacing w:line="360" w:lineRule="auto"/>
+        <w:rPr>
+          <w:bCs/>
+          <w:sz w:val="24"/>
+          <w:szCs w:val="24"/>
+        </w:rPr>
+      </w:pPr>
+    </w:p>
+    <w:p>
+      <w:pPr>
+        <w:spacing w:line="360" w:lineRule="auto"/>
+        <w:rPr>
+          <w:bCs/>
+          <w:sz w:val="24"/>
+          <w:szCs w:val="24"/>
+        </w:rPr>
+      </w:pPr>
     </w:p>
     <w:p>
       <w:pPr>
@@ -2047,130 +2431,574 @@
           <w:szCs w:val="24"/>
         </w:rPr>
       </w:pPr>
-      <w:r>
+    </w:p>
+    <w:p>
+      <w:pPr>
+        <w:spacing w:line="360" w:lineRule="auto"/>
         <w:rPr>
           <w:bCs/>
           <w:noProof/>
           <w:sz w:val="24"/>
           <w:szCs w:val="24"/>
         </w:rPr>
-        <w:t>Lorem ipsum dolor sit amet, consectetuer adipiscing elit. Maecenas porttitor congue massa. Fusce posuere, magna sed pulvinar ultricies, purus lectus malesuada libero, sit amet commodo magna eros quis urna.</w:t>
-      </w:r>
-    </w:p>
-    <w:p>
-      <w:pPr>
-        <w:spacing w:line="360" w:lineRule="auto"/>
+      </w:pPr>
+      <w:r>
         <w:rPr>
           <w:bCs/>
           <w:noProof/>
           <w:sz w:val="24"/>
           <w:szCs w:val="24"/>
-        </w:rPr>
-      </w:pPr>
+          <w:u w:val="single"/>
+        </w:rPr>
+        <w:t>Weapon:</w:t>
+      </w:r>
       <w:r>
         <w:rPr>
           <w:bCs/>
           <w:noProof/>
           <w:sz w:val="24"/>
           <w:szCs w:val="24"/>
+        </w:rPr>
+        <w:t xml:space="preserve"> </w:t>
+      </w:r>
+    </w:p>
+    <w:p>
+      <w:pPr>
+        <w:spacing w:line="360" w:lineRule="auto"/>
+        <w:rPr>
+          <w:bCs/>
+          <w:noProof/>
+          <w:sz w:val="24"/>
+          <w:szCs w:val="24"/>
+        </w:rPr>
+      </w:pPr>
+      <w:r>
+        <w:rPr>
+          <w:bCs/>
+          <w:noProof/>
+          <w:sz w:val="24"/>
+          <w:szCs w:val="24"/>
+        </w:rPr>
+        <w:t xml:space="preserve">The Silver Sword </w:t>
+      </w:r>
+      <w:r>
+        <w:rPr>
+          <w:bCs/>
+          <w:noProof/>
+          <w:sz w:val="24"/>
+          <w:szCs w:val="24"/>
+        </w:rPr>
+        <w:t>(White slash)</w:t>
+      </w:r>
+    </w:p>
+    <w:p>
+      <w:pPr>
+        <w:spacing w:line="360" w:lineRule="auto"/>
+        <w:ind w:firstLine="720"/>
+        <w:rPr>
+          <w:bCs/>
+          <w:noProof/>
+          <w:sz w:val="24"/>
+          <w:szCs w:val="24"/>
+        </w:rPr>
+      </w:pPr>
+      <w:r>
+        <w:rPr>
+          <w:bCs/>
+          <w:noProof/>
+          <w:sz w:val="24"/>
+          <w:szCs w:val="24"/>
+        </w:rPr>
+        <w:t xml:space="preserve">20 </w:t>
+      </w:r>
+      <w:r>
+        <w:rPr>
+          <w:bCs/>
+          <w:noProof/>
+          <w:sz w:val="24"/>
+          <w:szCs w:val="24"/>
+        </w:rPr>
+        <w:t>Dmg</w:t>
+      </w:r>
+    </w:p>
+    <w:p>
+      <w:pPr>
+        <w:spacing w:line="360" w:lineRule="auto"/>
+        <w:ind w:firstLine="720"/>
+        <w:rPr>
+          <w:bCs/>
+          <w:noProof/>
+          <w:sz w:val="24"/>
+          <w:szCs w:val="24"/>
+        </w:rPr>
+      </w:pPr>
+      <w:r>
+        <w:rPr>
+          <w:bCs/>
+          <w:noProof/>
+          <w:sz w:val="24"/>
+          <w:szCs w:val="24"/>
+        </w:rPr>
+        <w:t>(2) attack per second</w:t>
+      </w:r>
+    </w:p>
+    <w:p>
+      <w:pPr>
+        <w:spacing w:line="360" w:lineRule="auto"/>
+        <w:rPr>
+          <w:bCs/>
+          <w:noProof/>
+          <w:sz w:val="24"/>
+          <w:szCs w:val="24"/>
+        </w:rPr>
+      </w:pPr>
+    </w:p>
+    <w:p>
+      <w:pPr>
+        <w:spacing w:line="360" w:lineRule="auto"/>
+        <w:rPr>
+          <w:bCs/>
+          <w:noProof/>
+          <w:sz w:val="24"/>
+          <w:szCs w:val="24"/>
+        </w:rPr>
+      </w:pPr>
+      <w:r>
+        <w:rPr>
+          <w:bCs/>
+          <w:noProof/>
+          <w:sz w:val="24"/>
+          <w:szCs w:val="24"/>
+        </w:rPr>
+        <w:t>The Legendary Sword</w:t>
+      </w:r>
+      <w:r>
+        <w:rPr>
+          <w:bCs/>
+          <w:noProof/>
+          <w:sz w:val="24"/>
+          <w:szCs w:val="24"/>
+        </w:rPr>
+        <w:t xml:space="preserve"> (Gold slash)</w:t>
+      </w:r>
+    </w:p>
+    <w:p>
+      <w:pPr>
+        <w:spacing w:line="360" w:lineRule="auto"/>
+        <w:rPr>
+          <w:bCs/>
+          <w:noProof/>
+          <w:sz w:val="24"/>
+          <w:szCs w:val="24"/>
+        </w:rPr>
+      </w:pPr>
+      <w:r>
+        <w:rPr>
+          <w:bCs/>
+          <w:noProof/>
+          <w:sz w:val="24"/>
+          <w:szCs w:val="24"/>
+        </w:rPr>
+        <w:tab/>
+        <w:t>[LORE]</w:t>
+      </w:r>
+    </w:p>
+    <w:p>
+      <w:pPr>
+        <w:spacing w:line="360" w:lineRule="auto"/>
+        <w:rPr>
+          <w:bCs/>
+          <w:noProof/>
+          <w:sz w:val="24"/>
+          <w:szCs w:val="24"/>
+        </w:rPr>
+      </w:pPr>
+      <w:r>
+        <w:rPr>
+          <w:bCs/>
+          <w:noProof/>
+          <w:sz w:val="24"/>
+          <w:szCs w:val="24"/>
+        </w:rPr>
+        <w:tab/>
+      </w:r>
+      <w:r>
+        <w:rPr>
+          <w:bCs/>
+          <w:noProof/>
+          <w:sz w:val="24"/>
+          <w:szCs w:val="24"/>
+        </w:rPr>
+        <w:t>35 dmg</w:t>
+      </w:r>
+    </w:p>
+    <w:p>
+      <w:pPr>
+        <w:spacing w:line="360" w:lineRule="auto"/>
+        <w:rPr>
+          <w:bCs/>
+          <w:noProof/>
+          <w:sz w:val="24"/>
+          <w:szCs w:val="24"/>
+        </w:rPr>
+      </w:pPr>
+      <w:r>
+        <w:rPr>
+          <w:bCs/>
+          <w:noProof/>
+          <w:sz w:val="24"/>
+          <w:szCs w:val="24"/>
+        </w:rPr>
+        <w:tab/>
+        <w:t>(3) attack per second</w:t>
+      </w:r>
+    </w:p>
+    <w:p>
+      <w:pPr>
+        <w:spacing w:line="360" w:lineRule="auto"/>
+        <w:rPr>
+          <w:bCs/>
+          <w:noProof/>
+          <w:sz w:val="24"/>
+          <w:szCs w:val="24"/>
           <w:u w:val="single"/>
         </w:rPr>
+      </w:pPr>
+      <w:r>
+        <w:rPr>
+          <w:bCs/>
+          <w:noProof/>
+          <w:sz w:val="24"/>
+          <w:szCs w:val="24"/>
+          <w:u w:val="single"/>
+        </w:rPr>
+        <w:t>Potion:</w:t>
+      </w:r>
+    </w:p>
+    <w:p>
+      <w:pPr>
+        <w:spacing w:line="360" w:lineRule="auto"/>
+        <w:rPr>
+          <w:bCs/>
+          <w:noProof/>
+          <w:sz w:val="24"/>
+          <w:szCs w:val="24"/>
+        </w:rPr>
+      </w:pPr>
+      <w:r>
+        <w:rPr>
+          <w:bCs/>
+          <w:noProof/>
+          <w:sz w:val="24"/>
+          <w:szCs w:val="24"/>
+        </w:rPr>
+        <w:t xml:space="preserve">Health Potion: heals </w:t>
+      </w:r>
+      <w:r>
+        <w:rPr>
+          <w:bCs/>
+          <w:noProof/>
+          <w:sz w:val="24"/>
+          <w:szCs w:val="24"/>
+        </w:rPr>
+        <w:t>(</w:t>
+      </w:r>
+      <w:r>
+        <w:rPr>
+          <w:bCs/>
+          <w:noProof/>
+          <w:sz w:val="24"/>
+          <w:szCs w:val="24"/>
+        </w:rPr>
+        <w:t>50</w:t>
+      </w:r>
+      <w:r>
+        <w:rPr>
+          <w:bCs/>
+          <w:noProof/>
+          <w:sz w:val="24"/>
+          <w:szCs w:val="24"/>
+        </w:rPr>
+        <w:t>)</w:t>
+      </w:r>
+      <w:r>
+        <w:rPr>
+          <w:bCs/>
+          <w:noProof/>
+          <w:sz w:val="24"/>
+          <w:szCs w:val="24"/>
+        </w:rPr>
+        <w:t xml:space="preserve"> hp instantly upon consumption (1 sec cooldown) </w:t>
+      </w:r>
+    </w:p>
+    <w:p>
+      <w:pPr>
+        <w:spacing w:line="360" w:lineRule="auto"/>
+        <w:rPr>
+          <w:bCs/>
+          <w:noProof/>
+          <w:sz w:val="24"/>
+          <w:szCs w:val="24"/>
+        </w:rPr>
+      </w:pPr>
+      <w:r>
+        <w:rPr>
+          <w:bCs/>
+          <w:noProof/>
+          <w:sz w:val="24"/>
+          <w:szCs w:val="24"/>
+        </w:rPr>
+        <w:t>Restriction: Needs to be touching the ground to be used</w:t>
+      </w:r>
+    </w:p>
+    <w:p>
+      <w:pPr>
+        <w:spacing w:line="360" w:lineRule="auto"/>
+        <w:rPr>
+          <w:bCs/>
+          <w:noProof/>
+          <w:sz w:val="24"/>
+          <w:szCs w:val="24"/>
+        </w:rPr>
+      </w:pPr>
+    </w:p>
+    <w:p>
+      <w:pPr>
+        <w:spacing w:line="360" w:lineRule="auto"/>
+        <w:rPr>
+          <w:bCs/>
+          <w:noProof/>
+          <w:sz w:val="24"/>
+          <w:szCs w:val="24"/>
+        </w:rPr>
+      </w:pPr>
+    </w:p>
+    <w:p>
+      <w:pPr>
+        <w:spacing w:line="360" w:lineRule="auto"/>
+        <w:rPr>
+          <w:rFonts w:ascii="Baskerville Old Face" w:hAnsi="Baskerville Old Face"/>
+          <w:bCs/>
+          <w:sz w:val="40"/>
+          <w:szCs w:val="40"/>
+          <w:u w:val="single"/>
+        </w:rPr>
+      </w:pPr>
+    </w:p>
+    <w:p>
+      <w:pPr>
+        <w:spacing w:line="360" w:lineRule="auto"/>
+        <w:rPr>
+          <w:rFonts w:ascii="Baskerville Old Face" w:hAnsi="Baskerville Old Face"/>
+          <w:bCs/>
+          <w:sz w:val="40"/>
+          <w:szCs w:val="40"/>
+          <w:u w:val="single"/>
+        </w:rPr>
+      </w:pPr>
+      <w:r>
+        <w:rPr>
+          <w:rFonts w:ascii="Baskerville Old Face" w:hAnsi="Baskerville Old Face"/>
+          <w:bCs/>
+          <w:sz w:val="40"/>
+          <w:szCs w:val="40"/>
+          <w:u w:val="single"/>
+        </w:rPr>
         <w:lastRenderedPageBreak/>
-        <w:t>Weapon:</w:t>
-      </w:r>
-      <w:r>
+        <w:t>Controls</w:t>
+      </w:r>
+    </w:p>
+    <w:p>
+      <w:pPr>
+        <w:spacing w:line="360" w:lineRule="auto"/>
         <w:rPr>
           <w:bCs/>
           <w:noProof/>
           <w:sz w:val="24"/>
           <w:szCs w:val="24"/>
         </w:rPr>
-        <w:t xml:space="preserve"> </w:t>
-      </w:r>
-    </w:p>
-    <w:p>
-      <w:pPr>
-        <w:spacing w:line="360" w:lineRule="auto"/>
+      </w:pPr>
+      <w:r>
         <w:rPr>
           <w:bCs/>
           <w:noProof/>
           <w:sz w:val="24"/>
           <w:szCs w:val="24"/>
         </w:rPr>
-      </w:pPr>
-      <w:r>
+        <w:t>A or left arrow: Move to the left</w:t>
+      </w:r>
+    </w:p>
+    <w:p>
+      <w:pPr>
+        <w:spacing w:line="360" w:lineRule="auto"/>
         <w:rPr>
           <w:bCs/>
           <w:noProof/>
           <w:sz w:val="24"/>
           <w:szCs w:val="24"/>
         </w:rPr>
-        <w:t>Lorem ipsum dolor sit amet, consectetuer adipiscing elit. Maecenas porttitor congue massa. Fusce posuere, magna sed pulvinar ultricies, purus lectus malesuada libero, sit amet commodo magna eros quis urna.</w:t>
-      </w:r>
-    </w:p>
-    <w:p>
-      <w:pPr>
-        <w:spacing w:line="360" w:lineRule="auto"/>
+      </w:pPr>
+      <w:r>
         <w:rPr>
           <w:bCs/>
           <w:noProof/>
           <w:sz w:val="24"/>
           <w:szCs w:val="24"/>
+        </w:rPr>
+        <w:t>D or right arrow</w:t>
+      </w:r>
+      <w:r>
+        <w:rPr>
+          <w:bCs/>
+          <w:noProof/>
+          <w:sz w:val="24"/>
+          <w:szCs w:val="24"/>
+        </w:rPr>
+        <w:t>: Move to the right</w:t>
+      </w:r>
+    </w:p>
+    <w:p>
+      <w:pPr>
+        <w:spacing w:line="360" w:lineRule="auto"/>
+        <w:rPr>
+          <w:bCs/>
+          <w:noProof/>
+          <w:sz w:val="24"/>
+          <w:szCs w:val="24"/>
+        </w:rPr>
+      </w:pPr>
+      <w:r>
+        <w:rPr>
+          <w:bCs/>
+          <w:noProof/>
+          <w:sz w:val="24"/>
+          <w:szCs w:val="24"/>
+        </w:rPr>
+        <w:t>Space: Jump</w:t>
+      </w:r>
+    </w:p>
+    <w:p>
+      <w:pPr>
+        <w:spacing w:line="360" w:lineRule="auto"/>
+        <w:rPr>
+          <w:bCs/>
+          <w:noProof/>
+          <w:sz w:val="24"/>
+          <w:szCs w:val="24"/>
+        </w:rPr>
+      </w:pPr>
+      <w:r>
+        <w:rPr>
+          <w:bCs/>
+          <w:noProof/>
+          <w:sz w:val="24"/>
+          <w:szCs w:val="24"/>
+        </w:rPr>
+        <w:t>(S or down arrow) + Space: Fall from a platform</w:t>
+      </w:r>
+    </w:p>
+    <w:p>
+      <w:pPr>
+        <w:spacing w:line="360" w:lineRule="auto"/>
+        <w:rPr>
+          <w:bCs/>
+          <w:noProof/>
+          <w:sz w:val="24"/>
+          <w:szCs w:val="24"/>
+        </w:rPr>
+      </w:pPr>
+      <w:r>
+        <w:rPr>
+          <w:bCs/>
+          <w:noProof/>
+          <w:sz w:val="24"/>
+          <w:szCs w:val="24"/>
+        </w:rPr>
+        <w:t>Shift: Dash</w:t>
+      </w:r>
+    </w:p>
+    <w:p>
+      <w:pPr>
+        <w:spacing w:line="360" w:lineRule="auto"/>
+        <w:rPr>
+          <w:bCs/>
+          <w:noProof/>
+          <w:sz w:val="24"/>
+          <w:szCs w:val="24"/>
+        </w:rPr>
+      </w:pPr>
+      <w:r>
+        <w:rPr>
+          <w:bCs/>
+          <w:noProof/>
+          <w:sz w:val="24"/>
+          <w:szCs w:val="24"/>
+        </w:rPr>
+        <w:t>Left click or J: Attack</w:t>
+      </w:r>
+    </w:p>
+    <w:p>
+      <w:pPr>
+        <w:spacing w:line="360" w:lineRule="auto"/>
+        <w:rPr>
+          <w:bCs/>
+          <w:noProof/>
+          <w:sz w:val="24"/>
+          <w:szCs w:val="24"/>
+        </w:rPr>
+      </w:pPr>
+      <w:r>
+        <w:rPr>
+          <w:bCs/>
+          <w:noProof/>
+          <w:sz w:val="24"/>
+          <w:szCs w:val="24"/>
+        </w:rPr>
+        <w:t>Right click or K: Parry</w:t>
+      </w:r>
+    </w:p>
+    <w:p>
+      <w:pPr>
+        <w:spacing w:line="360" w:lineRule="auto"/>
+        <w:rPr>
+          <w:bCs/>
+          <w:noProof/>
+          <w:sz w:val="24"/>
+          <w:szCs w:val="24"/>
+        </w:rPr>
+      </w:pPr>
+    </w:p>
+    <w:p>
+      <w:pPr>
+        <w:spacing w:line="360" w:lineRule="auto"/>
+        <w:rPr>
+          <w:rFonts w:ascii="Baskerville Old Face" w:hAnsi="Baskerville Old Face"/>
+          <w:bCs/>
+          <w:sz w:val="40"/>
+          <w:szCs w:val="40"/>
           <w:u w:val="single"/>
         </w:rPr>
       </w:pPr>
-      <w:r>
+    </w:p>
+    <w:p>
+      <w:pPr>
+        <w:spacing w:line="360" w:lineRule="auto"/>
         <w:rPr>
           <w:bCs/>
           <w:noProof/>
           <w:sz w:val="24"/>
           <w:szCs w:val="24"/>
-          <w:u w:val="single"/>
-        </w:rPr>
-        <w:t>Potion:</w:t>
-      </w:r>
-    </w:p>
-    <w:p>
-      <w:pPr>
-        <w:spacing w:line="360" w:lineRule="auto"/>
+        </w:rPr>
+      </w:pPr>
+      <w:r>
         <w:rPr>
           <w:bCs/>
           <w:noProof/>
           <w:sz w:val="24"/>
           <w:szCs w:val="24"/>
         </w:rPr>
-      </w:pPr>
-      <w:r>
-        <w:rPr>
-          <w:bCs/>
-          <w:noProof/>
-          <w:sz w:val="24"/>
-          <w:szCs w:val="24"/>
-        </w:rPr>
-        <w:t>Lorem ipsum dolor sit amet, consectetuer adipiscing elit. Maecenas porttitor congue massa. Fusce posuere, magna sed pulvinar ultricies, purus lectus malesuada libero, sit amet commodo magna eros quis urna.</w:t>
-      </w:r>
-    </w:p>
-    <w:p>
-      <w:pPr>
-        <w:spacing w:line="360" w:lineRule="auto"/>
-        <w:rPr>
-          <w:bCs/>
-          <w:noProof/>
-          <w:sz w:val="24"/>
-          <w:szCs w:val="24"/>
-        </w:rPr>
-      </w:pPr>
-    </w:p>
-    <w:p>
-      <w:pPr>
-        <w:spacing w:line="360" w:lineRule="auto"/>
-        <w:rPr>
-          <w:bCs/>
-          <w:noProof/>
-          <w:sz w:val="24"/>
-          <w:szCs w:val="24"/>
-        </w:rPr>
-      </w:pPr>
+        <w:t>NOTE: Voice lines for boss (maybe) (probably)</w:t>
+      </w:r>
     </w:p>
     <w:p>
       <w:pPr>
@@ -2285,7 +3113,7 @@
 </file>
 
 <file path=word/numbering.xml><?xml version="1.0" encoding="utf-8"?>
-<w:numbering xmlns:wpc="http://schemas.microsoft.com/office/word/2010/wordprocessingCanvas" xmlns:cx="http://schemas.microsoft.com/office/drawing/2014/chartex" xmlns:cx1="http://schemas.microsoft.com/office/drawing/2015/9/8/chartex" xmlns:cx2="http://schemas.microsoft.com/office/drawing/2015/10/21/chartex" xmlns:cx3="http://schemas.microsoft.com/office/drawing/2016/5/9/chartex" xmlns:cx4="http://schemas.microsoft.com/office/drawing/2016/5/10/chartex" xmlns:cx5="http://schemas.microsoft.com/office/drawing/2016/5/11/chartex" xmlns:cx6="http://schemas.microsoft.com/office/drawing/2016/5/12/chartex" xmlns:cx7="http://schemas.microsoft.com/office/drawing/2016/5/13/chartex" xmlns:cx8="http://schemas.microsoft.com/office/drawing/2016/5/14/chartex" xmlns:mc="http://schemas.openxmlformats.org/markup-compatibility/2006" xmlns:aink="http://schemas.microsoft.com/office/drawing/2016/ink" xmlns:am3d="http://schemas.microsoft.com/office/drawing/2017/model3d" xmlns:o="urn:schemas-microsoft-com:office:office" xmlns:r="http://schemas.openxmlformats.org/officeDocument/2006/relationships" xmlns:m="http://schemas.openxmlformats.org/officeDocument/2006/math" xmlns:v="urn:schemas-microsoft-com:vml" xmlns:wp14="http://schemas.microsoft.com/office/word/2010/wordprocessingDrawing" xmlns:wp="http://schemas.openxmlformats.org/drawingml/2006/wordprocessingDrawing" xmlns:w10="urn:schemas-microsoft-com:office:word" xmlns:w="http://schemas.openxmlformats.org/wordprocessingml/2006/main" xmlns:w14="http://schemas.microsoft.com/office/word/2010/wordml" xmlns:w15="http://schemas.microsoft.com/office/word/2012/wordml" xmlns:w16cex="http://schemas.microsoft.com/office/word/2018/wordml/cex" xmlns:w16cid="http://schemas.microsoft.com/office/word/2016/wordml/cid" xmlns:w16="http://schemas.microsoft.com/office/word/2018/wordml" xmlns:w16sdtdh="http://schemas.microsoft.com/office/word/2020/wordml/sdtdatahash" xmlns:w16se="http://schemas.microsoft.com/office/word/2015/wordml/symex" xmlns:wpg="http://schemas.microsoft.com/office/word/2010/wordprocessingGroup" xmlns:wpi="http://schemas.microsoft.com/office/word/2010/wordprocessingInk" xmlns:wne="http://schemas.microsoft.com/office/word/2006/wordml" xmlns:wps="http://schemas.microsoft.com/office/word/2010/wordprocessingShape" mc:Ignorable="w14 w15 w16se w16cid w16 w16cex w16sdtdh wp14">
+<w:numbering xmlns:wpc="http://schemas.microsoft.com/office/word/2010/wordprocessingCanvas" xmlns:cx="http://schemas.microsoft.com/office/drawing/2014/chartex" xmlns:cx1="http://schemas.microsoft.com/office/drawing/2015/9/8/chartex" xmlns:cx2="http://schemas.microsoft.com/office/drawing/2015/10/21/chartex" xmlns:cx3="http://schemas.microsoft.com/office/drawing/2016/5/9/chartex" xmlns:cx4="http://schemas.microsoft.com/office/drawing/2016/5/10/chartex" xmlns:cx5="http://schemas.microsoft.com/office/drawing/2016/5/11/chartex" xmlns:cx6="http://schemas.microsoft.com/office/drawing/2016/5/12/chartex" xmlns:cx7="http://schemas.microsoft.com/office/drawing/2016/5/13/chartex" xmlns:cx8="http://schemas.microsoft.com/office/drawing/2016/5/14/chartex" xmlns:mc="http://schemas.openxmlformats.org/markup-compatibility/2006" xmlns:aink="http://schemas.microsoft.com/office/drawing/2016/ink" xmlns:am3d="http://schemas.microsoft.com/office/drawing/2017/model3d" xmlns:o="urn:schemas-microsoft-com:office:office" xmlns:oel="http://schemas.microsoft.com/office/2019/extlst" xmlns:r="http://schemas.openxmlformats.org/officeDocument/2006/relationships" xmlns:m="http://schemas.openxmlformats.org/officeDocument/2006/math" xmlns:v="urn:schemas-microsoft-com:vml" xmlns:wp14="http://schemas.microsoft.com/office/word/2010/wordprocessingDrawing" xmlns:wp="http://schemas.openxmlformats.org/drawingml/2006/wordprocessingDrawing" xmlns:w10="urn:schemas-microsoft-com:office:word" xmlns:w="http://schemas.openxmlformats.org/wordprocessingml/2006/main" xmlns:w14="http://schemas.microsoft.com/office/word/2010/wordml" xmlns:w15="http://schemas.microsoft.com/office/word/2012/wordml" xmlns:w16cex="http://schemas.microsoft.com/office/word/2018/wordml/cex" xmlns:w16cid="http://schemas.microsoft.com/office/word/2016/wordml/cid" xmlns:w16="http://schemas.microsoft.com/office/word/2018/wordml" xmlns:w16du="http://schemas.microsoft.com/office/word/2023/wordml/word16du" xmlns:w16sdtdh="http://schemas.microsoft.com/office/word/2020/wordml/sdtdatahash" xmlns:w16se="http://schemas.microsoft.com/office/word/2015/wordml/symex" xmlns:wpg="http://schemas.microsoft.com/office/word/2010/wordprocessingGroup" xmlns:wpi="http://schemas.microsoft.com/office/word/2010/wordprocessingInk" xmlns:wne="http://schemas.microsoft.com/office/word/2006/wordml" xmlns:wps="http://schemas.microsoft.com/office/word/2010/wordprocessingShape" mc:Ignorable="w14 w15 w16se w16cid w16 w16cex w16sdtdh w16du wp14">
   <w:abstractNum w:abstractNumId="0" w15:restartNumberingAfterBreak="0">
     <w:nsid w:val="24657FBF"/>
     <w:multiLevelType w:val="hybridMultilevel"/>
@@ -3070,35 +3898,35 @@
       </w:pPr>
     </w:lvl>
   </w:abstractNum>
-  <w:num w:numId="1">
+  <w:num w:numId="1" w16cid:durableId="1137071079">
     <w:abstractNumId w:val="5"/>
   </w:num>
-  <w:num w:numId="2">
+  <w:num w:numId="2" w16cid:durableId="596324973">
     <w:abstractNumId w:val="2"/>
   </w:num>
-  <w:num w:numId="3">
+  <w:num w:numId="3" w16cid:durableId="467551692">
     <w:abstractNumId w:val="7"/>
   </w:num>
-  <w:num w:numId="4">
+  <w:num w:numId="4" w16cid:durableId="880048809">
     <w:abstractNumId w:val="6"/>
   </w:num>
-  <w:num w:numId="5">
+  <w:num w:numId="5" w16cid:durableId="745683707">
     <w:abstractNumId w:val="1"/>
   </w:num>
-  <w:num w:numId="6">
+  <w:num w:numId="6" w16cid:durableId="1606646169">
     <w:abstractNumId w:val="0"/>
   </w:num>
-  <w:num w:numId="7">
+  <w:num w:numId="7" w16cid:durableId="2021348421">
     <w:abstractNumId w:val="3"/>
   </w:num>
-  <w:num w:numId="8">
+  <w:num w:numId="8" w16cid:durableId="1219172307">
     <w:abstractNumId w:val="4"/>
   </w:num>
 </w:numbering>
 </file>
 
 <file path=word/styles.xml><?xml version="1.0" encoding="utf-8"?>
-<w:styles xmlns:mc="http://schemas.openxmlformats.org/markup-compatibility/2006" xmlns:r="http://schemas.openxmlformats.org/officeDocument/2006/relationships" xmlns:w="http://schemas.openxmlformats.org/wordprocessingml/2006/main" xmlns:w14="http://schemas.microsoft.com/office/word/2010/wordml" xmlns:w15="http://schemas.microsoft.com/office/word/2012/wordml" xmlns:w16cex="http://schemas.microsoft.com/office/word/2018/wordml/cex" xmlns:w16cid="http://schemas.microsoft.com/office/word/2016/wordml/cid" xmlns:w16="http://schemas.microsoft.com/office/word/2018/wordml" xmlns:w16sdtdh="http://schemas.microsoft.com/office/word/2020/wordml/sdtdatahash" xmlns:w16se="http://schemas.microsoft.com/office/word/2015/wordml/symex" mc:Ignorable="w14 w15 w16se w16cid w16 w16cex w16sdtdh">
+<w:styles xmlns:mc="http://schemas.openxmlformats.org/markup-compatibility/2006" xmlns:r="http://schemas.openxmlformats.org/officeDocument/2006/relationships" xmlns:w="http://schemas.openxmlformats.org/wordprocessingml/2006/main" xmlns:w14="http://schemas.microsoft.com/office/word/2010/wordml" xmlns:w15="http://schemas.microsoft.com/office/word/2012/wordml" xmlns:w16cex="http://schemas.microsoft.com/office/word/2018/wordml/cex" xmlns:w16cid="http://schemas.microsoft.com/office/word/2016/wordml/cid" xmlns:w16="http://schemas.microsoft.com/office/word/2018/wordml" xmlns:w16du="http://schemas.microsoft.com/office/word/2023/wordml/word16du" xmlns:w16sdtdh="http://schemas.microsoft.com/office/word/2020/wordml/sdtdatahash" xmlns:w16se="http://schemas.microsoft.com/office/word/2015/wordml/symex" mc:Ignorable="w14 w15 w16se w16cid w16 w16cex w16sdtdh w16du">
   <w:docDefaults>
     <w:rPrDefault>
       <w:rPr>

</xml_diff>

<commit_message>
Final Copy of GDD
</commit_message>
<xml_diff>
--- a/Game_Design_Document.docx
+++ b/Game_Design_Document.docx
@@ -34,6 +34,7 @@
           <w:docPartUnique/>
         </w:docPartObj>
       </w:sdtPr>
+      <w:sdtEndPr/>
       <w:sdtContent>
         <w:p>
           <w:pPr>
@@ -135,6 +136,7 @@
                   <w:dataBinding w:prefixMappings="xmlns:ns0='http://purl.org/dc/elements/1.1/' xmlns:ns1='http://schemas.openxmlformats.org/package/2006/metadata/core-properties' " w:xpath="/ns1:coreProperties[1]/ns0:title[1]" w:storeItemID="{6C3C8BC8-F283-45AE-878A-BAB7291924A1}"/>
                   <w:text/>
                 </w:sdtPr>
+                <w:sdtEndPr/>
                 <w:sdtContent>
                   <w:p>
                     <w:pPr>
@@ -170,6 +172,7 @@
                   <w:dataBinding w:prefixMappings="xmlns:ns0='http://purl.org/dc/elements/1.1/' xmlns:ns1='http://schemas.openxmlformats.org/package/2006/metadata/core-properties' " w:xpath="/ns1:coreProperties[1]/ns0:subject[1]" w:storeItemID="{6C3C8BC8-F283-45AE-878A-BAB7291924A1}"/>
                   <w:text/>
                 </w:sdtPr>
+                <w:sdtEndPr/>
                 <w:sdtContent>
                   <w:p>
                     <w:pPr>
@@ -344,13 +347,7 @@
         <w:rPr>
           <w:rFonts w:ascii="Bahnschrift Light" w:eastAsia="Bahnschrift Light" w:hAnsi="Bahnschrift Light" w:cs="Bahnschrift Light"/>
         </w:rPr>
-        <w:t xml:space="preserve">The game is going to take place in a medieval castle with a grim atmosphere. The fighting and exploration mechanics is what makes the game interesting. It’s a short and </w:t>
-      </w:r>
-      <w:r>
-        <w:rPr>
-          <w:rFonts w:ascii="Bahnschrift Light" w:eastAsia="Bahnschrift Light" w:hAnsi="Bahnschrift Light" w:cs="Bahnschrift Light"/>
-        </w:rPr>
-        <w:t>engaging game, it has a satisfying boss fight, it has fun mechanics such as the parry, attack and movement.</w:t>
+        <w:t>The game is going to take place in a medieval castle with a grim atmosphere. The fighting and exploration mechanics is what makes the game interesting. It’s a short and engaging game, it has a satisfying boss fight, it has fun mechanics such as the parry, attack and movement.</w:t>
       </w:r>
     </w:p>
     <w:p>
@@ -393,13 +390,7 @@
         <w:rPr>
           <w:rFonts w:ascii="Bahnschrift Light" w:eastAsia="Bahnschrift Light" w:hAnsi="Bahnschrift Light" w:cs="Bahnschrift Light"/>
         </w:rPr>
-        <w:t>The genre of the game will be an RPG. So, you will be playing a knight who is searching a castle to defeat a boss while collecting loot al</w:t>
-      </w:r>
-      <w:r>
-        <w:rPr>
-          <w:rFonts w:ascii="Bahnschrift Light" w:eastAsia="Bahnschrift Light" w:hAnsi="Bahnschrift Light" w:cs="Bahnschrift Light"/>
-        </w:rPr>
-        <w:t xml:space="preserve">ong the way. </w:t>
+        <w:t xml:space="preserve">The genre of the game will be an RPG. So, you will be playing a knight who is searching a castle to defeat a boss while collecting loot along the way. </w:t>
       </w:r>
     </w:p>
     <w:p>
@@ -422,14 +413,14 @@
     </w:p>
     <w:p>
       <w:pPr>
-        <w:spacing w:line="360" w:lineRule="auto"/>
-        <w:rPr>
-          <w:rFonts w:ascii="Bahnschrift Light" w:eastAsia="Bahnschrift Light" w:hAnsi="Bahnschrift Light" w:cs="Bahnschrift Light"/>
-        </w:rPr>
-      </w:pPr>
-      <w:r>
-        <w:rPr>
-          <w:rFonts w:ascii="Bahnschrift Light" w:eastAsia="Bahnschrift Light" w:hAnsi="Bahnschrift Light" w:cs="Bahnschrift Light"/>
+        <w:pStyle w:val="Heading1"/>
+        <w:rPr>
+          <w:rStyle w:val="Strong"/>
+        </w:rPr>
+      </w:pPr>
+      <w:r>
+        <w:rPr>
+          <w:rStyle w:val="Strong"/>
         </w:rPr>
         <w:t>Blasphemous</w:t>
       </w:r>
@@ -444,81 +435,203 @@
       <w:r>
         <w:rPr>
           <w:rFonts w:ascii="Bahnschrift Light" w:eastAsia="Bahnschrift Light" w:hAnsi="Bahnschrift Light" w:cs="Bahnschrift Light"/>
-        </w:rPr>
-        <w:t>Blasphemous is a 2d pixel art, gothic metroidvania that has a grim atmosphere. The aesthetics</w:t>
-      </w:r>
-      <w:r>
-        <w:rPr>
-          <w:rFonts w:ascii="Bahnschrift Light" w:eastAsia="Bahnschrift Light" w:hAnsi="Bahnschrift Light" w:cs="Bahnschrift Light"/>
-        </w:rPr>
-        <w:t xml:space="preserve"> of this game are one of its main selling points. Although only a 2d pixel art game, its visuals are stunning and most criti</w:t>
-      </w:r>
-      <w:r>
-        <w:rPr>
-          <w:rFonts w:ascii="Bahnschrift Light" w:eastAsia="Bahnschrift Light" w:hAnsi="Bahnschrift Light" w:cs="Bahnschrift Light"/>
-        </w:rPr>
-        <w:t>cs compliment it highly. Blasphemous is a very difficult game, because of this, lots of critics find a way to rate it a lower score. Regardless of the difficulty, the gameplay is very fun and the challenge is a positive thing for lots of players and critic</w:t>
-      </w:r>
-      <w:r>
-        <w:rPr>
-          <w:rFonts w:ascii="Bahnschrift Light" w:eastAsia="Bahnschrift Light" w:hAnsi="Bahnschrift Light" w:cs="Bahnschrift Light"/>
-        </w:rPr>
-        <w:t>s too. According to game critics, the most complimented aspects of this game are its obviously beautiful art, the well-designed</w:t>
-      </w:r>
-      <w:r>
-        <w:rPr>
-          <w:rFonts w:ascii="Bahnschrift Light" w:eastAsia="Bahnschrift Light" w:hAnsi="Bahnschrift Light" w:cs="Bahnschrift Light"/>
-        </w:rPr>
-        <w:t xml:space="preserve"> combat, the platforming, and memorable battles. The game has a parry mechanic and it is very important for the players survival.</w:t>
-      </w:r>
-      <w:r>
-        <w:rPr>
-          <w:rFonts w:ascii="Bahnschrift Light" w:eastAsia="Bahnschrift Light" w:hAnsi="Bahnschrift Light" w:cs="Bahnschrift Light"/>
-        </w:rPr>
-        <w:t xml:space="preserve"> This mechanic alone boosts the enjoyability of the combat drastically. The satisfying combat is looked highly upon and it inspired us to make a parry mechanic similar to it. Though praised highly, the game also has negative reviews from game critics. The </w:t>
-      </w:r>
-      <w:r>
-        <w:rPr>
-          <w:rFonts w:ascii="Bahnschrift Light" w:eastAsia="Bahnschrift Light" w:hAnsi="Bahnschrift Light" w:cs="Bahnschrift Light"/>
-        </w:rPr>
-        <w:t xml:space="preserve">largest thing that critics complain about is the insane difficulty. They mention how the beautiful story is bogged down because of its difficulty. They want to enjoy the game but are unable to because of its difficulty. </w:t>
+          <w:noProof/>
+        </w:rPr>
+        <w:drawing>
+          <wp:inline distT="0" distB="0" distL="0" distR="0" wp14:anchorId="3B9FA972" wp14:editId="77343DD9">
+            <wp:extent cx="2857500" cy="1600200"/>
+            <wp:effectExtent l="0" t="0" r="0" b="0"/>
+            <wp:docPr id="9" name="Picture 9"/>
+            <wp:cNvGraphicFramePr>
+              <a:graphicFrameLocks xmlns:a="http://schemas.openxmlformats.org/drawingml/2006/main" noChangeAspect="1"/>
+            </wp:cNvGraphicFramePr>
+            <a:graphic xmlns:a="http://schemas.openxmlformats.org/drawingml/2006/main">
+              <a:graphicData uri="http://schemas.openxmlformats.org/drawingml/2006/picture">
+                <pic:pic xmlns:pic="http://schemas.openxmlformats.org/drawingml/2006/picture">
+                  <pic:nvPicPr>
+                    <pic:cNvPr id="0" name="Picture 13"/>
+                    <pic:cNvPicPr>
+                      <a:picLocks noChangeAspect="1" noChangeArrowheads="1"/>
+                    </pic:cNvPicPr>
+                  </pic:nvPicPr>
+                  <pic:blipFill>
+                    <a:blip r:embed="rId6">
+                      <a:extLst>
+                        <a:ext uri="{28A0092B-C50C-407E-A947-70E740481C1C}">
+                          <a14:useLocalDpi xmlns:a14="http://schemas.microsoft.com/office/drawing/2010/main" val="0"/>
+                        </a:ext>
+                      </a:extLst>
+                    </a:blip>
+                    <a:srcRect/>
+                    <a:stretch>
+                      <a:fillRect/>
+                    </a:stretch>
+                  </pic:blipFill>
+                  <pic:spPr bwMode="auto">
+                    <a:xfrm>
+                      <a:off x="0" y="0"/>
+                      <a:ext cx="2857500" cy="1600200"/>
+                    </a:xfrm>
+                    <a:prstGeom prst="rect">
+                      <a:avLst/>
+                    </a:prstGeom>
+                    <a:noFill/>
+                    <a:ln>
+                      <a:noFill/>
+                    </a:ln>
+                  </pic:spPr>
+                </pic:pic>
+              </a:graphicData>
+            </a:graphic>
+          </wp:inline>
+        </w:drawing>
+      </w:r>
+    </w:p>
+    <w:p>
+      <w:pPr>
+        <w:spacing w:line="360" w:lineRule="auto"/>
+        <w:rPr>
+          <w:rFonts w:ascii="Bahnschrift Light" w:eastAsia="Bahnschrift Light" w:hAnsi="Bahnschrift Light" w:cs="Bahnschrift Light"/>
+        </w:rPr>
+      </w:pPr>
+      <w:r>
+        <w:rPr>
+          <w:rFonts w:ascii="Bahnschrift Light" w:eastAsia="Bahnschrift Light" w:hAnsi="Bahnschrift Light" w:cs="Bahnschrift Light"/>
+        </w:rPr>
+        <w:t xml:space="preserve">Blasphemous is a 2d pixel art, gothic metroidvania that has a grim atmosphere. The aesthetics of this game are one of its main selling points. Although only a 2d pixel art game, its visuals are stunning and most critics compliment it highly. Blasphemous is a very difficult game, because of this, lots of critics find a way to rate it a lower score. Regardless of the difficulty, the gameplay is very fun and the challenge is a positive thing for lots of players and critics too. According to game critics, the most complimented aspects of this game are its obviously beautiful art, the well-designed combat, the platforming, and memorable battles. The game has a parry mechanic and it </w:t>
       </w:r>
       <w:r>
         <w:rPr>
           <w:rFonts w:ascii="Bahnschrift Light" w:eastAsia="Bahnschrift Light" w:hAnsi="Bahnschrift Light" w:cs="Bahnschrift Light"/>
         </w:rPr>
         <w:lastRenderedPageBreak/>
-        <w:t>Because of these reviews, we will ma</w:t>
-      </w:r>
-      <w:r>
-        <w:rPr>
-          <w:rFonts w:ascii="Bahnschrift Light" w:eastAsia="Bahnschrift Light" w:hAnsi="Bahnschrift Light" w:cs="Bahnschrift Light"/>
-        </w:rPr>
-        <w:t>ke our game challenging for the gamers who love to learn and have a challenge, but make it easy enough for players to still have fun with the game and not have too difficult of a time with it. Blasphemous has many levels/areas to explore. In these areas, t</w:t>
-      </w:r>
-      <w:r>
-        <w:rPr>
-          <w:rFonts w:ascii="Bahnschrift Light" w:eastAsia="Bahnschrift Light" w:hAnsi="Bahnschrift Light" w:cs="Bahnschrift Light"/>
-        </w:rPr>
-        <w:t>he atmosphere that is so highly praised will be out inspiration. Our game will have a grim atmosphere and a dark but thrilling story. We will compact all these elements into a short game so that every player can beat the game and experience what we have to</w:t>
-      </w:r>
-      <w:r>
-        <w:rPr>
-          <w:rFonts w:ascii="Bahnschrift Light" w:eastAsia="Bahnschrift Light" w:hAnsi="Bahnschrift Light" w:cs="Bahnschrift Light"/>
-        </w:rPr>
-        <w:t xml:space="preserve"> offer in a short amount of time.</w:t>
-      </w:r>
-    </w:p>
-    <w:p>
-      <w:pPr>
-        <w:spacing w:line="360" w:lineRule="auto"/>
-        <w:rPr>
-          <w:rFonts w:ascii="Bahnschrift Light" w:eastAsia="Bahnschrift Light" w:hAnsi="Bahnschrift Light" w:cs="Bahnschrift Light"/>
-        </w:rPr>
-      </w:pPr>
-      <w:r>
-        <w:rPr>
-          <w:rFonts w:ascii="Bahnschrift Light" w:eastAsia="Bahnschrift Light" w:hAnsi="Bahnschrift Light" w:cs="Bahnschrift Light"/>
+        <w:t>is very important for the players survival. This mechanic alone boosts the enjoyability of the combat drastically. The satisfying combat is looked highly upon and it inspired us to make a parry mechanic similar to it. Though praised highly, the game also has negative reviews from game critics. The largest thing that critics complain about is the insane difficulty. They mention how the beautiful story is bogged down because of its difficulty. They want to enjoy the game but are unable to because of its difficulty. Because of these reviews, we will make our game challenging for the gamers who love to learn and have a challenge, but make it easy enough for players to still have fun with the game and not have too difficult of a time with it. Blasphemous has many levels/areas to explore. In these areas, the atmosphere that is so highly praised will be out inspiration. Our game will have a grim atmosphere and a dark but thrilling story. We will compact all these elements into a short game so that every player can beat the game and experience what we have to offer in a short amount of time.</w:t>
+      </w:r>
+      <w:r>
+        <w:rPr>
+          <w:rFonts w:ascii="Bahnschrift Light" w:eastAsia="Bahnschrift Light" w:hAnsi="Bahnschrift Light" w:cs="Bahnschrift Light"/>
+        </w:rPr>
+        <w:t xml:space="preserve"> </w:t>
+      </w:r>
+      <w:r>
+        <w:rPr>
+          <w:rFonts w:ascii="Bahnschrift Light" w:eastAsia="Bahnschrift Light" w:hAnsi="Bahnschrift Light" w:cs="Bahnschrift Light"/>
+          <w:noProof/>
+        </w:rPr>
+        <w:drawing>
+          <wp:inline distT="0" distB="0" distL="0" distR="0" wp14:anchorId="7AC4A8A1" wp14:editId="43CA02E3">
+            <wp:extent cx="2847975" cy="1600200"/>
+            <wp:effectExtent l="0" t="0" r="0" b="0"/>
+            <wp:docPr id="1" name="Picture 1"/>
+            <wp:cNvGraphicFramePr>
+              <a:graphicFrameLocks xmlns:a="http://schemas.openxmlformats.org/drawingml/2006/main" noChangeAspect="1"/>
+            </wp:cNvGraphicFramePr>
+            <a:graphic xmlns:a="http://schemas.openxmlformats.org/drawingml/2006/main">
+              <a:graphicData uri="http://schemas.openxmlformats.org/drawingml/2006/picture">
+                <pic:pic xmlns:pic="http://schemas.openxmlformats.org/drawingml/2006/picture">
+                  <pic:nvPicPr>
+                    <pic:cNvPr id="0" name="Picture 1"/>
+                    <pic:cNvPicPr>
+                      <a:picLocks noChangeAspect="1" noChangeArrowheads="1"/>
+                    </pic:cNvPicPr>
+                  </pic:nvPicPr>
+                  <pic:blipFill>
+                    <a:blip r:embed="rId7">
+                      <a:extLst>
+                        <a:ext uri="{28A0092B-C50C-407E-A947-70E740481C1C}">
+                          <a14:useLocalDpi xmlns:a14="http://schemas.microsoft.com/office/drawing/2010/main" val="0"/>
+                        </a:ext>
+                      </a:extLst>
+                    </a:blip>
+                    <a:srcRect/>
+                    <a:stretch>
+                      <a:fillRect/>
+                    </a:stretch>
+                  </pic:blipFill>
+                  <pic:spPr bwMode="auto">
+                    <a:xfrm>
+                      <a:off x="0" y="0"/>
+                      <a:ext cx="2847975" cy="1600200"/>
+                    </a:xfrm>
+                    <a:prstGeom prst="rect">
+                      <a:avLst/>
+                    </a:prstGeom>
+                    <a:noFill/>
+                    <a:ln>
+                      <a:noFill/>
+                    </a:ln>
+                  </pic:spPr>
+                </pic:pic>
+              </a:graphicData>
+            </a:graphic>
+          </wp:inline>
+        </w:drawing>
+      </w:r>
+      <w:r>
+        <w:rPr>
+          <w:rFonts w:ascii="Bahnschrift Light" w:eastAsia="Bahnschrift Light" w:hAnsi="Bahnschrift Light" w:cs="Bahnschrift Light"/>
+          <w:noProof/>
+        </w:rPr>
+        <w:drawing>
+          <wp:inline distT="0" distB="0" distL="0" distR="0" wp14:anchorId="03C51DEB" wp14:editId="1DD811F3">
+            <wp:extent cx="2857500" cy="1600200"/>
+            <wp:effectExtent l="0" t="0" r="0" b="0"/>
+            <wp:docPr id="3" name="Picture 3"/>
+            <wp:cNvGraphicFramePr>
+              <a:graphicFrameLocks xmlns:a="http://schemas.openxmlformats.org/drawingml/2006/main" noChangeAspect="1"/>
+            </wp:cNvGraphicFramePr>
+            <a:graphic xmlns:a="http://schemas.openxmlformats.org/drawingml/2006/main">
+              <a:graphicData uri="http://schemas.openxmlformats.org/drawingml/2006/picture">
+                <pic:pic xmlns:pic="http://schemas.openxmlformats.org/drawingml/2006/picture">
+                  <pic:nvPicPr>
+                    <pic:cNvPr id="0" name="Picture 5"/>
+                    <pic:cNvPicPr>
+                      <a:picLocks noChangeAspect="1" noChangeArrowheads="1"/>
+                    </pic:cNvPicPr>
+                  </pic:nvPicPr>
+                  <pic:blipFill>
+                    <a:blip r:embed="rId8">
+                      <a:extLst>
+                        <a:ext uri="{28A0092B-C50C-407E-A947-70E740481C1C}">
+                          <a14:useLocalDpi xmlns:a14="http://schemas.microsoft.com/office/drawing/2010/main" val="0"/>
+                        </a:ext>
+                      </a:extLst>
+                    </a:blip>
+                    <a:srcRect/>
+                    <a:stretch>
+                      <a:fillRect/>
+                    </a:stretch>
+                  </pic:blipFill>
+                  <pic:spPr bwMode="auto">
+                    <a:xfrm>
+                      <a:off x="0" y="0"/>
+                      <a:ext cx="2857500" cy="1600200"/>
+                    </a:xfrm>
+                    <a:prstGeom prst="rect">
+                      <a:avLst/>
+                    </a:prstGeom>
+                    <a:noFill/>
+                    <a:ln>
+                      <a:noFill/>
+                    </a:ln>
+                  </pic:spPr>
+                </pic:pic>
+              </a:graphicData>
+            </a:graphic>
+          </wp:inline>
+        </w:drawing>
+      </w:r>
+    </w:p>
+    <w:p>
+      <w:pPr>
+        <w:pStyle w:val="Heading1"/>
+        <w:rPr>
+          <w:rStyle w:val="Strong"/>
+        </w:rPr>
+      </w:pPr>
+      <w:r>
+        <w:rPr>
+          <w:rStyle w:val="Strong"/>
         </w:rPr>
         <w:t>Hollow Knight</w:t>
       </w:r>
@@ -533,124 +646,255 @@
       <w:r>
         <w:rPr>
           <w:rFonts w:ascii="Bahnschrift Light" w:eastAsia="Bahnschrift Light" w:hAnsi="Bahnschrift Light" w:cs="Bahnschrift Light"/>
-        </w:rPr>
-        <w:t xml:space="preserve">Hollow Knight is a 2d </w:t>
-      </w:r>
-      <w:proofErr w:type="spellStart"/>
-      <w:r>
-        <w:rPr>
-          <w:rFonts w:ascii="Bahnschrift Light" w:eastAsia="Bahnschrift Light" w:hAnsi="Bahnschrift Light" w:cs="Bahnschrift Light"/>
-        </w:rPr>
-        <w:t>metroid</w:t>
-      </w:r>
-      <w:proofErr w:type="spellEnd"/>
-      <w:r>
-        <w:rPr>
-          <w:rFonts w:ascii="Bahnschrift Light" w:eastAsia="Bahnschrift Light" w:hAnsi="Bahnschrift Light" w:cs="Bahnschrift Light"/>
-        </w:rPr>
-        <w:t xml:space="preserve"> game where it takes place in </w:t>
-      </w:r>
-      <w:r>
-        <w:rPr>
-          <w:rFonts w:ascii="Bahnschrift Light" w:eastAsia="Bahnschrift Light" w:hAnsi="Bahnschrift Light" w:cs="Bahnschrift Light"/>
-        </w:rPr>
-        <w:t xml:space="preserve">an </w:t>
-      </w:r>
-      <w:r>
-        <w:rPr>
-          <w:rFonts w:ascii="Bahnschrift Light" w:eastAsia="Bahnschrift Light" w:hAnsi="Bahnschrift Light" w:cs="Bahnschrift Light"/>
-        </w:rPr>
-        <w:t>underground bug-like world. It has an amazing combat where you can attack and parry enemies. The attacks are mainly close ranged. The visuals in th</w:t>
-      </w:r>
-      <w:r>
-        <w:rPr>
-          <w:rFonts w:ascii="Bahnschrift Light" w:eastAsia="Bahnschrift Light" w:hAnsi="Bahnschrift Light" w:cs="Bahnschrift Light"/>
-        </w:rPr>
-        <w:t>e game are</w:t>
-      </w:r>
-      <w:r>
-        <w:rPr>
-          <w:rFonts w:ascii="Bahnschrift Light" w:eastAsia="Bahnschrift Light" w:hAnsi="Bahnschrift Light" w:cs="Bahnschrift Light"/>
-        </w:rPr>
-        <w:t xml:space="preserve"> also stunning and the animations are incredibly satisfying to watch. The boss fights in hollow knight are one of the most memorable part of the games as it feels gratifying whenever you manage to beat a boss and it has a bunch of optional bosses</w:t>
-      </w:r>
-      <w:r>
-        <w:rPr>
-          <w:rFonts w:ascii="Bahnschrift Light" w:eastAsia="Bahnschrift Light" w:hAnsi="Bahnschrift Light" w:cs="Bahnschrift Light"/>
-        </w:rPr>
-        <w:t xml:space="preserve"> th</w:t>
-      </w:r>
-      <w:r>
-        <w:rPr>
-          <w:rFonts w:ascii="Bahnschrift Light" w:eastAsia="Bahnschrift Light" w:hAnsi="Bahnschrift Light" w:cs="Bahnschrift Light"/>
-        </w:rPr>
-        <w:t xml:space="preserve">at makes you want to continue playing the game even after finishing the main story. It also has a rich </w:t>
-      </w:r>
-      <w:r>
-        <w:rPr>
-          <w:rFonts w:ascii="Bahnschrift Light" w:eastAsia="Bahnschrift Light" w:hAnsi="Bahnschrift Light" w:cs="Bahnschrift Light"/>
-        </w:rPr>
-        <w:t>and complete story that you discover along your journey. The world of Hollow Knight is huge and beautiful and exploring the world of Hollow Knight is re</w:t>
-      </w:r>
-      <w:r>
-        <w:rPr>
-          <w:rFonts w:ascii="Bahnschrift Light" w:eastAsia="Bahnschrift Light" w:hAnsi="Bahnschrift Light" w:cs="Bahnschrift Light"/>
-        </w:rPr>
-        <w:t xml:space="preserve">ally unique and it will differ from each person because of the liberty of choices that you have. The exploration of Hollow Knight also feels very rewarding </w:t>
-      </w:r>
-      <w:r>
-        <w:rPr>
-          <w:rFonts w:ascii="Bahnschrift Light" w:eastAsia="Bahnschrift Light" w:hAnsi="Bahnschrift Light" w:cs="Bahnschrift Light"/>
-        </w:rPr>
-        <w:t>since you constantly find new upgrades. The movement in the game is also one of the main reasons wh</w:t>
-      </w:r>
-      <w:r>
-        <w:rPr>
-          <w:rFonts w:ascii="Bahnschrift Light" w:eastAsia="Bahnschrift Light" w:hAnsi="Bahnschrift Light" w:cs="Bahnschrift Light"/>
-        </w:rPr>
-        <w:t xml:space="preserve">y it doesn't get boring traversing such a big world with incredibly smooth movements technique at your disposal. </w:t>
-      </w:r>
-    </w:p>
-    <w:p>
-      <w:pPr>
-        <w:spacing w:line="360" w:lineRule="auto"/>
-        <w:rPr>
-          <w:rFonts w:ascii="Bahnschrift Light" w:eastAsia="Bahnschrift Light" w:hAnsi="Bahnschrift Light" w:cs="Bahnschrift Light"/>
-        </w:rPr>
-      </w:pPr>
-      <w:r>
-        <w:rPr>
-          <w:rFonts w:ascii="Bahnschrift Light" w:eastAsia="Bahnschrift Light" w:hAnsi="Bahnschrift Light" w:cs="Bahnschrift Light"/>
-        </w:rPr>
-        <w:t xml:space="preserve">Our game will try to have a combat system where you can parry attacks, a world with platform that you can use to your advantage, a satisfying </w:t>
-      </w:r>
-      <w:r>
-        <w:rPr>
-          <w:rFonts w:ascii="Bahnschrift Light" w:eastAsia="Bahnschrift Light" w:hAnsi="Bahnschrift Light" w:cs="Bahnschrift Light"/>
-        </w:rPr>
-        <w:t>movement system and upgrades to make the knight stronger.</w:t>
-      </w:r>
-    </w:p>
-    <w:p>
-      <w:pPr>
-        <w:spacing w:line="360" w:lineRule="auto"/>
-        <w:rPr>
-          <w:rFonts w:ascii="Bahnschrift Light" w:eastAsia="Bahnschrift Light" w:hAnsi="Bahnschrift Light" w:cs="Bahnschrift Light"/>
-        </w:rPr>
-      </w:pPr>
-    </w:p>
-    <w:p>
-      <w:pPr>
-        <w:spacing w:line="360" w:lineRule="auto"/>
-        <w:rPr>
-          <w:rFonts w:ascii="Bahnschrift Light" w:eastAsia="Bahnschrift Light" w:hAnsi="Bahnschrift Light" w:cs="Bahnschrift Light"/>
-        </w:rPr>
-      </w:pPr>
-      <w:r>
-        <w:rPr>
-          <w:rFonts w:ascii="Bahnschrift Light" w:eastAsia="Bahnschrift Light" w:hAnsi="Bahnschrift Light" w:cs="Bahnschrift Light"/>
+          <w:noProof/>
+        </w:rPr>
+        <w:drawing>
+          <wp:inline distT="0" distB="0" distL="0" distR="0" wp14:anchorId="3A125D54" wp14:editId="70D3F8B8">
+            <wp:extent cx="2847975" cy="1600200"/>
+            <wp:effectExtent l="0" t="0" r="0" b="0"/>
+            <wp:docPr id="10" name="Picture 10"/>
+            <wp:cNvGraphicFramePr>
+              <a:graphicFrameLocks xmlns:a="http://schemas.openxmlformats.org/drawingml/2006/main" noChangeAspect="1"/>
+            </wp:cNvGraphicFramePr>
+            <a:graphic xmlns:a="http://schemas.openxmlformats.org/drawingml/2006/main">
+              <a:graphicData uri="http://schemas.openxmlformats.org/drawingml/2006/picture">
+                <pic:pic xmlns:pic="http://schemas.openxmlformats.org/drawingml/2006/picture">
+                  <pic:nvPicPr>
+                    <pic:cNvPr id="0" name="Picture 15"/>
+                    <pic:cNvPicPr>
+                      <a:picLocks noChangeAspect="1" noChangeArrowheads="1"/>
+                    </pic:cNvPicPr>
+                  </pic:nvPicPr>
+                  <pic:blipFill>
+                    <a:blip r:embed="rId9">
+                      <a:extLst>
+                        <a:ext uri="{28A0092B-C50C-407E-A947-70E740481C1C}">
+                          <a14:useLocalDpi xmlns:a14="http://schemas.microsoft.com/office/drawing/2010/main" val="0"/>
+                        </a:ext>
+                      </a:extLst>
+                    </a:blip>
+                    <a:srcRect/>
+                    <a:stretch>
+                      <a:fillRect/>
+                    </a:stretch>
+                  </pic:blipFill>
+                  <pic:spPr bwMode="auto">
+                    <a:xfrm>
+                      <a:off x="0" y="0"/>
+                      <a:ext cx="2847975" cy="1600200"/>
+                    </a:xfrm>
+                    <a:prstGeom prst="rect">
+                      <a:avLst/>
+                    </a:prstGeom>
+                    <a:noFill/>
+                    <a:ln>
+                      <a:noFill/>
+                    </a:ln>
+                  </pic:spPr>
+                </pic:pic>
+              </a:graphicData>
+            </a:graphic>
+          </wp:inline>
+        </w:drawing>
+      </w:r>
+    </w:p>
+    <w:p>
+      <w:pPr>
+        <w:spacing w:line="360" w:lineRule="auto"/>
+        <w:rPr>
+          <w:rFonts w:ascii="Bahnschrift Light" w:eastAsia="Bahnschrift Light" w:hAnsi="Bahnschrift Light" w:cs="Bahnschrift Light"/>
+        </w:rPr>
+      </w:pPr>
+      <w:r>
+        <w:rPr>
+          <w:rFonts w:ascii="Bahnschrift Light" w:eastAsia="Bahnschrift Light" w:hAnsi="Bahnschrift Light" w:cs="Bahnschrift Light"/>
+        </w:rPr>
+        <w:t>Hollow Knight is a 2d metroid</w:t>
+      </w:r>
+      <w:r>
+        <w:rPr>
+          <w:rFonts w:ascii="Bahnschrift Light" w:eastAsia="Bahnschrift Light" w:hAnsi="Bahnschrift Light" w:cs="Bahnschrift Light"/>
+        </w:rPr>
+        <w:t>vania</w:t>
+      </w:r>
+      <w:r>
+        <w:rPr>
+          <w:rFonts w:ascii="Bahnschrift Light" w:eastAsia="Bahnschrift Light" w:hAnsi="Bahnschrift Light" w:cs="Bahnschrift Light"/>
+        </w:rPr>
+        <w:t xml:space="preserve"> game where it takes place in an underground bug-like world. It has an amazing combat where you can attack and parry enemies. The attacks are mainly close ranged. The visuals in the game are also stunning and the </w:t>
+      </w:r>
+      <w:r>
+        <w:rPr>
+          <w:rFonts w:ascii="Bahnschrift Light" w:eastAsia="Bahnschrift Light" w:hAnsi="Bahnschrift Light" w:cs="Bahnschrift Light"/>
+        </w:rPr>
+        <w:lastRenderedPageBreak/>
+        <w:t xml:space="preserve">animations are incredibly satisfying to watch. The boss fights in hollow knight are one of the most memorable part of the games as it feels gratifying whenever you manage to beat a boss and it has a bunch of optional bosses that makes you want to continue playing the game even after finishing the main story. It also has a rich and complete story that you discover along your journey. The world of Hollow Knight is huge and beautiful and exploring the world of Hollow Knight is really unique and it will differ from each person because of the liberty of choices that you have. The exploration of Hollow Knight also feels very rewarding since you constantly find new upgrades. The movement in the game is also one of the main reasons why it doesn't get boring traversing such a big world with incredibly smooth movements technique at your disposal. </w:t>
+      </w:r>
+    </w:p>
+    <w:p>
+      <w:pPr>
+        <w:spacing w:line="360" w:lineRule="auto"/>
+        <w:rPr>
+          <w:rFonts w:ascii="Bahnschrift Light" w:eastAsia="Bahnschrift Light" w:hAnsi="Bahnschrift Light" w:cs="Bahnschrift Light"/>
+        </w:rPr>
+      </w:pPr>
+      <w:r>
+        <w:rPr>
+          <w:rFonts w:ascii="Bahnschrift Light" w:eastAsia="Bahnschrift Light" w:hAnsi="Bahnschrift Light" w:cs="Bahnschrift Light"/>
+        </w:rPr>
+        <w:t>Our game will try to have a combat system where you can parry attacks, a world with platform that you can use to your advantage, a satisfying movement system and upgrades to make the knight stronger.</w:t>
+      </w:r>
+    </w:p>
+    <w:p>
+      <w:pPr>
+        <w:spacing w:line="360" w:lineRule="auto"/>
+        <w:rPr>
+          <w:rFonts w:ascii="Bahnschrift Light" w:eastAsia="Bahnschrift Light" w:hAnsi="Bahnschrift Light" w:cs="Bahnschrift Light"/>
+        </w:rPr>
+      </w:pPr>
+      <w:r>
+        <w:rPr>
+          <w:rFonts w:ascii="Bahnschrift Light" w:eastAsia="Bahnschrift Light" w:hAnsi="Bahnschrift Light" w:cs="Bahnschrift Light"/>
+          <w:noProof/>
+        </w:rPr>
+        <w:drawing>
+          <wp:inline distT="0" distB="0" distL="0" distR="0" wp14:anchorId="4FF17C5F" wp14:editId="2E76E164">
+            <wp:extent cx="2857500" cy="1600200"/>
+            <wp:effectExtent l="0" t="0" r="0" b="0"/>
+            <wp:docPr id="2" name="Picture 2"/>
+            <wp:cNvGraphicFramePr>
+              <a:graphicFrameLocks xmlns:a="http://schemas.openxmlformats.org/drawingml/2006/main" noChangeAspect="1"/>
+            </wp:cNvGraphicFramePr>
+            <a:graphic xmlns:a="http://schemas.openxmlformats.org/drawingml/2006/main">
+              <a:graphicData uri="http://schemas.openxmlformats.org/drawingml/2006/picture">
+                <pic:pic xmlns:pic="http://schemas.openxmlformats.org/drawingml/2006/picture">
+                  <pic:nvPicPr>
+                    <pic:cNvPr id="0" name="Picture 3"/>
+                    <pic:cNvPicPr>
+                      <a:picLocks noChangeAspect="1" noChangeArrowheads="1"/>
+                    </pic:cNvPicPr>
+                  </pic:nvPicPr>
+                  <pic:blipFill>
+                    <a:blip r:embed="rId10">
+                      <a:extLst>
+                        <a:ext uri="{28A0092B-C50C-407E-A947-70E740481C1C}">
+                          <a14:useLocalDpi xmlns:a14="http://schemas.microsoft.com/office/drawing/2010/main" val="0"/>
+                        </a:ext>
+                      </a:extLst>
+                    </a:blip>
+                    <a:srcRect/>
+                    <a:stretch>
+                      <a:fillRect/>
+                    </a:stretch>
+                  </pic:blipFill>
+                  <pic:spPr bwMode="auto">
+                    <a:xfrm>
+                      <a:off x="0" y="0"/>
+                      <a:ext cx="2857500" cy="1600200"/>
+                    </a:xfrm>
+                    <a:prstGeom prst="rect">
+                      <a:avLst/>
+                    </a:prstGeom>
+                    <a:noFill/>
+                    <a:ln>
+                      <a:noFill/>
+                    </a:ln>
+                  </pic:spPr>
+                </pic:pic>
+              </a:graphicData>
+            </a:graphic>
+          </wp:inline>
+        </w:drawing>
+      </w:r>
+      <w:r>
+        <w:rPr>
+          <w:rFonts w:ascii="Bahnschrift Light" w:eastAsia="Bahnschrift Light" w:hAnsi="Bahnschrift Light" w:cs="Bahnschrift Light"/>
+          <w:noProof/>
+        </w:rPr>
+        <w:drawing>
+          <wp:inline distT="0" distB="0" distL="0" distR="0" wp14:anchorId="767669AC" wp14:editId="11A6122B">
+            <wp:extent cx="2857500" cy="1600200"/>
+            <wp:effectExtent l="0" t="0" r="0" b="0"/>
+            <wp:docPr id="5" name="Picture 5"/>
+            <wp:cNvGraphicFramePr>
+              <a:graphicFrameLocks xmlns:a="http://schemas.openxmlformats.org/drawingml/2006/main" noChangeAspect="1"/>
+            </wp:cNvGraphicFramePr>
+            <a:graphic xmlns:a="http://schemas.openxmlformats.org/drawingml/2006/main">
+              <a:graphicData uri="http://schemas.openxmlformats.org/drawingml/2006/picture">
+                <pic:pic xmlns:pic="http://schemas.openxmlformats.org/drawingml/2006/picture">
+                  <pic:nvPicPr>
+                    <pic:cNvPr id="0" name="Picture 7"/>
+                    <pic:cNvPicPr>
+                      <a:picLocks noChangeAspect="1" noChangeArrowheads="1"/>
+                    </pic:cNvPicPr>
+                  </pic:nvPicPr>
+                  <pic:blipFill>
+                    <a:blip r:embed="rId11">
+                      <a:extLst>
+                        <a:ext uri="{28A0092B-C50C-407E-A947-70E740481C1C}">
+                          <a14:useLocalDpi xmlns:a14="http://schemas.microsoft.com/office/drawing/2010/main" val="0"/>
+                        </a:ext>
+                      </a:extLst>
+                    </a:blip>
+                    <a:srcRect/>
+                    <a:stretch>
+                      <a:fillRect/>
+                    </a:stretch>
+                  </pic:blipFill>
+                  <pic:spPr bwMode="auto">
+                    <a:xfrm>
+                      <a:off x="0" y="0"/>
+                      <a:ext cx="2857500" cy="1600200"/>
+                    </a:xfrm>
+                    <a:prstGeom prst="rect">
+                      <a:avLst/>
+                    </a:prstGeom>
+                    <a:noFill/>
+                    <a:ln>
+                      <a:noFill/>
+                    </a:ln>
+                  </pic:spPr>
+                </pic:pic>
+              </a:graphicData>
+            </a:graphic>
+          </wp:inline>
+        </w:drawing>
+      </w:r>
+    </w:p>
+    <w:p>
+      <w:pPr>
+        <w:spacing w:line="360" w:lineRule="auto"/>
+        <w:rPr>
+          <w:rFonts w:ascii="Bahnschrift Light" w:eastAsia="Bahnschrift Light" w:hAnsi="Bahnschrift Light" w:cs="Bahnschrift Light"/>
+        </w:rPr>
+      </w:pPr>
+    </w:p>
+    <w:p>
+      <w:pPr>
+        <w:pStyle w:val="Heading1"/>
+        <w:rPr>
+          <w:rStyle w:val="Strong"/>
+        </w:rPr>
+      </w:pPr>
+      <w:r>
+        <w:rPr>
+          <w:rStyle w:val="Strong"/>
         </w:rPr>
         <w:t>The Binding of Isaac</w:t>
+      </w:r>
+    </w:p>
+    <w:p>
+      <w:pPr>
+        <w:spacing w:line="360" w:lineRule="auto"/>
+        <w:rPr>
+          <w:rFonts w:ascii="Bahnschrift Light" w:eastAsia="Bahnschrift Light" w:hAnsi="Bahnschrift Light" w:cs="Bahnschrift Light"/>
+        </w:rPr>
+      </w:pPr>
+      <w:r>
+        <w:rPr>
+          <w:rFonts w:ascii="Bahnschrift Light" w:eastAsia="Bahnschrift Light" w:hAnsi="Bahnschrift Light" w:cs="Bahnschrift Light"/>
+        </w:rPr>
+        <w:t>The Binding of Isaac is a roguelike game that has a myriad of items that you can get through chests, shops and defeating boss. You can find the chests at random locations each time and sometimes it will be the basic chest while other times it will be the gold chest. The gold chest has better rewards than the basic one. Our game will have a similar system in which we will talk more about later.</w:t>
       </w:r>
     </w:p>
     <w:p>
@@ -664,16 +908,113 @@
       </w:pPr>
       <w:r>
         <w:rPr>
-          <w:rFonts w:ascii="Bahnschrift Light" w:eastAsia="Bahnschrift Light" w:hAnsi="Bahnschrift Light" w:cs="Bahnschrift Light"/>
+          <w:rFonts w:ascii="Baskerville Old Face" w:eastAsia="Baskerville Old Face" w:hAnsi="Baskerville Old Face" w:cs="Baskerville Old Face"/>
+          <w:noProof/>
+          <w:sz w:val="40"/>
+          <w:u w:val="single"/>
         </w:rPr>
         <w:lastRenderedPageBreak/>
-        <w:t xml:space="preserve">The Binding of Isaac is a roguelike game that has a myriad of items that you can get through chests, shops and defeating boss. You can find the chests at random locations each </w:t>
-      </w:r>
-      <w:r>
-        <w:rPr>
-          <w:rFonts w:ascii="Bahnschrift Light" w:eastAsia="Bahnschrift Light" w:hAnsi="Bahnschrift Light" w:cs="Bahnschrift Light"/>
-        </w:rPr>
-        <w:t>time and sometimes it will be the basic chest while other times it will be the gold chest. The gold chest has better rewards than the basic one. Our game will have a similar system in which we will talk more about later.</w:t>
+        <w:drawing>
+          <wp:inline distT="0" distB="0" distL="0" distR="0" wp14:anchorId="607FAD5E" wp14:editId="1705EBF2">
+            <wp:extent cx="2143125" cy="2143125"/>
+            <wp:effectExtent l="0" t="0" r="0" b="0"/>
+            <wp:docPr id="6" name="Picture 6"/>
+            <wp:cNvGraphicFramePr>
+              <a:graphicFrameLocks xmlns:a="http://schemas.openxmlformats.org/drawingml/2006/main" noChangeAspect="1"/>
+            </wp:cNvGraphicFramePr>
+            <a:graphic xmlns:a="http://schemas.openxmlformats.org/drawingml/2006/main">
+              <a:graphicData uri="http://schemas.openxmlformats.org/drawingml/2006/picture">
+                <pic:pic xmlns:pic="http://schemas.openxmlformats.org/drawingml/2006/picture">
+                  <pic:nvPicPr>
+                    <pic:cNvPr id="0" name="Picture 9"/>
+                    <pic:cNvPicPr>
+                      <a:picLocks noChangeAspect="1" noChangeArrowheads="1"/>
+                    </pic:cNvPicPr>
+                  </pic:nvPicPr>
+                  <pic:blipFill>
+                    <a:blip r:embed="rId12">
+                      <a:extLst>
+                        <a:ext uri="{28A0092B-C50C-407E-A947-70E740481C1C}">
+                          <a14:useLocalDpi xmlns:a14="http://schemas.microsoft.com/office/drawing/2010/main" val="0"/>
+                        </a:ext>
+                      </a:extLst>
+                    </a:blip>
+                    <a:srcRect/>
+                    <a:stretch>
+                      <a:fillRect/>
+                    </a:stretch>
+                  </pic:blipFill>
+                  <pic:spPr bwMode="auto">
+                    <a:xfrm>
+                      <a:off x="0" y="0"/>
+                      <a:ext cx="2143125" cy="2143125"/>
+                    </a:xfrm>
+                    <a:prstGeom prst="rect">
+                      <a:avLst/>
+                    </a:prstGeom>
+                    <a:noFill/>
+                    <a:ln>
+                      <a:noFill/>
+                    </a:ln>
+                  </pic:spPr>
+                </pic:pic>
+              </a:graphicData>
+            </a:graphic>
+          </wp:inline>
+        </w:drawing>
+      </w:r>
+      <w:r>
+        <w:rPr>
+          <w:noProof/>
+        </w:rPr>
+        <w:drawing>
+          <wp:inline distT="0" distB="0" distL="0" distR="0" wp14:anchorId="30D37B1B" wp14:editId="5BA0BC81">
+            <wp:extent cx="3590925" cy="2020663"/>
+            <wp:effectExtent l="0" t="0" r="0" b="0"/>
+            <wp:docPr id="8" name="Picture 8" descr="Binding of Isaac Rebirth (Rage Building - YouTube"/>
+            <wp:cNvGraphicFramePr>
+              <a:graphicFrameLocks xmlns:a="http://schemas.openxmlformats.org/drawingml/2006/main" noChangeAspect="1"/>
+            </wp:cNvGraphicFramePr>
+            <a:graphic xmlns:a="http://schemas.openxmlformats.org/drawingml/2006/main">
+              <a:graphicData uri="http://schemas.openxmlformats.org/drawingml/2006/picture">
+                <pic:pic xmlns:pic="http://schemas.openxmlformats.org/drawingml/2006/picture">
+                  <pic:nvPicPr>
+                    <pic:cNvPr id="0" name="Picture 11" descr="Binding of Isaac Rebirth (Rage Building - YouTube"/>
+                    <pic:cNvPicPr>
+                      <a:picLocks noChangeAspect="1" noChangeArrowheads="1"/>
+                    </pic:cNvPicPr>
+                  </pic:nvPicPr>
+                  <pic:blipFill>
+                    <a:blip r:embed="rId13">
+                      <a:extLst>
+                        <a:ext uri="{28A0092B-C50C-407E-A947-70E740481C1C}">
+                          <a14:useLocalDpi xmlns:a14="http://schemas.microsoft.com/office/drawing/2010/main" val="0"/>
+                        </a:ext>
+                      </a:extLst>
+                    </a:blip>
+                    <a:srcRect/>
+                    <a:stretch>
+                      <a:fillRect/>
+                    </a:stretch>
+                  </pic:blipFill>
+                  <pic:spPr bwMode="auto">
+                    <a:xfrm>
+                      <a:off x="0" y="0"/>
+                      <a:ext cx="3598410" cy="2024875"/>
+                    </a:xfrm>
+                    <a:prstGeom prst="rect">
+                      <a:avLst/>
+                    </a:prstGeom>
+                    <a:noFill/>
+                    <a:ln>
+                      <a:noFill/>
+                    </a:ln>
+                  </pic:spPr>
+                </pic:pic>
+              </a:graphicData>
+            </a:graphic>
+          </wp:inline>
+        </w:drawing>
       </w:r>
     </w:p>
     <w:p>
@@ -685,89 +1026,15 @@
           <w:u w:val="single"/>
         </w:rPr>
       </w:pPr>
-      <w:r>
+    </w:p>
+    <w:p>
+      <w:pPr>
+        <w:spacing w:line="360" w:lineRule="auto"/>
         <w:rPr>
           <w:rFonts w:ascii="Baskerville Old Face" w:eastAsia="Baskerville Old Face" w:hAnsi="Baskerville Old Face" w:cs="Baskerville Old Face"/>
           <w:sz w:val="40"/>
           <w:u w:val="single"/>
         </w:rPr>
-        <w:t>Player Composites</w:t>
-      </w:r>
-    </w:p>
-    <w:p>
-      <w:pPr>
-        <w:spacing w:line="360" w:lineRule="auto"/>
-        <w:rPr>
-          <w:rFonts w:ascii="Bahnschrift Light" w:eastAsia="Bahnschrift Light" w:hAnsi="Bahnschrift Light" w:cs="Bahnschrift Light"/>
-        </w:rPr>
-      </w:pPr>
-      <w:r>
-        <w:rPr>
-          <w:rFonts w:ascii="Bahnschrift Light" w:eastAsia="Bahnschrift Light" w:hAnsi="Bahnschrift Light" w:cs="Bahnschrift Light"/>
-        </w:rPr>
-        <w:t>"Lucas Pyrros, 18</w:t>
-      </w:r>
-      <w:r>
-        <w:rPr>
-          <w:rFonts w:ascii="Bahnschrift Light" w:eastAsia="Bahnschrift Light" w:hAnsi="Bahnschrift Light" w:cs="Bahnschrift Light"/>
-        </w:rPr>
-        <w:t xml:space="preserve">, student. Single. Student of Dawson College. Plays games often, about 3-4 times a week, usually with his friends on discord. He plays mostly on his PC but when he is not gaming, he is working out at the gym. He has a dual monitor set up with a </w:t>
-      </w:r>
-      <w:r>
-        <w:rPr>
-          <w:rFonts w:ascii="Bahnschrift Light" w:eastAsia="Bahnschrift Light" w:hAnsi="Bahnschrift Light" w:cs="Bahnschrift Light"/>
-        </w:rPr>
-        <w:t>relatively</w:t>
-      </w:r>
-      <w:r>
-        <w:rPr>
-          <w:rFonts w:ascii="Bahnschrift Light" w:eastAsia="Bahnschrift Light" w:hAnsi="Bahnschrift Light" w:cs="Bahnschrift Light"/>
-        </w:rPr>
-        <w:t xml:space="preserve"> </w:t>
-      </w:r>
-      <w:r>
-        <w:rPr>
-          <w:rFonts w:ascii="Bahnschrift Light" w:eastAsia="Bahnschrift Light" w:hAnsi="Bahnschrift Light" w:cs="Bahnschrift Light"/>
-        </w:rPr>
-        <w:t xml:space="preserve">powerful computer. He focuses on games that give him a challenge, regardless of the genre. He loves to learn the different mechanics of games and strives to improve them. His favourite shows are Death Note, Naruto and </w:t>
-      </w:r>
-      <w:r>
-        <w:rPr>
-          <w:rFonts w:ascii="Bahnschrift Light" w:eastAsia="Bahnschrift Light" w:hAnsi="Bahnschrift Light" w:cs="Bahnschrift Light"/>
-        </w:rPr>
-        <w:t>JoJo’s</w:t>
-      </w:r>
-      <w:r>
-        <w:rPr>
-          <w:rFonts w:ascii="Bahnschrift Light" w:eastAsia="Bahnschrift Light" w:hAnsi="Bahnschrift Light" w:cs="Bahnschrift Light"/>
-        </w:rPr>
-        <w:t xml:space="preserve"> </w:t>
-      </w:r>
-      <w:r>
-        <w:rPr>
-          <w:rFonts w:ascii="Bahnschrift Light" w:eastAsia="Bahnschrift Light" w:hAnsi="Bahnschrift Light" w:cs="Bahnschrift Light"/>
-        </w:rPr>
-        <w:t>Bizarre</w:t>
-      </w:r>
-      <w:r>
-        <w:rPr>
-          <w:rFonts w:ascii="Bahnschrift Light" w:eastAsia="Bahnschrift Light" w:hAnsi="Bahnschrift Light" w:cs="Bahnschrift Light"/>
-        </w:rPr>
-        <w:t xml:space="preserve"> Adventure. He doesn't w</w:t>
-      </w:r>
-      <w:r>
-        <w:rPr>
-          <w:rFonts w:ascii="Bahnschrift Light" w:eastAsia="Bahnschrift Light" w:hAnsi="Bahnschrift Light" w:cs="Bahnschrift Light"/>
-        </w:rPr>
-        <w:t>atch sports but he would if his friends do. He doesn't yet drive but he loves to party and drink."</w:t>
-      </w:r>
-    </w:p>
-    <w:p>
-      <w:pPr>
-        <w:spacing w:line="360" w:lineRule="auto"/>
-        <w:rPr>
-          <w:rFonts w:ascii="Bahnschrift Light" w:eastAsia="Bahnschrift Light" w:hAnsi="Bahnschrift Light" w:cs="Bahnschrift Light"/>
-        </w:rPr>
       </w:pPr>
     </w:p>
     <w:p>
@@ -781,78 +1048,116 @@
       </w:pPr>
       <w:r>
         <w:rPr>
-          <w:rFonts w:ascii="Bahnschrift Light" w:eastAsia="Bahnschrift Light" w:hAnsi="Bahnschrift Light" w:cs="Bahnschrift Light"/>
-        </w:rPr>
-        <w:t>"Justin Devries, 22, drop-out, but drives illegally on the side. He used to go to LaSalle but dropped out after just 2 semesters. When he is not on the stre</w:t>
-      </w:r>
-      <w:r>
-        <w:rPr>
-          <w:rFonts w:ascii="Bahnschrift Light" w:eastAsia="Bahnschrift Light" w:hAnsi="Bahnschrift Light" w:cs="Bahnschrift Light"/>
-        </w:rPr>
-        <w:t>ets illegally gambling and racing</w:t>
-      </w:r>
-      <w:r>
-        <w:rPr>
-          <w:rFonts w:ascii="Bahnschrift Light" w:eastAsia="Bahnschrift Light" w:hAnsi="Bahnschrift Light" w:cs="Bahnschrift Light"/>
-        </w:rPr>
-        <w:t xml:space="preserve">, he </w:t>
-      </w:r>
-      <w:r>
-        <w:rPr>
-          <w:rFonts w:ascii="Bahnschrift Light" w:eastAsia="Bahnschrift Light" w:hAnsi="Bahnschrift Light" w:cs="Bahnschrift Light"/>
-        </w:rPr>
-        <w:t xml:space="preserve">is home gaming with his friends. </w:t>
-      </w:r>
-      <w:r>
-        <w:rPr>
-          <w:rFonts w:ascii="Bahnschrift Light" w:eastAsia="Bahnschrift Light" w:hAnsi="Bahnschrift Light" w:cs="Bahnschrift Light"/>
-        </w:rPr>
-        <w:t>He also loves games like Elden Ring, and Cuphead. He watches bodybuilding videos while playing his games on the side. His f</w:t>
-      </w:r>
-      <w:r>
-        <w:rPr>
-          <w:rFonts w:ascii="Bahnschrift Light" w:eastAsia="Bahnschrift Light" w:hAnsi="Bahnschrift Light" w:cs="Bahnschrift Light"/>
-        </w:rPr>
-        <w:t xml:space="preserve">avourite TV shows are Attack on Titan, Naruto and Hunter x Hunter. He drives a RX7. He drinks not often, but in large </w:t>
-      </w:r>
-      <w:r>
-        <w:rPr>
-          <w:rFonts w:ascii="Bahnschrift Light" w:eastAsia="Bahnschrift Light" w:hAnsi="Bahnschrift Light" w:cs="Bahnschrift Light"/>
-        </w:rPr>
-        <w:t>quantities</w:t>
-      </w:r>
-      <w:r>
-        <w:rPr>
-          <w:rFonts w:ascii="Bahnschrift Light" w:eastAsia="Bahnschrift Light" w:hAnsi="Bahnschrift Light" w:cs="Bahnschrift Light"/>
-        </w:rPr>
-        <w:t>."</w:t>
-      </w:r>
-    </w:p>
-    <w:p>
-      <w:pPr>
-        <w:spacing w:after="0" w:line="360" w:lineRule="auto"/>
-        <w:ind w:left="720"/>
-        <w:rPr>
-          <w:rFonts w:ascii="Bahnschrift Light" w:eastAsia="Bahnschrift Light" w:hAnsi="Bahnschrift Light" w:cs="Bahnschrift Light"/>
-        </w:rPr>
-      </w:pPr>
-    </w:p>
-    <w:p>
-      <w:pPr>
-        <w:spacing w:line="360" w:lineRule="auto"/>
-        <w:rPr>
           <w:rFonts w:ascii="Baskerville Old Face" w:eastAsia="Baskerville Old Face" w:hAnsi="Baskerville Old Face" w:cs="Baskerville Old Face"/>
           <w:sz w:val="40"/>
           <w:u w:val="single"/>
         </w:rPr>
-      </w:pPr>
-      <w:r>
+        <w:t>Player Composites</w:t>
+      </w:r>
+    </w:p>
+    <w:p>
+      <w:pPr>
+        <w:spacing w:line="360" w:lineRule="auto"/>
+        <w:rPr>
+          <w:rFonts w:ascii="Bahnschrift Light" w:eastAsia="Bahnschrift Light" w:hAnsi="Bahnschrift Light" w:cs="Bahnschrift Light"/>
+        </w:rPr>
+      </w:pPr>
+      <w:r>
+        <w:rPr>
+          <w:rFonts w:ascii="Bahnschrift Light" w:eastAsia="Bahnschrift Light" w:hAnsi="Bahnschrift Light" w:cs="Bahnschrift Light"/>
+        </w:rPr>
+        <w:t xml:space="preserve">"Lucas Pyrros, 18, student. Single. Student of Dawson College. Plays games often, about 3-4 times a week, usually with his friends on discord. He plays mostly on his PC but when he is not gaming, he is working out at the gym. He has a dual monitor set up with a </w:t>
+      </w:r>
+      <w:r>
+        <w:rPr>
+          <w:rFonts w:ascii="Bahnschrift Light" w:eastAsia="Bahnschrift Light" w:hAnsi="Bahnschrift Light" w:cs="Bahnschrift Light"/>
+        </w:rPr>
+        <w:t>relatively</w:t>
+      </w:r>
+      <w:r>
+        <w:rPr>
+          <w:rFonts w:ascii="Bahnschrift Light" w:eastAsia="Bahnschrift Light" w:hAnsi="Bahnschrift Light" w:cs="Bahnschrift Light"/>
+        </w:rPr>
+        <w:t xml:space="preserve"> powerful computer. He focuses on games that give him a challenge, regardless of the genre. He loves to learn the different mechanics of games and strives to improve them. His favourite shows are Death Note, Naruto and </w:t>
+      </w:r>
+      <w:r>
+        <w:rPr>
+          <w:rFonts w:ascii="Bahnschrift Light" w:eastAsia="Bahnschrift Light" w:hAnsi="Bahnschrift Light" w:cs="Bahnschrift Light"/>
+        </w:rPr>
+        <w:t>JoJo’s</w:t>
+      </w:r>
+      <w:r>
+        <w:rPr>
+          <w:rFonts w:ascii="Bahnschrift Light" w:eastAsia="Bahnschrift Light" w:hAnsi="Bahnschrift Light" w:cs="Bahnschrift Light"/>
+        </w:rPr>
+        <w:t xml:space="preserve"> </w:t>
+      </w:r>
+      <w:r>
+        <w:rPr>
+          <w:rFonts w:ascii="Bahnschrift Light" w:eastAsia="Bahnschrift Light" w:hAnsi="Bahnschrift Light" w:cs="Bahnschrift Light"/>
+        </w:rPr>
+        <w:t>Bizarre</w:t>
+      </w:r>
+      <w:r>
+        <w:rPr>
+          <w:rFonts w:ascii="Bahnschrift Light" w:eastAsia="Bahnschrift Light" w:hAnsi="Bahnschrift Light" w:cs="Bahnschrift Light"/>
+        </w:rPr>
+        <w:t xml:space="preserve"> Adventure. He doesn't watch sports but he would if his friends do. He doesn't yet drive but he loves to party and drink."</w:t>
+      </w:r>
+    </w:p>
+    <w:p>
+      <w:pPr>
+        <w:spacing w:line="360" w:lineRule="auto"/>
+        <w:rPr>
+          <w:rFonts w:ascii="Bahnschrift Light" w:eastAsia="Bahnschrift Light" w:hAnsi="Bahnschrift Light" w:cs="Bahnschrift Light"/>
+        </w:rPr>
+      </w:pPr>
+    </w:p>
+    <w:p>
+      <w:pPr>
+        <w:spacing w:line="360" w:lineRule="auto"/>
         <w:rPr>
           <w:rFonts w:ascii="Baskerville Old Face" w:eastAsia="Baskerville Old Face" w:hAnsi="Baskerville Old Face" w:cs="Baskerville Old Face"/>
           <w:sz w:val="40"/>
           <w:u w:val="single"/>
         </w:rPr>
-        <w:t>Goal</w:t>
+      </w:pPr>
+      <w:r>
+        <w:rPr>
+          <w:rFonts w:ascii="Bahnschrift Light" w:eastAsia="Bahnschrift Light" w:hAnsi="Bahnschrift Light" w:cs="Bahnschrift Light"/>
+        </w:rPr>
+        <w:t>"Justin Devries, 22, drop-out, but drives illegally on the side. He used to go to LaSalle but dropped out after just 2 semesters. When he is not on the streets illegally gambling and racing</w:t>
+      </w:r>
+      <w:r>
+        <w:rPr>
+          <w:rFonts w:ascii="Bahnschrift Light" w:eastAsia="Bahnschrift Light" w:hAnsi="Bahnschrift Light" w:cs="Bahnschrift Light"/>
+        </w:rPr>
+        <w:t xml:space="preserve">, he </w:t>
+      </w:r>
+      <w:r>
+        <w:rPr>
+          <w:rFonts w:ascii="Bahnschrift Light" w:eastAsia="Bahnschrift Light" w:hAnsi="Bahnschrift Light" w:cs="Bahnschrift Light"/>
+        </w:rPr>
+        <w:t xml:space="preserve">is home gaming with his friends. He also loves games like Elden Ring, and Cuphead. He watches bodybuilding videos while playing his games on the side. His </w:t>
+      </w:r>
+      <w:r>
+        <w:rPr>
+          <w:rFonts w:ascii="Bahnschrift Light" w:eastAsia="Bahnschrift Light" w:hAnsi="Bahnschrift Light" w:cs="Bahnschrift Light"/>
+        </w:rPr>
+        <w:lastRenderedPageBreak/>
+        <w:t xml:space="preserve">favourite TV shows are Attack on Titan, Naruto and Hunter x Hunter. He drives a RX7. He drinks not often, but in large </w:t>
+      </w:r>
+      <w:r>
+        <w:rPr>
+          <w:rFonts w:ascii="Bahnschrift Light" w:eastAsia="Bahnschrift Light" w:hAnsi="Bahnschrift Light" w:cs="Bahnschrift Light"/>
+        </w:rPr>
+        <w:t>quantities</w:t>
+      </w:r>
+      <w:r>
+        <w:rPr>
+          <w:rFonts w:ascii="Bahnschrift Light" w:eastAsia="Bahnschrift Light" w:hAnsi="Bahnschrift Light" w:cs="Bahnschrift Light"/>
+        </w:rPr>
+        <w:t>."</w:t>
       </w:r>
     </w:p>
     <w:p>
@@ -863,12 +1168,6 @@
           <w:rFonts w:ascii="Bahnschrift Light" w:eastAsia="Bahnschrift Light" w:hAnsi="Bahnschrift Light" w:cs="Bahnschrift Light"/>
         </w:rPr>
       </w:pPr>
-      <w:r>
-        <w:rPr>
-          <w:rFonts w:ascii="Bahnschrift Light" w:eastAsia="Bahnschrift Light" w:hAnsi="Bahnschrift Light" w:cs="Bahnschrift Light"/>
-        </w:rPr>
-        <w:t xml:space="preserve">The goal of the game is to defeat the boss of the castle at the end of the game. </w:t>
-      </w:r>
     </w:p>
     <w:p>
       <w:pPr>
@@ -879,485 +1178,39 @@
           <w:u w:val="single"/>
         </w:rPr>
       </w:pPr>
-    </w:p>
-    <w:p>
-      <w:pPr>
-        <w:spacing w:line="360" w:lineRule="auto"/>
+      <w:r>
         <w:rPr>
           <w:rFonts w:ascii="Baskerville Old Face" w:eastAsia="Baskerville Old Face" w:hAnsi="Baskerville Old Face" w:cs="Baskerville Old Face"/>
           <w:sz w:val="40"/>
           <w:u w:val="single"/>
         </w:rPr>
-      </w:pPr>
-      <w:r>
+        <w:t>Goal</w:t>
+      </w:r>
+    </w:p>
+    <w:p>
+      <w:pPr>
+        <w:spacing w:after="0" w:line="360" w:lineRule="auto"/>
+        <w:ind w:left="720"/>
+        <w:rPr>
+          <w:rFonts w:ascii="Bahnschrift Light" w:eastAsia="Bahnschrift Light" w:hAnsi="Bahnschrift Light" w:cs="Bahnschrift Light"/>
+        </w:rPr>
+      </w:pPr>
+      <w:r>
+        <w:rPr>
+          <w:rFonts w:ascii="Bahnschrift Light" w:eastAsia="Bahnschrift Light" w:hAnsi="Bahnschrift Light" w:cs="Bahnschrift Light"/>
+        </w:rPr>
+        <w:t xml:space="preserve">The goal of the game is to defeat the boss of the castle at the end of the game. </w:t>
+      </w:r>
+    </w:p>
+    <w:p>
+      <w:pPr>
+        <w:spacing w:line="360" w:lineRule="auto"/>
         <w:rPr>
           <w:rFonts w:ascii="Baskerville Old Face" w:eastAsia="Baskerville Old Face" w:hAnsi="Baskerville Old Face" w:cs="Baskerville Old Face"/>
           <w:sz w:val="40"/>
           <w:u w:val="single"/>
         </w:rPr>
-        <w:lastRenderedPageBreak/>
-        <w:t>The Mechanics</w:t>
-      </w:r>
-    </w:p>
-    <w:p>
-      <w:pPr>
-        <w:spacing w:line="360" w:lineRule="auto"/>
-        <w:rPr>
-          <w:rFonts w:ascii="Bahnschrift Light" w:eastAsia="Bahnschrift Light" w:hAnsi="Bahnschrift Light" w:cs="Bahnschrift Light"/>
-        </w:rPr>
-      </w:pPr>
-      <w:r>
-        <w:rPr>
-          <w:rFonts w:ascii="Bahnschrift Light" w:eastAsia="Bahnschrift Light" w:hAnsi="Bahnschrift Light" w:cs="Bahnschrift Light"/>
-        </w:rPr>
-        <w:t xml:space="preserve">For the </w:t>
-      </w:r>
-      <w:r>
-        <w:rPr>
-          <w:rFonts w:ascii="Bahnschrift Light" w:eastAsia="Bahnschrift Light" w:hAnsi="Bahnschrift Light" w:cs="Bahnschrift Light"/>
-        </w:rPr>
-        <w:t>fighting mechanics of the game, we will have 2 central mechanics:</w:t>
-      </w:r>
-    </w:p>
-    <w:p>
-      <w:pPr>
-        <w:spacing w:line="360" w:lineRule="auto"/>
-        <w:rPr>
-          <w:rFonts w:ascii="Bahnschrift Light" w:eastAsia="Bahnschrift Light" w:hAnsi="Bahnschrift Light" w:cs="Bahnschrift Light"/>
-        </w:rPr>
-      </w:pPr>
-      <w:r>
-        <w:rPr>
-          <w:rFonts w:ascii="Bahnschrift Light" w:eastAsia="Bahnschrift Light" w:hAnsi="Bahnschrift Light" w:cs="Bahnschrift Light"/>
-        </w:rPr>
-        <w:t xml:space="preserve">The first one will be the basic </w:t>
-      </w:r>
-      <w:r>
-        <w:rPr>
-          <w:rFonts w:ascii="Bahnschrift Light" w:eastAsia="Bahnschrift Light" w:hAnsi="Bahnschrift Light" w:cs="Bahnschrift Light"/>
-        </w:rPr>
-        <w:t>attack;</w:t>
-      </w:r>
-      <w:r>
-        <w:rPr>
-          <w:rFonts w:ascii="Bahnschrift Light" w:eastAsia="Bahnschrift Light" w:hAnsi="Bahnschrift Light" w:cs="Bahnschrift Light"/>
-        </w:rPr>
-        <w:t xml:space="preserve"> the basic attack will only be able to attack left and right depending on the direction that the character is facing. The basic/starting stats of the s</w:t>
-      </w:r>
-      <w:r>
-        <w:rPr>
-          <w:rFonts w:ascii="Bahnschrift Light" w:eastAsia="Bahnschrift Light" w:hAnsi="Bahnschrift Light" w:cs="Bahnschrift Light"/>
-        </w:rPr>
-        <w:t xml:space="preserve">tarting weapon will be a </w:t>
-      </w:r>
-      <w:r>
-        <w:rPr>
-          <w:rFonts w:ascii="Bahnschrift Light" w:eastAsia="Bahnschrift Light" w:hAnsi="Bahnschrift Light" w:cs="Bahnschrift Light"/>
-          <w:u w:val="single"/>
-        </w:rPr>
-        <w:t>short-range</w:t>
-      </w:r>
-      <w:r>
-        <w:rPr>
-          <w:rFonts w:ascii="Bahnschrift Light" w:eastAsia="Bahnschrift Light" w:hAnsi="Bahnschrift Light" w:cs="Bahnschrift Light"/>
-          <w:u w:val="single"/>
-        </w:rPr>
-        <w:t xml:space="preserve"> melee attack that is fast</w:t>
-      </w:r>
-      <w:r>
-        <w:rPr>
-          <w:rFonts w:ascii="Bahnschrift Light" w:eastAsia="Bahnschrift Light" w:hAnsi="Bahnschrift Light" w:cs="Bahnschrift Light"/>
-        </w:rPr>
-        <w:t xml:space="preserve"> and need to attack a </w:t>
-      </w:r>
-      <w:r>
-        <w:rPr>
-          <w:rFonts w:ascii="Bahnschrift Light" w:eastAsia="Bahnschrift Light" w:hAnsi="Bahnschrift Light" w:cs="Bahnschrift Light"/>
-        </w:rPr>
-        <w:t>normal enemy</w:t>
-      </w:r>
-      <w:r>
-        <w:rPr>
-          <w:rFonts w:ascii="Bahnschrift Light" w:eastAsia="Bahnschrift Light" w:hAnsi="Bahnschrift Light" w:cs="Bahnschrift Light"/>
-        </w:rPr>
-        <w:t xml:space="preserve"> about (5) times to kill them and it will take about approximately (60) attack hits to kill the boss. You can attack using “Left click” on the mouse or by usi</w:t>
-      </w:r>
-      <w:r>
-        <w:rPr>
-          <w:rFonts w:ascii="Bahnschrift Light" w:eastAsia="Bahnschrift Light" w:hAnsi="Bahnschrift Light" w:cs="Bahnschrift Light"/>
-        </w:rPr>
-        <w:t>ng “J”.</w:t>
-      </w:r>
-    </w:p>
-    <w:p>
-      <w:pPr>
-        <w:spacing w:line="360" w:lineRule="auto"/>
-        <w:rPr>
-          <w:rFonts w:ascii="Bahnschrift Light" w:eastAsia="Bahnschrift Light" w:hAnsi="Bahnschrift Light" w:cs="Bahnschrift Light"/>
-        </w:rPr>
-      </w:pPr>
-    </w:p>
-    <w:p>
-      <w:pPr>
-        <w:spacing w:line="360" w:lineRule="auto"/>
-        <w:rPr>
-          <w:rFonts w:ascii="Bahnschrift Light" w:eastAsia="Bahnschrift Light" w:hAnsi="Bahnschrift Light" w:cs="Bahnschrift Light"/>
-        </w:rPr>
-      </w:pPr>
-      <w:r>
-        <w:rPr>
-          <w:rFonts w:ascii="Bahnschrift Light" w:eastAsia="Bahnschrift Light" w:hAnsi="Bahnschrift Light" w:cs="Bahnschrift Light"/>
-        </w:rPr>
-        <w:t>The second one will be the movement. You will be able to move left and right, jump once, dash, dropping down a platform.</w:t>
-      </w:r>
-    </w:p>
-    <w:p>
-      <w:pPr>
-        <w:spacing w:line="360" w:lineRule="auto"/>
-        <w:rPr>
-          <w:rFonts w:ascii="Bahnschrift Light" w:eastAsia="Bahnschrift Light" w:hAnsi="Bahnschrift Light" w:cs="Bahnschrift Light"/>
-        </w:rPr>
-      </w:pPr>
-      <w:r>
-        <w:rPr>
-          <w:rFonts w:ascii="Bahnschrift Light" w:eastAsia="Bahnschrift Light" w:hAnsi="Bahnschrift Light" w:cs="Bahnschrift Light"/>
-        </w:rPr>
-        <w:t xml:space="preserve"> You can move the character left by using the key “A” or “Left arrow” and you can move the character to the right by using the key “D” or “Right arrow”. The character can move the character left and right when he is on the ground or in the air, however on </w:t>
-      </w:r>
-      <w:r>
-        <w:rPr>
-          <w:rFonts w:ascii="Bahnschrift Light" w:eastAsia="Bahnschrift Light" w:hAnsi="Bahnschrift Light" w:cs="Bahnschrift Light"/>
-        </w:rPr>
-        <w:t xml:space="preserve">the ground the character will move at normal speed but in the </w:t>
-      </w:r>
-      <w:r>
-        <w:rPr>
-          <w:rFonts w:ascii="Bahnschrift Light" w:eastAsia="Bahnschrift Light" w:hAnsi="Bahnschrift Light" w:cs="Bahnschrift Light"/>
-        </w:rPr>
-        <w:t>air,</w:t>
-      </w:r>
-      <w:r>
-        <w:rPr>
-          <w:rFonts w:ascii="Bahnschrift Light" w:eastAsia="Bahnschrift Light" w:hAnsi="Bahnschrift Light" w:cs="Bahnschrift Light"/>
-        </w:rPr>
-        <w:t xml:space="preserve"> it will hinder the speed. </w:t>
-      </w:r>
-    </w:p>
-    <w:p>
-      <w:pPr>
-        <w:spacing w:line="360" w:lineRule="auto"/>
-        <w:rPr>
-          <w:rFonts w:ascii="Bahnschrift Light" w:eastAsia="Bahnschrift Light" w:hAnsi="Bahnschrift Light" w:cs="Bahnschrift Light"/>
-        </w:rPr>
-      </w:pPr>
-      <w:r>
-        <w:rPr>
-          <w:rFonts w:ascii="Bahnschrift Light" w:eastAsia="Bahnschrift Light" w:hAnsi="Bahnschrift Light" w:cs="Bahnschrift Light"/>
-        </w:rPr>
-        <w:t xml:space="preserve">The character can’t go through walls and when it is standing on a platform he will not fall through. </w:t>
-      </w:r>
-      <w:r>
-        <w:rPr>
-          <w:rFonts w:ascii="Bahnschrift Light" w:eastAsia="Bahnschrift Light" w:hAnsi="Bahnschrift Light" w:cs="Bahnschrift Light"/>
-        </w:rPr>
-        <w:t>However,</w:t>
-      </w:r>
-      <w:r>
-        <w:rPr>
-          <w:rFonts w:ascii="Bahnschrift Light" w:eastAsia="Bahnschrift Light" w:hAnsi="Bahnschrift Light" w:cs="Bahnschrift Light"/>
-        </w:rPr>
-        <w:t xml:space="preserve"> the character can fall down certain platform if they p</w:t>
-      </w:r>
-      <w:r>
-        <w:rPr>
-          <w:rFonts w:ascii="Bahnschrift Light" w:eastAsia="Bahnschrift Light" w:hAnsi="Bahnschrift Light" w:cs="Bahnschrift Light"/>
-        </w:rPr>
-        <w:t>ress “S” or “Down key” and “Space</w:t>
-      </w:r>
-      <w:r>
-        <w:rPr>
-          <w:rFonts w:ascii="Bahnschrift Light" w:eastAsia="Bahnschrift Light" w:hAnsi="Bahnschrift Light" w:cs="Bahnschrift Light"/>
-        </w:rPr>
-        <w:t>”.</w:t>
-      </w:r>
-      <w:r>
-        <w:rPr>
-          <w:rFonts w:ascii="Bahnschrift Light" w:eastAsia="Bahnschrift Light" w:hAnsi="Bahnschrift Light" w:cs="Bahnschrift Light"/>
-        </w:rPr>
-        <w:t xml:space="preserve"> </w:t>
-      </w:r>
-    </w:p>
-    <w:p>
-      <w:pPr>
-        <w:spacing w:line="360" w:lineRule="auto"/>
-        <w:rPr>
-          <w:rFonts w:ascii="Bahnschrift Light" w:eastAsia="Bahnschrift Light" w:hAnsi="Bahnschrift Light" w:cs="Bahnschrift Light"/>
-        </w:rPr>
-      </w:pPr>
-      <w:r>
-        <w:rPr>
-          <w:rFonts w:ascii="Bahnschrift Light" w:eastAsia="Bahnschrift Light" w:hAnsi="Bahnschrift Light" w:cs="Bahnschrift Light"/>
-        </w:rPr>
-        <w:t xml:space="preserve">The jump can be used only once before touching the ground again. It will be activated by using the “Space” key. When the character jumps, he will go up and down with a gravity mechanic. </w:t>
-      </w:r>
-    </w:p>
-    <w:p>
-      <w:pPr>
-        <w:spacing w:line="360" w:lineRule="auto"/>
-        <w:rPr>
-          <w:rFonts w:ascii="Bahnschrift Light" w:eastAsia="Bahnschrift Light" w:hAnsi="Bahnschrift Light" w:cs="Bahnschrift Light"/>
-        </w:rPr>
-      </w:pPr>
-      <w:r>
-        <w:rPr>
-          <w:rFonts w:ascii="Bahnschrift Light" w:eastAsia="Bahnschrift Light" w:hAnsi="Bahnschrift Light" w:cs="Bahnschrift Light"/>
-        </w:rPr>
-        <w:t>Dashing in the game will be act</w:t>
-      </w:r>
-      <w:r>
-        <w:rPr>
-          <w:rFonts w:ascii="Bahnschrift Light" w:eastAsia="Bahnschrift Light" w:hAnsi="Bahnschrift Light" w:cs="Bahnschrift Light"/>
-        </w:rPr>
-        <w:t>ivated with the “Shift” and it has a small cooldown. During the dash phase you will be invulnerable and you will traverse a short distance very quickly and phase through enemies.</w:t>
-      </w:r>
-    </w:p>
-    <w:p>
-      <w:pPr>
-        <w:spacing w:line="360" w:lineRule="auto"/>
-        <w:rPr>
-          <w:rFonts w:ascii="Bahnschrift Light" w:eastAsia="Bahnschrift Light" w:hAnsi="Bahnschrift Light" w:cs="Bahnschrift Light"/>
-        </w:rPr>
-      </w:pPr>
-    </w:p>
-    <w:p>
-      <w:pPr>
-        <w:spacing w:line="360" w:lineRule="auto"/>
-        <w:rPr>
-          <w:rFonts w:ascii="Bahnschrift Light" w:eastAsia="Bahnschrift Light" w:hAnsi="Bahnschrift Light" w:cs="Bahnschrift Light"/>
-        </w:rPr>
-      </w:pPr>
-      <w:r>
-        <w:rPr>
-          <w:rFonts w:ascii="Bahnschrift Light" w:eastAsia="Bahnschrift Light" w:hAnsi="Bahnschrift Light" w:cs="Bahnschrift Light"/>
-        </w:rPr>
-        <w:lastRenderedPageBreak/>
-        <w:t>The Second core mechanic is the parry mechanic of the game, it will be the m</w:t>
-      </w:r>
-      <w:r>
-        <w:rPr>
-          <w:rFonts w:ascii="Bahnschrift Light" w:eastAsia="Bahnschrift Light" w:hAnsi="Bahnschrift Light" w:cs="Bahnschrift Light"/>
-        </w:rPr>
-        <w:t xml:space="preserve">ain defense mechanic of the game. It could also help you attack since it will stun the enemies, making the enemy unable to move for a short period of time, and you can take advantage of it. You can use parry by right clicking the mouse or by using “K”. In </w:t>
-      </w:r>
-      <w:r>
-        <w:rPr>
-          <w:rFonts w:ascii="Bahnschrift Light" w:eastAsia="Bahnschrift Light" w:hAnsi="Bahnschrift Light" w:cs="Bahnschrift Light"/>
-        </w:rPr>
-        <w:t>order to parry an attack, you have to parry during the enemy’s attack. However, you will have a small cooldown before being able to parry again. If the enemy is stunned, it will take (1.5x time) more damage.</w:t>
-      </w:r>
-      <w:r>
-        <w:rPr>
-          <w:rFonts w:ascii="Bahnschrift Light" w:eastAsia="Bahnschrift Light" w:hAnsi="Bahnschrift Light" w:cs="Bahnschrift Light"/>
-        </w:rPr>
-        <w:tab/>
-      </w:r>
-      <w:r>
-        <w:rPr>
-          <w:rFonts w:ascii="Bahnschrift Light" w:eastAsia="Bahnschrift Light" w:hAnsi="Bahnschrift Light" w:cs="Bahnschrift Light"/>
-        </w:rPr>
-        <w:tab/>
-      </w:r>
-    </w:p>
-    <w:p>
-      <w:pPr>
-        <w:spacing w:line="360" w:lineRule="auto"/>
-        <w:rPr>
-          <w:rFonts w:ascii="Bahnschrift Light" w:eastAsia="Bahnschrift Light" w:hAnsi="Bahnschrift Light" w:cs="Bahnschrift Light"/>
-        </w:rPr>
-      </w:pPr>
-      <w:r>
-        <w:rPr>
-          <w:rFonts w:ascii="Bahnschrift Light" w:eastAsia="Bahnschrift Light" w:hAnsi="Bahnschrift Light" w:cs="Bahnschrift Light"/>
-        </w:rPr>
-        <w:t xml:space="preserve">For the enemy, it will take (1) parry to stun </w:t>
-      </w:r>
-      <w:r>
-        <w:rPr>
-          <w:rFonts w:ascii="Bahnschrift Light" w:eastAsia="Bahnschrift Light" w:hAnsi="Bahnschrift Light" w:cs="Bahnschrift Light"/>
-        </w:rPr>
-        <w:t>them, and for the boss, it will take (3) parries to stun it.</w:t>
-      </w:r>
-    </w:p>
-    <w:p>
-      <w:pPr>
-        <w:spacing w:line="360" w:lineRule="auto"/>
-        <w:rPr>
-          <w:rFonts w:ascii="Bahnschrift Light" w:eastAsia="Bahnschrift Light" w:hAnsi="Bahnschrift Light" w:cs="Bahnschrift Light"/>
-        </w:rPr>
-      </w:pPr>
-      <w:r>
-        <w:rPr>
-          <w:rFonts w:ascii="Bahnschrift Light" w:eastAsia="Bahnschrift Light" w:hAnsi="Bahnschrift Light" w:cs="Bahnschrift Light"/>
-        </w:rPr>
-        <w:t>The third core mechanic of the game is the looting. To loot you will have to search around the castle for chest which will contain a random piece of equipment. When you find a chest, you attack i</w:t>
-      </w:r>
-      <w:r>
-        <w:rPr>
-          <w:rFonts w:ascii="Bahnschrift Light" w:eastAsia="Bahnschrift Light" w:hAnsi="Bahnschrift Light" w:cs="Bahnschrift Light"/>
-        </w:rPr>
-        <w:t>t to open the chest. After you attack the chest, the chest will be destroyed so you can’t open it again and it will drop the loot. The possible loots are armors, weapons and potions.</w:t>
-      </w:r>
-    </w:p>
-    <w:p>
-      <w:pPr>
-        <w:spacing w:line="360" w:lineRule="auto"/>
-        <w:rPr>
-          <w:rFonts w:ascii="Bahnschrift Light" w:eastAsia="Bahnschrift Light" w:hAnsi="Bahnschrift Light" w:cs="Bahnschrift Light"/>
-        </w:rPr>
-      </w:pPr>
-      <w:r>
-        <w:rPr>
-          <w:rFonts w:ascii="Bahnschrift Light" w:eastAsia="Bahnschrift Light" w:hAnsi="Bahnschrift Light" w:cs="Bahnschrift Light"/>
-        </w:rPr>
-        <w:t>The better the equipment is, the less likely you are to get the equipment</w:t>
-      </w:r>
-      <w:r>
-        <w:rPr>
-          <w:rFonts w:ascii="Bahnschrift Light" w:eastAsia="Bahnschrift Light" w:hAnsi="Bahnschrift Light" w:cs="Bahnschrift Light"/>
-        </w:rPr>
-        <w:t xml:space="preserve">. There will have 3 tiers of chests. </w:t>
-      </w:r>
-    </w:p>
-    <w:p>
-      <w:pPr>
-        <w:spacing w:line="360" w:lineRule="auto"/>
-        <w:rPr>
-          <w:rFonts w:ascii="Bahnschrift Light" w:eastAsia="Bahnschrift Light" w:hAnsi="Bahnschrift Light" w:cs="Bahnschrift Light"/>
-        </w:rPr>
-      </w:pPr>
-      <w:r>
-        <w:rPr>
-          <w:rFonts w:ascii="Bahnschrift Light" w:eastAsia="Bahnschrift Light" w:hAnsi="Bahnschrift Light" w:cs="Bahnschrift Light"/>
-        </w:rPr>
-        <w:t xml:space="preserve">The first tier (IRON) will contain 1 item, and have the least chance to get a good reward. </w:t>
-      </w:r>
-    </w:p>
-    <w:p>
-      <w:pPr>
-        <w:spacing w:line="360" w:lineRule="auto"/>
-        <w:rPr>
-          <w:rFonts w:ascii="Bahnschrift Light" w:eastAsia="Bahnschrift Light" w:hAnsi="Bahnschrift Light" w:cs="Bahnschrift Light"/>
-        </w:rPr>
-      </w:pPr>
-      <w:r>
-        <w:rPr>
-          <w:rFonts w:ascii="Bahnschrift Light" w:eastAsia="Bahnschrift Light" w:hAnsi="Bahnschrift Light" w:cs="Bahnschrift Light"/>
-        </w:rPr>
-        <w:t xml:space="preserve">The second tier (GOLD) will contain 2 items, and has a higher chance to get good rewards. </w:t>
-      </w:r>
-    </w:p>
-    <w:p>
-      <w:pPr>
-        <w:spacing w:line="360" w:lineRule="auto"/>
-        <w:rPr>
-          <w:rFonts w:ascii="Bahnschrift Light" w:eastAsia="Bahnschrift Light" w:hAnsi="Bahnschrift Light" w:cs="Bahnschrift Light"/>
-        </w:rPr>
-      </w:pPr>
-      <w:r>
-        <w:rPr>
-          <w:rFonts w:ascii="Bahnschrift Light" w:eastAsia="Bahnschrift Light" w:hAnsi="Bahnschrift Light" w:cs="Bahnschrift Light"/>
-        </w:rPr>
-        <w:t>The third tier (DIAMOND) will conta</w:t>
-      </w:r>
-      <w:r>
-        <w:rPr>
-          <w:rFonts w:ascii="Bahnschrift Light" w:eastAsia="Bahnschrift Light" w:hAnsi="Bahnschrift Light" w:cs="Bahnschrift Light"/>
-        </w:rPr>
-        <w:t>in 3 items, where 1 of the items will be guaranteed a legendary item and have great chance to get good rewards as well.</w:t>
-      </w:r>
-    </w:p>
-    <w:p>
-      <w:pPr>
-        <w:spacing w:line="360" w:lineRule="auto"/>
-        <w:rPr>
-          <w:rFonts w:ascii="Bahnschrift Light" w:eastAsia="Bahnschrift Light" w:hAnsi="Bahnschrift Light" w:cs="Bahnschrift Light"/>
-        </w:rPr>
-      </w:pPr>
-      <w:r>
-        <w:rPr>
-          <w:rFonts w:ascii="Bahnschrift Light" w:eastAsia="Bahnschrift Light" w:hAnsi="Bahnschrift Light" w:cs="Bahnschrift Light"/>
-        </w:rPr>
-        <w:t>All the IRON chests will spawn at fixed spawn locations, but the IRON chests have a (20%) chance to become a GOLD chest upon starting th</w:t>
-      </w:r>
-      <w:r>
-        <w:rPr>
-          <w:rFonts w:ascii="Bahnschrift Light" w:eastAsia="Bahnschrift Light" w:hAnsi="Bahnschrift Light" w:cs="Bahnschrift Light"/>
-        </w:rPr>
-        <w:t>e game. The DIMAOND chest will have spawn at either of the (2) secret locations upon entering the world.</w:t>
-      </w:r>
-    </w:p>
-    <w:p>
-      <w:pPr>
-        <w:spacing w:line="360" w:lineRule="auto"/>
-        <w:rPr>
-          <w:rFonts w:ascii="Bahnschrift Light" w:eastAsia="Bahnschrift Light" w:hAnsi="Bahnschrift Light" w:cs="Bahnschrift Light"/>
-        </w:rPr>
-      </w:pPr>
-      <w:r>
-        <w:rPr>
-          <w:rFonts w:ascii="Bahnschrift Light" w:eastAsia="Bahnschrift Light" w:hAnsi="Bahnschrift Light" w:cs="Bahnschrift Light"/>
-        </w:rPr>
-        <w:t>The fourth core mechanics will be the exploration of the map.</w:t>
-      </w:r>
-    </w:p>
-    <w:p>
-      <w:pPr>
-        <w:spacing w:line="360" w:lineRule="auto"/>
-        <w:rPr>
-          <w:rFonts w:ascii="Bahnschrift Light" w:eastAsia="Bahnschrift Light" w:hAnsi="Bahnschrift Light" w:cs="Bahnschrift Light"/>
-        </w:rPr>
-      </w:pPr>
-      <w:r>
-        <w:rPr>
-          <w:rFonts w:ascii="Bahnschrift Light" w:eastAsia="Bahnschrift Light" w:hAnsi="Bahnschrift Light" w:cs="Bahnschrift Light"/>
-        </w:rPr>
-        <w:lastRenderedPageBreak/>
-        <w:t>It is going to be a linear layout, but you can go back to the previous ones. The starting</w:t>
-      </w:r>
-      <w:r>
-        <w:rPr>
-          <w:rFonts w:ascii="Bahnschrift Light" w:eastAsia="Bahnschrift Light" w:hAnsi="Bahnschrift Light" w:cs="Bahnschrift Light"/>
-        </w:rPr>
-        <w:t xml:space="preserve"> room will contain 1 chest with the starting healing potions and no enemies. </w:t>
-      </w:r>
-    </w:p>
-    <w:p>
-      <w:pPr>
-        <w:spacing w:line="360" w:lineRule="auto"/>
-        <w:rPr>
-          <w:rFonts w:ascii="Bahnschrift Light" w:eastAsia="Bahnschrift Light" w:hAnsi="Bahnschrift Light" w:cs="Bahnschrift Light"/>
-        </w:rPr>
-      </w:pPr>
-      <w:r>
-        <w:rPr>
-          <w:rFonts w:ascii="Bahnschrift Light" w:eastAsia="Bahnschrift Light" w:hAnsi="Bahnschrift Light" w:cs="Bahnschrift Light"/>
-        </w:rPr>
-        <w:t xml:space="preserve">The normal rooms will contain (1-3) enemies and (0-1) chests. </w:t>
-      </w:r>
-    </w:p>
-    <w:p>
-      <w:pPr>
-        <w:spacing w:line="360" w:lineRule="auto"/>
-        <w:rPr>
-          <w:rFonts w:ascii="Bahnschrift Light" w:eastAsia="Bahnschrift Light" w:hAnsi="Bahnschrift Light" w:cs="Bahnschrift Light"/>
-        </w:rPr>
-      </w:pPr>
-      <w:r>
-        <w:rPr>
-          <w:rFonts w:ascii="Bahnschrift Light" w:eastAsia="Bahnschrift Light" w:hAnsi="Bahnschrift Light" w:cs="Bahnschrift Light"/>
-        </w:rPr>
-        <w:t>The boss room will contain 1 boss.</w:t>
-      </w:r>
+      </w:pPr>
     </w:p>
     <w:p>
       <w:pPr>
@@ -1374,6 +1227,400 @@
           <w:sz w:val="40"/>
           <w:u w:val="single"/>
         </w:rPr>
+        <w:t>The Mechanics</w:t>
+      </w:r>
+    </w:p>
+    <w:p>
+      <w:pPr>
+        <w:spacing w:line="360" w:lineRule="auto"/>
+        <w:rPr>
+          <w:rFonts w:ascii="Bahnschrift Light" w:eastAsia="Bahnschrift Light" w:hAnsi="Bahnschrift Light" w:cs="Bahnschrift Light"/>
+        </w:rPr>
+      </w:pPr>
+      <w:r>
+        <w:rPr>
+          <w:rFonts w:ascii="Bahnschrift Light" w:eastAsia="Bahnschrift Light" w:hAnsi="Bahnschrift Light" w:cs="Bahnschrift Light"/>
+        </w:rPr>
+        <w:t>For the fighting mechanics of the game, we will have 2 central mechanics:</w:t>
+      </w:r>
+    </w:p>
+    <w:p>
+      <w:pPr>
+        <w:spacing w:line="360" w:lineRule="auto"/>
+        <w:rPr>
+          <w:rFonts w:ascii="Bahnschrift Light" w:eastAsia="Bahnschrift Light" w:hAnsi="Bahnschrift Light" w:cs="Bahnschrift Light"/>
+        </w:rPr>
+      </w:pPr>
+      <w:r>
+        <w:rPr>
+          <w:rFonts w:ascii="Bahnschrift Light" w:eastAsia="Bahnschrift Light" w:hAnsi="Bahnschrift Light" w:cs="Bahnschrift Light"/>
+        </w:rPr>
+        <w:t xml:space="preserve">The first one will be the basic </w:t>
+      </w:r>
+      <w:r>
+        <w:rPr>
+          <w:rFonts w:ascii="Bahnschrift Light" w:eastAsia="Bahnschrift Light" w:hAnsi="Bahnschrift Light" w:cs="Bahnschrift Light"/>
+        </w:rPr>
+        <w:t>attack;</w:t>
+      </w:r>
+      <w:r>
+        <w:rPr>
+          <w:rFonts w:ascii="Bahnschrift Light" w:eastAsia="Bahnschrift Light" w:hAnsi="Bahnschrift Light" w:cs="Bahnschrift Light"/>
+        </w:rPr>
+        <w:t xml:space="preserve"> the basic attack will only be able to attack left and right depending on the direction that the character is facing. The basic/starting stats of the starting weapon will be a </w:t>
+      </w:r>
+      <w:r>
+        <w:rPr>
+          <w:rFonts w:ascii="Bahnschrift Light" w:eastAsia="Bahnschrift Light" w:hAnsi="Bahnschrift Light" w:cs="Bahnschrift Light"/>
+          <w:u w:val="single"/>
+        </w:rPr>
+        <w:t>short-range</w:t>
+      </w:r>
+      <w:r>
+        <w:rPr>
+          <w:rFonts w:ascii="Bahnschrift Light" w:eastAsia="Bahnschrift Light" w:hAnsi="Bahnschrift Light" w:cs="Bahnschrift Light"/>
+          <w:u w:val="single"/>
+        </w:rPr>
+        <w:t xml:space="preserve"> melee attack that is fast</w:t>
+      </w:r>
+      <w:r>
+        <w:rPr>
+          <w:rFonts w:ascii="Bahnschrift Light" w:eastAsia="Bahnschrift Light" w:hAnsi="Bahnschrift Light" w:cs="Bahnschrift Light"/>
+        </w:rPr>
+        <w:t xml:space="preserve"> and need to attack a </w:t>
+      </w:r>
+      <w:r>
+        <w:rPr>
+          <w:rFonts w:ascii="Bahnschrift Light" w:eastAsia="Bahnschrift Light" w:hAnsi="Bahnschrift Light" w:cs="Bahnschrift Light"/>
+        </w:rPr>
+        <w:t>normal enemy</w:t>
+      </w:r>
+      <w:r>
+        <w:rPr>
+          <w:rFonts w:ascii="Bahnschrift Light" w:eastAsia="Bahnschrift Light" w:hAnsi="Bahnschrift Light" w:cs="Bahnschrift Light"/>
+        </w:rPr>
+        <w:t xml:space="preserve"> about (5) times to kill them and it will take about approximately (60) attack hits to kill the boss. You can attack using “Left click” on the mouse or by using “J”.</w:t>
+      </w:r>
+    </w:p>
+    <w:p>
+      <w:pPr>
+        <w:spacing w:line="360" w:lineRule="auto"/>
+        <w:rPr>
+          <w:rFonts w:ascii="Bahnschrift Light" w:eastAsia="Bahnschrift Light" w:hAnsi="Bahnschrift Light" w:cs="Bahnschrift Light"/>
+        </w:rPr>
+      </w:pPr>
+    </w:p>
+    <w:p>
+      <w:pPr>
+        <w:spacing w:line="360" w:lineRule="auto"/>
+        <w:rPr>
+          <w:rFonts w:ascii="Bahnschrift Light" w:eastAsia="Bahnschrift Light" w:hAnsi="Bahnschrift Light" w:cs="Bahnschrift Light"/>
+        </w:rPr>
+      </w:pPr>
+      <w:r>
+        <w:rPr>
+          <w:rFonts w:ascii="Bahnschrift Light" w:eastAsia="Bahnschrift Light" w:hAnsi="Bahnschrift Light" w:cs="Bahnschrift Light"/>
+        </w:rPr>
+        <w:t>The second one will be the movement. You will be able to move left and right, jump once, dash, dropping down a platform.</w:t>
+      </w:r>
+    </w:p>
+    <w:p>
+      <w:pPr>
+        <w:spacing w:line="360" w:lineRule="auto"/>
+        <w:rPr>
+          <w:rFonts w:ascii="Bahnschrift Light" w:eastAsia="Bahnschrift Light" w:hAnsi="Bahnschrift Light" w:cs="Bahnschrift Light"/>
+        </w:rPr>
+      </w:pPr>
+      <w:r>
+        <w:rPr>
+          <w:rFonts w:ascii="Bahnschrift Light" w:eastAsia="Bahnschrift Light" w:hAnsi="Bahnschrift Light" w:cs="Bahnschrift Light"/>
+        </w:rPr>
+        <w:t xml:space="preserve"> You can move the character left by using the key “A” or “Left arrow” and you can move the character to the right by using the key “D” or “Right arrow”. The character can move the character left and right when he is on the ground or in the air, however on the ground the character will move at normal speed but in the </w:t>
+      </w:r>
+      <w:r>
+        <w:rPr>
+          <w:rFonts w:ascii="Bahnschrift Light" w:eastAsia="Bahnschrift Light" w:hAnsi="Bahnschrift Light" w:cs="Bahnschrift Light"/>
+        </w:rPr>
+        <w:t>air,</w:t>
+      </w:r>
+      <w:r>
+        <w:rPr>
+          <w:rFonts w:ascii="Bahnschrift Light" w:eastAsia="Bahnschrift Light" w:hAnsi="Bahnschrift Light" w:cs="Bahnschrift Light"/>
+        </w:rPr>
+        <w:t xml:space="preserve"> it will hinder the speed. </w:t>
+      </w:r>
+    </w:p>
+    <w:p>
+      <w:pPr>
+        <w:spacing w:line="360" w:lineRule="auto"/>
+        <w:rPr>
+          <w:rFonts w:ascii="Bahnschrift Light" w:eastAsia="Bahnschrift Light" w:hAnsi="Bahnschrift Light" w:cs="Bahnschrift Light"/>
+        </w:rPr>
+      </w:pPr>
+      <w:r>
+        <w:rPr>
+          <w:rFonts w:ascii="Bahnschrift Light" w:eastAsia="Bahnschrift Light" w:hAnsi="Bahnschrift Light" w:cs="Bahnschrift Light"/>
+        </w:rPr>
+        <w:t xml:space="preserve">The character can’t go through walls and when it is standing on a platform he will not fall through. </w:t>
+      </w:r>
+      <w:r>
+        <w:rPr>
+          <w:rFonts w:ascii="Bahnschrift Light" w:eastAsia="Bahnschrift Light" w:hAnsi="Bahnschrift Light" w:cs="Bahnschrift Light"/>
+        </w:rPr>
+        <w:t>However,</w:t>
+      </w:r>
+      <w:r>
+        <w:rPr>
+          <w:rFonts w:ascii="Bahnschrift Light" w:eastAsia="Bahnschrift Light" w:hAnsi="Bahnschrift Light" w:cs="Bahnschrift Light"/>
+        </w:rPr>
+        <w:t xml:space="preserve"> the character can fall down certain platform if they press “S” or “Down key” and “Space</w:t>
+      </w:r>
+      <w:r>
+        <w:rPr>
+          <w:rFonts w:ascii="Bahnschrift Light" w:eastAsia="Bahnschrift Light" w:hAnsi="Bahnschrift Light" w:cs="Bahnschrift Light"/>
+        </w:rPr>
+        <w:t>”.</w:t>
+      </w:r>
+      <w:r>
+        <w:rPr>
+          <w:rFonts w:ascii="Bahnschrift Light" w:eastAsia="Bahnschrift Light" w:hAnsi="Bahnschrift Light" w:cs="Bahnschrift Light"/>
+        </w:rPr>
+        <w:t xml:space="preserve"> </w:t>
+      </w:r>
+    </w:p>
+    <w:p>
+      <w:pPr>
+        <w:spacing w:line="360" w:lineRule="auto"/>
+        <w:rPr>
+          <w:rFonts w:ascii="Bahnschrift Light" w:eastAsia="Bahnschrift Light" w:hAnsi="Bahnschrift Light" w:cs="Bahnschrift Light"/>
+        </w:rPr>
+      </w:pPr>
+      <w:r>
+        <w:rPr>
+          <w:rFonts w:ascii="Bahnschrift Light" w:eastAsia="Bahnschrift Light" w:hAnsi="Bahnschrift Light" w:cs="Bahnschrift Light"/>
+        </w:rPr>
+        <w:lastRenderedPageBreak/>
+        <w:t xml:space="preserve">The jump can be used only once before touching the ground again. It will be activated by using the “Space” key. When the character jumps, he will go up and down with a gravity mechanic. </w:t>
+      </w:r>
+    </w:p>
+    <w:p>
+      <w:pPr>
+        <w:spacing w:line="360" w:lineRule="auto"/>
+        <w:rPr>
+          <w:rFonts w:ascii="Bahnschrift Light" w:eastAsia="Bahnschrift Light" w:hAnsi="Bahnschrift Light" w:cs="Bahnschrift Light"/>
+        </w:rPr>
+      </w:pPr>
+      <w:r>
+        <w:rPr>
+          <w:rFonts w:ascii="Bahnschrift Light" w:eastAsia="Bahnschrift Light" w:hAnsi="Bahnschrift Light" w:cs="Bahnschrift Light"/>
+        </w:rPr>
+        <w:t>Dashing in the game will be activated with the “Shift” and it has a small cooldown. During the dash phase you will be invulnerable and you will traverse a short distance very quickly and phase through enemies.</w:t>
+      </w:r>
+    </w:p>
+    <w:p>
+      <w:pPr>
+        <w:spacing w:line="360" w:lineRule="auto"/>
+        <w:rPr>
+          <w:rFonts w:ascii="Bahnschrift Light" w:eastAsia="Bahnschrift Light" w:hAnsi="Bahnschrift Light" w:cs="Bahnschrift Light"/>
+        </w:rPr>
+      </w:pPr>
+    </w:p>
+    <w:p>
+      <w:pPr>
+        <w:spacing w:line="360" w:lineRule="auto"/>
+        <w:rPr>
+          <w:rFonts w:ascii="Bahnschrift Light" w:eastAsia="Bahnschrift Light" w:hAnsi="Bahnschrift Light" w:cs="Bahnschrift Light"/>
+        </w:rPr>
+      </w:pPr>
+      <w:r>
+        <w:rPr>
+          <w:rFonts w:ascii="Bahnschrift Light" w:eastAsia="Bahnschrift Light" w:hAnsi="Bahnschrift Light" w:cs="Bahnschrift Light"/>
+        </w:rPr>
+        <w:t>The Second core mechanic is the parry mechanic of the game, it will be the main defense mechanic of the game. It could also help you attack since it will stun the enemies, making the enemy unable to move for a short period of time, and you can take advantage of it. You can use parry by right clicking the mouse or by using “K”. In order to parry an attack, you have to parry during the enemy’s attack. However, you will have a small cooldown before being able to parry again. If the enemy is stunned, it will take (1.5x time) more damage.</w:t>
+      </w:r>
+      <w:r>
+        <w:rPr>
+          <w:rFonts w:ascii="Bahnschrift Light" w:eastAsia="Bahnschrift Light" w:hAnsi="Bahnschrift Light" w:cs="Bahnschrift Light"/>
+        </w:rPr>
+        <w:tab/>
+      </w:r>
+      <w:r>
+        <w:rPr>
+          <w:rFonts w:ascii="Bahnschrift Light" w:eastAsia="Bahnschrift Light" w:hAnsi="Bahnschrift Light" w:cs="Bahnschrift Light"/>
+        </w:rPr>
+        <w:tab/>
+      </w:r>
+    </w:p>
+    <w:p>
+      <w:pPr>
+        <w:spacing w:line="360" w:lineRule="auto"/>
+        <w:rPr>
+          <w:rFonts w:ascii="Bahnschrift Light" w:eastAsia="Bahnschrift Light" w:hAnsi="Bahnschrift Light" w:cs="Bahnschrift Light"/>
+        </w:rPr>
+      </w:pPr>
+      <w:r>
+        <w:rPr>
+          <w:rFonts w:ascii="Bahnschrift Light" w:eastAsia="Bahnschrift Light" w:hAnsi="Bahnschrift Light" w:cs="Bahnschrift Light"/>
+        </w:rPr>
+        <w:t>For the enemy, it will take (1) parry to stun them, and for the boss, it will take (3) parries to stun it.</w:t>
+      </w:r>
+    </w:p>
+    <w:p>
+      <w:pPr>
+        <w:spacing w:line="360" w:lineRule="auto"/>
+        <w:rPr>
+          <w:rFonts w:ascii="Bahnschrift Light" w:eastAsia="Bahnschrift Light" w:hAnsi="Bahnschrift Light" w:cs="Bahnschrift Light"/>
+        </w:rPr>
+      </w:pPr>
+      <w:r>
+        <w:rPr>
+          <w:rFonts w:ascii="Bahnschrift Light" w:eastAsia="Bahnschrift Light" w:hAnsi="Bahnschrift Light" w:cs="Bahnschrift Light"/>
+        </w:rPr>
+        <w:t>The third core mechanic of the game is the looting. To loot you will have to search around the castle for chest which will contain a random piece of equipment. When you find a chest, you attack it to open the chest. After you attack the chest, the chest will be destroyed so you can’t open it again and it will drop the loot. The possible loots are armors, weapons and potions.</w:t>
+      </w:r>
+    </w:p>
+    <w:p>
+      <w:pPr>
+        <w:spacing w:line="360" w:lineRule="auto"/>
+        <w:rPr>
+          <w:rFonts w:ascii="Bahnschrift Light" w:eastAsia="Bahnschrift Light" w:hAnsi="Bahnschrift Light" w:cs="Bahnschrift Light"/>
+        </w:rPr>
+      </w:pPr>
+      <w:r>
+        <w:rPr>
+          <w:rFonts w:ascii="Bahnschrift Light" w:eastAsia="Bahnschrift Light" w:hAnsi="Bahnschrift Light" w:cs="Bahnschrift Light"/>
+        </w:rPr>
+        <w:t xml:space="preserve">The better the equipment is, the less likely you are to get the equipment. There will have 3 tiers of chests. </w:t>
+      </w:r>
+    </w:p>
+    <w:p>
+      <w:pPr>
+        <w:spacing w:line="360" w:lineRule="auto"/>
+        <w:rPr>
+          <w:rFonts w:ascii="Bahnschrift Light" w:eastAsia="Bahnschrift Light" w:hAnsi="Bahnschrift Light" w:cs="Bahnschrift Light"/>
+        </w:rPr>
+      </w:pPr>
+      <w:r>
+        <w:rPr>
+          <w:rFonts w:ascii="Bahnschrift Light" w:eastAsia="Bahnschrift Light" w:hAnsi="Bahnschrift Light" w:cs="Bahnschrift Light"/>
+        </w:rPr>
+        <w:t xml:space="preserve">The first tier (IRON) will contain 1 item, and have the least chance to get a good reward. </w:t>
+      </w:r>
+    </w:p>
+    <w:p>
+      <w:pPr>
+        <w:spacing w:line="360" w:lineRule="auto"/>
+        <w:rPr>
+          <w:rFonts w:ascii="Bahnschrift Light" w:eastAsia="Bahnschrift Light" w:hAnsi="Bahnschrift Light" w:cs="Bahnschrift Light"/>
+        </w:rPr>
+      </w:pPr>
+      <w:r>
+        <w:rPr>
+          <w:rFonts w:ascii="Bahnschrift Light" w:eastAsia="Bahnschrift Light" w:hAnsi="Bahnschrift Light" w:cs="Bahnschrift Light"/>
+        </w:rPr>
+        <w:t xml:space="preserve">The second tier (GOLD) will contain 2 items, and has a higher chance to get good rewards. </w:t>
+      </w:r>
+    </w:p>
+    <w:p>
+      <w:pPr>
+        <w:spacing w:line="360" w:lineRule="auto"/>
+        <w:rPr>
+          <w:rFonts w:ascii="Bahnschrift Light" w:eastAsia="Bahnschrift Light" w:hAnsi="Bahnschrift Light" w:cs="Bahnschrift Light"/>
+        </w:rPr>
+      </w:pPr>
+      <w:r>
+        <w:rPr>
+          <w:rFonts w:ascii="Bahnschrift Light" w:eastAsia="Bahnschrift Light" w:hAnsi="Bahnschrift Light" w:cs="Bahnschrift Light"/>
+        </w:rPr>
+        <w:lastRenderedPageBreak/>
+        <w:t>The third tier (DIAMOND) will contain 3 items, where 1 of the items will be guaranteed a legendary item and have great chance to get good rewards as well.</w:t>
+      </w:r>
+    </w:p>
+    <w:p>
+      <w:pPr>
+        <w:spacing w:line="360" w:lineRule="auto"/>
+        <w:rPr>
+          <w:rFonts w:ascii="Bahnschrift Light" w:eastAsia="Bahnschrift Light" w:hAnsi="Bahnschrift Light" w:cs="Bahnschrift Light"/>
+        </w:rPr>
+      </w:pPr>
+      <w:r>
+        <w:rPr>
+          <w:rFonts w:ascii="Bahnschrift Light" w:eastAsia="Bahnschrift Light" w:hAnsi="Bahnschrift Light" w:cs="Bahnschrift Light"/>
+        </w:rPr>
+        <w:t>All the IRON chests will spawn at fixed spawn locations, but the IRON chests have a (20%) chance to become a GOLD chest upon starting the game. The DIMAOND chest will have spawn at either of the (2) secret locations upon entering the world.</w:t>
+      </w:r>
+    </w:p>
+    <w:p>
+      <w:pPr>
+        <w:spacing w:line="360" w:lineRule="auto"/>
+        <w:rPr>
+          <w:rFonts w:ascii="Bahnschrift Light" w:eastAsia="Bahnschrift Light" w:hAnsi="Bahnschrift Light" w:cs="Bahnschrift Light"/>
+        </w:rPr>
+      </w:pPr>
+      <w:r>
+        <w:rPr>
+          <w:rFonts w:ascii="Bahnschrift Light" w:eastAsia="Bahnschrift Light" w:hAnsi="Bahnschrift Light" w:cs="Bahnschrift Light"/>
+        </w:rPr>
+        <w:t>The fourth core mechanics will be the exploration of the map.</w:t>
+      </w:r>
+    </w:p>
+    <w:p>
+      <w:pPr>
+        <w:spacing w:line="360" w:lineRule="auto"/>
+        <w:rPr>
+          <w:rFonts w:ascii="Bahnschrift Light" w:eastAsia="Bahnschrift Light" w:hAnsi="Bahnschrift Light" w:cs="Bahnschrift Light"/>
+        </w:rPr>
+      </w:pPr>
+      <w:r>
+        <w:rPr>
+          <w:rFonts w:ascii="Bahnschrift Light" w:eastAsia="Bahnschrift Light" w:hAnsi="Bahnschrift Light" w:cs="Bahnschrift Light"/>
+        </w:rPr>
+        <w:t xml:space="preserve">It is going to be a linear layout, but you can go back to the previous ones. The starting room will contain 1 chest with the starting healing potions and no enemies. </w:t>
+      </w:r>
+    </w:p>
+    <w:p>
+      <w:pPr>
+        <w:spacing w:line="360" w:lineRule="auto"/>
+        <w:rPr>
+          <w:rFonts w:ascii="Bahnschrift Light" w:eastAsia="Bahnschrift Light" w:hAnsi="Bahnschrift Light" w:cs="Bahnschrift Light"/>
+        </w:rPr>
+      </w:pPr>
+      <w:r>
+        <w:rPr>
+          <w:rFonts w:ascii="Bahnschrift Light" w:eastAsia="Bahnschrift Light" w:hAnsi="Bahnschrift Light" w:cs="Bahnschrift Light"/>
+        </w:rPr>
+        <w:t xml:space="preserve">The normal rooms will contain (1-3) enemies and (0-1) chests. </w:t>
+      </w:r>
+    </w:p>
+    <w:p>
+      <w:pPr>
+        <w:spacing w:line="360" w:lineRule="auto"/>
+        <w:rPr>
+          <w:rFonts w:ascii="Bahnschrift Light" w:eastAsia="Bahnschrift Light" w:hAnsi="Bahnschrift Light" w:cs="Bahnschrift Light"/>
+        </w:rPr>
+      </w:pPr>
+      <w:r>
+        <w:rPr>
+          <w:rFonts w:ascii="Bahnschrift Light" w:eastAsia="Bahnschrift Light" w:hAnsi="Bahnschrift Light" w:cs="Bahnschrift Light"/>
+        </w:rPr>
+        <w:t>The boss room will contain 1 boss.</w:t>
+      </w:r>
+    </w:p>
+    <w:p>
+      <w:pPr>
+        <w:spacing w:line="360" w:lineRule="auto"/>
+        <w:rPr>
+          <w:rFonts w:ascii="Baskerville Old Face" w:eastAsia="Baskerville Old Face" w:hAnsi="Baskerville Old Face" w:cs="Baskerville Old Face"/>
+          <w:sz w:val="40"/>
+          <w:u w:val="single"/>
+        </w:rPr>
+      </w:pPr>
+      <w:r>
+        <w:rPr>
+          <w:rFonts w:ascii="Baskerville Old Face" w:eastAsia="Baskerville Old Face" w:hAnsi="Baskerville Old Face" w:cs="Baskerville Old Face"/>
+          <w:sz w:val="40"/>
+          <w:u w:val="single"/>
+        </w:rPr>
         <w:t>The Knight</w:t>
       </w:r>
     </w:p>
@@ -1388,13 +1635,7 @@
         <w:rPr>
           <w:rFonts w:ascii="Bahnschrift Light" w:eastAsia="Bahnschrift Light" w:hAnsi="Bahnschrift Light" w:cs="Bahnschrift Light"/>
         </w:rPr>
-        <w:t>The character that the user will be playing is the knight, the knight</w:t>
-      </w:r>
-      <w:r>
-        <w:rPr>
-          <w:rFonts w:ascii="Bahnschrift Light" w:eastAsia="Bahnschrift Light" w:hAnsi="Bahnschrift Light" w:cs="Bahnschrift Light"/>
-        </w:rPr>
-        <w:t xml:space="preserve"> will start off with</w:t>
+        <w:t>The character that the user will be playing is the knight, the knight will start off with</w:t>
       </w:r>
     </w:p>
     <w:p>
@@ -1619,6 +1860,7 @@
         <w:rPr>
           <w:rFonts w:ascii="Bahnschrift Light" w:eastAsia="Bahnschrift Light" w:hAnsi="Bahnschrift Light" w:cs="Bahnschrift Light"/>
         </w:rPr>
+        <w:lastRenderedPageBreak/>
         <w:t xml:space="preserve">The second enemy will be a (ENTITY 2) and its stats are going to be </w:t>
       </w:r>
     </w:p>
@@ -1705,20 +1947,13 @@
           <w:rFonts w:ascii="Bahnschrift Light" w:eastAsia="Bahnschrift Light" w:hAnsi="Bahnschrift Light" w:cs="Bahnschrift Light"/>
           <w:u w:val="single"/>
         </w:rPr>
-        <w:lastRenderedPageBreak/>
         <w:t>Boss:</w:t>
       </w:r>
       <w:r>
         <w:rPr>
           <w:rFonts w:ascii="Bahnschrift Light" w:eastAsia="Bahnschrift Light" w:hAnsi="Bahnschrift Light" w:cs="Bahnschrift Light"/>
         </w:rPr>
-        <w:t xml:space="preserve">  The boss is a lot more powerful than the</w:t>
-      </w:r>
-      <w:r>
-        <w:rPr>
-          <w:rFonts w:ascii="Bahnschrift Light" w:eastAsia="Bahnschrift Light" w:hAnsi="Bahnschrift Light" w:cs="Bahnschrift Light"/>
-        </w:rPr>
-        <w:t xml:space="preserve"> normal enemies that you will encounter in the game. It is going to be a (ENTITY 3) and its stats are going to be</w:t>
+        <w:t xml:space="preserve">  The boss is a lot more powerful than the normal enemies that you will encounter in the game. It is going to be a (ENTITY 3) and its stats are going to be</w:t>
       </w:r>
     </w:p>
     <w:p>
@@ -1830,13 +2065,7 @@
         <w:rPr>
           <w:rFonts w:ascii="Bahnschrift Light" w:eastAsia="Bahnschrift Light" w:hAnsi="Bahnschrift Light" w:cs="Bahnschrift Light"/>
         </w:rPr>
-        <w:t>Blood Talisman [MYTHICAL]: I</w:t>
-      </w:r>
-      <w:r>
-        <w:rPr>
-          <w:rFonts w:ascii="Bahnschrift Light" w:eastAsia="Bahnschrift Light" w:hAnsi="Bahnschrift Light" w:cs="Bahnschrift Light"/>
-        </w:rPr>
-        <w:t>ncrease health gained by health potion to (75%) of your max health.</w:t>
+        <w:t>Blood Talisman [MYTHICAL]: Increase health gained by health potion to (75%) of your max health.</w:t>
       </w:r>
     </w:p>
     <w:p>
@@ -1890,13 +2119,7 @@
         <w:rPr>
           <w:rFonts w:ascii="Bahnschrift Light" w:eastAsia="Bahnschrift Light" w:hAnsi="Bahnschrift Light" w:cs="Bahnschrift Light"/>
         </w:rPr>
-        <w:t xml:space="preserve">[MYTHICAL]: Lifesteal health from </w:t>
-      </w:r>
-      <w:r>
-        <w:rPr>
-          <w:rFonts w:ascii="Bahnschrift Light" w:eastAsia="Bahnschrift Light" w:hAnsi="Bahnschrift Light" w:cs="Bahnschrift Light"/>
-        </w:rPr>
-        <w:t>enemies. Whenever you deal damage to an enemy, you will gain (3) hp</w:t>
+        <w:t>[MYTHICAL]: Lifesteal health from enemies. Whenever you deal damage to an enemy, you will gain (3) hp</w:t>
       </w:r>
     </w:p>
     <w:p>
@@ -1975,6 +2198,7 @@
           <w:rFonts w:ascii="Bahnschrift Light" w:eastAsia="Bahnschrift Light" w:hAnsi="Bahnschrift Light" w:cs="Bahnschrift Light"/>
           <w:u w:val="single"/>
         </w:rPr>
+        <w:lastRenderedPageBreak/>
         <w:t>Weapon:</w:t>
       </w:r>
       <w:r>
@@ -2047,7 +2271,6 @@
         <w:rPr>
           <w:rFonts w:ascii="Bahnschrift Light" w:eastAsia="Bahnschrift Light" w:hAnsi="Bahnschrift Light" w:cs="Bahnschrift Light"/>
         </w:rPr>
-        <w:lastRenderedPageBreak/>
         <w:t>The Legendary Sword (Gold slash)</w:t>
       </w:r>
     </w:p>
@@ -2194,13 +2417,7 @@
         <w:rPr>
           <w:rFonts w:ascii="Bahnschrift Light" w:eastAsia="Bahnschrift Light" w:hAnsi="Bahnschrift Light" w:cs="Bahnschrift Light"/>
         </w:rPr>
-        <w:t>D or rig</w:t>
-      </w:r>
-      <w:r>
-        <w:rPr>
-          <w:rFonts w:ascii="Bahnschrift Light" w:eastAsia="Bahnschrift Light" w:hAnsi="Bahnschrift Light" w:cs="Bahnschrift Light"/>
-        </w:rPr>
-        <w:t>ht arrow: Move to the right</w:t>
+        <w:t>D or right arrow: Move to the right</w:t>
       </w:r>
     </w:p>
     <w:p>
@@ -2270,6 +2487,7 @@
         <w:rPr>
           <w:rFonts w:ascii="Bahnschrift Light" w:eastAsia="Bahnschrift Light" w:hAnsi="Bahnschrift Light" w:cs="Bahnschrift Light"/>
         </w:rPr>
+        <w:lastRenderedPageBreak/>
         <w:t>Right click or K: Parry</w:t>
       </w:r>
     </w:p>
@@ -2330,128 +2548,86 @@
         <w:rPr>
           <w:rFonts w:ascii="Bahnschrift Light" w:eastAsia="Bahnschrift Light" w:hAnsi="Bahnschrift Light" w:cs="Bahnschrift Light"/>
         </w:rPr>
-        <w:t xml:space="preserve"> of monsters who </w:t>
+        <w:t xml:space="preserve"> of monsters who have no regard for human life. The leader of the kingdom is the devil himself. He rules over every monster </w:t>
+      </w:r>
+      <w:r>
+        <w:rPr>
+          <w:rFonts w:ascii="Bahnschrift Light" w:eastAsia="Bahnschrift Light" w:hAnsi="Bahnschrift Light" w:cs="Bahnschrift Light"/>
+        </w:rPr>
+        <w:t>across</w:t>
+      </w:r>
+      <w:r>
+        <w:rPr>
+          <w:rFonts w:ascii="Bahnschrift Light" w:eastAsia="Bahnschrift Light" w:hAnsi="Bahnschrift Light" w:cs="Bahnschrift Light"/>
+        </w:rPr>
+        <w:t xml:space="preserve"> all the lands and his sole goal is to rid the world from humans and take over. They are a hidden community hiding from the Kingdom. Although the village is very small, his people are very hard working and it has lots of history. One day, the knight is given a mission to search for medical herbs for the village and is sent away for a couple days or so. After the knight has gotten all the supplies, he returns to his village. Once he gets near, he sees his village in rubbles. He quickly dashes towards the village to see blood stains the ruins that are left. He quickly runs towards his house where he and his family lives and he sees no more than a pool of human blood. Distraught as he is, he realizes that it was the work of the devil. This was very bad because his village held on to some of the most powerful artifacts in the world. He knew that if the devil got his hands on these artifacts, the world would be his for the taking. The reason the villagers could not use the artifacts on the devil is because they have severe </w:t>
+      </w:r>
+      <w:r>
+        <w:rPr>
+          <w:rFonts w:ascii="Bahnschrift Light" w:eastAsia="Bahnschrift Light" w:hAnsi="Bahnschrift Light" w:cs="Bahnschrift Light"/>
+        </w:rPr>
+        <w:t>repercussions</w:t>
+      </w:r>
+      <w:r>
+        <w:rPr>
+          <w:rFonts w:ascii="Bahnschrift Light" w:eastAsia="Bahnschrift Light" w:hAnsi="Bahnschrift Light" w:cs="Bahnschrift Light"/>
+        </w:rPr>
+        <w:t xml:space="preserve"> when a human uses it. Most of the villagers would die before even being able to use them. But for the devil, the artifacts would have no severe consequences on him because of the demon blood coursing through his veins. He scurries to the location of the artifacts and sees that they are missing. Without a second thought, he hurries to the Kingdom of Helstor.</w:t>
+      </w:r>
+    </w:p>
+    <w:p>
+      <w:pPr>
+        <w:spacing w:line="360" w:lineRule="auto"/>
+        <w:rPr>
+          <w:rFonts w:ascii="Bahnschrift Light" w:eastAsia="Bahnschrift Light" w:hAnsi="Bahnschrift Light" w:cs="Bahnschrift Light"/>
+        </w:rPr>
+      </w:pPr>
+    </w:p>
+    <w:p>
+      <w:pPr>
+        <w:spacing w:line="360" w:lineRule="auto"/>
+        <w:rPr>
+          <w:rFonts w:ascii="Bahnschrift Light" w:eastAsia="Bahnschrift Light" w:hAnsi="Bahnschrift Light" w:cs="Bahnschrift Light"/>
+        </w:rPr>
+      </w:pPr>
+      <w:r>
+        <w:rPr>
+          <w:rFonts w:ascii="Bahnschrift Light" w:eastAsia="Bahnschrift Light" w:hAnsi="Bahnschrift Light" w:cs="Bahnschrift Light"/>
+        </w:rPr>
+        <w:t>The Knight Lore</w:t>
+      </w:r>
+    </w:p>
+    <w:p>
+      <w:pPr>
+        <w:spacing w:line="360" w:lineRule="auto"/>
+        <w:rPr>
+          <w:rFonts w:ascii="Bahnschrift Light" w:eastAsia="Bahnschrift Light" w:hAnsi="Bahnschrift Light" w:cs="Bahnschrift Light"/>
+        </w:rPr>
+      </w:pPr>
+      <w:r>
+        <w:rPr>
+          <w:rFonts w:ascii="Bahnschrift Light" w:eastAsia="Bahnschrift Light" w:hAnsi="Bahnschrift Light" w:cs="Bahnschrift Light"/>
+        </w:rPr>
+        <w:t xml:space="preserve">The knight is a </w:t>
+      </w:r>
+      <w:r>
+        <w:rPr>
+          <w:rFonts w:ascii="Bahnschrift Light" w:eastAsia="Bahnschrift Light" w:hAnsi="Bahnschrift Light" w:cs="Bahnschrift Light"/>
+        </w:rPr>
+        <w:t>mercenary</w:t>
+      </w:r>
+      <w:r>
+        <w:rPr>
+          <w:rFonts w:ascii="Bahnschrift Light" w:eastAsia="Bahnschrift Light" w:hAnsi="Bahnschrift Light" w:cs="Bahnschrift Light"/>
+        </w:rPr>
+        <w:t xml:space="preserve"> for his village and does lots of work for them because he has undying will and loyalty. He has no real family because he was found on the soil </w:t>
       </w:r>
       <w:r>
         <w:rPr>
           <w:rFonts w:ascii="Bahnschrift Light" w:eastAsia="Bahnschrift Light" w:hAnsi="Bahnschrift Light" w:cs="Bahnschrift Light"/>
         </w:rPr>
         <w:lastRenderedPageBreak/>
-        <w:t xml:space="preserve">have no regard for human life. The leader of the kingdom is the devil himself. He rules over every monster </w:t>
-      </w:r>
-      <w:r>
-        <w:rPr>
-          <w:rFonts w:ascii="Bahnschrift Light" w:eastAsia="Bahnschrift Light" w:hAnsi="Bahnschrift Light" w:cs="Bahnschrift Light"/>
-        </w:rPr>
-        <w:t>across</w:t>
-      </w:r>
-      <w:r>
-        <w:rPr>
-          <w:rFonts w:ascii="Bahnschrift Light" w:eastAsia="Bahnschrift Light" w:hAnsi="Bahnschrift Light" w:cs="Bahnschrift Light"/>
-        </w:rPr>
-        <w:t xml:space="preserve"> all the lands and his sole goal is to rid the world from humans and take over. They are a hidden community hiding from the Kingdom. Although </w:t>
-      </w:r>
-      <w:r>
-        <w:rPr>
-          <w:rFonts w:ascii="Bahnschrift Light" w:eastAsia="Bahnschrift Light" w:hAnsi="Bahnschrift Light" w:cs="Bahnschrift Light"/>
-        </w:rPr>
-        <w:t>the village is very small, his people are very hard working and it has lots of history. One day, the knight is given a mission to search for medical herbs for the village and is sent away for a couple days or so. After the knight has gotten all the supplie</w:t>
-      </w:r>
-      <w:r>
-        <w:rPr>
-          <w:rFonts w:ascii="Bahnschrift Light" w:eastAsia="Bahnschrift Light" w:hAnsi="Bahnschrift Light" w:cs="Bahnschrift Light"/>
-        </w:rPr>
-        <w:t>s, he returns to his village. Once he gets near, he sees his village in rubbles. He quickly dashes towards the village to see blood stains the ruins that are left. He quickly runs towards his house where he and his family lives and he sees no more than a p</w:t>
-      </w:r>
-      <w:r>
-        <w:rPr>
-          <w:rFonts w:ascii="Bahnschrift Light" w:eastAsia="Bahnschrift Light" w:hAnsi="Bahnschrift Light" w:cs="Bahnschrift Light"/>
-        </w:rPr>
-        <w:t>ool of human blood. Distraught as he is, he realizes that it was the work of the devil. This was very bad because his village held on to some of the most powerful artifacts in the world. He knew that if the devil got his hands on these artifacts, the world</w:t>
-      </w:r>
-      <w:r>
-        <w:rPr>
-          <w:rFonts w:ascii="Bahnschrift Light" w:eastAsia="Bahnschrift Light" w:hAnsi="Bahnschrift Light" w:cs="Bahnschrift Light"/>
-        </w:rPr>
-        <w:t xml:space="preserve"> would be his for the taking. The reason the villagers could not use the artifacts on the devil is because they have severe </w:t>
-      </w:r>
-      <w:r>
-        <w:rPr>
-          <w:rFonts w:ascii="Bahnschrift Light" w:eastAsia="Bahnschrift Light" w:hAnsi="Bahnschrift Light" w:cs="Bahnschrift Light"/>
-        </w:rPr>
-        <w:t>repercussions</w:t>
-      </w:r>
-      <w:r>
-        <w:rPr>
-          <w:rFonts w:ascii="Bahnschrift Light" w:eastAsia="Bahnschrift Light" w:hAnsi="Bahnschrift Light" w:cs="Bahnschrift Light"/>
-        </w:rPr>
-        <w:t xml:space="preserve"> when a human uses it. Most of the villagers would die before even being able to use them. But for the devil, the artif</w:t>
-      </w:r>
-      <w:r>
-        <w:rPr>
-          <w:rFonts w:ascii="Bahnschrift Light" w:eastAsia="Bahnschrift Light" w:hAnsi="Bahnschrift Light" w:cs="Bahnschrift Light"/>
-        </w:rPr>
-        <w:t>acts would have no severe consequences on him because of the demon blood coursing through his veins. He scurries to the location of the artifacts and sees that they are missing. Without a second thought, he hurries to the Kingdom of Helstor.</w:t>
-      </w:r>
-    </w:p>
-    <w:p>
-      <w:pPr>
-        <w:spacing w:line="360" w:lineRule="auto"/>
-        <w:rPr>
-          <w:rFonts w:ascii="Bahnschrift Light" w:eastAsia="Bahnschrift Light" w:hAnsi="Bahnschrift Light" w:cs="Bahnschrift Light"/>
-        </w:rPr>
-      </w:pPr>
-    </w:p>
-    <w:p>
-      <w:pPr>
-        <w:spacing w:line="360" w:lineRule="auto"/>
-        <w:rPr>
-          <w:rFonts w:ascii="Bahnschrift Light" w:eastAsia="Bahnschrift Light" w:hAnsi="Bahnschrift Light" w:cs="Bahnschrift Light"/>
-        </w:rPr>
-      </w:pPr>
-      <w:r>
-        <w:rPr>
-          <w:rFonts w:ascii="Bahnschrift Light" w:eastAsia="Bahnschrift Light" w:hAnsi="Bahnschrift Light" w:cs="Bahnschrift Light"/>
-        </w:rPr>
-        <w:t>The Knight Lo</w:t>
-      </w:r>
-      <w:r>
-        <w:rPr>
-          <w:rFonts w:ascii="Bahnschrift Light" w:eastAsia="Bahnschrift Light" w:hAnsi="Bahnschrift Light" w:cs="Bahnschrift Light"/>
-        </w:rPr>
-        <w:t>re</w:t>
-      </w:r>
-    </w:p>
-    <w:p>
-      <w:pPr>
-        <w:spacing w:line="360" w:lineRule="auto"/>
-        <w:rPr>
-          <w:rFonts w:ascii="Bahnschrift Light" w:eastAsia="Bahnschrift Light" w:hAnsi="Bahnschrift Light" w:cs="Bahnschrift Light"/>
-        </w:rPr>
-      </w:pPr>
-      <w:r>
-        <w:rPr>
-          <w:rFonts w:ascii="Bahnschrift Light" w:eastAsia="Bahnschrift Light" w:hAnsi="Bahnschrift Light" w:cs="Bahnschrift Light"/>
-        </w:rPr>
-        <w:t xml:space="preserve">The knight is a </w:t>
-      </w:r>
-      <w:r>
-        <w:rPr>
-          <w:rFonts w:ascii="Bahnschrift Light" w:eastAsia="Bahnschrift Light" w:hAnsi="Bahnschrift Light" w:cs="Bahnschrift Light"/>
-        </w:rPr>
-        <w:t>mercenary</w:t>
-      </w:r>
-      <w:r>
-        <w:rPr>
-          <w:rFonts w:ascii="Bahnschrift Light" w:eastAsia="Bahnschrift Light" w:hAnsi="Bahnschrift Light" w:cs="Bahnschrift Light"/>
-        </w:rPr>
-        <w:t xml:space="preserve"> for his village and does lots of work for them because he has undying will and loyalty. He has no real family because he was found on the soil nearby the Kingdom of Helstor. The villagers were worried that the child would be ki</w:t>
-      </w:r>
-      <w:r>
-        <w:rPr>
-          <w:rFonts w:ascii="Bahnschrift Light" w:eastAsia="Bahnschrift Light" w:hAnsi="Bahnschrift Light" w:cs="Bahnschrift Light"/>
-        </w:rPr>
-        <w:t xml:space="preserve">lled if </w:t>
+        <w:t xml:space="preserve">nearby the Kingdom of Helstor. The villagers were worried that the child would be killed if </w:t>
       </w:r>
       <w:r>
         <w:rPr>
@@ -2463,183 +2639,135 @@
         <w:rPr>
           <w:rFonts w:ascii="Bahnschrift Light" w:eastAsia="Bahnschrift Light" w:hAnsi="Bahnschrift Light" w:cs="Bahnschrift Light"/>
         </w:rPr>
-        <w:t xml:space="preserve"> took care of him so they took him in and raised him as if he was one of them. Although they don't know where he came from or who his parents really are, they were his one and only family. He grew up very talented with strength that was second</w:t>
-      </w:r>
-      <w:r>
-        <w:rPr>
-          <w:rFonts w:ascii="Bahnschrift Light" w:eastAsia="Bahnschrift Light" w:hAnsi="Bahnschrift Light" w:cs="Bahnschrift Light"/>
-        </w:rPr>
-        <w:t xml:space="preserve"> to none. He was born with extraordinary strength and speed so they trained his intellect and technique as much as they could. Before he was even 18 years old, he was </w:t>
+        <w:t xml:space="preserve"> took care of him so they took him in and raised him as if he was one of them. Although they don't know where he came from or who his parents really are, they were his one and only family. He grew up very talented with strength that was second to none. He was born with extraordinary strength and speed so they trained his intellect and technique as much as they could. Before he was even 18 years old, he was already by far the strongest in his village. Regardless of this, he went on many errands and completed little </w:t>
+      </w:r>
+      <w:r>
+        <w:rPr>
+          <w:rFonts w:ascii="Bahnschrift Light" w:eastAsia="Bahnschrift Light" w:hAnsi="Bahnschrift Light" w:cs="Bahnschrift Light"/>
+        </w:rPr>
+        <w:t>commissions</w:t>
+      </w:r>
+      <w:r>
+        <w:rPr>
+          <w:rFonts w:ascii="Bahnschrift Light" w:eastAsia="Bahnschrift Light" w:hAnsi="Bahnschrift Light" w:cs="Bahnschrift Light"/>
+        </w:rPr>
+        <w:t xml:space="preserve"> for them, making them respect him greatly. </w:t>
+      </w:r>
+    </w:p>
+    <w:p>
+      <w:pPr>
+        <w:spacing w:line="360" w:lineRule="auto"/>
+        <w:rPr>
+          <w:rFonts w:ascii="Bahnschrift Light" w:eastAsia="Bahnschrift Light" w:hAnsi="Bahnschrift Light" w:cs="Bahnschrift Light"/>
+        </w:rPr>
+      </w:pPr>
+    </w:p>
+    <w:p>
+      <w:pPr>
+        <w:spacing w:line="360" w:lineRule="auto"/>
+        <w:rPr>
+          <w:rFonts w:ascii="Bahnschrift Light" w:eastAsia="Bahnschrift Light" w:hAnsi="Bahnschrift Light" w:cs="Bahnschrift Light"/>
+        </w:rPr>
+      </w:pPr>
+      <w:r>
+        <w:rPr>
+          <w:rFonts w:ascii="Bahnschrift Light" w:eastAsia="Bahnschrift Light" w:hAnsi="Bahnschrift Light" w:cs="Bahnschrift Light"/>
+        </w:rPr>
+        <w:t>Artifact Lore:</w:t>
+      </w:r>
+    </w:p>
+    <w:p>
+      <w:pPr>
+        <w:spacing w:line="360" w:lineRule="auto"/>
+        <w:rPr>
+          <w:rFonts w:ascii="Bahnschrift Light" w:eastAsia="Bahnschrift Light" w:hAnsi="Bahnschrift Light" w:cs="Bahnschrift Light"/>
+        </w:rPr>
+      </w:pPr>
+      <w:r>
+        <w:rPr>
+          <w:rFonts w:ascii="Bahnschrift Light" w:eastAsia="Bahnschrift Light" w:hAnsi="Bahnschrift Light" w:cs="Bahnschrift Light"/>
+        </w:rPr>
+        <w:t xml:space="preserve">The blood talisman is a talisman that comes from the blood of thousands of monsters. Long ago, a swordsman fought off all these monsters and combined all their corpses into a small talisman that would help boost the </w:t>
+      </w:r>
+      <w:r>
+        <w:rPr>
+          <w:rFonts w:ascii="Bahnschrift Light" w:eastAsia="Bahnschrift Light" w:hAnsi="Bahnschrift Light" w:cs="Bahnschrift Light"/>
+        </w:rPr>
+        <w:t>regenerative</w:t>
+      </w:r>
+      <w:r>
+        <w:rPr>
+          <w:rFonts w:ascii="Bahnschrift Light" w:eastAsia="Bahnschrift Light" w:hAnsi="Bahnschrift Light" w:cs="Bahnschrift Light"/>
+        </w:rPr>
+        <w:t xml:space="preserve"> properties of healing potions. </w:t>
+      </w:r>
+      <w:r>
+        <w:rPr>
+          <w:rFonts w:ascii="Bahnschrift Light" w:eastAsia="Bahnschrift Light" w:hAnsi="Bahnschrift Light" w:cs="Bahnschrift Light"/>
+        </w:rPr>
+        <w:t>Unfortunately</w:t>
+      </w:r>
+      <w:r>
+        <w:rPr>
+          <w:rFonts w:ascii="Bahnschrift Light" w:eastAsia="Bahnschrift Light" w:hAnsi="Bahnschrift Light" w:cs="Bahnschrift Light"/>
+        </w:rPr>
+        <w:t>, the man was killed by his own creation immediately after use. It was passed down generations and the village of Elysar sought out to keep all the ancient artifacts safe.</w:t>
+      </w:r>
+    </w:p>
+    <w:p>
+      <w:pPr>
+        <w:spacing w:line="360" w:lineRule="auto"/>
+        <w:rPr>
+          <w:rFonts w:ascii="Bahnschrift Light" w:eastAsia="Bahnschrift Light" w:hAnsi="Bahnschrift Light" w:cs="Bahnschrift Light"/>
+        </w:rPr>
+      </w:pPr>
+    </w:p>
+    <w:p>
+      <w:pPr>
+        <w:spacing w:line="360" w:lineRule="auto"/>
+        <w:rPr>
+          <w:rFonts w:ascii="Bahnschrift Light" w:eastAsia="Bahnschrift Light" w:hAnsi="Bahnschrift Light" w:cs="Bahnschrift Light"/>
+        </w:rPr>
+      </w:pPr>
+      <w:r>
+        <w:rPr>
+          <w:rFonts w:ascii="Bahnschrift Light" w:eastAsia="Bahnschrift Light" w:hAnsi="Bahnschrift Light" w:cs="Bahnschrift Light"/>
+        </w:rPr>
+        <w:t>The Elixir of Strength is a goblet that carries an unknown liquid. The goblet is unable to spill the liquid due to some mystical power that was placed on it. If drank, your strength would increase greatly, but the last person that drank it exploded from rapid muscle growth. This was also taken in by the village and was studied to find who created it. The roots of it are still unknown.</w:t>
+      </w:r>
+    </w:p>
+    <w:p>
+      <w:pPr>
+        <w:spacing w:line="360" w:lineRule="auto"/>
+        <w:rPr>
+          <w:rFonts w:ascii="Bahnschrift Light" w:eastAsia="Bahnschrift Light" w:hAnsi="Bahnschrift Light" w:cs="Bahnschrift Light"/>
+        </w:rPr>
+      </w:pPr>
+      <w:r>
+        <w:rPr>
+          <w:rFonts w:ascii="Bahnschrift Light" w:eastAsia="Bahnschrift Light" w:hAnsi="Bahnschrift Light" w:cs="Bahnschrift Light"/>
+        </w:rPr>
+        <w:br/>
+        <w:t xml:space="preserve">The vampiric left and right crest are two halves of an even greater crest. Long ago, when the king of vampires was still alive, he fought a great hero known all over the world. After a long battle between the two, the hero split the king in half, ending the battle for good. As the king was withering away, the hero noticed a crest on the </w:t>
+      </w:r>
+      <w:r>
+        <w:rPr>
+          <w:rFonts w:ascii="Bahnschrift Light" w:eastAsia="Bahnschrift Light" w:hAnsi="Bahnschrift Light" w:cs="Bahnschrift Light"/>
+        </w:rPr>
+        <w:t>vampire’s</w:t>
+      </w:r>
+      <w:r>
+        <w:rPr>
+          <w:rFonts w:ascii="Bahnschrift Light" w:eastAsia="Bahnschrift Light" w:hAnsi="Bahnschrift Light" w:cs="Bahnschrift Light"/>
+        </w:rPr>
+        <w:t xml:space="preserve"> chest. He ripped it off but noticed it was slashed perfectly in two by his final </w:t>
       </w:r>
       <w:r>
         <w:rPr>
           <w:rFonts w:ascii="Bahnschrift Light" w:eastAsia="Bahnschrift Light" w:hAnsi="Bahnschrift Light" w:cs="Bahnschrift Light"/>
         </w:rPr>
         <w:lastRenderedPageBreak/>
-        <w:t xml:space="preserve">already by far the strongest in his village. Regardless of this, he went on many errands </w:t>
-      </w:r>
-      <w:r>
-        <w:rPr>
-          <w:rFonts w:ascii="Bahnschrift Light" w:eastAsia="Bahnschrift Light" w:hAnsi="Bahnschrift Light" w:cs="Bahnschrift Light"/>
-        </w:rPr>
-        <w:t xml:space="preserve">and completed little </w:t>
-      </w:r>
-      <w:r>
-        <w:rPr>
-          <w:rFonts w:ascii="Bahnschrift Light" w:eastAsia="Bahnschrift Light" w:hAnsi="Bahnschrift Light" w:cs="Bahnschrift Light"/>
-        </w:rPr>
-        <w:t>commissions</w:t>
-      </w:r>
-      <w:r>
-        <w:rPr>
-          <w:rFonts w:ascii="Bahnschrift Light" w:eastAsia="Bahnschrift Light" w:hAnsi="Bahnschrift Light" w:cs="Bahnschrift Light"/>
-        </w:rPr>
-        <w:t xml:space="preserve"> for them, making them respect him greatly. </w:t>
-      </w:r>
-    </w:p>
-    <w:p>
-      <w:pPr>
-        <w:spacing w:line="360" w:lineRule="auto"/>
-        <w:rPr>
-          <w:rFonts w:ascii="Bahnschrift Light" w:eastAsia="Bahnschrift Light" w:hAnsi="Bahnschrift Light" w:cs="Bahnschrift Light"/>
-        </w:rPr>
-      </w:pPr>
-    </w:p>
-    <w:p>
-      <w:pPr>
-        <w:spacing w:line="360" w:lineRule="auto"/>
-        <w:rPr>
-          <w:rFonts w:ascii="Bahnschrift Light" w:eastAsia="Bahnschrift Light" w:hAnsi="Bahnschrift Light" w:cs="Bahnschrift Light"/>
-        </w:rPr>
-      </w:pPr>
-      <w:r>
-        <w:rPr>
-          <w:rFonts w:ascii="Bahnschrift Light" w:eastAsia="Bahnschrift Light" w:hAnsi="Bahnschrift Light" w:cs="Bahnschrift Light"/>
-        </w:rPr>
-        <w:t>Artifact Lore:</w:t>
-      </w:r>
-    </w:p>
-    <w:p>
-      <w:pPr>
-        <w:spacing w:line="360" w:lineRule="auto"/>
-        <w:rPr>
-          <w:rFonts w:ascii="Bahnschrift Light" w:eastAsia="Bahnschrift Light" w:hAnsi="Bahnschrift Light" w:cs="Bahnschrift Light"/>
-        </w:rPr>
-      </w:pPr>
-      <w:r>
-        <w:rPr>
-          <w:rFonts w:ascii="Bahnschrift Light" w:eastAsia="Bahnschrift Light" w:hAnsi="Bahnschrift Light" w:cs="Bahnschrift Light"/>
-        </w:rPr>
-        <w:t>The blood talisman is a talisman that comes from the blood of thousands of monsters. Long ago, a swordsman fought off all these monsters and combined all their corp</w:t>
-      </w:r>
-      <w:r>
-        <w:rPr>
-          <w:rFonts w:ascii="Bahnschrift Light" w:eastAsia="Bahnschrift Light" w:hAnsi="Bahnschrift Light" w:cs="Bahnschrift Light"/>
-        </w:rPr>
-        <w:t xml:space="preserve">ses into a small talisman that would help boost the </w:t>
-      </w:r>
-      <w:r>
-        <w:rPr>
-          <w:rFonts w:ascii="Bahnschrift Light" w:eastAsia="Bahnschrift Light" w:hAnsi="Bahnschrift Light" w:cs="Bahnschrift Light"/>
-        </w:rPr>
-        <w:t>regenerative</w:t>
-      </w:r>
-      <w:r>
-        <w:rPr>
-          <w:rFonts w:ascii="Bahnschrift Light" w:eastAsia="Bahnschrift Light" w:hAnsi="Bahnschrift Light" w:cs="Bahnschrift Light"/>
-        </w:rPr>
-        <w:t xml:space="preserve"> properties of healing potions. </w:t>
-      </w:r>
-      <w:r>
-        <w:rPr>
-          <w:rFonts w:ascii="Bahnschrift Light" w:eastAsia="Bahnschrift Light" w:hAnsi="Bahnschrift Light" w:cs="Bahnschrift Light"/>
-        </w:rPr>
-        <w:t>Unfortunately</w:t>
-      </w:r>
-      <w:r>
-        <w:rPr>
-          <w:rFonts w:ascii="Bahnschrift Light" w:eastAsia="Bahnschrift Light" w:hAnsi="Bahnschrift Light" w:cs="Bahnschrift Light"/>
-        </w:rPr>
-        <w:t xml:space="preserve">, the man was killed by his own creation immediately after use. It was passed down generations and the village of Elysar sought out to keep all the </w:t>
-      </w:r>
-      <w:r>
-        <w:rPr>
-          <w:rFonts w:ascii="Bahnschrift Light" w:eastAsia="Bahnschrift Light" w:hAnsi="Bahnschrift Light" w:cs="Bahnschrift Light"/>
-        </w:rPr>
-        <w:t>ancient artifacts safe.</w:t>
-      </w:r>
-    </w:p>
-    <w:p>
-      <w:pPr>
-        <w:spacing w:line="360" w:lineRule="auto"/>
-        <w:rPr>
-          <w:rFonts w:ascii="Bahnschrift Light" w:eastAsia="Bahnschrift Light" w:hAnsi="Bahnschrift Light" w:cs="Bahnschrift Light"/>
-        </w:rPr>
-      </w:pPr>
-    </w:p>
-    <w:p>
-      <w:pPr>
-        <w:spacing w:line="360" w:lineRule="auto"/>
-        <w:rPr>
-          <w:rFonts w:ascii="Bahnschrift Light" w:eastAsia="Bahnschrift Light" w:hAnsi="Bahnschrift Light" w:cs="Bahnschrift Light"/>
-        </w:rPr>
-      </w:pPr>
-      <w:r>
-        <w:rPr>
-          <w:rFonts w:ascii="Bahnschrift Light" w:eastAsia="Bahnschrift Light" w:hAnsi="Bahnschrift Light" w:cs="Bahnschrift Light"/>
-        </w:rPr>
-        <w:t xml:space="preserve">The Elixir of Strength is a goblet that carries an unknown liquid. The goblet is unable to spill the liquid due to some mystical power that was placed on it. If drank, your strength would increase greatly, but the last person that </w:t>
-      </w:r>
-      <w:r>
-        <w:rPr>
-          <w:rFonts w:ascii="Bahnschrift Light" w:eastAsia="Bahnschrift Light" w:hAnsi="Bahnschrift Light" w:cs="Bahnschrift Light"/>
-        </w:rPr>
-        <w:t>drank it exploded from rapid muscle growth. This was also taken in by the village and was studied to find who created it. The roots of it are still unknown.</w:t>
-      </w:r>
-    </w:p>
-    <w:p>
-      <w:pPr>
-        <w:spacing w:line="360" w:lineRule="auto"/>
-        <w:rPr>
-          <w:rFonts w:ascii="Bahnschrift Light" w:eastAsia="Bahnschrift Light" w:hAnsi="Bahnschrift Light" w:cs="Bahnschrift Light"/>
-        </w:rPr>
-      </w:pPr>
-      <w:r>
-        <w:rPr>
-          <w:rFonts w:ascii="Bahnschrift Light" w:eastAsia="Bahnschrift Light" w:hAnsi="Bahnschrift Light" w:cs="Bahnschrift Light"/>
-        </w:rPr>
-        <w:br/>
-        <w:t>The vampiric left and right crest are two halves of an even greater crest. Long ago, when the king</w:t>
-      </w:r>
-      <w:r>
-        <w:rPr>
-          <w:rFonts w:ascii="Bahnschrift Light" w:eastAsia="Bahnschrift Light" w:hAnsi="Bahnschrift Light" w:cs="Bahnschrift Light"/>
-        </w:rPr>
-        <w:t xml:space="preserve"> of vampires was still alive, he fought a great hero known all over the world. After a long battle between the two, the hero split the king in half, ending the battle for good. As the king was withering away, the hero noticed a crest on the </w:t>
-      </w:r>
-      <w:r>
-        <w:rPr>
-          <w:rFonts w:ascii="Bahnschrift Light" w:eastAsia="Bahnschrift Light" w:hAnsi="Bahnschrift Light" w:cs="Bahnschrift Light"/>
-        </w:rPr>
-        <w:t>vampire’s</w:t>
-      </w:r>
-      <w:r>
-        <w:rPr>
-          <w:rFonts w:ascii="Bahnschrift Light" w:eastAsia="Bahnschrift Light" w:hAnsi="Bahnschrift Light" w:cs="Bahnschrift Light"/>
-        </w:rPr>
-        <w:t xml:space="preserve"> chest.</w:t>
-      </w:r>
-      <w:r>
-        <w:rPr>
-          <w:rFonts w:ascii="Bahnschrift Light" w:eastAsia="Bahnschrift Light" w:hAnsi="Bahnschrift Light" w:cs="Bahnschrift Light"/>
-        </w:rPr>
-        <w:t xml:space="preserve"> He ripped it off but noticed it was slashed perfectly in two by his final cut. He had heard of artifacts and knew that they do not work on humans so he gave it to the person he trusted most. That person eventually migrated near the Kingdom of Helstor and </w:t>
-      </w:r>
-      <w:r>
-        <w:rPr>
-          <w:rFonts w:ascii="Bahnschrift Light" w:eastAsia="Bahnschrift Light" w:hAnsi="Bahnschrift Light" w:cs="Bahnschrift Light"/>
-        </w:rPr>
-        <w:t xml:space="preserve">created the village of Elysar with the sole purpose of keeping the artifacts hidden away. The hero later died in a </w:t>
+        <w:t xml:space="preserve">cut. He had heard of artifacts and knew that they do not work on humans so he gave it to the person he trusted most. That person eventually migrated near the Kingdom of Helstor and created the village of Elysar with the sole purpose of keeping the artifacts hidden away. The hero later died in a </w:t>
       </w:r>
       <w:r>
         <w:rPr>
@@ -2685,19 +2813,7 @@
         <w:rPr>
           <w:rFonts w:ascii="Bahnschrift Light" w:eastAsia="Bahnschrift Light" w:hAnsi="Bahnschrift Light" w:cs="Bahnschrift Light"/>
         </w:rPr>
-        <w:t xml:space="preserve"> with the world every now and then but it was simply for their own amusement. As for this god, he was situated in Italy and tried their pizzas. After this, he decided to create his own recipe and made what's known as the ancient pizza. Once a huma</w:t>
-      </w:r>
-      <w:r>
-        <w:rPr>
-          <w:rFonts w:ascii="Bahnschrift Light" w:eastAsia="Bahnschrift Light" w:hAnsi="Bahnschrift Light" w:cs="Bahnschrift Light"/>
-        </w:rPr>
-        <w:t xml:space="preserve">n tried eating it but he was killed soon after. The god laughed and created a box of the pizzas. The pizzas were later retrieved by many people and they were all sold to the ancient hero that we knew from the vampire battle. He was all for the plan of his </w:t>
-      </w:r>
-      <w:r>
-        <w:rPr>
-          <w:rFonts w:ascii="Bahnschrift Light" w:eastAsia="Bahnschrift Light" w:hAnsi="Bahnschrift Light" w:cs="Bahnschrift Light"/>
-        </w:rPr>
-        <w:t xml:space="preserve">friend and retrieved any artifacts he could to give to his friend as he believed it would possibly save the world from annihilation. </w:t>
+        <w:t xml:space="preserve"> with the world every now and then but it was simply for their own amusement. As for this god, he was situated in Italy and tried their pizzas. After this, he decided to create his own recipe and made what's known as the ancient pizza. Once a human tried eating it but he was killed soon after. The god laughed and created a box of the pizzas. The pizzas were later retrieved by many people and they were all sold to the ancient hero that we knew from the vampire battle. He was all for the plan of his friend and retrieved any artifacts he could to give to his friend as he believed it would possibly save the world from annihilation. </w:t>
       </w:r>
     </w:p>
     <w:p>
@@ -2733,6 +2849,7 @@
         <w:rPr>
           <w:noProof/>
         </w:rPr>
+        <w:lastRenderedPageBreak/>
         <w:drawing>
           <wp:inline distT="0" distB="0" distL="0" distR="0" wp14:anchorId="1FB19917" wp14:editId="57CA69A7">
             <wp:extent cx="5943600" cy="3342005"/>
@@ -2751,7 +2868,7 @@
                     </pic:cNvPicPr>
                   </pic:nvPicPr>
                   <pic:blipFill>
-                    <a:blip r:embed="rId6">
+                    <a:blip r:embed="rId14">
                       <a:extLst>
                         <a:ext uri="{28A0092B-C50C-407E-A947-70E740481C1C}">
                           <a14:useLocalDpi xmlns:a14="http://schemas.microsoft.com/office/drawing/2010/main" val="0"/>
@@ -2795,7 +2912,6 @@
           <w:noProof/>
           <w:szCs w:val="20"/>
         </w:rPr>
-        <w:lastRenderedPageBreak/>
         <w:drawing>
           <wp:inline distT="0" distB="0" distL="0" distR="0" wp14:anchorId="045C54C5" wp14:editId="2AD236C8">
             <wp:extent cx="2988365" cy="2207538"/>
@@ -2812,7 +2928,7 @@
                     <pic:cNvPicPr/>
                   </pic:nvPicPr>
                   <pic:blipFill>
-                    <a:blip r:embed="rId7"/>
+                    <a:blip r:embed="rId15"/>
                     <a:stretch>
                       <a:fillRect/>
                     </a:stretch>
@@ -2844,6 +2960,7 @@
         <w:rPr>
           <w:noProof/>
         </w:rPr>
+        <w:lastRenderedPageBreak/>
         <w:drawing>
           <wp:inline distT="0" distB="0" distL="0" distR="0" wp14:anchorId="1B0E67B2" wp14:editId="151898F2">
             <wp:extent cx="3001645" cy="2378710"/>
@@ -2857,428 +2974,6 @@
                 <pic:pic xmlns:pic="http://schemas.openxmlformats.org/drawingml/2006/picture">
                   <pic:nvPicPr>
                     <pic:cNvPr id="576990311" name="Picture 2" descr="A collection of pixel art objects&#10;&#10;Description automatically generated"/>
-                    <pic:cNvPicPr>
-                      <a:picLocks noChangeAspect="1" noChangeArrowheads="1"/>
-                    </pic:cNvPicPr>
-                  </pic:nvPicPr>
-                  <pic:blipFill>
-                    <a:blip r:embed="rId8">
-                      <a:extLst>
-                        <a:ext uri="{28A0092B-C50C-407E-A947-70E740481C1C}">
-                          <a14:useLocalDpi xmlns:a14="http://schemas.microsoft.com/office/drawing/2010/main" val="0"/>
-                        </a:ext>
-                      </a:extLst>
-                    </a:blip>
-                    <a:srcRect/>
-                    <a:stretch>
-                      <a:fillRect/>
-                    </a:stretch>
-                  </pic:blipFill>
-                  <pic:spPr bwMode="auto">
-                    <a:xfrm>
-                      <a:off x="0" y="0"/>
-                      <a:ext cx="3001645" cy="2378710"/>
-                    </a:xfrm>
-                    <a:prstGeom prst="rect">
-                      <a:avLst/>
-                    </a:prstGeom>
-                    <a:noFill/>
-                    <a:ln>
-                      <a:noFill/>
-                    </a:ln>
-                  </pic:spPr>
-                </pic:pic>
-              </a:graphicData>
-            </a:graphic>
-          </wp:inline>
-        </w:drawing>
-      </w:r>
-      <w:r>
-        <w:rPr>
-          <w:noProof/>
-        </w:rPr>
-        <w:drawing>
-          <wp:inline distT="0" distB="0" distL="0" distR="0" wp14:anchorId="467E65C1" wp14:editId="79F654AC">
-            <wp:extent cx="3001645" cy="2378710"/>
-            <wp:effectExtent l="0" t="0" r="0" b="0"/>
-            <wp:docPr id="1413046598" name="Picture 3" descr="A pixel art of a knight&#10;&#10;Description automatically generated"/>
-            <wp:cNvGraphicFramePr>
-              <a:graphicFrameLocks xmlns:a="http://schemas.openxmlformats.org/drawingml/2006/main" noChangeAspect="1"/>
-            </wp:cNvGraphicFramePr>
-            <a:graphic xmlns:a="http://schemas.openxmlformats.org/drawingml/2006/main">
-              <a:graphicData uri="http://schemas.openxmlformats.org/drawingml/2006/picture">
-                <pic:pic xmlns:pic="http://schemas.openxmlformats.org/drawingml/2006/picture">
-                  <pic:nvPicPr>
-                    <pic:cNvPr id="1413046598" name="Picture 3" descr="A pixel art of a knight&#10;&#10;Description automatically generated"/>
-                    <pic:cNvPicPr>
-                      <a:picLocks noChangeAspect="1" noChangeArrowheads="1"/>
-                    </pic:cNvPicPr>
-                  </pic:nvPicPr>
-                  <pic:blipFill>
-                    <a:blip r:embed="rId9">
-                      <a:extLst>
-                        <a:ext uri="{28A0092B-C50C-407E-A947-70E740481C1C}">
-                          <a14:useLocalDpi xmlns:a14="http://schemas.microsoft.com/office/drawing/2010/main" val="0"/>
-                        </a:ext>
-                      </a:extLst>
-                    </a:blip>
-                    <a:srcRect/>
-                    <a:stretch>
-                      <a:fillRect/>
-                    </a:stretch>
-                  </pic:blipFill>
-                  <pic:spPr bwMode="auto">
-                    <a:xfrm>
-                      <a:off x="0" y="0"/>
-                      <a:ext cx="3001645" cy="2378710"/>
-                    </a:xfrm>
-                    <a:prstGeom prst="rect">
-                      <a:avLst/>
-                    </a:prstGeom>
-                    <a:noFill/>
-                    <a:ln>
-                      <a:noFill/>
-                    </a:ln>
-                  </pic:spPr>
-                </pic:pic>
-              </a:graphicData>
-            </a:graphic>
-          </wp:inline>
-        </w:drawing>
-      </w:r>
-      <w:r>
-        <w:rPr>
-          <w:noProof/>
-        </w:rPr>
-        <w:lastRenderedPageBreak/>
-        <w:drawing>
-          <wp:inline distT="0" distB="0" distL="0" distR="0" wp14:anchorId="66DE71C0" wp14:editId="26B94C6F">
-            <wp:extent cx="3001645" cy="2378710"/>
-            <wp:effectExtent l="0" t="0" r="0" b="0"/>
-            <wp:docPr id="1587291795" name="Picture 4" descr="A pixel art of a zombie&#10;&#10;Description automatically generated"/>
-            <wp:cNvGraphicFramePr>
-              <a:graphicFrameLocks xmlns:a="http://schemas.openxmlformats.org/drawingml/2006/main" noChangeAspect="1"/>
-            </wp:cNvGraphicFramePr>
-            <a:graphic xmlns:a="http://schemas.openxmlformats.org/drawingml/2006/main">
-              <a:graphicData uri="http://schemas.openxmlformats.org/drawingml/2006/picture">
-                <pic:pic xmlns:pic="http://schemas.openxmlformats.org/drawingml/2006/picture">
-                  <pic:nvPicPr>
-                    <pic:cNvPr id="1587291795" name="Picture 4" descr="A pixel art of a zombie&#10;&#10;Description automatically generated"/>
-                    <pic:cNvPicPr>
-                      <a:picLocks noChangeAspect="1" noChangeArrowheads="1"/>
-                    </pic:cNvPicPr>
-                  </pic:nvPicPr>
-                  <pic:blipFill>
-                    <a:blip r:embed="rId10">
-                      <a:extLst>
-                        <a:ext uri="{28A0092B-C50C-407E-A947-70E740481C1C}">
-                          <a14:useLocalDpi xmlns:a14="http://schemas.microsoft.com/office/drawing/2010/main" val="0"/>
-                        </a:ext>
-                      </a:extLst>
-                    </a:blip>
-                    <a:srcRect/>
-                    <a:stretch>
-                      <a:fillRect/>
-                    </a:stretch>
-                  </pic:blipFill>
-                  <pic:spPr bwMode="auto">
-                    <a:xfrm>
-                      <a:off x="0" y="0"/>
-                      <a:ext cx="3001645" cy="2378710"/>
-                    </a:xfrm>
-                    <a:prstGeom prst="rect">
-                      <a:avLst/>
-                    </a:prstGeom>
-                    <a:noFill/>
-                    <a:ln>
-                      <a:noFill/>
-                    </a:ln>
-                  </pic:spPr>
-                </pic:pic>
-              </a:graphicData>
-            </a:graphic>
-          </wp:inline>
-        </w:drawing>
-      </w:r>
-      <w:r>
-        <w:rPr>
-          <w:noProof/>
-        </w:rPr>
-        <w:drawing>
-          <wp:inline distT="0" distB="0" distL="0" distR="0" wp14:anchorId="159EC385" wp14:editId="65E07F06">
-            <wp:extent cx="1524000" cy="3001645"/>
-            <wp:effectExtent l="0" t="0" r="0" b="0"/>
-            <wp:docPr id="1583257046" name="Picture 5" descr="A pixel art of a zombie&#10;&#10;Description automatically generated"/>
-            <wp:cNvGraphicFramePr>
-              <a:graphicFrameLocks xmlns:a="http://schemas.openxmlformats.org/drawingml/2006/main" noChangeAspect="1"/>
-            </wp:cNvGraphicFramePr>
-            <a:graphic xmlns:a="http://schemas.openxmlformats.org/drawingml/2006/main">
-              <a:graphicData uri="http://schemas.openxmlformats.org/drawingml/2006/picture">
-                <pic:pic xmlns:pic="http://schemas.openxmlformats.org/drawingml/2006/picture">
-                  <pic:nvPicPr>
-                    <pic:cNvPr id="1583257046" name="Picture 5" descr="A pixel art of a zombie&#10;&#10;Description automatically generated"/>
-                    <pic:cNvPicPr>
-                      <a:picLocks noChangeAspect="1" noChangeArrowheads="1"/>
-                    </pic:cNvPicPr>
-                  </pic:nvPicPr>
-                  <pic:blipFill>
-                    <a:blip r:embed="rId11">
-                      <a:extLst>
-                        <a:ext uri="{28A0092B-C50C-407E-A947-70E740481C1C}">
-                          <a14:useLocalDpi xmlns:a14="http://schemas.microsoft.com/office/drawing/2010/main" val="0"/>
-                        </a:ext>
-                      </a:extLst>
-                    </a:blip>
-                    <a:srcRect/>
-                    <a:stretch>
-                      <a:fillRect/>
-                    </a:stretch>
-                  </pic:blipFill>
-                  <pic:spPr bwMode="auto">
-                    <a:xfrm>
-                      <a:off x="0" y="0"/>
-                      <a:ext cx="1524000" cy="3001645"/>
-                    </a:xfrm>
-                    <a:prstGeom prst="rect">
-                      <a:avLst/>
-                    </a:prstGeom>
-                    <a:noFill/>
-                    <a:ln>
-                      <a:noFill/>
-                    </a:ln>
-                  </pic:spPr>
-                </pic:pic>
-              </a:graphicData>
-            </a:graphic>
-          </wp:inline>
-        </w:drawing>
-      </w:r>
-      <w:r>
-        <w:rPr>
-          <w:noProof/>
-        </w:rPr>
-        <w:drawing>
-          <wp:inline distT="0" distB="0" distL="0" distR="0" wp14:anchorId="2A4116E6" wp14:editId="319D9051">
-            <wp:extent cx="3001645" cy="2378710"/>
-            <wp:effectExtent l="0" t="0" r="0" b="0"/>
-            <wp:docPr id="292665123" name="Picture 6" descr="A video game character with horns and a sword&#10;&#10;Description automatically generated"/>
-            <wp:cNvGraphicFramePr>
-              <a:graphicFrameLocks xmlns:a="http://schemas.openxmlformats.org/drawingml/2006/main" noChangeAspect="1"/>
-            </wp:cNvGraphicFramePr>
-            <a:graphic xmlns:a="http://schemas.openxmlformats.org/drawingml/2006/main">
-              <a:graphicData uri="http://schemas.openxmlformats.org/drawingml/2006/picture">
-                <pic:pic xmlns:pic="http://schemas.openxmlformats.org/drawingml/2006/picture">
-                  <pic:nvPicPr>
-                    <pic:cNvPr id="292665123" name="Picture 6" descr="A video game character with horns and a sword&#10;&#10;Description automatically generated"/>
-                    <pic:cNvPicPr>
-                      <a:picLocks noChangeAspect="1" noChangeArrowheads="1"/>
-                    </pic:cNvPicPr>
-                  </pic:nvPicPr>
-                  <pic:blipFill>
-                    <a:blip r:embed="rId12">
-                      <a:extLst>
-                        <a:ext uri="{28A0092B-C50C-407E-A947-70E740481C1C}">
-                          <a14:useLocalDpi xmlns:a14="http://schemas.microsoft.com/office/drawing/2010/main" val="0"/>
-                        </a:ext>
-                      </a:extLst>
-                    </a:blip>
-                    <a:srcRect/>
-                    <a:stretch>
-                      <a:fillRect/>
-                    </a:stretch>
-                  </pic:blipFill>
-                  <pic:spPr bwMode="auto">
-                    <a:xfrm>
-                      <a:off x="0" y="0"/>
-                      <a:ext cx="3001645" cy="2378710"/>
-                    </a:xfrm>
-                    <a:prstGeom prst="rect">
-                      <a:avLst/>
-                    </a:prstGeom>
-                    <a:noFill/>
-                    <a:ln>
-                      <a:noFill/>
-                    </a:ln>
-                  </pic:spPr>
-                </pic:pic>
-              </a:graphicData>
-            </a:graphic>
-          </wp:inline>
-        </w:drawing>
-      </w:r>
-    </w:p>
-    <w:p>
-      <w:pPr>
-        <w:spacing w:line="360" w:lineRule="auto"/>
-        <w:rPr>
-          <w:rFonts w:ascii="Bahnschrift Light" w:eastAsia="Bahnschrift Light" w:hAnsi="Bahnschrift Light" w:cs="Bahnschrift Light"/>
-        </w:rPr>
-      </w:pPr>
-      <w:r>
-        <w:rPr>
-          <w:rFonts w:ascii="Bahnschrift Light" w:eastAsia="Bahnschrift Light" w:hAnsi="Bahnschrift Light" w:cs="Bahnschrift Light"/>
-          <w:noProof/>
-        </w:rPr>
-        <w:drawing>
-          <wp:inline distT="0" distB="0" distL="0" distR="0" wp14:anchorId="24CFDF5D" wp14:editId="2A2DAEBA">
-            <wp:extent cx="1279105" cy="1273662"/>
-            <wp:effectExtent l="0" t="0" r="0" b="3175"/>
-            <wp:docPr id="1438904536" name="Picture 1" descr="A pixelated chest with text&#10;&#10;Description automatically generated"/>
-            <wp:cNvGraphicFramePr>
-              <a:graphicFrameLocks xmlns:a="http://schemas.openxmlformats.org/drawingml/2006/main" noChangeAspect="1"/>
-            </wp:cNvGraphicFramePr>
-            <a:graphic xmlns:a="http://schemas.openxmlformats.org/drawingml/2006/main">
-              <a:graphicData uri="http://schemas.openxmlformats.org/drawingml/2006/picture">
-                <pic:pic xmlns:pic="http://schemas.openxmlformats.org/drawingml/2006/picture">
-                  <pic:nvPicPr>
-                    <pic:cNvPr id="1438904536" name="Picture 1" descr="A pixelated chest with text&#10;&#10;Description automatically generated"/>
-                    <pic:cNvPicPr/>
-                  </pic:nvPicPr>
-                  <pic:blipFill>
-                    <a:blip r:embed="rId13"/>
-                    <a:stretch>
-                      <a:fillRect/>
-                    </a:stretch>
-                  </pic:blipFill>
-                  <pic:spPr>
-                    <a:xfrm>
-                      <a:off x="0" y="0"/>
-                      <a:ext cx="1279105" cy="1273662"/>
-                    </a:xfrm>
-                    <a:prstGeom prst="rect">
-                      <a:avLst/>
-                    </a:prstGeom>
-                  </pic:spPr>
-                </pic:pic>
-              </a:graphicData>
-            </a:graphic>
-          </wp:inline>
-        </w:drawing>
-      </w:r>
-    </w:p>
-    <w:p>
-      <w:pPr>
-        <w:spacing w:line="360" w:lineRule="auto"/>
-        <w:rPr>
-          <w:rFonts w:ascii="Bahnschrift Light" w:eastAsia="Bahnschrift Light" w:hAnsi="Bahnschrift Light" w:cs="Bahnschrift Light"/>
-        </w:rPr>
-      </w:pPr>
-      <w:r>
-        <w:rPr>
-          <w:rFonts w:ascii="Bahnschrift Light" w:eastAsia="Bahnschrift Light" w:hAnsi="Bahnschrift Light" w:cs="Bahnschrift Light"/>
-          <w:noProof/>
-        </w:rPr>
-        <w:drawing>
-          <wp:inline distT="0" distB="0" distL="0" distR="0" wp14:anchorId="7ECBBB10" wp14:editId="31CBEEDC">
-            <wp:extent cx="1638343" cy="979740"/>
-            <wp:effectExtent l="0" t="0" r="0" b="0"/>
-            <wp:docPr id="1817724929" name="Picture 1" descr="A pixelated treasure chest&#10;&#10;Description automatically generated"/>
-            <wp:cNvGraphicFramePr>
-              <a:graphicFrameLocks xmlns:a="http://schemas.openxmlformats.org/drawingml/2006/main" noChangeAspect="1"/>
-            </wp:cNvGraphicFramePr>
-            <a:graphic xmlns:a="http://schemas.openxmlformats.org/drawingml/2006/main">
-              <a:graphicData uri="http://schemas.openxmlformats.org/drawingml/2006/picture">
-                <pic:pic xmlns:pic="http://schemas.openxmlformats.org/drawingml/2006/picture">
-                  <pic:nvPicPr>
-                    <pic:cNvPr id="1817724929" name="Picture 1" descr="A pixelated treasure chest&#10;&#10;Description automatically generated"/>
-                    <pic:cNvPicPr/>
-                  </pic:nvPicPr>
-                  <pic:blipFill>
-                    <a:blip r:embed="rId14"/>
-                    <a:stretch>
-                      <a:fillRect/>
-                    </a:stretch>
-                  </pic:blipFill>
-                  <pic:spPr>
-                    <a:xfrm>
-                      <a:off x="0" y="0"/>
-                      <a:ext cx="1638343" cy="979740"/>
-                    </a:xfrm>
-                    <a:prstGeom prst="rect">
-                      <a:avLst/>
-                    </a:prstGeom>
-                  </pic:spPr>
-                </pic:pic>
-              </a:graphicData>
-            </a:graphic>
-          </wp:inline>
-        </w:drawing>
-      </w:r>
-    </w:p>
-    <w:p>
-      <w:pPr>
-        <w:spacing w:line="360" w:lineRule="auto"/>
-        <w:rPr>
-          <w:rFonts w:ascii="Bahnschrift Light" w:eastAsia="Bahnschrift Light" w:hAnsi="Bahnschrift Light" w:cs="Bahnschrift Light"/>
-        </w:rPr>
-      </w:pPr>
-      <w:r>
-        <w:rPr>
-          <w:rFonts w:ascii="Bahnschrift Light" w:eastAsia="Bahnschrift Light" w:hAnsi="Bahnschrift Light" w:cs="Bahnschrift Light"/>
-          <w:noProof/>
-        </w:rPr>
-        <w:lastRenderedPageBreak/>
-        <w:drawing>
-          <wp:inline distT="0" distB="0" distL="0" distR="0" wp14:anchorId="575F0A84" wp14:editId="07D2B596">
-            <wp:extent cx="1284548" cy="919867"/>
-            <wp:effectExtent l="0" t="0" r="0" b="0"/>
-            <wp:docPr id="786633145" name="Picture 1" descr="A pixelated wooden chest&#10;&#10;Description automatically generated"/>
-            <wp:cNvGraphicFramePr>
-              <a:graphicFrameLocks xmlns:a="http://schemas.openxmlformats.org/drawingml/2006/main" noChangeAspect="1"/>
-            </wp:cNvGraphicFramePr>
-            <a:graphic xmlns:a="http://schemas.openxmlformats.org/drawingml/2006/main">
-              <a:graphicData uri="http://schemas.openxmlformats.org/drawingml/2006/picture">
-                <pic:pic xmlns:pic="http://schemas.openxmlformats.org/drawingml/2006/picture">
-                  <pic:nvPicPr>
-                    <pic:cNvPr id="786633145" name="Picture 1" descr="A pixelated wooden chest&#10;&#10;Description automatically generated"/>
-                    <pic:cNvPicPr/>
-                  </pic:nvPicPr>
-                  <pic:blipFill>
-                    <a:blip r:embed="rId15"/>
-                    <a:stretch>
-                      <a:fillRect/>
-                    </a:stretch>
-                  </pic:blipFill>
-                  <pic:spPr>
-                    <a:xfrm>
-                      <a:off x="0" y="0"/>
-                      <a:ext cx="1284548" cy="919867"/>
-                    </a:xfrm>
-                    <a:prstGeom prst="rect">
-                      <a:avLst/>
-                    </a:prstGeom>
-                  </pic:spPr>
-                </pic:pic>
-              </a:graphicData>
-            </a:graphic>
-          </wp:inline>
-        </w:drawing>
-      </w:r>
-    </w:p>
-    <w:p>
-      <w:pPr>
-        <w:spacing w:line="360" w:lineRule="auto"/>
-        <w:rPr>
-          <w:rFonts w:ascii="Bahnschrift Light" w:eastAsia="Bahnschrift Light" w:hAnsi="Bahnschrift Light" w:cs="Bahnschrift Light"/>
-        </w:rPr>
-      </w:pPr>
-      <w:r>
-        <w:rPr>
-          <w:noProof/>
-        </w:rPr>
-        <w:drawing>
-          <wp:inline distT="0" distB="0" distL="0" distR="0" wp14:anchorId="77A7A13A" wp14:editId="320DFDB1">
-            <wp:extent cx="3001645" cy="2378710"/>
-            <wp:effectExtent l="0" t="0" r="0" b="0"/>
-            <wp:docPr id="1084157861" name="Picture 7" descr="A pixel art of a werewolf&#10;&#10;Description automatically generated"/>
-            <wp:cNvGraphicFramePr>
-              <a:graphicFrameLocks xmlns:a="http://schemas.openxmlformats.org/drawingml/2006/main" noChangeAspect="1"/>
-            </wp:cNvGraphicFramePr>
-            <a:graphic xmlns:a="http://schemas.openxmlformats.org/drawingml/2006/main">
-              <a:graphicData uri="http://schemas.openxmlformats.org/drawingml/2006/picture">
-                <pic:pic xmlns:pic="http://schemas.openxmlformats.org/drawingml/2006/picture">
-                  <pic:nvPicPr>
-                    <pic:cNvPr id="1084157861" name="Picture 7" descr="A pixel art of a werewolf&#10;&#10;Description automatically generated"/>
                     <pic:cNvPicPr>
                       <a:picLocks noChangeAspect="1" noChangeArrowheads="1"/>
                     </pic:cNvPicPr>
@@ -3315,6 +3010,428 @@
           </wp:inline>
         </w:drawing>
       </w:r>
+      <w:r>
+        <w:rPr>
+          <w:noProof/>
+        </w:rPr>
+        <w:drawing>
+          <wp:inline distT="0" distB="0" distL="0" distR="0" wp14:anchorId="467E65C1" wp14:editId="79F654AC">
+            <wp:extent cx="3001645" cy="2378710"/>
+            <wp:effectExtent l="0" t="0" r="0" b="0"/>
+            <wp:docPr id="1413046598" name="Picture 3" descr="A pixel art of a knight&#10;&#10;Description automatically generated"/>
+            <wp:cNvGraphicFramePr>
+              <a:graphicFrameLocks xmlns:a="http://schemas.openxmlformats.org/drawingml/2006/main" noChangeAspect="1"/>
+            </wp:cNvGraphicFramePr>
+            <a:graphic xmlns:a="http://schemas.openxmlformats.org/drawingml/2006/main">
+              <a:graphicData uri="http://schemas.openxmlformats.org/drawingml/2006/picture">
+                <pic:pic xmlns:pic="http://schemas.openxmlformats.org/drawingml/2006/picture">
+                  <pic:nvPicPr>
+                    <pic:cNvPr id="1413046598" name="Picture 3" descr="A pixel art of a knight&#10;&#10;Description automatically generated"/>
+                    <pic:cNvPicPr>
+                      <a:picLocks noChangeAspect="1" noChangeArrowheads="1"/>
+                    </pic:cNvPicPr>
+                  </pic:nvPicPr>
+                  <pic:blipFill>
+                    <a:blip r:embed="rId17">
+                      <a:extLst>
+                        <a:ext uri="{28A0092B-C50C-407E-A947-70E740481C1C}">
+                          <a14:useLocalDpi xmlns:a14="http://schemas.microsoft.com/office/drawing/2010/main" val="0"/>
+                        </a:ext>
+                      </a:extLst>
+                    </a:blip>
+                    <a:srcRect/>
+                    <a:stretch>
+                      <a:fillRect/>
+                    </a:stretch>
+                  </pic:blipFill>
+                  <pic:spPr bwMode="auto">
+                    <a:xfrm>
+                      <a:off x="0" y="0"/>
+                      <a:ext cx="3001645" cy="2378710"/>
+                    </a:xfrm>
+                    <a:prstGeom prst="rect">
+                      <a:avLst/>
+                    </a:prstGeom>
+                    <a:noFill/>
+                    <a:ln>
+                      <a:noFill/>
+                    </a:ln>
+                  </pic:spPr>
+                </pic:pic>
+              </a:graphicData>
+            </a:graphic>
+          </wp:inline>
+        </w:drawing>
+      </w:r>
+      <w:r>
+        <w:rPr>
+          <w:noProof/>
+        </w:rPr>
+        <w:lastRenderedPageBreak/>
+        <w:drawing>
+          <wp:inline distT="0" distB="0" distL="0" distR="0" wp14:anchorId="66DE71C0" wp14:editId="26B94C6F">
+            <wp:extent cx="3001645" cy="2378710"/>
+            <wp:effectExtent l="0" t="0" r="0" b="0"/>
+            <wp:docPr id="1587291795" name="Picture 4" descr="A pixel art of a zombie&#10;&#10;Description automatically generated"/>
+            <wp:cNvGraphicFramePr>
+              <a:graphicFrameLocks xmlns:a="http://schemas.openxmlformats.org/drawingml/2006/main" noChangeAspect="1"/>
+            </wp:cNvGraphicFramePr>
+            <a:graphic xmlns:a="http://schemas.openxmlformats.org/drawingml/2006/main">
+              <a:graphicData uri="http://schemas.openxmlformats.org/drawingml/2006/picture">
+                <pic:pic xmlns:pic="http://schemas.openxmlformats.org/drawingml/2006/picture">
+                  <pic:nvPicPr>
+                    <pic:cNvPr id="1587291795" name="Picture 4" descr="A pixel art of a zombie&#10;&#10;Description automatically generated"/>
+                    <pic:cNvPicPr>
+                      <a:picLocks noChangeAspect="1" noChangeArrowheads="1"/>
+                    </pic:cNvPicPr>
+                  </pic:nvPicPr>
+                  <pic:blipFill>
+                    <a:blip r:embed="rId18">
+                      <a:extLst>
+                        <a:ext uri="{28A0092B-C50C-407E-A947-70E740481C1C}">
+                          <a14:useLocalDpi xmlns:a14="http://schemas.microsoft.com/office/drawing/2010/main" val="0"/>
+                        </a:ext>
+                      </a:extLst>
+                    </a:blip>
+                    <a:srcRect/>
+                    <a:stretch>
+                      <a:fillRect/>
+                    </a:stretch>
+                  </pic:blipFill>
+                  <pic:spPr bwMode="auto">
+                    <a:xfrm>
+                      <a:off x="0" y="0"/>
+                      <a:ext cx="3001645" cy="2378710"/>
+                    </a:xfrm>
+                    <a:prstGeom prst="rect">
+                      <a:avLst/>
+                    </a:prstGeom>
+                    <a:noFill/>
+                    <a:ln>
+                      <a:noFill/>
+                    </a:ln>
+                  </pic:spPr>
+                </pic:pic>
+              </a:graphicData>
+            </a:graphic>
+          </wp:inline>
+        </w:drawing>
+      </w:r>
+      <w:r>
+        <w:rPr>
+          <w:noProof/>
+        </w:rPr>
+        <w:drawing>
+          <wp:inline distT="0" distB="0" distL="0" distR="0" wp14:anchorId="159EC385" wp14:editId="65E07F06">
+            <wp:extent cx="1524000" cy="3001645"/>
+            <wp:effectExtent l="0" t="0" r="0" b="0"/>
+            <wp:docPr id="1583257046" name="Picture 5" descr="A pixel art of a zombie&#10;&#10;Description automatically generated"/>
+            <wp:cNvGraphicFramePr>
+              <a:graphicFrameLocks xmlns:a="http://schemas.openxmlformats.org/drawingml/2006/main" noChangeAspect="1"/>
+            </wp:cNvGraphicFramePr>
+            <a:graphic xmlns:a="http://schemas.openxmlformats.org/drawingml/2006/main">
+              <a:graphicData uri="http://schemas.openxmlformats.org/drawingml/2006/picture">
+                <pic:pic xmlns:pic="http://schemas.openxmlformats.org/drawingml/2006/picture">
+                  <pic:nvPicPr>
+                    <pic:cNvPr id="1583257046" name="Picture 5" descr="A pixel art of a zombie&#10;&#10;Description automatically generated"/>
+                    <pic:cNvPicPr>
+                      <a:picLocks noChangeAspect="1" noChangeArrowheads="1"/>
+                    </pic:cNvPicPr>
+                  </pic:nvPicPr>
+                  <pic:blipFill>
+                    <a:blip r:embed="rId19">
+                      <a:extLst>
+                        <a:ext uri="{28A0092B-C50C-407E-A947-70E740481C1C}">
+                          <a14:useLocalDpi xmlns:a14="http://schemas.microsoft.com/office/drawing/2010/main" val="0"/>
+                        </a:ext>
+                      </a:extLst>
+                    </a:blip>
+                    <a:srcRect/>
+                    <a:stretch>
+                      <a:fillRect/>
+                    </a:stretch>
+                  </pic:blipFill>
+                  <pic:spPr bwMode="auto">
+                    <a:xfrm>
+                      <a:off x="0" y="0"/>
+                      <a:ext cx="1524000" cy="3001645"/>
+                    </a:xfrm>
+                    <a:prstGeom prst="rect">
+                      <a:avLst/>
+                    </a:prstGeom>
+                    <a:noFill/>
+                    <a:ln>
+                      <a:noFill/>
+                    </a:ln>
+                  </pic:spPr>
+                </pic:pic>
+              </a:graphicData>
+            </a:graphic>
+          </wp:inline>
+        </w:drawing>
+      </w:r>
+      <w:r>
+        <w:rPr>
+          <w:noProof/>
+        </w:rPr>
+        <w:drawing>
+          <wp:inline distT="0" distB="0" distL="0" distR="0" wp14:anchorId="2A4116E6" wp14:editId="319D9051">
+            <wp:extent cx="3001645" cy="2378710"/>
+            <wp:effectExtent l="0" t="0" r="0" b="0"/>
+            <wp:docPr id="292665123" name="Picture 6" descr="A video game character with horns and a sword&#10;&#10;Description automatically generated"/>
+            <wp:cNvGraphicFramePr>
+              <a:graphicFrameLocks xmlns:a="http://schemas.openxmlformats.org/drawingml/2006/main" noChangeAspect="1"/>
+            </wp:cNvGraphicFramePr>
+            <a:graphic xmlns:a="http://schemas.openxmlformats.org/drawingml/2006/main">
+              <a:graphicData uri="http://schemas.openxmlformats.org/drawingml/2006/picture">
+                <pic:pic xmlns:pic="http://schemas.openxmlformats.org/drawingml/2006/picture">
+                  <pic:nvPicPr>
+                    <pic:cNvPr id="292665123" name="Picture 6" descr="A video game character with horns and a sword&#10;&#10;Description automatically generated"/>
+                    <pic:cNvPicPr>
+                      <a:picLocks noChangeAspect="1" noChangeArrowheads="1"/>
+                    </pic:cNvPicPr>
+                  </pic:nvPicPr>
+                  <pic:blipFill>
+                    <a:blip r:embed="rId20">
+                      <a:extLst>
+                        <a:ext uri="{28A0092B-C50C-407E-A947-70E740481C1C}">
+                          <a14:useLocalDpi xmlns:a14="http://schemas.microsoft.com/office/drawing/2010/main" val="0"/>
+                        </a:ext>
+                      </a:extLst>
+                    </a:blip>
+                    <a:srcRect/>
+                    <a:stretch>
+                      <a:fillRect/>
+                    </a:stretch>
+                  </pic:blipFill>
+                  <pic:spPr bwMode="auto">
+                    <a:xfrm>
+                      <a:off x="0" y="0"/>
+                      <a:ext cx="3001645" cy="2378710"/>
+                    </a:xfrm>
+                    <a:prstGeom prst="rect">
+                      <a:avLst/>
+                    </a:prstGeom>
+                    <a:noFill/>
+                    <a:ln>
+                      <a:noFill/>
+                    </a:ln>
+                  </pic:spPr>
+                </pic:pic>
+              </a:graphicData>
+            </a:graphic>
+          </wp:inline>
+        </w:drawing>
+      </w:r>
+    </w:p>
+    <w:p>
+      <w:pPr>
+        <w:spacing w:line="360" w:lineRule="auto"/>
+        <w:rPr>
+          <w:rFonts w:ascii="Bahnschrift Light" w:eastAsia="Bahnschrift Light" w:hAnsi="Bahnschrift Light" w:cs="Bahnschrift Light"/>
+        </w:rPr>
+      </w:pPr>
+      <w:r>
+        <w:rPr>
+          <w:rFonts w:ascii="Bahnschrift Light" w:eastAsia="Bahnschrift Light" w:hAnsi="Bahnschrift Light" w:cs="Bahnschrift Light"/>
+          <w:noProof/>
+        </w:rPr>
+        <w:drawing>
+          <wp:inline distT="0" distB="0" distL="0" distR="0" wp14:anchorId="24CFDF5D" wp14:editId="2A2DAEBA">
+            <wp:extent cx="1279105" cy="1273662"/>
+            <wp:effectExtent l="0" t="0" r="0" b="3175"/>
+            <wp:docPr id="1438904536" name="Picture 1" descr="A pixelated chest with text&#10;&#10;Description automatically generated"/>
+            <wp:cNvGraphicFramePr>
+              <a:graphicFrameLocks xmlns:a="http://schemas.openxmlformats.org/drawingml/2006/main" noChangeAspect="1"/>
+            </wp:cNvGraphicFramePr>
+            <a:graphic xmlns:a="http://schemas.openxmlformats.org/drawingml/2006/main">
+              <a:graphicData uri="http://schemas.openxmlformats.org/drawingml/2006/picture">
+                <pic:pic xmlns:pic="http://schemas.openxmlformats.org/drawingml/2006/picture">
+                  <pic:nvPicPr>
+                    <pic:cNvPr id="1438904536" name="Picture 1" descr="A pixelated chest with text&#10;&#10;Description automatically generated"/>
+                    <pic:cNvPicPr/>
+                  </pic:nvPicPr>
+                  <pic:blipFill>
+                    <a:blip r:embed="rId21"/>
+                    <a:stretch>
+                      <a:fillRect/>
+                    </a:stretch>
+                  </pic:blipFill>
+                  <pic:spPr>
+                    <a:xfrm>
+                      <a:off x="0" y="0"/>
+                      <a:ext cx="1279105" cy="1273662"/>
+                    </a:xfrm>
+                    <a:prstGeom prst="rect">
+                      <a:avLst/>
+                    </a:prstGeom>
+                  </pic:spPr>
+                </pic:pic>
+              </a:graphicData>
+            </a:graphic>
+          </wp:inline>
+        </w:drawing>
+      </w:r>
+    </w:p>
+    <w:p>
+      <w:pPr>
+        <w:spacing w:line="360" w:lineRule="auto"/>
+        <w:rPr>
+          <w:rFonts w:ascii="Bahnschrift Light" w:eastAsia="Bahnschrift Light" w:hAnsi="Bahnschrift Light" w:cs="Bahnschrift Light"/>
+        </w:rPr>
+      </w:pPr>
+      <w:r>
+        <w:rPr>
+          <w:rFonts w:ascii="Bahnschrift Light" w:eastAsia="Bahnschrift Light" w:hAnsi="Bahnschrift Light" w:cs="Bahnschrift Light"/>
+          <w:noProof/>
+        </w:rPr>
+        <w:drawing>
+          <wp:inline distT="0" distB="0" distL="0" distR="0" wp14:anchorId="7ECBBB10" wp14:editId="31CBEEDC">
+            <wp:extent cx="1638343" cy="979740"/>
+            <wp:effectExtent l="0" t="0" r="0" b="0"/>
+            <wp:docPr id="1817724929" name="Picture 1" descr="A pixelated treasure chest&#10;&#10;Description automatically generated"/>
+            <wp:cNvGraphicFramePr>
+              <a:graphicFrameLocks xmlns:a="http://schemas.openxmlformats.org/drawingml/2006/main" noChangeAspect="1"/>
+            </wp:cNvGraphicFramePr>
+            <a:graphic xmlns:a="http://schemas.openxmlformats.org/drawingml/2006/main">
+              <a:graphicData uri="http://schemas.openxmlformats.org/drawingml/2006/picture">
+                <pic:pic xmlns:pic="http://schemas.openxmlformats.org/drawingml/2006/picture">
+                  <pic:nvPicPr>
+                    <pic:cNvPr id="1817724929" name="Picture 1" descr="A pixelated treasure chest&#10;&#10;Description automatically generated"/>
+                    <pic:cNvPicPr/>
+                  </pic:nvPicPr>
+                  <pic:blipFill>
+                    <a:blip r:embed="rId22"/>
+                    <a:stretch>
+                      <a:fillRect/>
+                    </a:stretch>
+                  </pic:blipFill>
+                  <pic:spPr>
+                    <a:xfrm>
+                      <a:off x="0" y="0"/>
+                      <a:ext cx="1638343" cy="979740"/>
+                    </a:xfrm>
+                    <a:prstGeom prst="rect">
+                      <a:avLst/>
+                    </a:prstGeom>
+                  </pic:spPr>
+                </pic:pic>
+              </a:graphicData>
+            </a:graphic>
+          </wp:inline>
+        </w:drawing>
+      </w:r>
+    </w:p>
+    <w:p>
+      <w:pPr>
+        <w:spacing w:line="360" w:lineRule="auto"/>
+        <w:rPr>
+          <w:rFonts w:ascii="Bahnschrift Light" w:eastAsia="Bahnschrift Light" w:hAnsi="Bahnschrift Light" w:cs="Bahnschrift Light"/>
+        </w:rPr>
+      </w:pPr>
+      <w:r>
+        <w:rPr>
+          <w:rFonts w:ascii="Bahnschrift Light" w:eastAsia="Bahnschrift Light" w:hAnsi="Bahnschrift Light" w:cs="Bahnschrift Light"/>
+          <w:noProof/>
+        </w:rPr>
+        <w:lastRenderedPageBreak/>
+        <w:drawing>
+          <wp:inline distT="0" distB="0" distL="0" distR="0" wp14:anchorId="575F0A84" wp14:editId="07D2B596">
+            <wp:extent cx="1284548" cy="919867"/>
+            <wp:effectExtent l="0" t="0" r="0" b="0"/>
+            <wp:docPr id="786633145" name="Picture 1" descr="A pixelated wooden chest&#10;&#10;Description automatically generated"/>
+            <wp:cNvGraphicFramePr>
+              <a:graphicFrameLocks xmlns:a="http://schemas.openxmlformats.org/drawingml/2006/main" noChangeAspect="1"/>
+            </wp:cNvGraphicFramePr>
+            <a:graphic xmlns:a="http://schemas.openxmlformats.org/drawingml/2006/main">
+              <a:graphicData uri="http://schemas.openxmlformats.org/drawingml/2006/picture">
+                <pic:pic xmlns:pic="http://schemas.openxmlformats.org/drawingml/2006/picture">
+                  <pic:nvPicPr>
+                    <pic:cNvPr id="786633145" name="Picture 1" descr="A pixelated wooden chest&#10;&#10;Description automatically generated"/>
+                    <pic:cNvPicPr/>
+                  </pic:nvPicPr>
+                  <pic:blipFill>
+                    <a:blip r:embed="rId23"/>
+                    <a:stretch>
+                      <a:fillRect/>
+                    </a:stretch>
+                  </pic:blipFill>
+                  <pic:spPr>
+                    <a:xfrm>
+                      <a:off x="0" y="0"/>
+                      <a:ext cx="1284548" cy="919867"/>
+                    </a:xfrm>
+                    <a:prstGeom prst="rect">
+                      <a:avLst/>
+                    </a:prstGeom>
+                  </pic:spPr>
+                </pic:pic>
+              </a:graphicData>
+            </a:graphic>
+          </wp:inline>
+        </w:drawing>
+      </w:r>
+    </w:p>
+    <w:p>
+      <w:pPr>
+        <w:spacing w:line="360" w:lineRule="auto"/>
+        <w:rPr>
+          <w:rFonts w:ascii="Bahnschrift Light" w:eastAsia="Bahnschrift Light" w:hAnsi="Bahnschrift Light" w:cs="Bahnschrift Light"/>
+        </w:rPr>
+      </w:pPr>
+      <w:r>
+        <w:rPr>
+          <w:noProof/>
+        </w:rPr>
+        <w:drawing>
+          <wp:inline distT="0" distB="0" distL="0" distR="0" wp14:anchorId="77A7A13A" wp14:editId="320DFDB1">
+            <wp:extent cx="3001645" cy="2378710"/>
+            <wp:effectExtent l="0" t="0" r="0" b="0"/>
+            <wp:docPr id="1084157861" name="Picture 7" descr="A pixel art of a werewolf&#10;&#10;Description automatically generated"/>
+            <wp:cNvGraphicFramePr>
+              <a:graphicFrameLocks xmlns:a="http://schemas.openxmlformats.org/drawingml/2006/main" noChangeAspect="1"/>
+            </wp:cNvGraphicFramePr>
+            <a:graphic xmlns:a="http://schemas.openxmlformats.org/drawingml/2006/main">
+              <a:graphicData uri="http://schemas.openxmlformats.org/drawingml/2006/picture">
+                <pic:pic xmlns:pic="http://schemas.openxmlformats.org/drawingml/2006/picture">
+                  <pic:nvPicPr>
+                    <pic:cNvPr id="1084157861" name="Picture 7" descr="A pixel art of a werewolf&#10;&#10;Description automatically generated"/>
+                    <pic:cNvPicPr>
+                      <a:picLocks noChangeAspect="1" noChangeArrowheads="1"/>
+                    </pic:cNvPicPr>
+                  </pic:nvPicPr>
+                  <pic:blipFill>
+                    <a:blip r:embed="rId24">
+                      <a:extLst>
+                        <a:ext uri="{28A0092B-C50C-407E-A947-70E740481C1C}">
+                          <a14:useLocalDpi xmlns:a14="http://schemas.microsoft.com/office/drawing/2010/main" val="0"/>
+                        </a:ext>
+                      </a:extLst>
+                    </a:blip>
+                    <a:srcRect/>
+                    <a:stretch>
+                      <a:fillRect/>
+                    </a:stretch>
+                  </pic:blipFill>
+                  <pic:spPr bwMode="auto">
+                    <a:xfrm>
+                      <a:off x="0" y="0"/>
+                      <a:ext cx="3001645" cy="2378710"/>
+                    </a:xfrm>
+                    <a:prstGeom prst="rect">
+                      <a:avLst/>
+                    </a:prstGeom>
+                    <a:noFill/>
+                    <a:ln>
+                      <a:noFill/>
+                    </a:ln>
+                  </pic:spPr>
+                </pic:pic>
+              </a:graphicData>
+            </a:graphic>
+          </wp:inline>
+        </w:drawing>
+      </w:r>
     </w:p>
     <w:p>
       <w:pPr>
@@ -3344,7 +3461,7 @@
                     <pic:cNvPicPr/>
                   </pic:nvPicPr>
                   <pic:blipFill>
-                    <a:blip r:embed="rId17"/>
+                    <a:blip r:embed="rId25"/>
                     <a:stretch>
                       <a:fillRect/>
                     </a:stretch>
@@ -3394,7 +3511,7 @@
                     </pic:cNvPicPr>
                   </pic:nvPicPr>
                   <pic:blipFill>
-                    <a:blip r:embed="rId18">
+                    <a:blip r:embed="rId26">
                       <a:extLst>
                         <a:ext uri="{28A0092B-C50C-407E-A947-70E740481C1C}">
                           <a14:useLocalDpi xmlns:a14="http://schemas.microsoft.com/office/drawing/2010/main" val="0"/>
@@ -3456,7 +3573,7 @@
                     </pic:cNvPicPr>
                   </pic:nvPicPr>
                   <pic:blipFill>
-                    <a:blip r:embed="rId19">
+                    <a:blip r:embed="rId27">
                       <a:extLst>
                         <a:ext uri="{28A0092B-C50C-407E-A947-70E740481C1C}">
                           <a14:useLocalDpi xmlns:a14="http://schemas.microsoft.com/office/drawing/2010/main" val="0"/>
@@ -3520,13 +3637,7 @@
         <w:rPr>
           <w:rFonts w:ascii="Bahnschrift Light" w:eastAsia="Bahnschrift Light" w:hAnsi="Bahnschrift Light" w:cs="Bahnschrift Light"/>
         </w:rPr>
-        <w:t xml:space="preserve"> for the </w:t>
-      </w:r>
-      <w:r>
-        <w:rPr>
-          <w:rFonts w:ascii="Bahnschrift Light" w:eastAsia="Bahnschrift Light" w:hAnsi="Bahnschrift Light" w:cs="Bahnschrift Light"/>
-        </w:rPr>
-        <w:t>characters in the game.</w:t>
+        <w:t xml:space="preserve"> for the characters in the game.</w:t>
       </w:r>
     </w:p>
     <w:p>
@@ -4263,6 +4374,27 @@
     <w:name w:val="Normal"/>
     <w:qFormat/>
   </w:style>
+  <w:style w:type="paragraph" w:styleId="Heading1">
+    <w:name w:val="heading 1"/>
+    <w:basedOn w:val="Normal"/>
+    <w:next w:val="Normal"/>
+    <w:link w:val="Heading1Char"/>
+    <w:uiPriority w:val="9"/>
+    <w:qFormat/>
+    <w:rsid w:val="00EE37B3"/>
+    <w:pPr>
+      <w:keepNext/>
+      <w:keepLines/>
+      <w:spacing w:before="240" w:after="0"/>
+      <w:outlineLvl w:val="0"/>
+    </w:pPr>
+    <w:rPr>
+      <w:rFonts w:asciiTheme="majorHAnsi" w:eastAsiaTheme="majorEastAsia" w:hAnsiTheme="majorHAnsi" w:cstheme="majorBidi"/>
+      <w:color w:val="0F4761" w:themeColor="accent1" w:themeShade="BF"/>
+      <w:sz w:val="32"/>
+      <w:szCs w:val="32"/>
+    </w:rPr>
+  </w:style>
   <w:style w:type="character" w:default="1" w:styleId="DefaultParagraphFont">
     <w:name w:val="Default Paragraph Font"/>
     <w:uiPriority w:val="1"/>
@@ -4317,6 +4449,30 @@
       <w:sz w:val="22"/>
       <w:szCs w:val="22"/>
       <w:lang w:val="en-US" w:eastAsia="en-US"/>
+    </w:rPr>
+  </w:style>
+  <w:style w:type="character" w:customStyle="1" w:styleId="Heading1Char">
+    <w:name w:val="Heading 1 Char"/>
+    <w:basedOn w:val="DefaultParagraphFont"/>
+    <w:link w:val="Heading1"/>
+    <w:uiPriority w:val="9"/>
+    <w:rsid w:val="00EE37B3"/>
+    <w:rPr>
+      <w:rFonts w:asciiTheme="majorHAnsi" w:eastAsiaTheme="majorEastAsia" w:hAnsiTheme="majorHAnsi" w:cstheme="majorBidi"/>
+      <w:color w:val="0F4761" w:themeColor="accent1" w:themeShade="BF"/>
+      <w:sz w:val="32"/>
+      <w:szCs w:val="32"/>
+    </w:rPr>
+  </w:style>
+  <w:style w:type="character" w:styleId="Strong">
+    <w:name w:val="Strong"/>
+    <w:basedOn w:val="DefaultParagraphFont"/>
+    <w:uiPriority w:val="22"/>
+    <w:qFormat/>
+    <w:rsid w:val="00EE37B3"/>
+    <w:rPr>
+      <w:b/>
+      <w:bCs/>
     </w:rPr>
   </w:style>
 </w:styles>

</xml_diff>

<commit_message>
Made health bar, knight animation fixed, potion, enemy attack finished, zombie movement fixed
</commit_message>
<xml_diff>
--- a/Game_Design_Document.docx
+++ b/Game_Design_Document.docx
@@ -1,6 +1,6 @@
 
 <file path=word/document.xml><?xml version="1.0" encoding="utf-8"?>
-<w:document xmlns:wpc="http://schemas.microsoft.com/office/word/2010/wordprocessingCanvas" xmlns:cx="http://schemas.microsoft.com/office/drawing/2014/chartex" xmlns:cx1="http://schemas.microsoft.com/office/drawing/2015/9/8/chartex" xmlns:cx2="http://schemas.microsoft.com/office/drawing/2015/10/21/chartex" xmlns:cx3="http://schemas.microsoft.com/office/drawing/2016/5/9/chartex" xmlns:cx4="http://schemas.microsoft.com/office/drawing/2016/5/10/chartex" xmlns:cx5="http://schemas.microsoft.com/office/drawing/2016/5/11/chartex" xmlns:cx6="http://schemas.microsoft.com/office/drawing/2016/5/12/chartex" xmlns:cx7="http://schemas.microsoft.com/office/drawing/2016/5/13/chartex" xmlns:cx8="http://schemas.microsoft.com/office/drawing/2016/5/14/chartex" xmlns:mc="http://schemas.openxmlformats.org/markup-compatibility/2006" xmlns:aink="http://schemas.microsoft.com/office/drawing/2016/ink" xmlns:am3d="http://schemas.microsoft.com/office/drawing/2017/model3d" xmlns:o="urn:schemas-microsoft-com:office:office" xmlns:r="http://schemas.openxmlformats.org/officeDocument/2006/relationships" xmlns:m="http://schemas.openxmlformats.org/officeDocument/2006/math" xmlns:v="urn:schemas-microsoft-com:vml" xmlns:wp14="http://schemas.microsoft.com/office/word/2010/wordprocessingDrawing" xmlns:wp="http://schemas.openxmlformats.org/drawingml/2006/wordprocessingDrawing" xmlns:w10="urn:schemas-microsoft-com:office:word" xmlns:w="http://schemas.openxmlformats.org/wordprocessingml/2006/main" xmlns:w14="http://schemas.microsoft.com/office/word/2010/wordml" xmlns:w15="http://schemas.microsoft.com/office/word/2012/wordml" xmlns:w16cex="http://schemas.microsoft.com/office/word/2018/wordml/cex" xmlns:w16cid="http://schemas.microsoft.com/office/word/2016/wordml/cid" xmlns:w16="http://schemas.microsoft.com/office/word/2018/wordml" xmlns:w16sdtdh="http://schemas.microsoft.com/office/word/2020/wordml/sdtdatahash" xmlns:w16se="http://schemas.microsoft.com/office/word/2015/wordml/symex" xmlns:wpg="http://schemas.microsoft.com/office/word/2010/wordprocessingGroup" xmlns:wpi="http://schemas.microsoft.com/office/word/2010/wordprocessingInk" xmlns:wne="http://schemas.microsoft.com/office/word/2006/wordml" xmlns:wps="http://schemas.microsoft.com/office/word/2010/wordprocessingShape" mc:Ignorable="w14 w15 w16se w16cid w16 w16cex w16sdtdh wp14">
+<w:document xmlns:wpc="http://schemas.microsoft.com/office/word/2010/wordprocessingCanvas" xmlns:cx="http://schemas.microsoft.com/office/drawing/2014/chartex" xmlns:cx1="http://schemas.microsoft.com/office/drawing/2015/9/8/chartex" xmlns:cx2="http://schemas.microsoft.com/office/drawing/2015/10/21/chartex" xmlns:cx3="http://schemas.microsoft.com/office/drawing/2016/5/9/chartex" xmlns:cx4="http://schemas.microsoft.com/office/drawing/2016/5/10/chartex" xmlns:cx5="http://schemas.microsoft.com/office/drawing/2016/5/11/chartex" xmlns:cx6="http://schemas.microsoft.com/office/drawing/2016/5/12/chartex" xmlns:cx7="http://schemas.microsoft.com/office/drawing/2016/5/13/chartex" xmlns:cx8="http://schemas.microsoft.com/office/drawing/2016/5/14/chartex" xmlns:mc="http://schemas.openxmlformats.org/markup-compatibility/2006" xmlns:aink="http://schemas.microsoft.com/office/drawing/2016/ink" xmlns:am3d="http://schemas.microsoft.com/office/drawing/2017/model3d" xmlns:o="urn:schemas-microsoft-com:office:office" xmlns:oel="http://schemas.microsoft.com/office/2019/extlst" xmlns:r="http://schemas.openxmlformats.org/officeDocument/2006/relationships" xmlns:m="http://schemas.openxmlformats.org/officeDocument/2006/math" xmlns:v="urn:schemas-microsoft-com:vml" xmlns:wp14="http://schemas.microsoft.com/office/word/2010/wordprocessingDrawing" xmlns:wp="http://schemas.openxmlformats.org/drawingml/2006/wordprocessingDrawing" xmlns:w10="urn:schemas-microsoft-com:office:word" xmlns:w="http://schemas.openxmlformats.org/wordprocessingml/2006/main" xmlns:w14="http://schemas.microsoft.com/office/word/2010/wordml" xmlns:w15="http://schemas.microsoft.com/office/word/2012/wordml" xmlns:w16cex="http://schemas.microsoft.com/office/word/2018/wordml/cex" xmlns:w16cid="http://schemas.microsoft.com/office/word/2016/wordml/cid" xmlns:w16="http://schemas.microsoft.com/office/word/2018/wordml" xmlns:w16du="http://schemas.microsoft.com/office/word/2023/wordml/word16du" xmlns:w16sdtdh="http://schemas.microsoft.com/office/word/2020/wordml/sdtdatahash" xmlns:w16se="http://schemas.microsoft.com/office/word/2015/wordml/symex" xmlns:wpg="http://schemas.microsoft.com/office/word/2010/wordprocessingGroup" xmlns:wpi="http://schemas.microsoft.com/office/word/2010/wordprocessingInk" xmlns:wne="http://schemas.microsoft.com/office/word/2006/wordml" xmlns:wps="http://schemas.microsoft.com/office/word/2010/wordprocessingShape" mc:Ignorable="w14 w15 w16se w16cid w16 w16cex w16sdtdh w16du wp14">
   <w:body>
     <w:p>
       <w:pPr>
@@ -24,6 +24,11 @@
     <w:sdt>
       <w:sdtPr>
         <w:rPr>
+          <w:rFonts w:asciiTheme="majorHAnsi" w:eastAsiaTheme="majorEastAsia" w:hAnsiTheme="majorHAnsi" w:cstheme="majorBidi"/>
+          <w:b/>
+          <w:bCs/>
+          <w:caps/>
+          <w:spacing w:val="4"/>
           <w:sz w:val="28"/>
           <w:szCs w:val="28"/>
         </w:rPr>
@@ -33,15 +38,6 @@
           <w:docPartUnique/>
         </w:docPartObj>
       </w:sdtPr>
-      <w:sdtEndPr>
-        <w:rPr>
-          <w:rFonts w:asciiTheme="majorHAnsi" w:eastAsiaTheme="majorEastAsia" w:hAnsiTheme="majorHAnsi" w:cstheme="majorBidi"/>
-          <w:b/>
-          <w:bCs/>
-          <w:caps/>
-          <w:spacing w:val="4"/>
-        </w:rPr>
-      </w:sdtEndPr>
       <w:sdtContent>
         <w:p>
           <w:pPr>
@@ -142,7 +138,6 @@
                   <w:dataBinding w:prefixMappings="xmlns:ns0='http://purl.org/dc/elements/1.1/' xmlns:ns1='http://schemas.openxmlformats.org/package/2006/metadata/core-properties' " w:xpath="/ns1:coreProperties[1]/ns0:title[1]" w:storeItemID="{6C3C8BC8-F283-45AE-878A-BAB7291924A1}"/>
                   <w:text/>
                 </w:sdtPr>
-                <w:sdtEndPr/>
                 <w:sdtContent>
                   <w:p>
                     <w:pPr>
@@ -177,7 +172,6 @@
                   <w:dataBinding w:prefixMappings="xmlns:ns0='http://purl.org/dc/elements/1.1/' xmlns:ns1='http://schemas.openxmlformats.org/package/2006/metadata/core-properties' " w:xpath="/ns1:coreProperties[1]/ns0:subject[1]" w:storeItemID="{6C3C8BC8-F283-45AE-878A-BAB7291924A1}"/>
                   <w:text/>
                 </w:sdtPr>
-                <w:sdtEndPr/>
                 <w:sdtContent>
                   <w:p>
                     <w:pPr>
@@ -296,13 +290,6 @@
         </w:tbl>
         <w:sdt>
           <w:sdtPr>
-            <w:id w:val="2109546187"/>
-            <w:docPartObj>
-              <w:docPartGallery w:val="Table of Contents"/>
-              <w:docPartUnique/>
-            </w:docPartObj>
-          </w:sdtPr>
-          <w:sdtEndPr>
             <w:rPr>
               <w:rFonts w:asciiTheme="minorHAnsi" w:eastAsiaTheme="minorEastAsia" w:hAnsiTheme="minorHAnsi" w:cs="Times New Roman"/>
               <w:b w:val="0"/>
@@ -313,7 +300,12 @@
               <w:szCs w:val="22"/>
               <w:lang w:val="en-US" w:eastAsia="en-US"/>
             </w:rPr>
-          </w:sdtEndPr>
+            <w:id w:val="2109546187"/>
+            <w:docPartObj>
+              <w:docPartGallery w:val="Table of Contents"/>
+              <w:docPartUnique/>
+            </w:docPartObj>
+          </w:sdtPr>
           <w:sdtContent>
             <w:p>
               <w:pPr>
@@ -2936,6 +2928,13 @@
       <w:r>
         <w:rPr>
           <w:rFonts w:ascii="Bahnschrift Light" w:eastAsia="Bahnschrift Light" w:hAnsi="Bahnschrift Light" w:cs="Bahnschrift Light"/>
+          <w:u w:val="single"/>
+        </w:rPr>
+        <w:t xml:space="preserve"> it will have a (time) cooldown</w:t>
+      </w:r>
+      <w:r>
+        <w:rPr>
+          <w:rFonts w:ascii="Bahnschrift Light" w:eastAsia="Bahnschrift Light" w:hAnsi="Bahnschrift Light" w:cs="Bahnschrift Light"/>
         </w:rPr>
         <w:t xml:space="preserve"> and need to attack a </w:t>
       </w:r>
@@ -2986,19 +2985,7 @@
           <w:rFonts w:ascii="Bahnschrift Light" w:eastAsia="Bahnschrift Light" w:hAnsi="Bahnschrift Light" w:cs="Bahnschrift Light"/>
         </w:rPr>
         <w:lastRenderedPageBreak/>
-        <w:t xml:space="preserve"> You can move the character left by using the key “A” or “Left arrow” and you can move the character to the right by using the key “D” or “Right arrow”. The character can move the character left and right when he is on the ground or in the air, however on the ground the character will move at normal speed but in the </w:t>
-      </w:r>
-      <w:r>
-        <w:rPr>
-          <w:rFonts w:ascii="Bahnschrift Light" w:eastAsia="Bahnschrift Light" w:hAnsi="Bahnschrift Light" w:cs="Bahnschrift Light"/>
-        </w:rPr>
-        <w:t>air,</w:t>
-      </w:r>
-      <w:r>
-        <w:rPr>
-          <w:rFonts w:ascii="Bahnschrift Light" w:eastAsia="Bahnschrift Light" w:hAnsi="Bahnschrift Light" w:cs="Bahnschrift Light"/>
-        </w:rPr>
-        <w:t xml:space="preserve"> it will hinder the speed. </w:t>
+        <w:t xml:space="preserve"> You can move the character left by using the key “A” or “Left arrow” and you can move the character to the right by using the key “D” or “Right arrow”. The character can move the character left and right when he is on the ground or in the air. </w:t>
       </w:r>
     </w:p>
     <w:p>
@@ -3024,7 +3011,13 @@
         <w:rPr>
           <w:rFonts w:ascii="Bahnschrift Light" w:eastAsia="Bahnschrift Light" w:hAnsi="Bahnschrift Light" w:cs="Bahnschrift Light"/>
         </w:rPr>
-        <w:t xml:space="preserve"> the character can fall down certain platform if they press “S” or “Down key” and “Space</w:t>
+        <w:t xml:space="preserve"> the character can fall down certain platform if they press “S” or “Down key” and “</w:t>
+      </w:r>
+      <w:r>
+        <w:rPr>
+          <w:rFonts w:ascii="Bahnschrift Light" w:eastAsia="Bahnschrift Light" w:hAnsi="Bahnschrift Light" w:cs="Bahnschrift Light"/>
+        </w:rPr>
+        <w:t>Shift</w:t>
       </w:r>
       <w:r>
         <w:rPr>
@@ -3480,9 +3473,6 @@
     <w:p>
       <w:pPr>
         <w:pStyle w:val="Heading2"/>
-        <w:rPr>
-          <w:rFonts w:eastAsia="Baskerville Old Face"/>
-        </w:rPr>
       </w:pPr>
       <w:bookmarkStart w:id="11" w:name="_Toc180066818"/>
       <w:r>
@@ -3497,6 +3487,12 @@
       </w:r>
       <w:bookmarkEnd w:id="11"/>
     </w:p>
+    <w:p>
+      <w:r>
+        <w:t>Enemies can only move left and right, and they will only move if the knight is close enough to the enemy.</w:t>
+      </w:r>
+    </w:p>
+    <w:p/>
     <w:p>
       <w:pPr>
         <w:spacing w:line="360" w:lineRule="auto"/>
@@ -3624,7 +3620,7 @@
           <w:noProof/>
         </w:rPr>
         <w:drawing>
-          <wp:inline distT="0" distB="0" distL="0" distR="0" wp14:anchorId="66E220CD" wp14:editId="77ED981F">
+          <wp:inline distT="0" distB="0" distL="0" distR="0" wp14:anchorId="66E220CD" wp14:editId="68C59EBE">
             <wp:extent cx="1009630" cy="800100"/>
             <wp:effectExtent l="0" t="0" r="0" b="0"/>
             <wp:docPr id="13" name="Picture 4" descr="A pixel art of a zombie&#10;&#10;Description automatically generated"/>
@@ -3977,7 +3973,7 @@
           <w:noProof/>
         </w:rPr>
         <w:drawing>
-          <wp:inline distT="0" distB="0" distL="0" distR="0" wp14:anchorId="55778E0A" wp14:editId="51CEE2C9">
+          <wp:inline distT="0" distB="0" distL="0" distR="0" wp14:anchorId="55778E0A" wp14:editId="2AA3CB93">
             <wp:extent cx="1021649" cy="809625"/>
             <wp:effectExtent l="0" t="0" r="0" b="0"/>
             <wp:docPr id="14" name="Picture 6" descr="A video game character with horns and a sword&#10;&#10;Description automatically generated"/>
@@ -4148,21 +4144,7 @@
         <w:rPr>
           <w:rFonts w:ascii="Bahnschrift Light" w:eastAsia="Bahnschrift Light" w:hAnsi="Bahnschrift Light" w:cs="Bahnschrift Light"/>
         </w:rPr>
-        <w:t xml:space="preserve"> </w:t>
-      </w:r>
-      <w:proofErr w:type="spellStart"/>
-      <w:r>
-        <w:rPr>
-          <w:rFonts w:ascii="Bahnschrift Light" w:eastAsia="Bahnschrift Light" w:hAnsi="Bahnschrift Light" w:cs="Bahnschrift Light"/>
-        </w:rPr>
-        <w:t>Lifesteal</w:t>
-      </w:r>
-      <w:proofErr w:type="spellEnd"/>
-      <w:r>
-        <w:rPr>
-          <w:rFonts w:ascii="Bahnschrift Light" w:eastAsia="Bahnschrift Light" w:hAnsi="Bahnschrift Light" w:cs="Bahnschrift Light"/>
-        </w:rPr>
-        <w:t xml:space="preserve"> health from enemies. Whenever you deal damage to an enemy, you will gain (3) hp</w:t>
+        <w:t xml:space="preserve"> Lifesteal health from enemies. Whenever you deal damage to an enemy, you will gain (3) hp</w:t>
       </w:r>
     </w:p>
     <w:p>
@@ -5531,7 +5513,7 @@
 </file>
 
 <file path=word/numbering.xml><?xml version="1.0" encoding="utf-8"?>
-<w:numbering xmlns:wpc="http://schemas.microsoft.com/office/word/2010/wordprocessingCanvas" xmlns:cx="http://schemas.microsoft.com/office/drawing/2014/chartex" xmlns:cx1="http://schemas.microsoft.com/office/drawing/2015/9/8/chartex" xmlns:cx2="http://schemas.microsoft.com/office/drawing/2015/10/21/chartex" xmlns:cx3="http://schemas.microsoft.com/office/drawing/2016/5/9/chartex" xmlns:cx4="http://schemas.microsoft.com/office/drawing/2016/5/10/chartex" xmlns:cx5="http://schemas.microsoft.com/office/drawing/2016/5/11/chartex" xmlns:cx6="http://schemas.microsoft.com/office/drawing/2016/5/12/chartex" xmlns:cx7="http://schemas.microsoft.com/office/drawing/2016/5/13/chartex" xmlns:cx8="http://schemas.microsoft.com/office/drawing/2016/5/14/chartex" xmlns:mc="http://schemas.openxmlformats.org/markup-compatibility/2006" xmlns:aink="http://schemas.microsoft.com/office/drawing/2016/ink" xmlns:am3d="http://schemas.microsoft.com/office/drawing/2017/model3d" xmlns:o="urn:schemas-microsoft-com:office:office" xmlns:r="http://schemas.openxmlformats.org/officeDocument/2006/relationships" xmlns:m="http://schemas.openxmlformats.org/officeDocument/2006/math" xmlns:v="urn:schemas-microsoft-com:vml" xmlns:wp14="http://schemas.microsoft.com/office/word/2010/wordprocessingDrawing" xmlns:wp="http://schemas.openxmlformats.org/drawingml/2006/wordprocessingDrawing" xmlns:w10="urn:schemas-microsoft-com:office:word" xmlns:w="http://schemas.openxmlformats.org/wordprocessingml/2006/main" xmlns:w14="http://schemas.microsoft.com/office/word/2010/wordml" xmlns:w15="http://schemas.microsoft.com/office/word/2012/wordml" xmlns:w16cex="http://schemas.microsoft.com/office/word/2018/wordml/cex" xmlns:w16cid="http://schemas.microsoft.com/office/word/2016/wordml/cid" xmlns:w16="http://schemas.microsoft.com/office/word/2018/wordml" xmlns:w16sdtdh="http://schemas.microsoft.com/office/word/2020/wordml/sdtdatahash" xmlns:w16se="http://schemas.microsoft.com/office/word/2015/wordml/symex" xmlns:wpg="http://schemas.microsoft.com/office/word/2010/wordprocessingGroup" xmlns:wpi="http://schemas.microsoft.com/office/word/2010/wordprocessingInk" xmlns:wne="http://schemas.microsoft.com/office/word/2006/wordml" xmlns:wps="http://schemas.microsoft.com/office/word/2010/wordprocessingShape" mc:Ignorable="w14 w15 w16se w16cid w16 w16cex w16sdtdh wp14">
+<w:numbering xmlns:wpc="http://schemas.microsoft.com/office/word/2010/wordprocessingCanvas" xmlns:cx="http://schemas.microsoft.com/office/drawing/2014/chartex" xmlns:cx1="http://schemas.microsoft.com/office/drawing/2015/9/8/chartex" xmlns:cx2="http://schemas.microsoft.com/office/drawing/2015/10/21/chartex" xmlns:cx3="http://schemas.microsoft.com/office/drawing/2016/5/9/chartex" xmlns:cx4="http://schemas.microsoft.com/office/drawing/2016/5/10/chartex" xmlns:cx5="http://schemas.microsoft.com/office/drawing/2016/5/11/chartex" xmlns:cx6="http://schemas.microsoft.com/office/drawing/2016/5/12/chartex" xmlns:cx7="http://schemas.microsoft.com/office/drawing/2016/5/13/chartex" xmlns:cx8="http://schemas.microsoft.com/office/drawing/2016/5/14/chartex" xmlns:mc="http://schemas.openxmlformats.org/markup-compatibility/2006" xmlns:aink="http://schemas.microsoft.com/office/drawing/2016/ink" xmlns:am3d="http://schemas.microsoft.com/office/drawing/2017/model3d" xmlns:o="urn:schemas-microsoft-com:office:office" xmlns:oel="http://schemas.microsoft.com/office/2019/extlst" xmlns:r="http://schemas.openxmlformats.org/officeDocument/2006/relationships" xmlns:m="http://schemas.openxmlformats.org/officeDocument/2006/math" xmlns:v="urn:schemas-microsoft-com:vml" xmlns:wp14="http://schemas.microsoft.com/office/word/2010/wordprocessingDrawing" xmlns:wp="http://schemas.openxmlformats.org/drawingml/2006/wordprocessingDrawing" xmlns:w10="urn:schemas-microsoft-com:office:word" xmlns:w="http://schemas.openxmlformats.org/wordprocessingml/2006/main" xmlns:w14="http://schemas.microsoft.com/office/word/2010/wordml" xmlns:w15="http://schemas.microsoft.com/office/word/2012/wordml" xmlns:w16cex="http://schemas.microsoft.com/office/word/2018/wordml/cex" xmlns:w16cid="http://schemas.microsoft.com/office/word/2016/wordml/cid" xmlns:w16="http://schemas.microsoft.com/office/word/2018/wordml" xmlns:w16du="http://schemas.microsoft.com/office/word/2023/wordml/word16du" xmlns:w16sdtdh="http://schemas.microsoft.com/office/word/2020/wordml/sdtdatahash" xmlns:w16se="http://schemas.microsoft.com/office/word/2015/wordml/symex" xmlns:wpg="http://schemas.microsoft.com/office/word/2010/wordprocessingGroup" xmlns:wpi="http://schemas.microsoft.com/office/word/2010/wordprocessingInk" xmlns:wne="http://schemas.microsoft.com/office/word/2006/wordml" xmlns:wps="http://schemas.microsoft.com/office/word/2010/wordprocessingShape" mc:Ignorable="w14 w15 w16se w16cid w16 w16cex w16sdtdh w16du wp14">
   <w:abstractNum w:abstractNumId="0" w15:restartNumberingAfterBreak="0">
     <w:nsid w:val="0D037138"/>
     <w:multiLevelType w:val="multilevel"/>
@@ -5822,53 +5804,53 @@
       <w:lvlJc w:val="left"/>
     </w:lvl>
   </w:abstractNum>
-  <w:num w:numId="1">
+  <w:num w:numId="1" w16cid:durableId="1119564551">
     <w:abstractNumId w:val="2"/>
   </w:num>
-  <w:num w:numId="2">
+  <w:num w:numId="2" w16cid:durableId="745306384">
     <w:abstractNumId w:val="3"/>
   </w:num>
-  <w:num w:numId="3">
+  <w:num w:numId="3" w16cid:durableId="1450003014">
     <w:abstractNumId w:val="0"/>
   </w:num>
-  <w:num w:numId="4">
+  <w:num w:numId="4" w16cid:durableId="2084788445">
     <w:abstractNumId w:val="4"/>
   </w:num>
-  <w:num w:numId="5">
+  <w:num w:numId="5" w16cid:durableId="173349365">
     <w:abstractNumId w:val="1"/>
   </w:num>
-  <w:num w:numId="6">
+  <w:num w:numId="6" w16cid:durableId="1425807484">
     <w:abstractNumId w:val="1"/>
   </w:num>
-  <w:num w:numId="7">
+  <w:num w:numId="7" w16cid:durableId="679091439">
     <w:abstractNumId w:val="1"/>
   </w:num>
-  <w:num w:numId="8">
+  <w:num w:numId="8" w16cid:durableId="451292751">
     <w:abstractNumId w:val="1"/>
   </w:num>
-  <w:num w:numId="9">
+  <w:num w:numId="9" w16cid:durableId="1361517671">
     <w:abstractNumId w:val="1"/>
   </w:num>
-  <w:num w:numId="10">
+  <w:num w:numId="10" w16cid:durableId="601425662">
     <w:abstractNumId w:val="1"/>
   </w:num>
-  <w:num w:numId="11">
+  <w:num w:numId="11" w16cid:durableId="2006855690">
     <w:abstractNumId w:val="1"/>
   </w:num>
-  <w:num w:numId="12">
+  <w:num w:numId="12" w16cid:durableId="1516966131">
     <w:abstractNumId w:val="1"/>
   </w:num>
-  <w:num w:numId="13">
+  <w:num w:numId="13" w16cid:durableId="764424409">
     <w:abstractNumId w:val="1"/>
   </w:num>
-  <w:num w:numId="14">
+  <w:num w:numId="14" w16cid:durableId="1596019144">
     <w:abstractNumId w:val="1"/>
   </w:num>
 </w:numbering>
 </file>
 
 <file path=word/styles.xml><?xml version="1.0" encoding="utf-8"?>
-<w:styles xmlns:mc="http://schemas.openxmlformats.org/markup-compatibility/2006" xmlns:r="http://schemas.openxmlformats.org/officeDocument/2006/relationships" xmlns:w="http://schemas.openxmlformats.org/wordprocessingml/2006/main" xmlns:w14="http://schemas.microsoft.com/office/word/2010/wordml" xmlns:w15="http://schemas.microsoft.com/office/word/2012/wordml" xmlns:w16cex="http://schemas.microsoft.com/office/word/2018/wordml/cex" xmlns:w16cid="http://schemas.microsoft.com/office/word/2016/wordml/cid" xmlns:w16="http://schemas.microsoft.com/office/word/2018/wordml" xmlns:w16sdtdh="http://schemas.microsoft.com/office/word/2020/wordml/sdtdatahash" xmlns:w16se="http://schemas.microsoft.com/office/word/2015/wordml/symex" mc:Ignorable="w14 w15 w16se w16cid w16 w16cex w16sdtdh">
+<w:styles xmlns:mc="http://schemas.openxmlformats.org/markup-compatibility/2006" xmlns:r="http://schemas.openxmlformats.org/officeDocument/2006/relationships" xmlns:w="http://schemas.openxmlformats.org/wordprocessingml/2006/main" xmlns:w14="http://schemas.microsoft.com/office/word/2010/wordml" xmlns:w15="http://schemas.microsoft.com/office/word/2012/wordml" xmlns:w16cex="http://schemas.microsoft.com/office/word/2018/wordml/cex" xmlns:w16cid="http://schemas.microsoft.com/office/word/2016/wordml/cid" xmlns:w16="http://schemas.microsoft.com/office/word/2018/wordml" xmlns:w16du="http://schemas.microsoft.com/office/word/2023/wordml/word16du" xmlns:w16sdtdh="http://schemas.microsoft.com/office/word/2020/wordml/sdtdatahash" xmlns:w16se="http://schemas.microsoft.com/office/word/2015/wordml/symex" mc:Ignorable="w14 w15 w16se w16cid w16 w16cex w16sdtdh w16du">
   <w:docDefaults>
     <w:rPrDefault>
       <w:rPr>
@@ -6472,6 +6454,7 @@
   <w:style w:type="character" w:default="1" w:styleId="DefaultParagraphFont">
     <w:name w:val="Default Paragraph Font"/>
     <w:uiPriority w:val="1"/>
+    <w:semiHidden/>
     <w:unhideWhenUsed/>
   </w:style>
   <w:style w:type="table" w:default="1" w:styleId="TableNormal">

</xml_diff>